<commit_message>
one more sub bab
</commit_message>
<xml_diff>
--- a/Proposal TA/Judul komparasi machine learning/Penulisan/MuhammadReza-2019470055_PengajuanProposal_NLP.docx
+++ b/Proposal TA/Judul komparasi machine learning/Penulisan/MuhammadReza-2019470055_PengajuanProposal_NLP.docx
@@ -19649,6 +19649,87 @@
     <w:p>
       <w:pPr>
         <w:pStyle w:val="ListParagraph"/>
+        <w:spacing w:after="0" w:line="360" w:lineRule="auto"/>
+        <w:ind w:left="1077"/>
+        <w:jc w:val="both"/>
+        <w:rPr>
+          <w:rFonts w:ascii="Times New Roman" w:hAnsi="Times New Roman" w:cs="Times New Roman"/>
+          <w:sz w:val="24"/>
+          <w:szCs w:val="24"/>
+        </w:rPr>
+      </w:pPr>
+      <w:r>
+        <w:rPr>
+          <w:rFonts w:ascii="Times New Roman" w:hAnsi="Times New Roman" w:cs="Times New Roman"/>
+          <w:i/>
+          <w:iCs/>
+          <w:sz w:val="24"/>
+          <w:szCs w:val="24"/>
+        </w:rPr>
+        <w:t xml:space="preserve">Stopwords removal </w:t>
+      </w:r>
+      <w:r>
+        <w:rPr>
+          <w:rFonts w:ascii="Times New Roman" w:hAnsi="Times New Roman" w:cs="Times New Roman"/>
+          <w:sz w:val="24"/>
+          <w:szCs w:val="24"/>
+        </w:rPr>
+        <w:t xml:space="preserve">merupakan tahapan untuk menghilangkan kata hubung, seperti </w:t>
+      </w:r>
+      <w:r>
+        <w:rPr>
+          <w:rFonts w:ascii="Times New Roman" w:hAnsi="Times New Roman" w:cs="Times New Roman"/>
+          <w:sz w:val="24"/>
+          <w:szCs w:val="24"/>
+        </w:rPr>
+        <w:t>“nya”, “dan”, dihapuskan karena untuk mengurangi bobot kata dalam proses pembobotan kata</w:t>
+      </w:r>
+      <w:r>
+        <w:rPr>
+          <w:rFonts w:ascii="Times New Roman" w:hAnsi="Times New Roman" w:cs="Times New Roman"/>
+          <w:sz w:val="24"/>
+          <w:szCs w:val="24"/>
+        </w:rPr>
+        <w:t xml:space="preserve">, untuk tahap ini menggunakan </w:t>
+      </w:r>
+      <w:r>
+        <w:rPr>
+          <w:rFonts w:ascii="Times New Roman" w:hAnsi="Times New Roman" w:cs="Times New Roman"/>
+          <w:i/>
+          <w:iCs/>
+          <w:sz w:val="24"/>
+          <w:szCs w:val="24"/>
+        </w:rPr>
+        <w:t xml:space="preserve">library </w:t>
+      </w:r>
+      <w:r>
+        <w:rPr>
+          <w:rFonts w:ascii="Times New Roman" w:hAnsi="Times New Roman" w:cs="Times New Roman"/>
+          <w:sz w:val="24"/>
+          <w:szCs w:val="24"/>
+        </w:rPr>
+        <w:t>nltk</w:t>
+      </w:r>
+      <w:r>
+        <w:rPr>
+          <w:rFonts w:ascii="Times New Roman" w:hAnsi="Times New Roman" w:cs="Times New Roman"/>
+          <w:sz w:val="24"/>
+          <w:szCs w:val="24"/>
+        </w:rPr>
+        <w:t xml:space="preserve"> bahasa indonesia</w:t>
+      </w:r>
+      <w:r>
+        <w:rPr>
+          <w:rFonts w:ascii="Times New Roman" w:hAnsi="Times New Roman" w:cs="Times New Roman"/>
+          <w:sz w:val="24"/>
+          <w:szCs w:val="24"/>
+        </w:rPr>
+        <w:t>, berikut pemograman yang digunakan:</w:t>
+      </w:r>
+    </w:p>
+    <w:p>
+      <w:pPr>
+        <w:pStyle w:val="ListParagraph"/>
         <w:spacing w:line="360" w:lineRule="auto"/>
         <w:ind w:left="1080"/>
         <w:jc w:val="both"/>
@@ -19660,22 +19741,153 @@
       </w:pPr>
       <w:r>
         <w:rPr>
-          <w:rFonts w:ascii="Times New Roman" w:hAnsi="Times New Roman" w:cs="Times New Roman"/>
-          <w:i/>
-          <w:iCs/>
-          <w:sz w:val="24"/>
-          <w:szCs w:val="24"/>
-        </w:rPr>
-        <w:t xml:space="preserve">Stopwords removal </w:t>
-      </w:r>
-      <w:r>
-        <w:rPr>
-          <w:rFonts w:ascii="Times New Roman" w:hAnsi="Times New Roman" w:cs="Times New Roman"/>
-          <w:sz w:val="24"/>
-          <w:szCs w:val="24"/>
-        </w:rPr>
-        <w:t xml:space="preserve">merupakan tahapan untuk menghilangkan kata hubung, seperti </w:t>
-      </w:r>
+          <w:noProof/>
+        </w:rPr>
+        <w:lastRenderedPageBreak/>
+        <w:drawing>
+          <wp:inline distT="0" distB="0" distL="0" distR="0" wp14:anchorId="52D3C0CB" wp14:editId="753611A7">
+            <wp:extent cx="4036619" cy="3770630"/>
+            <wp:effectExtent l="0" t="0" r="2540" b="1270"/>
+            <wp:docPr id="1004595940" name="Picture 1" descr="A screen shot of a computer code&#10;&#10;Description automatically generated with low confidence"/>
+            <wp:cNvGraphicFramePr>
+              <a:graphicFrameLocks xmlns:a="http://schemas.openxmlformats.org/drawingml/2006/main" noChangeAspect="1"/>
+            </wp:cNvGraphicFramePr>
+            <a:graphic xmlns:a="http://schemas.openxmlformats.org/drawingml/2006/main">
+              <a:graphicData uri="http://schemas.openxmlformats.org/drawingml/2006/picture">
+                <pic:pic xmlns:pic="http://schemas.openxmlformats.org/drawingml/2006/picture">
+                  <pic:nvPicPr>
+                    <pic:cNvPr id="1004595940" name="Picture 1" descr="A screen shot of a computer code&#10;&#10;Description automatically generated with low confidence"/>
+                    <pic:cNvPicPr/>
+                  </pic:nvPicPr>
+                  <pic:blipFill>
+                    <a:blip r:embed="rId17"/>
+                    <a:stretch>
+                      <a:fillRect/>
+                    </a:stretch>
+                  </pic:blipFill>
+                  <pic:spPr>
+                    <a:xfrm>
+                      <a:off x="0" y="0"/>
+                      <a:ext cx="4036619" cy="3770630"/>
+                    </a:xfrm>
+                    <a:prstGeom prst="rect">
+                      <a:avLst/>
+                    </a:prstGeom>
+                  </pic:spPr>
+                </pic:pic>
+              </a:graphicData>
+            </a:graphic>
+          </wp:inline>
+        </w:drawing>
+      </w:r>
+      <w:r>
+        <w:rPr>
+          <w:rFonts w:ascii="Times New Roman" w:hAnsi="Times New Roman" w:cs="Times New Roman"/>
+          <w:sz w:val="24"/>
+          <w:szCs w:val="24"/>
+        </w:rPr>
+        <w:t xml:space="preserve"> </w:t>
+      </w:r>
+    </w:p>
+    <w:p>
+      <w:pPr>
+        <w:pStyle w:val="Caption"/>
+        <w:jc w:val="center"/>
+        <w:rPr>
+          <w:rFonts w:ascii="Times New Roman" w:hAnsi="Times New Roman" w:cs="Times New Roman"/>
+          <w:color w:val="auto"/>
+          <w:sz w:val="22"/>
+          <w:szCs w:val="22"/>
+        </w:rPr>
+      </w:pPr>
+      <w:r>
+        <w:rPr>
+          <w:rFonts w:ascii="Times New Roman" w:hAnsi="Times New Roman" w:cs="Times New Roman"/>
+          <w:i w:val="0"/>
+          <w:iCs w:val="0"/>
+          <w:color w:val="auto"/>
+          <w:sz w:val="22"/>
+          <w:szCs w:val="22"/>
+        </w:rPr>
+        <w:t xml:space="preserve">                       Gambar </w:t>
+      </w:r>
+      <w:r>
+        <w:rPr>
+          <w:rFonts w:ascii="Times New Roman" w:hAnsi="Times New Roman" w:cs="Times New Roman"/>
+          <w:i w:val="0"/>
+          <w:iCs w:val="0"/>
+          <w:color w:val="auto"/>
+          <w:sz w:val="22"/>
+          <w:szCs w:val="22"/>
+        </w:rPr>
+        <w:t>3.2.</w:t>
+      </w:r>
+      <w:r>
+        <w:rPr>
+          <w:rFonts w:ascii="Times New Roman" w:hAnsi="Times New Roman" w:cs="Times New Roman"/>
+          <w:i w:val="0"/>
+          <w:iCs w:val="0"/>
+          <w:color w:val="auto"/>
+          <w:sz w:val="22"/>
+          <w:szCs w:val="22"/>
+        </w:rPr>
+        <w:t>4</w:t>
+      </w:r>
+      <w:r>
+        <w:rPr>
+          <w:rFonts w:ascii="Times New Roman" w:hAnsi="Times New Roman" w:cs="Times New Roman"/>
+          <w:i w:val="0"/>
+          <w:iCs w:val="0"/>
+          <w:color w:val="auto"/>
+          <w:sz w:val="22"/>
+          <w:szCs w:val="22"/>
+        </w:rPr>
+        <w:t xml:space="preserve"> kode </w:t>
+      </w:r>
+      <w:r>
+        <w:rPr>
+          <w:rFonts w:ascii="Times New Roman" w:hAnsi="Times New Roman" w:cs="Times New Roman"/>
+          <w:color w:val="auto"/>
+          <w:sz w:val="22"/>
+          <w:szCs w:val="22"/>
+        </w:rPr>
+        <w:t>stopwords</w:t>
+      </w:r>
+      <w:r>
+        <w:rPr>
+          <w:rFonts w:ascii="Times New Roman" w:hAnsi="Times New Roman" w:cs="Times New Roman"/>
+          <w:color w:val="auto"/>
+          <w:sz w:val="22"/>
+          <w:szCs w:val="22"/>
+        </w:rPr>
+        <w:t xml:space="preserve"> removal</w:t>
+      </w:r>
+    </w:p>
+    <w:p>
+      <w:pPr>
+        <w:pStyle w:val="ListParagraph"/>
+        <w:spacing w:line="360" w:lineRule="auto"/>
+        <w:ind w:left="1080"/>
+        <w:jc w:val="both"/>
+        <w:rPr>
+          <w:rFonts w:ascii="Times New Roman" w:hAnsi="Times New Roman" w:cs="Times New Roman"/>
+          <w:sz w:val="24"/>
+          <w:szCs w:val="24"/>
+        </w:rPr>
+      </w:pPr>
+    </w:p>
+    <w:p>
+      <w:pPr>
+        <w:pStyle w:val="ListParagraph"/>
+        <w:spacing w:line="360" w:lineRule="auto"/>
+        <w:ind w:left="1080"/>
+        <w:jc w:val="both"/>
+        <w:rPr>
+          <w:rFonts w:ascii="Times New Roman" w:hAnsi="Times New Roman" w:cs="Times New Roman"/>
+          <w:sz w:val="24"/>
+          <w:szCs w:val="24"/>
+        </w:rPr>
+      </w:pPr>
     </w:p>
     <w:p>
       <w:pPr>
@@ -19691,31 +19903,747 @@
           <w:rFonts w:ascii="Times New Roman" w:hAnsi="Times New Roman" w:cs="Times New Roman"/>
           <w:b/>
           <w:bCs/>
-          <w:sz w:val="24"/>
-          <w:szCs w:val="24"/>
-        </w:rPr>
-      </w:pPr>
-    </w:p>
-    <w:p>
-      <w:pPr>
+          <w:i/>
+          <w:iCs/>
+          <w:sz w:val="24"/>
+          <w:szCs w:val="24"/>
+        </w:rPr>
+      </w:pPr>
+      <w:r>
+        <w:rPr>
+          <w:rFonts w:ascii="Times New Roman" w:hAnsi="Times New Roman" w:cs="Times New Roman"/>
+          <w:b/>
+          <w:bCs/>
+          <w:i/>
+          <w:iCs/>
+          <w:sz w:val="24"/>
+          <w:szCs w:val="24"/>
+        </w:rPr>
+        <w:t xml:space="preserve">Stemming </w:t>
+      </w:r>
+    </w:p>
+    <w:p>
+      <w:pPr>
+        <w:pStyle w:val="ListParagraph"/>
+        <w:spacing w:after="0" w:line="360" w:lineRule="auto"/>
+        <w:ind w:left="1077"/>
+        <w:jc w:val="both"/>
+        <w:rPr>
+          <w:rFonts w:ascii="Times New Roman" w:hAnsi="Times New Roman" w:cs="Times New Roman"/>
+          <w:sz w:val="24"/>
+          <w:szCs w:val="24"/>
+        </w:rPr>
+      </w:pPr>
+      <w:r>
+        <w:rPr>
+          <w:rFonts w:ascii="Times New Roman" w:hAnsi="Times New Roman" w:cs="Times New Roman"/>
+          <w:i/>
+          <w:iCs/>
+          <w:sz w:val="24"/>
+          <w:szCs w:val="24"/>
+        </w:rPr>
+        <w:t xml:space="preserve">Stemming </w:t>
+      </w:r>
+      <w:r>
+        <w:rPr>
+          <w:rFonts w:ascii="Times New Roman" w:hAnsi="Times New Roman" w:cs="Times New Roman"/>
+          <w:sz w:val="24"/>
+          <w:szCs w:val="24"/>
+        </w:rPr>
+        <w:t xml:space="preserve">merupakan tahapan transformasi teks data kata menjadi ke bentuk dasar, seperti “menyapu” -&gt; “sapu”, pada tahapan ini menggunakan </w:t>
+      </w:r>
+      <w:r>
+        <w:rPr>
+          <w:rFonts w:ascii="Times New Roman" w:hAnsi="Times New Roman" w:cs="Times New Roman"/>
+          <w:i/>
+          <w:iCs/>
+          <w:sz w:val="24"/>
+          <w:szCs w:val="24"/>
+        </w:rPr>
+        <w:t>library</w:t>
+      </w:r>
+      <w:r>
+        <w:rPr>
+          <w:rFonts w:ascii="Times New Roman" w:hAnsi="Times New Roman" w:cs="Times New Roman"/>
+          <w:sz w:val="24"/>
+          <w:szCs w:val="24"/>
+        </w:rPr>
+        <w:t xml:space="preserve"> sastrawi, berikut pemograman sebagai berikut: </w:t>
+      </w:r>
+    </w:p>
+    <w:p>
+      <w:pPr>
+        <w:pStyle w:val="ListParagraph"/>
         <w:spacing w:line="360" w:lineRule="auto"/>
-        <w:ind w:left="360"/>
-        <w:rPr>
-          <w:rFonts w:ascii="Times New Roman" w:hAnsi="Times New Roman" w:cs="Times New Roman"/>
-          <w:sz w:val="24"/>
-          <w:szCs w:val="24"/>
-        </w:rPr>
-      </w:pPr>
+        <w:ind w:left="1080"/>
+        <w:jc w:val="both"/>
+        <w:rPr>
+          <w:rFonts w:ascii="Times New Roman" w:hAnsi="Times New Roman" w:cs="Times New Roman"/>
+          <w:b/>
+          <w:bCs/>
+          <w:sz w:val="24"/>
+          <w:szCs w:val="24"/>
+        </w:rPr>
+      </w:pPr>
+      <w:r>
+        <w:rPr>
+          <w:noProof/>
+        </w:rPr>
+        <w:drawing>
+          <wp:inline distT="0" distB="0" distL="0" distR="0" wp14:anchorId="1D5E6420" wp14:editId="79EA4622">
+            <wp:extent cx="5039995" cy="2561590"/>
+            <wp:effectExtent l="0" t="0" r="8255" b="0"/>
+            <wp:docPr id="463607165" name="Picture 1" descr="A picture containing text, screenshot, font&#10;&#10;Description automatically generated"/>
+            <wp:cNvGraphicFramePr>
+              <a:graphicFrameLocks xmlns:a="http://schemas.openxmlformats.org/drawingml/2006/main" noChangeAspect="1"/>
+            </wp:cNvGraphicFramePr>
+            <a:graphic xmlns:a="http://schemas.openxmlformats.org/drawingml/2006/main">
+              <a:graphicData uri="http://schemas.openxmlformats.org/drawingml/2006/picture">
+                <pic:pic xmlns:pic="http://schemas.openxmlformats.org/drawingml/2006/picture">
+                  <pic:nvPicPr>
+                    <pic:cNvPr id="463607165" name="Picture 1" descr="A picture containing text, screenshot, font&#10;&#10;Description automatically generated"/>
+                    <pic:cNvPicPr/>
+                  </pic:nvPicPr>
+                  <pic:blipFill>
+                    <a:blip r:embed="rId18"/>
+                    <a:stretch>
+                      <a:fillRect/>
+                    </a:stretch>
+                  </pic:blipFill>
+                  <pic:spPr>
+                    <a:xfrm>
+                      <a:off x="0" y="0"/>
+                      <a:ext cx="5039995" cy="2561590"/>
+                    </a:xfrm>
+                    <a:prstGeom prst="rect">
+                      <a:avLst/>
+                    </a:prstGeom>
+                  </pic:spPr>
+                </pic:pic>
+              </a:graphicData>
+            </a:graphic>
+          </wp:inline>
+        </w:drawing>
+      </w:r>
+    </w:p>
+    <w:p>
+      <w:pPr>
+        <w:pStyle w:val="Caption"/>
+        <w:jc w:val="center"/>
+        <w:rPr>
+          <w:rFonts w:ascii="Times New Roman" w:hAnsi="Times New Roman" w:cs="Times New Roman"/>
+          <w:color w:val="auto"/>
+          <w:sz w:val="22"/>
+          <w:szCs w:val="22"/>
+        </w:rPr>
+      </w:pPr>
+      <w:r>
+        <w:rPr>
+          <w:rFonts w:ascii="Times New Roman" w:hAnsi="Times New Roman" w:cs="Times New Roman"/>
+          <w:i w:val="0"/>
+          <w:iCs w:val="0"/>
+          <w:color w:val="auto"/>
+          <w:sz w:val="22"/>
+          <w:szCs w:val="22"/>
+        </w:rPr>
+        <w:lastRenderedPageBreak/>
+        <w:t xml:space="preserve">                       Gambar </w:t>
+      </w:r>
+      <w:r>
+        <w:rPr>
+          <w:rFonts w:ascii="Times New Roman" w:hAnsi="Times New Roman" w:cs="Times New Roman"/>
+          <w:i w:val="0"/>
+          <w:iCs w:val="0"/>
+          <w:color w:val="auto"/>
+          <w:sz w:val="22"/>
+          <w:szCs w:val="22"/>
+        </w:rPr>
+        <w:t>3.2.</w:t>
+      </w:r>
+      <w:r>
+        <w:rPr>
+          <w:rFonts w:ascii="Times New Roman" w:hAnsi="Times New Roman" w:cs="Times New Roman"/>
+          <w:i w:val="0"/>
+          <w:iCs w:val="0"/>
+          <w:color w:val="auto"/>
+          <w:sz w:val="22"/>
+          <w:szCs w:val="22"/>
+        </w:rPr>
+        <w:t>5</w:t>
+      </w:r>
+      <w:r>
+        <w:rPr>
+          <w:rFonts w:ascii="Times New Roman" w:hAnsi="Times New Roman" w:cs="Times New Roman"/>
+          <w:i w:val="0"/>
+          <w:iCs w:val="0"/>
+          <w:color w:val="auto"/>
+          <w:sz w:val="22"/>
+          <w:szCs w:val="22"/>
+        </w:rPr>
+        <w:t xml:space="preserve"> kode </w:t>
+      </w:r>
+      <w:r>
+        <w:rPr>
+          <w:rFonts w:ascii="Times New Roman" w:hAnsi="Times New Roman" w:cs="Times New Roman"/>
+          <w:color w:val="auto"/>
+          <w:sz w:val="22"/>
+          <w:szCs w:val="22"/>
+        </w:rPr>
+        <w:t>stemming.</w:t>
+      </w:r>
+      <w:r>
+        <w:rPr>
+          <w:rFonts w:ascii="Times New Roman" w:hAnsi="Times New Roman" w:cs="Times New Roman"/>
+          <w:color w:val="auto"/>
+          <w:sz w:val="22"/>
+          <w:szCs w:val="22"/>
+        </w:rPr>
+        <w:br/>
+      </w:r>
+    </w:p>
+    <w:p>
+      <w:r>
+        <w:tab/>
+        <w:t xml:space="preserve">   </w:t>
+      </w:r>
     </w:p>
     <w:p>
       <w:pPr>
         <w:pStyle w:val="ListParagraph"/>
-        <w:spacing w:after="0" w:line="360" w:lineRule="auto"/>
-        <w:jc w:val="both"/>
-        <w:rPr>
-          <w:rFonts w:ascii="Times New Roman" w:hAnsi="Times New Roman" w:cs="Times New Roman"/>
-          <w:b/>
-          <w:bCs/>
+        <w:numPr>
+          <w:ilvl w:val="2"/>
+          <w:numId w:val="9"/>
+        </w:numPr>
+        <w:spacing w:after="0" w:line="360" w:lineRule="auto"/>
+        <w:ind w:left="900"/>
+        <w:jc w:val="both"/>
+        <w:rPr>
+          <w:rFonts w:ascii="Times New Roman" w:hAnsi="Times New Roman" w:cs="Times New Roman"/>
+          <w:sz w:val="24"/>
+          <w:szCs w:val="24"/>
+        </w:rPr>
+      </w:pPr>
+      <w:r>
+        <w:rPr>
+          <w:rFonts w:ascii="Times New Roman" w:hAnsi="Times New Roman" w:cs="Times New Roman"/>
+          <w:b/>
+          <w:bCs/>
+          <w:sz w:val="24"/>
+          <w:szCs w:val="24"/>
+        </w:rPr>
+        <w:t>Pembobotan kata</w:t>
+      </w:r>
+    </w:p>
+    <w:p>
+      <w:pPr>
+        <w:pStyle w:val="ListParagraph"/>
+        <w:spacing w:after="0" w:line="360" w:lineRule="auto"/>
+        <w:ind w:left="902"/>
+        <w:jc w:val="both"/>
+        <w:rPr>
+          <w:rFonts w:ascii="Times New Roman" w:hAnsi="Times New Roman" w:cs="Times New Roman"/>
+          <w:sz w:val="24"/>
+          <w:szCs w:val="24"/>
+        </w:rPr>
+      </w:pPr>
+      <w:r>
+        <w:rPr>
+          <w:rFonts w:ascii="Times New Roman" w:hAnsi="Times New Roman" w:cs="Times New Roman"/>
+          <w:sz w:val="24"/>
+          <w:szCs w:val="24"/>
+        </w:rPr>
+        <w:t xml:space="preserve">Pada tahap ini melakukan pembobotan kata </w:t>
+      </w:r>
+      <w:r>
+        <w:rPr>
+          <w:rFonts w:ascii="Times New Roman" w:hAnsi="Times New Roman" w:cs="Times New Roman"/>
+          <w:sz w:val="24"/>
+          <w:szCs w:val="24"/>
+        </w:rPr>
+        <w:t xml:space="preserve">dilakukan setelah </w:t>
+      </w:r>
+      <w:r>
+        <w:rPr>
+          <w:rFonts w:ascii="Times New Roman" w:hAnsi="Times New Roman" w:cs="Times New Roman"/>
+          <w:i/>
+          <w:iCs/>
+          <w:sz w:val="24"/>
+          <w:szCs w:val="24"/>
+        </w:rPr>
+        <w:t>casefolding, punctuation removal, stopwords removal, stemming</w:t>
+      </w:r>
+      <w:r>
+        <w:rPr>
+          <w:rFonts w:ascii="Times New Roman" w:hAnsi="Times New Roman" w:cs="Times New Roman"/>
+          <w:i/>
+          <w:iCs/>
+          <w:sz w:val="24"/>
+          <w:szCs w:val="24"/>
+        </w:rPr>
+        <w:t xml:space="preserve">. </w:t>
+      </w:r>
+      <w:r>
+        <w:rPr>
+          <w:rFonts w:ascii="Times New Roman" w:hAnsi="Times New Roman" w:cs="Times New Roman"/>
+          <w:sz w:val="24"/>
+          <w:szCs w:val="24"/>
+        </w:rPr>
+        <w:t xml:space="preserve">Pembobotan kata dilakukan untuk pemodelan </w:t>
+      </w:r>
+      <w:r>
+        <w:rPr>
+          <w:rFonts w:ascii="Times New Roman" w:hAnsi="Times New Roman" w:cs="Times New Roman"/>
+          <w:i/>
+          <w:iCs/>
+          <w:sz w:val="24"/>
+          <w:szCs w:val="24"/>
+        </w:rPr>
+        <w:t>machine learning</w:t>
+      </w:r>
+      <w:r>
+        <w:rPr>
+          <w:rFonts w:ascii="Times New Roman" w:hAnsi="Times New Roman" w:cs="Times New Roman"/>
+          <w:i/>
+          <w:iCs/>
+          <w:sz w:val="24"/>
+          <w:szCs w:val="24"/>
+        </w:rPr>
+        <w:t>,</w:t>
+      </w:r>
+      <w:r>
+        <w:rPr>
+          <w:rFonts w:ascii="Times New Roman" w:hAnsi="Times New Roman" w:cs="Times New Roman"/>
+          <w:sz w:val="24"/>
+          <w:szCs w:val="24"/>
+        </w:rPr>
+        <w:t xml:space="preserve"> cara kerja tahap ini memecah kalimat data teks menjadi per kata atau</w:t>
+      </w:r>
+      <w:r>
+        <w:rPr>
+          <w:rFonts w:ascii="Times New Roman" w:hAnsi="Times New Roman" w:cs="Times New Roman"/>
+          <w:i/>
+          <w:iCs/>
+          <w:sz w:val="24"/>
+          <w:szCs w:val="24"/>
+        </w:rPr>
+        <w:t xml:space="preserve"> term</w:t>
+      </w:r>
+      <w:r>
+        <w:rPr>
+          <w:rFonts w:ascii="Times New Roman" w:hAnsi="Times New Roman" w:cs="Times New Roman"/>
+          <w:sz w:val="24"/>
+          <w:szCs w:val="24"/>
+        </w:rPr>
+        <w:t xml:space="preserve">, mengitung kemunculan </w:t>
+      </w:r>
+      <w:r>
+        <w:rPr>
+          <w:rFonts w:ascii="Times New Roman" w:hAnsi="Times New Roman" w:cs="Times New Roman"/>
+          <w:i/>
+          <w:iCs/>
+          <w:sz w:val="24"/>
+          <w:szCs w:val="24"/>
+        </w:rPr>
+        <w:t xml:space="preserve">term </w:t>
+      </w:r>
+      <w:r>
+        <w:rPr>
+          <w:rFonts w:ascii="Times New Roman" w:hAnsi="Times New Roman" w:cs="Times New Roman"/>
+          <w:sz w:val="24"/>
+          <w:szCs w:val="24"/>
+        </w:rPr>
+        <w:t xml:space="preserve">disetiap dokumen, menghitung </w:t>
+      </w:r>
+      <w:r>
+        <w:rPr>
+          <w:rFonts w:ascii="Times New Roman" w:hAnsi="Times New Roman" w:cs="Times New Roman"/>
+          <w:i/>
+          <w:iCs/>
+          <w:sz w:val="24"/>
+          <w:szCs w:val="24"/>
+        </w:rPr>
+        <w:t>inverse document frequency</w:t>
+      </w:r>
+      <w:r>
+        <w:rPr>
+          <w:rFonts w:ascii="Times New Roman" w:hAnsi="Times New Roman" w:cs="Times New Roman"/>
+          <w:sz w:val="24"/>
+          <w:szCs w:val="24"/>
+        </w:rPr>
+        <w:t xml:space="preserve"> dengan rumus komputasi sebagai berikut:</w:t>
+      </w:r>
+    </w:p>
+    <w:p>
+      <w:pPr>
+        <w:pStyle w:val="ListParagraph"/>
+        <w:spacing w:after="0" w:line="360" w:lineRule="auto"/>
+        <w:ind w:left="902"/>
+        <w:jc w:val="both"/>
+        <w:rPr>
+          <w:rFonts w:ascii="Times New Roman" w:hAnsi="Times New Roman" w:cs="Times New Roman"/>
+          <w:sz w:val="24"/>
+          <w:szCs w:val="24"/>
+        </w:rPr>
+      </w:pPr>
+      <w:r>
+        <w:rPr>
+          <w:rFonts w:ascii="Times New Roman" w:hAnsi="Times New Roman" w:cs="Times New Roman"/>
+          <w:sz w:val="24"/>
+          <w:szCs w:val="24"/>
+        </w:rPr>
+        <w:t xml:space="preserve">n = </w:t>
+      </w:r>
+      <w:r>
+        <w:rPr>
+          <w:rFonts w:ascii="Times New Roman" w:hAnsi="Times New Roman" w:cs="Times New Roman"/>
+          <w:sz w:val="24"/>
+          <w:szCs w:val="24"/>
+        </w:rPr>
+        <w:t>jumlah data</w:t>
+      </w:r>
+    </w:p>
+    <w:p>
+      <w:pPr>
+        <w:pStyle w:val="ListParagraph"/>
+        <w:spacing w:after="0" w:line="360" w:lineRule="auto"/>
+        <w:ind w:left="902"/>
+        <w:jc w:val="both"/>
+        <w:rPr>
+          <w:rFonts w:ascii="Times New Roman" w:hAnsi="Times New Roman" w:cs="Times New Roman"/>
+          <w:sz w:val="24"/>
+          <w:szCs w:val="24"/>
+        </w:rPr>
+      </w:pPr>
+      <w:r>
+        <w:rPr>
+          <w:rFonts w:ascii="Times New Roman" w:hAnsi="Times New Roman" w:cs="Times New Roman"/>
+          <w:sz w:val="24"/>
+          <w:szCs w:val="24"/>
+        </w:rPr>
+        <w:t xml:space="preserve">df = kemunculan frekuensi kata di setiap dokumen </w:t>
+      </w:r>
+    </w:p>
+    <w:p>
+      <w:pPr>
+        <w:pStyle w:val="ListParagraph"/>
+        <w:spacing w:after="0" w:line="360" w:lineRule="auto"/>
+        <w:ind w:left="902"/>
+        <w:jc w:val="both"/>
+        <w:rPr>
+          <w:rFonts w:ascii="Times New Roman" w:hAnsi="Times New Roman" w:cs="Times New Roman"/>
+          <w:sz w:val="24"/>
+          <w:szCs w:val="24"/>
+        </w:rPr>
+      </w:pPr>
+      <m:oMathPara>
+        <m:oMath>
+          <m:r>
+            <w:rPr>
+              <w:rFonts w:ascii="Cambria Math" w:hAnsi="Cambria Math" w:cs="Times New Roman"/>
+              <w:sz w:val="24"/>
+              <w:szCs w:val="24"/>
+            </w:rPr>
+            <m:t>TFIDF= log10(n/df)</m:t>
+          </m:r>
+        </m:oMath>
+      </m:oMathPara>
+    </w:p>
+    <w:p>
+      <w:pPr>
+        <w:spacing w:after="0" w:line="360" w:lineRule="auto"/>
+        <w:jc w:val="both"/>
+        <w:rPr>
+          <w:rFonts w:ascii="Times New Roman" w:hAnsi="Times New Roman" w:cs="Times New Roman"/>
+          <w:b/>
+          <w:bCs/>
+          <w:sz w:val="24"/>
+          <w:szCs w:val="24"/>
+        </w:rPr>
+      </w:pPr>
+    </w:p>
+    <w:p>
+      <w:pPr>
+        <w:spacing w:after="0" w:line="360" w:lineRule="auto"/>
+        <w:ind w:left="720"/>
+        <w:jc w:val="both"/>
+        <w:rPr>
+          <w:rFonts w:ascii="Times New Roman" w:hAnsi="Times New Roman" w:cs="Times New Roman"/>
+          <w:sz w:val="24"/>
+          <w:szCs w:val="24"/>
+        </w:rPr>
+      </w:pPr>
+      <w:r>
+        <w:rPr>
+          <w:rFonts w:ascii="Times New Roman" w:hAnsi="Times New Roman" w:cs="Times New Roman"/>
+          <w:sz w:val="24"/>
+          <w:szCs w:val="24"/>
+        </w:rPr>
+        <w:t xml:space="preserve">Tahap ini menggunakan </w:t>
+      </w:r>
+      <w:r>
+        <w:rPr>
+          <w:rFonts w:ascii="Times New Roman" w:hAnsi="Times New Roman" w:cs="Times New Roman"/>
+          <w:i/>
+          <w:iCs/>
+          <w:sz w:val="24"/>
+          <w:szCs w:val="24"/>
+        </w:rPr>
+        <w:t>library scikit-learn</w:t>
+      </w:r>
+      <w:r>
+        <w:rPr>
+          <w:rFonts w:ascii="Times New Roman" w:hAnsi="Times New Roman" w:cs="Times New Roman"/>
+          <w:sz w:val="24"/>
+          <w:szCs w:val="24"/>
+        </w:rPr>
+        <w:t xml:space="preserve"> </w:t>
+      </w:r>
+      <w:r>
+        <w:rPr>
+          <w:rFonts w:ascii="Times New Roman" w:hAnsi="Times New Roman" w:cs="Times New Roman"/>
+          <w:i/>
+          <w:iCs/>
+          <w:sz w:val="24"/>
+          <w:szCs w:val="24"/>
+        </w:rPr>
+        <w:t>tfidfvectorizer</w:t>
+      </w:r>
+      <w:r>
+        <w:rPr>
+          <w:rFonts w:ascii="Times New Roman" w:hAnsi="Times New Roman" w:cs="Times New Roman"/>
+          <w:sz w:val="24"/>
+          <w:szCs w:val="24"/>
+        </w:rPr>
+        <w:t xml:space="preserve"> berikut program yang digunakan berikut ini:</w:t>
+      </w:r>
+    </w:p>
+    <w:p>
+      <w:pPr>
+        <w:spacing w:after="0" w:line="360" w:lineRule="auto"/>
+        <w:ind w:left="720"/>
+        <w:jc w:val="both"/>
+        <w:rPr>
+          <w:rFonts w:ascii="Times New Roman" w:hAnsi="Times New Roman" w:cs="Times New Roman"/>
+          <w:sz w:val="24"/>
+          <w:szCs w:val="24"/>
+        </w:rPr>
+      </w:pPr>
+      <w:r>
+        <w:rPr>
+          <w:noProof/>
+        </w:rPr>
+        <w:drawing>
+          <wp:inline distT="0" distB="0" distL="0" distR="0" wp14:anchorId="5951E0E5" wp14:editId="36E10027">
+            <wp:extent cx="5039995" cy="1584325"/>
+            <wp:effectExtent l="0" t="0" r="8255" b="0"/>
+            <wp:docPr id="161055360" name="Picture 1" descr="A screen shot of a computer code&#10;&#10;Description automatically generated with low confidence"/>
+            <wp:cNvGraphicFramePr>
+              <a:graphicFrameLocks xmlns:a="http://schemas.openxmlformats.org/drawingml/2006/main" noChangeAspect="1"/>
+            </wp:cNvGraphicFramePr>
+            <a:graphic xmlns:a="http://schemas.openxmlformats.org/drawingml/2006/main">
+              <a:graphicData uri="http://schemas.openxmlformats.org/drawingml/2006/picture">
+                <pic:pic xmlns:pic="http://schemas.openxmlformats.org/drawingml/2006/picture">
+                  <pic:nvPicPr>
+                    <pic:cNvPr id="161055360" name="Picture 1" descr="A screen shot of a computer code&#10;&#10;Description automatically generated with low confidence"/>
+                    <pic:cNvPicPr/>
+                  </pic:nvPicPr>
+                  <pic:blipFill>
+                    <a:blip r:embed="rId19"/>
+                    <a:stretch>
+                      <a:fillRect/>
+                    </a:stretch>
+                  </pic:blipFill>
+                  <pic:spPr>
+                    <a:xfrm>
+                      <a:off x="0" y="0"/>
+                      <a:ext cx="5039995" cy="1584325"/>
+                    </a:xfrm>
+                    <a:prstGeom prst="rect">
+                      <a:avLst/>
+                    </a:prstGeom>
+                  </pic:spPr>
+                </pic:pic>
+              </a:graphicData>
+            </a:graphic>
+          </wp:inline>
+        </w:drawing>
+      </w:r>
+    </w:p>
+    <w:p>
+      <w:pPr>
+        <w:pStyle w:val="Caption"/>
+        <w:jc w:val="center"/>
+        <w:rPr>
+          <w:rFonts w:ascii="Times New Roman" w:hAnsi="Times New Roman" w:cs="Times New Roman"/>
+          <w:color w:val="auto"/>
+          <w:sz w:val="22"/>
+          <w:szCs w:val="22"/>
+        </w:rPr>
+      </w:pPr>
+      <w:r>
+        <w:rPr>
+          <w:rFonts w:ascii="Times New Roman" w:hAnsi="Times New Roman" w:cs="Times New Roman"/>
+          <w:i w:val="0"/>
+          <w:iCs w:val="0"/>
+          <w:color w:val="auto"/>
+          <w:sz w:val="22"/>
+          <w:szCs w:val="22"/>
+        </w:rPr>
+        <w:t xml:space="preserve">                       Gambar </w:t>
+      </w:r>
+      <w:r>
+        <w:rPr>
+          <w:rFonts w:ascii="Times New Roman" w:hAnsi="Times New Roman" w:cs="Times New Roman"/>
+          <w:i w:val="0"/>
+          <w:iCs w:val="0"/>
+          <w:color w:val="auto"/>
+          <w:sz w:val="22"/>
+          <w:szCs w:val="22"/>
+        </w:rPr>
+        <w:t>3.2.</w:t>
+      </w:r>
+      <w:r>
+        <w:rPr>
+          <w:rFonts w:ascii="Times New Roman" w:hAnsi="Times New Roman" w:cs="Times New Roman"/>
+          <w:i w:val="0"/>
+          <w:iCs w:val="0"/>
+          <w:color w:val="auto"/>
+          <w:sz w:val="22"/>
+          <w:szCs w:val="22"/>
+        </w:rPr>
+        <w:t>6</w:t>
+      </w:r>
+      <w:r>
+        <w:rPr>
+          <w:rFonts w:ascii="Times New Roman" w:hAnsi="Times New Roman" w:cs="Times New Roman"/>
+          <w:i w:val="0"/>
+          <w:iCs w:val="0"/>
+          <w:color w:val="auto"/>
+          <w:sz w:val="22"/>
+          <w:szCs w:val="22"/>
+        </w:rPr>
+        <w:t xml:space="preserve"> kode </w:t>
+      </w:r>
+      <w:r>
+        <w:rPr>
+          <w:rFonts w:ascii="Times New Roman" w:hAnsi="Times New Roman" w:cs="Times New Roman"/>
+          <w:color w:val="auto"/>
+          <w:sz w:val="22"/>
+          <w:szCs w:val="22"/>
+        </w:rPr>
+        <w:t>pembobotan kata</w:t>
+      </w:r>
+      <w:r>
+        <w:rPr>
+          <w:rFonts w:ascii="Times New Roman" w:hAnsi="Times New Roman" w:cs="Times New Roman"/>
+          <w:color w:val="auto"/>
+          <w:sz w:val="22"/>
+          <w:szCs w:val="22"/>
+        </w:rPr>
+        <w:t>.</w:t>
+      </w:r>
+    </w:p>
+    <w:p>
+      <w:pPr>
+        <w:spacing w:after="0" w:line="360" w:lineRule="auto"/>
+        <w:ind w:left="720"/>
+        <w:jc w:val="both"/>
+        <w:rPr>
+          <w:rFonts w:ascii="Times New Roman" w:hAnsi="Times New Roman" w:cs="Times New Roman"/>
+          <w:i/>
+          <w:iCs/>
+          <w:sz w:val="24"/>
+          <w:szCs w:val="24"/>
+        </w:rPr>
+      </w:pPr>
+      <w:r>
+        <w:rPr>
+          <w:rFonts w:ascii="Times New Roman" w:hAnsi="Times New Roman" w:cs="Times New Roman"/>
+          <w:sz w:val="24"/>
+          <w:szCs w:val="24"/>
+        </w:rPr>
+        <w:t xml:space="preserve">Pada gambar 3.2.6 </w:t>
+      </w:r>
+      <w:r>
+        <w:rPr>
+          <w:rFonts w:ascii="Times New Roman" w:hAnsi="Times New Roman" w:cs="Times New Roman"/>
+          <w:sz w:val="24"/>
+          <w:szCs w:val="24"/>
+        </w:rPr>
+        <w:t xml:space="preserve">data yang sudah bersih dari </w:t>
+      </w:r>
+      <w:r>
+        <w:rPr>
+          <w:rFonts w:ascii="Times New Roman" w:hAnsi="Times New Roman" w:cs="Times New Roman"/>
+          <w:i/>
+          <w:iCs/>
+          <w:sz w:val="24"/>
+          <w:szCs w:val="24"/>
+        </w:rPr>
+        <w:t>preprocessing</w:t>
+      </w:r>
+      <w:r>
+        <w:rPr>
+          <w:rFonts w:ascii="Times New Roman" w:hAnsi="Times New Roman" w:cs="Times New Roman"/>
+          <w:sz w:val="24"/>
+          <w:szCs w:val="24"/>
+        </w:rPr>
+        <w:t xml:space="preserve"> dilakukan </w:t>
+      </w:r>
+      <w:r>
+        <w:rPr>
+          <w:rFonts w:ascii="Times New Roman" w:hAnsi="Times New Roman" w:cs="Times New Roman"/>
+          <w:i/>
+          <w:iCs/>
+          <w:sz w:val="24"/>
+          <w:szCs w:val="24"/>
+        </w:rPr>
+        <w:t>term frequency inverse document</w:t>
+      </w:r>
+      <w:r>
+        <w:rPr>
+          <w:rFonts w:ascii="Times New Roman" w:hAnsi="Times New Roman" w:cs="Times New Roman"/>
+          <w:sz w:val="24"/>
+          <w:szCs w:val="24"/>
+        </w:rPr>
+        <w:t xml:space="preserve">, lalu sesudah dilakukan </w:t>
+      </w:r>
+      <w:r>
+        <w:rPr>
+          <w:rFonts w:ascii="Times New Roman" w:hAnsi="Times New Roman" w:cs="Times New Roman"/>
+          <w:i/>
+          <w:iCs/>
+          <w:sz w:val="24"/>
+          <w:szCs w:val="24"/>
+        </w:rPr>
+        <w:t>term frequency inverse document</w:t>
+      </w:r>
+      <w:r>
+        <w:rPr>
+          <w:rFonts w:ascii="Times New Roman" w:hAnsi="Times New Roman" w:cs="Times New Roman"/>
+          <w:sz w:val="24"/>
+          <w:szCs w:val="24"/>
+        </w:rPr>
+        <w:t xml:space="preserve"> ubah datanya menjadi bentuk tipe data </w:t>
+      </w:r>
+      <w:r>
+        <w:rPr>
+          <w:rFonts w:ascii="Times New Roman" w:hAnsi="Times New Roman" w:cs="Times New Roman"/>
+          <w:i/>
+          <w:iCs/>
+          <w:sz w:val="24"/>
+          <w:szCs w:val="24"/>
+        </w:rPr>
+        <w:t>array.</w:t>
+      </w:r>
+    </w:p>
+    <w:p>
+      <w:pPr>
+        <w:spacing w:after="0" w:line="360" w:lineRule="auto"/>
+        <w:ind w:left="720"/>
+        <w:jc w:val="both"/>
+        <w:rPr>
+          <w:rFonts w:ascii="Times New Roman" w:hAnsi="Times New Roman" w:cs="Times New Roman"/>
           <w:sz w:val="24"/>
           <w:szCs w:val="24"/>
         </w:rPr>
@@ -19732,18 +20660,1452 @@
         <w:jc w:val="both"/>
         <w:rPr>
           <w:rFonts w:ascii="Times New Roman" w:hAnsi="Times New Roman" w:cs="Times New Roman"/>
-          <w:sz w:val="24"/>
-          <w:szCs w:val="24"/>
-        </w:rPr>
-      </w:pPr>
-      <w:r>
-        <w:rPr>
-          <w:rFonts w:ascii="Times New Roman" w:hAnsi="Times New Roman" w:cs="Times New Roman"/>
+          <w:b/>
+          <w:bCs/>
+          <w:sz w:val="24"/>
+          <w:szCs w:val="24"/>
+        </w:rPr>
+      </w:pPr>
+      <w:r>
+        <w:rPr>
+          <w:rFonts w:ascii="Times New Roman" w:hAnsi="Times New Roman" w:cs="Times New Roman"/>
+          <w:b/>
+          <w:bCs/>
           <w:sz w:val="24"/>
           <w:szCs w:val="24"/>
         </w:rPr>
         <w:t>Pemodelan</w:t>
       </w:r>
+    </w:p>
+    <w:p>
+      <w:pPr>
+        <w:pStyle w:val="ListParagraph"/>
+        <w:spacing w:after="0" w:line="360" w:lineRule="auto"/>
+        <w:jc w:val="both"/>
+        <w:rPr>
+          <w:rFonts w:ascii="Times New Roman" w:hAnsi="Times New Roman" w:cs="Times New Roman"/>
+          <w:sz w:val="24"/>
+          <w:szCs w:val="24"/>
+        </w:rPr>
+      </w:pPr>
+      <w:r>
+        <w:rPr>
+          <w:rFonts w:ascii="Times New Roman" w:hAnsi="Times New Roman" w:cs="Times New Roman"/>
+          <w:sz w:val="24"/>
+          <w:szCs w:val="24"/>
+        </w:rPr>
+        <w:t xml:space="preserve">Pada tahap pemodelan merupakan tahap untuk melatih data </w:t>
+      </w:r>
+      <w:r>
+        <w:rPr>
+          <w:rFonts w:ascii="Times New Roman" w:hAnsi="Times New Roman" w:cs="Times New Roman"/>
+          <w:sz w:val="24"/>
+          <w:szCs w:val="24"/>
+        </w:rPr>
+        <w:t xml:space="preserve">menggunakan </w:t>
+      </w:r>
+      <w:r>
+        <w:rPr>
+          <w:rFonts w:ascii="Times New Roman" w:hAnsi="Times New Roman" w:cs="Times New Roman"/>
+          <w:i/>
+          <w:iCs/>
+          <w:sz w:val="24"/>
+          <w:szCs w:val="24"/>
+        </w:rPr>
+        <w:t xml:space="preserve">machine learning </w:t>
+      </w:r>
+      <w:r>
+        <w:rPr>
+          <w:rFonts w:ascii="Times New Roman" w:hAnsi="Times New Roman" w:cs="Times New Roman"/>
+          <w:sz w:val="24"/>
+          <w:szCs w:val="24"/>
+        </w:rPr>
+        <w:t xml:space="preserve">pada penelitian ini menggunakan </w:t>
+      </w:r>
+      <w:r>
+        <w:rPr>
+          <w:rFonts w:ascii="Times New Roman" w:hAnsi="Times New Roman" w:cs="Times New Roman"/>
+          <w:i/>
+          <w:iCs/>
+          <w:sz w:val="24"/>
+          <w:szCs w:val="24"/>
+        </w:rPr>
+        <w:t>decision tree, naives bayes, k-neareast neighbor</w:t>
+      </w:r>
+      <w:r>
+        <w:rPr>
+          <w:rFonts w:ascii="Times New Roman" w:hAnsi="Times New Roman" w:cs="Times New Roman"/>
+          <w:sz w:val="24"/>
+          <w:szCs w:val="24"/>
+        </w:rPr>
+        <w:t>.</w:t>
+      </w:r>
+    </w:p>
+    <w:p>
+      <w:pPr>
+        <w:pStyle w:val="ListParagraph"/>
+        <w:numPr>
+          <w:ilvl w:val="2"/>
+          <w:numId w:val="21"/>
+        </w:numPr>
+        <w:spacing w:after="0" w:line="360" w:lineRule="auto"/>
+        <w:jc w:val="both"/>
+        <w:rPr>
+          <w:rFonts w:ascii="Times New Roman" w:hAnsi="Times New Roman" w:cs="Times New Roman"/>
+          <w:b/>
+          <w:bCs/>
+          <w:sz w:val="24"/>
+          <w:szCs w:val="24"/>
+        </w:rPr>
+      </w:pPr>
+      <w:r>
+        <w:rPr>
+          <w:rFonts w:ascii="Times New Roman" w:hAnsi="Times New Roman" w:cs="Times New Roman"/>
+          <w:b/>
+          <w:bCs/>
+          <w:i/>
+          <w:iCs/>
+          <w:sz w:val="24"/>
+          <w:szCs w:val="24"/>
+        </w:rPr>
+        <w:t>Naives bayes</w:t>
+      </w:r>
+    </w:p>
+    <w:p>
+      <w:pPr>
+        <w:pStyle w:val="ListParagraph"/>
+        <w:spacing w:after="0" w:line="360" w:lineRule="auto"/>
+        <w:ind w:left="1080"/>
+        <w:jc w:val="both"/>
+        <w:rPr>
+          <w:rFonts w:ascii="Times New Roman" w:hAnsi="Times New Roman" w:cs="Times New Roman"/>
+          <w:sz w:val="24"/>
+          <w:szCs w:val="24"/>
+        </w:rPr>
+      </w:pPr>
+      <w:r>
+        <w:rPr>
+          <w:rFonts w:ascii="Times New Roman" w:hAnsi="Times New Roman" w:cs="Times New Roman"/>
+          <w:sz w:val="24"/>
+          <w:szCs w:val="24"/>
+        </w:rPr>
+        <w:lastRenderedPageBreak/>
+        <w:t>Pada tahap ini menggunakan</w:t>
+      </w:r>
+      <w:r>
+        <w:rPr>
+          <w:rFonts w:ascii="Times New Roman" w:hAnsi="Times New Roman" w:cs="Times New Roman"/>
+          <w:sz w:val="24"/>
+          <w:szCs w:val="24"/>
+        </w:rPr>
+        <w:t xml:space="preserve"> </w:t>
+      </w:r>
+      <w:r>
+        <w:rPr>
+          <w:rFonts w:ascii="Times New Roman" w:hAnsi="Times New Roman" w:cs="Times New Roman"/>
+          <w:i/>
+          <w:iCs/>
+          <w:sz w:val="24"/>
+          <w:szCs w:val="24"/>
+        </w:rPr>
+        <w:t>machine learninng</w:t>
+      </w:r>
+      <w:r>
+        <w:rPr>
+          <w:rFonts w:ascii="Times New Roman" w:hAnsi="Times New Roman" w:cs="Times New Roman"/>
+          <w:sz w:val="24"/>
+          <w:szCs w:val="24"/>
+        </w:rPr>
+        <w:t xml:space="preserve"> </w:t>
+      </w:r>
+      <w:r>
+        <w:rPr>
+          <w:rFonts w:ascii="Times New Roman" w:hAnsi="Times New Roman" w:cs="Times New Roman"/>
+          <w:i/>
+          <w:iCs/>
+          <w:sz w:val="24"/>
+          <w:szCs w:val="24"/>
+        </w:rPr>
+        <w:t>naiv</w:t>
+      </w:r>
+      <w:r>
+        <w:rPr>
+          <w:rFonts w:ascii="Times New Roman" w:hAnsi="Times New Roman" w:cs="Times New Roman"/>
+          <w:i/>
+          <w:iCs/>
+          <w:sz w:val="24"/>
+          <w:szCs w:val="24"/>
+        </w:rPr>
+        <w:t xml:space="preserve">es bayes </w:t>
+      </w:r>
+      <w:r>
+        <w:rPr>
+          <w:rFonts w:ascii="Times New Roman" w:hAnsi="Times New Roman" w:cs="Times New Roman"/>
+          <w:sz w:val="24"/>
+          <w:szCs w:val="24"/>
+        </w:rPr>
+        <w:t xml:space="preserve">dari </w:t>
+      </w:r>
+      <w:r>
+        <w:rPr>
+          <w:rFonts w:ascii="Times New Roman" w:hAnsi="Times New Roman" w:cs="Times New Roman"/>
+          <w:i/>
+          <w:iCs/>
+          <w:sz w:val="24"/>
+          <w:szCs w:val="24"/>
+        </w:rPr>
+        <w:t>libray scikit-learn</w:t>
+      </w:r>
+      <w:r>
+        <w:rPr>
+          <w:rFonts w:ascii="Times New Roman" w:hAnsi="Times New Roman" w:cs="Times New Roman"/>
+          <w:sz w:val="24"/>
+          <w:szCs w:val="24"/>
+        </w:rPr>
+        <w:t xml:space="preserve">, </w:t>
+      </w:r>
+      <w:r>
+        <w:rPr>
+          <w:rFonts w:ascii="Times New Roman" w:hAnsi="Times New Roman" w:cs="Times New Roman"/>
+          <w:sz w:val="24"/>
+          <w:szCs w:val="24"/>
+        </w:rPr>
+        <w:t xml:space="preserve">dua </w:t>
+      </w:r>
+      <w:r>
+        <w:rPr>
+          <w:rFonts w:ascii="Times New Roman" w:hAnsi="Times New Roman" w:cs="Times New Roman"/>
+          <w:i/>
+          <w:iCs/>
+          <w:sz w:val="24"/>
+          <w:szCs w:val="24"/>
+        </w:rPr>
+        <w:t xml:space="preserve">naives bayes </w:t>
+      </w:r>
+      <w:r>
+        <w:rPr>
+          <w:rFonts w:ascii="Times New Roman" w:hAnsi="Times New Roman" w:cs="Times New Roman"/>
+          <w:sz w:val="24"/>
+          <w:szCs w:val="24"/>
+        </w:rPr>
+        <w:t>yang digunakan</w:t>
+      </w:r>
+      <w:r>
+        <w:rPr>
+          <w:rFonts w:ascii="Times New Roman" w:hAnsi="Times New Roman" w:cs="Times New Roman"/>
+          <w:sz w:val="24"/>
+          <w:szCs w:val="24"/>
+        </w:rPr>
+        <w:t xml:space="preserve"> untuk klasifikasi</w:t>
+      </w:r>
+      <w:r>
+        <w:rPr>
+          <w:rFonts w:ascii="Times New Roman" w:hAnsi="Times New Roman" w:cs="Times New Roman"/>
+          <w:sz w:val="24"/>
+          <w:szCs w:val="24"/>
+        </w:rPr>
+        <w:t xml:space="preserve">, antara lain </w:t>
+      </w:r>
+      <w:r>
+        <w:rPr>
+          <w:rFonts w:ascii="Times New Roman" w:hAnsi="Times New Roman" w:cs="Times New Roman"/>
+          <w:i/>
+          <w:iCs/>
+          <w:sz w:val="24"/>
+          <w:szCs w:val="24"/>
+        </w:rPr>
+        <w:t>Multinomial Naive Bayes</w:t>
+      </w:r>
+      <w:r>
+        <w:rPr>
+          <w:rFonts w:ascii="Times New Roman" w:hAnsi="Times New Roman" w:cs="Times New Roman"/>
+          <w:i/>
+          <w:iCs/>
+          <w:sz w:val="24"/>
+          <w:szCs w:val="24"/>
+        </w:rPr>
+        <w:t xml:space="preserve">, </w:t>
+      </w:r>
+      <w:r>
+        <w:rPr>
+          <w:rFonts w:ascii="Times New Roman" w:hAnsi="Times New Roman" w:cs="Times New Roman"/>
+          <w:i/>
+          <w:iCs/>
+          <w:sz w:val="24"/>
+          <w:szCs w:val="24"/>
+        </w:rPr>
+        <w:t>Gaussian Naive Bayes</w:t>
+      </w:r>
+      <w:r>
+        <w:rPr>
+          <w:rFonts w:ascii="Times New Roman" w:hAnsi="Times New Roman" w:cs="Times New Roman"/>
+          <w:sz w:val="24"/>
+          <w:szCs w:val="24"/>
+        </w:rPr>
+        <w:t>.</w:t>
+      </w:r>
+      <w:r>
+        <w:rPr>
+          <w:rFonts w:ascii="Times New Roman" w:hAnsi="Times New Roman" w:cs="Times New Roman"/>
+          <w:sz w:val="24"/>
+          <w:szCs w:val="24"/>
+        </w:rPr>
+        <w:t xml:space="preserve"> Berikut pemograman yang digunakan:</w:t>
+      </w:r>
+    </w:p>
+    <w:p>
+      <w:pPr>
+        <w:pStyle w:val="ListParagraph"/>
+        <w:spacing w:after="0" w:line="360" w:lineRule="auto"/>
+        <w:ind w:left="1080"/>
+        <w:jc w:val="both"/>
+      </w:pPr>
+      <w:r>
+        <w:rPr>
+          <w:noProof/>
+        </w:rPr>
+        <w:drawing>
+          <wp:inline distT="0" distB="0" distL="0" distR="0" wp14:anchorId="36C05E42" wp14:editId="36121A17">
+            <wp:extent cx="5039995" cy="3383280"/>
+            <wp:effectExtent l="0" t="0" r="8255" b="7620"/>
+            <wp:docPr id="1979901558" name="Picture 1" descr="A picture containing text, screenshot, font&#10;&#10;Description automatically generated"/>
+            <wp:cNvGraphicFramePr>
+              <a:graphicFrameLocks xmlns:a="http://schemas.openxmlformats.org/drawingml/2006/main" noChangeAspect="1"/>
+            </wp:cNvGraphicFramePr>
+            <a:graphic xmlns:a="http://schemas.openxmlformats.org/drawingml/2006/main">
+              <a:graphicData uri="http://schemas.openxmlformats.org/drawingml/2006/picture">
+                <pic:pic xmlns:pic="http://schemas.openxmlformats.org/drawingml/2006/picture">
+                  <pic:nvPicPr>
+                    <pic:cNvPr id="1979901558" name="Picture 1" descr="A picture containing text, screenshot, font&#10;&#10;Description automatically generated"/>
+                    <pic:cNvPicPr/>
+                  </pic:nvPicPr>
+                  <pic:blipFill>
+                    <a:blip r:embed="rId20"/>
+                    <a:stretch>
+                      <a:fillRect/>
+                    </a:stretch>
+                  </pic:blipFill>
+                  <pic:spPr>
+                    <a:xfrm>
+                      <a:off x="0" y="0"/>
+                      <a:ext cx="5039995" cy="3383280"/>
+                    </a:xfrm>
+                    <a:prstGeom prst="rect">
+                      <a:avLst/>
+                    </a:prstGeom>
+                  </pic:spPr>
+                </pic:pic>
+              </a:graphicData>
+            </a:graphic>
+          </wp:inline>
+        </w:drawing>
+      </w:r>
+    </w:p>
+    <w:p>
+      <w:pPr>
+        <w:pStyle w:val="Caption"/>
+        <w:jc w:val="center"/>
+        <w:rPr>
+          <w:rFonts w:ascii="Times New Roman" w:hAnsi="Times New Roman" w:cs="Times New Roman"/>
+          <w:color w:val="auto"/>
+          <w:sz w:val="22"/>
+          <w:szCs w:val="22"/>
+        </w:rPr>
+      </w:pPr>
+      <w:r>
+        <w:rPr>
+          <w:rFonts w:ascii="Times New Roman" w:hAnsi="Times New Roman" w:cs="Times New Roman"/>
+          <w:i w:val="0"/>
+          <w:iCs w:val="0"/>
+          <w:color w:val="auto"/>
+          <w:sz w:val="22"/>
+          <w:szCs w:val="22"/>
+        </w:rPr>
+        <w:t xml:space="preserve">                       Gambar </w:t>
+      </w:r>
+      <w:r>
+        <w:rPr>
+          <w:rFonts w:ascii="Times New Roman" w:hAnsi="Times New Roman" w:cs="Times New Roman"/>
+          <w:i w:val="0"/>
+          <w:iCs w:val="0"/>
+          <w:color w:val="auto"/>
+          <w:sz w:val="22"/>
+          <w:szCs w:val="22"/>
+        </w:rPr>
+        <w:t>3.</w:t>
+      </w:r>
+      <w:r>
+        <w:rPr>
+          <w:rFonts w:ascii="Times New Roman" w:hAnsi="Times New Roman" w:cs="Times New Roman"/>
+          <w:i w:val="0"/>
+          <w:iCs w:val="0"/>
+          <w:color w:val="auto"/>
+          <w:sz w:val="22"/>
+          <w:szCs w:val="22"/>
+        </w:rPr>
+        <w:t>3</w:t>
+      </w:r>
+      <w:r>
+        <w:rPr>
+          <w:rFonts w:ascii="Times New Roman" w:hAnsi="Times New Roman" w:cs="Times New Roman"/>
+          <w:i w:val="0"/>
+          <w:iCs w:val="0"/>
+          <w:color w:val="auto"/>
+          <w:sz w:val="22"/>
+          <w:szCs w:val="22"/>
+        </w:rPr>
+        <w:t>.</w:t>
+      </w:r>
+      <w:r>
+        <w:rPr>
+          <w:rFonts w:ascii="Times New Roman" w:hAnsi="Times New Roman" w:cs="Times New Roman"/>
+          <w:i w:val="0"/>
+          <w:iCs w:val="0"/>
+          <w:color w:val="auto"/>
+          <w:sz w:val="22"/>
+          <w:szCs w:val="22"/>
+        </w:rPr>
+        <w:t>1</w:t>
+      </w:r>
+      <w:r>
+        <w:rPr>
+          <w:rFonts w:ascii="Times New Roman" w:hAnsi="Times New Roman" w:cs="Times New Roman"/>
+          <w:i w:val="0"/>
+          <w:iCs w:val="0"/>
+          <w:color w:val="auto"/>
+          <w:sz w:val="22"/>
+          <w:szCs w:val="22"/>
+        </w:rPr>
+        <w:t xml:space="preserve"> kode</w:t>
+      </w:r>
+      <w:r>
+        <w:rPr>
+          <w:rFonts w:ascii="Times New Roman" w:hAnsi="Times New Roman" w:cs="Times New Roman"/>
+          <w:color w:val="auto"/>
+          <w:sz w:val="22"/>
+          <w:szCs w:val="22"/>
+        </w:rPr>
+        <w:t xml:space="preserve"> naives bayes</w:t>
+      </w:r>
+      <w:r>
+        <w:rPr>
+          <w:rFonts w:ascii="Times New Roman" w:hAnsi="Times New Roman" w:cs="Times New Roman"/>
+          <w:color w:val="auto"/>
+          <w:sz w:val="22"/>
+          <w:szCs w:val="22"/>
+        </w:rPr>
+        <w:t>.</w:t>
+      </w:r>
+    </w:p>
+    <w:p>
+      <w:pPr>
+        <w:spacing w:line="360" w:lineRule="auto"/>
+        <w:ind w:left="1080"/>
+        <w:jc w:val="both"/>
+        <w:rPr>
+          <w:rFonts w:ascii="Times New Roman" w:hAnsi="Times New Roman" w:cs="Times New Roman"/>
+          <w:sz w:val="24"/>
+          <w:szCs w:val="24"/>
+        </w:rPr>
+      </w:pPr>
+      <w:r>
+        <w:rPr>
+          <w:rFonts w:ascii="Times New Roman" w:hAnsi="Times New Roman" w:cs="Times New Roman"/>
+          <w:sz w:val="24"/>
+          <w:szCs w:val="24"/>
+        </w:rPr>
+        <w:t xml:space="preserve">Pada gambar 3.3.1 </w:t>
+      </w:r>
+      <w:r>
+        <w:rPr>
+          <w:rFonts w:ascii="Times New Roman" w:hAnsi="Times New Roman" w:cs="Times New Roman"/>
+          <w:sz w:val="24"/>
+          <w:szCs w:val="24"/>
+        </w:rPr>
+        <w:t xml:space="preserve">sebelum dilakukan pelatihan terlebih dahulu pembagian antara data latih, data testing, agar </w:t>
+      </w:r>
+      <w:r>
+        <w:rPr>
+          <w:rFonts w:ascii="Times New Roman" w:hAnsi="Times New Roman" w:cs="Times New Roman"/>
+          <w:i/>
+          <w:iCs/>
+          <w:sz w:val="24"/>
+          <w:szCs w:val="24"/>
+        </w:rPr>
+        <w:t>machine learning</w:t>
+      </w:r>
+      <w:r>
+        <w:rPr>
+          <w:rFonts w:ascii="Times New Roman" w:hAnsi="Times New Roman" w:cs="Times New Roman"/>
+          <w:sz w:val="24"/>
+          <w:szCs w:val="24"/>
+        </w:rPr>
+        <w:t xml:space="preserve"> yang dilatih menggunakan data latih, hasil dari latih dilakukan prediksi dengan data testing</w:t>
+      </w:r>
+      <w:r>
+        <w:rPr>
+          <w:rFonts w:ascii="Times New Roman" w:hAnsi="Times New Roman" w:cs="Times New Roman"/>
+          <w:sz w:val="24"/>
+          <w:szCs w:val="24"/>
+        </w:rPr>
+        <w:t>.</w:t>
+      </w:r>
+    </w:p>
+    <w:p>
+      <w:pPr>
+        <w:pStyle w:val="ListParagraph"/>
+        <w:spacing w:after="0" w:line="360" w:lineRule="auto"/>
+        <w:ind w:left="1080"/>
+        <w:jc w:val="both"/>
+      </w:pPr>
+    </w:p>
+    <w:p>
+      <w:pPr>
+        <w:pStyle w:val="ListParagraph"/>
+        <w:numPr>
+          <w:ilvl w:val="2"/>
+          <w:numId w:val="21"/>
+        </w:numPr>
+        <w:spacing w:after="0" w:line="360" w:lineRule="auto"/>
+        <w:jc w:val="both"/>
+        <w:rPr>
+          <w:rFonts w:ascii="Times New Roman" w:hAnsi="Times New Roman" w:cs="Times New Roman"/>
+          <w:b/>
+          <w:bCs/>
+          <w:i/>
+          <w:iCs/>
+          <w:sz w:val="24"/>
+          <w:szCs w:val="24"/>
+        </w:rPr>
+      </w:pPr>
+      <w:r>
+        <w:rPr>
+          <w:rFonts w:ascii="Times New Roman" w:hAnsi="Times New Roman" w:cs="Times New Roman"/>
+          <w:b/>
+          <w:bCs/>
+          <w:i/>
+          <w:iCs/>
+          <w:sz w:val="24"/>
+          <w:szCs w:val="24"/>
+        </w:rPr>
+        <w:t>Decision tree</w:t>
+      </w:r>
+    </w:p>
+    <w:p>
+      <w:pPr>
+        <w:pStyle w:val="ListParagraph"/>
+        <w:spacing w:after="0" w:line="360" w:lineRule="auto"/>
+        <w:ind w:left="1080"/>
+        <w:jc w:val="both"/>
+        <w:rPr>
+          <w:rFonts w:ascii="Times New Roman" w:hAnsi="Times New Roman" w:cs="Times New Roman"/>
+          <w:sz w:val="24"/>
+          <w:szCs w:val="24"/>
+        </w:rPr>
+      </w:pPr>
+      <w:r>
+        <w:rPr>
+          <w:rFonts w:ascii="Times New Roman" w:hAnsi="Times New Roman" w:cs="Times New Roman"/>
+          <w:sz w:val="24"/>
+          <w:szCs w:val="24"/>
+        </w:rPr>
+        <w:t xml:space="preserve">Pada tahap pembelajaran mesin </w:t>
+      </w:r>
+      <w:r>
+        <w:rPr>
+          <w:rFonts w:ascii="Times New Roman" w:hAnsi="Times New Roman" w:cs="Times New Roman"/>
+          <w:i/>
+          <w:iCs/>
+          <w:sz w:val="24"/>
+          <w:szCs w:val="24"/>
+        </w:rPr>
+        <w:t xml:space="preserve">decision tree </w:t>
+      </w:r>
+      <w:r>
+        <w:rPr>
+          <w:rFonts w:ascii="Times New Roman" w:hAnsi="Times New Roman" w:cs="Times New Roman"/>
+          <w:sz w:val="24"/>
+          <w:szCs w:val="24"/>
+        </w:rPr>
+        <w:t>atau pohon keputusan</w:t>
+      </w:r>
+      <w:r>
+        <w:rPr>
+          <w:rFonts w:ascii="Times New Roman" w:hAnsi="Times New Roman" w:cs="Times New Roman"/>
+          <w:sz w:val="24"/>
+          <w:szCs w:val="24"/>
+        </w:rPr>
+        <w:t xml:space="preserve">, metode pohon keputusan ini </w:t>
+      </w:r>
+      <w:r>
+        <w:rPr>
+          <w:rFonts w:ascii="Times New Roman" w:hAnsi="Times New Roman" w:cs="Times New Roman"/>
+          <w:sz w:val="24"/>
+          <w:szCs w:val="24"/>
+        </w:rPr>
+        <w:t xml:space="preserve">bekerja berdasarkan </w:t>
+      </w:r>
+      <w:r>
+        <w:rPr>
+          <w:rFonts w:ascii="Times New Roman" w:hAnsi="Times New Roman" w:cs="Times New Roman"/>
+          <w:i/>
+          <w:iCs/>
+          <w:sz w:val="24"/>
+          <w:szCs w:val="24"/>
+        </w:rPr>
+        <w:t xml:space="preserve">node </w:t>
+      </w:r>
+      <w:r>
+        <w:rPr>
+          <w:rFonts w:ascii="Times New Roman" w:hAnsi="Times New Roman" w:cs="Times New Roman"/>
+          <w:sz w:val="24"/>
+          <w:szCs w:val="24"/>
+        </w:rPr>
+        <w:t>atau cabang sampai N tingkatan</w:t>
+      </w:r>
+      <w:r>
+        <w:rPr>
+          <w:rFonts w:ascii="Times New Roman" w:hAnsi="Times New Roman" w:cs="Times New Roman"/>
+          <w:sz w:val="24"/>
+          <w:szCs w:val="24"/>
+        </w:rPr>
+        <w:t xml:space="preserve"> yang disetiap </w:t>
+      </w:r>
+      <w:r>
+        <w:rPr>
+          <w:rFonts w:ascii="Times New Roman" w:hAnsi="Times New Roman" w:cs="Times New Roman"/>
+          <w:i/>
+          <w:iCs/>
+          <w:sz w:val="24"/>
+          <w:szCs w:val="24"/>
+        </w:rPr>
+        <w:t xml:space="preserve">node </w:t>
+      </w:r>
+      <w:r>
+        <w:rPr>
+          <w:rFonts w:ascii="Times New Roman" w:hAnsi="Times New Roman" w:cs="Times New Roman"/>
+          <w:sz w:val="24"/>
+          <w:szCs w:val="24"/>
+        </w:rPr>
+        <w:t xml:space="preserve">mempunyai </w:t>
+      </w:r>
+      <w:r>
+        <w:rPr>
+          <w:rFonts w:ascii="Times New Roman" w:hAnsi="Times New Roman" w:cs="Times New Roman"/>
+          <w:i/>
+          <w:iCs/>
+          <w:sz w:val="24"/>
+          <w:szCs w:val="24"/>
+        </w:rPr>
+        <w:t>leaf</w:t>
+      </w:r>
+      <w:r>
+        <w:rPr>
+          <w:rFonts w:ascii="Times New Roman" w:hAnsi="Times New Roman" w:cs="Times New Roman"/>
+          <w:i/>
+          <w:iCs/>
+          <w:sz w:val="24"/>
+          <w:szCs w:val="24"/>
+        </w:rPr>
+        <w:t xml:space="preserve">, </w:t>
+      </w:r>
+      <w:r>
+        <w:rPr>
+          <w:rFonts w:ascii="Times New Roman" w:hAnsi="Times New Roman" w:cs="Times New Roman"/>
+          <w:sz w:val="24"/>
+          <w:szCs w:val="24"/>
+        </w:rPr>
+        <w:t xml:space="preserve">metode pembelajaran mesin </w:t>
+      </w:r>
+      <w:r>
+        <w:rPr>
+          <w:rFonts w:ascii="Times New Roman" w:hAnsi="Times New Roman" w:cs="Times New Roman"/>
+          <w:i/>
+          <w:iCs/>
+          <w:sz w:val="24"/>
+          <w:szCs w:val="24"/>
+        </w:rPr>
+        <w:t xml:space="preserve">decision </w:t>
+      </w:r>
+      <w:r>
+        <w:rPr>
+          <w:rFonts w:ascii="Times New Roman" w:hAnsi="Times New Roman" w:cs="Times New Roman"/>
+          <w:i/>
+          <w:iCs/>
+          <w:sz w:val="24"/>
+          <w:szCs w:val="24"/>
+        </w:rPr>
+        <w:t xml:space="preserve">tree </w:t>
+      </w:r>
+      <w:r>
+        <w:rPr>
+          <w:rFonts w:ascii="Times New Roman" w:hAnsi="Times New Roman" w:cs="Times New Roman"/>
+          <w:sz w:val="24"/>
+          <w:szCs w:val="24"/>
+        </w:rPr>
+        <w:t>menggunakan</w:t>
+      </w:r>
+      <w:r>
+        <w:rPr>
+          <w:rFonts w:ascii="Times New Roman" w:hAnsi="Times New Roman" w:cs="Times New Roman"/>
+          <w:sz w:val="24"/>
+          <w:szCs w:val="24"/>
+        </w:rPr>
+        <w:t xml:space="preserve"> dari </w:t>
+      </w:r>
+      <w:r>
+        <w:rPr>
+          <w:rFonts w:ascii="Times New Roman" w:hAnsi="Times New Roman" w:cs="Times New Roman"/>
+          <w:i/>
+          <w:iCs/>
+          <w:sz w:val="24"/>
+          <w:szCs w:val="24"/>
+        </w:rPr>
+        <w:t>scikit-learn</w:t>
+      </w:r>
+      <w:r>
+        <w:rPr>
+          <w:rFonts w:ascii="Times New Roman" w:hAnsi="Times New Roman" w:cs="Times New Roman"/>
+          <w:i/>
+          <w:iCs/>
+          <w:sz w:val="24"/>
+          <w:szCs w:val="24"/>
+        </w:rPr>
+        <w:t xml:space="preserve">, </w:t>
+      </w:r>
+      <w:r>
+        <w:rPr>
+          <w:rFonts w:ascii="Times New Roman" w:hAnsi="Times New Roman" w:cs="Times New Roman"/>
+          <w:sz w:val="24"/>
+          <w:szCs w:val="24"/>
+        </w:rPr>
+        <w:t xml:space="preserve">berikut program yang digunakan: </w:t>
+      </w:r>
+    </w:p>
+    <w:p>
+      <w:pPr>
+        <w:pStyle w:val="ListParagraph"/>
+        <w:spacing w:after="0" w:line="360" w:lineRule="auto"/>
+        <w:ind w:left="1080"/>
+        <w:jc w:val="both"/>
+        <w:rPr>
+          <w:rFonts w:ascii="Times New Roman" w:hAnsi="Times New Roman" w:cs="Times New Roman"/>
+          <w:sz w:val="24"/>
+          <w:szCs w:val="24"/>
+        </w:rPr>
+      </w:pPr>
+      <w:r>
+        <w:rPr>
+          <w:noProof/>
+        </w:rPr>
+        <w:lastRenderedPageBreak/>
+        <w:drawing>
+          <wp:inline distT="0" distB="0" distL="0" distR="0" wp14:anchorId="54D3729D" wp14:editId="14BF7FF3">
+            <wp:extent cx="5039995" cy="1624965"/>
+            <wp:effectExtent l="0" t="0" r="8255" b="0"/>
+            <wp:docPr id="752530477" name="Picture 1" descr="A screen shot of a computer code&#10;&#10;Description automatically generated with low confidence"/>
+            <wp:cNvGraphicFramePr>
+              <a:graphicFrameLocks xmlns:a="http://schemas.openxmlformats.org/drawingml/2006/main" noChangeAspect="1"/>
+            </wp:cNvGraphicFramePr>
+            <a:graphic xmlns:a="http://schemas.openxmlformats.org/drawingml/2006/main">
+              <a:graphicData uri="http://schemas.openxmlformats.org/drawingml/2006/picture">
+                <pic:pic xmlns:pic="http://schemas.openxmlformats.org/drawingml/2006/picture">
+                  <pic:nvPicPr>
+                    <pic:cNvPr id="752530477" name="Picture 1" descr="A screen shot of a computer code&#10;&#10;Description automatically generated with low confidence"/>
+                    <pic:cNvPicPr/>
+                  </pic:nvPicPr>
+                  <pic:blipFill>
+                    <a:blip r:embed="rId21"/>
+                    <a:stretch>
+                      <a:fillRect/>
+                    </a:stretch>
+                  </pic:blipFill>
+                  <pic:spPr>
+                    <a:xfrm>
+                      <a:off x="0" y="0"/>
+                      <a:ext cx="5039995" cy="1624965"/>
+                    </a:xfrm>
+                    <a:prstGeom prst="rect">
+                      <a:avLst/>
+                    </a:prstGeom>
+                  </pic:spPr>
+                </pic:pic>
+              </a:graphicData>
+            </a:graphic>
+          </wp:inline>
+        </w:drawing>
+      </w:r>
+      <w:r>
+        <w:rPr>
+          <w:rFonts w:ascii="Times New Roman" w:hAnsi="Times New Roman" w:cs="Times New Roman"/>
+          <w:sz w:val="24"/>
+          <w:szCs w:val="24"/>
+        </w:rPr>
+        <w:t xml:space="preserve"> </w:t>
+      </w:r>
+    </w:p>
+    <w:p>
+      <w:pPr>
+        <w:pStyle w:val="Caption"/>
+        <w:jc w:val="center"/>
+        <w:rPr>
+          <w:rFonts w:ascii="Times New Roman" w:hAnsi="Times New Roman" w:cs="Times New Roman"/>
+          <w:color w:val="auto"/>
+          <w:sz w:val="22"/>
+          <w:szCs w:val="22"/>
+        </w:rPr>
+      </w:pPr>
+      <w:r>
+        <w:rPr>
+          <w:rFonts w:ascii="Times New Roman" w:hAnsi="Times New Roman" w:cs="Times New Roman"/>
+          <w:i w:val="0"/>
+          <w:iCs w:val="0"/>
+          <w:color w:val="auto"/>
+          <w:sz w:val="22"/>
+          <w:szCs w:val="22"/>
+        </w:rPr>
+        <w:t xml:space="preserve">                       Gambar </w:t>
+      </w:r>
+      <w:r>
+        <w:rPr>
+          <w:rFonts w:ascii="Times New Roman" w:hAnsi="Times New Roman" w:cs="Times New Roman"/>
+          <w:i w:val="0"/>
+          <w:iCs w:val="0"/>
+          <w:color w:val="auto"/>
+          <w:sz w:val="22"/>
+          <w:szCs w:val="22"/>
+        </w:rPr>
+        <w:t>3.3.</w:t>
+      </w:r>
+      <w:r>
+        <w:rPr>
+          <w:rFonts w:ascii="Times New Roman" w:hAnsi="Times New Roman" w:cs="Times New Roman"/>
+          <w:i w:val="0"/>
+          <w:iCs w:val="0"/>
+          <w:color w:val="auto"/>
+          <w:sz w:val="22"/>
+          <w:szCs w:val="22"/>
+        </w:rPr>
+        <w:t>2</w:t>
+      </w:r>
+      <w:r>
+        <w:rPr>
+          <w:rFonts w:ascii="Times New Roman" w:hAnsi="Times New Roman" w:cs="Times New Roman"/>
+          <w:i w:val="0"/>
+          <w:iCs w:val="0"/>
+          <w:color w:val="auto"/>
+          <w:sz w:val="22"/>
+          <w:szCs w:val="22"/>
+        </w:rPr>
+        <w:t xml:space="preserve"> kode</w:t>
+      </w:r>
+      <w:r>
+        <w:rPr>
+          <w:rFonts w:ascii="Times New Roman" w:hAnsi="Times New Roman" w:cs="Times New Roman"/>
+          <w:color w:val="auto"/>
+          <w:sz w:val="22"/>
+          <w:szCs w:val="22"/>
+        </w:rPr>
+        <w:t xml:space="preserve"> naives </w:t>
+      </w:r>
+      <w:r>
+        <w:rPr>
+          <w:rFonts w:ascii="Times New Roman" w:hAnsi="Times New Roman" w:cs="Times New Roman"/>
+          <w:color w:val="auto"/>
+          <w:sz w:val="22"/>
+          <w:szCs w:val="22"/>
+        </w:rPr>
+        <w:t>decision tree</w:t>
+      </w:r>
+      <w:r>
+        <w:rPr>
+          <w:rFonts w:ascii="Times New Roman" w:hAnsi="Times New Roman" w:cs="Times New Roman"/>
+          <w:color w:val="auto"/>
+          <w:sz w:val="22"/>
+          <w:szCs w:val="22"/>
+        </w:rPr>
+        <w:t>.</w:t>
+      </w:r>
+    </w:p>
+    <w:p>
+      <w:pPr>
+        <w:spacing w:after="0" w:line="360" w:lineRule="auto"/>
+        <w:ind w:left="720" w:firstLine="60"/>
+        <w:jc w:val="both"/>
+        <w:rPr>
+          <w:rFonts w:ascii="Times New Roman" w:hAnsi="Times New Roman" w:cs="Times New Roman"/>
+          <w:sz w:val="24"/>
+          <w:szCs w:val="24"/>
+        </w:rPr>
+      </w:pPr>
+      <w:r>
+        <w:rPr>
+          <w:rFonts w:ascii="Times New Roman" w:hAnsi="Times New Roman" w:cs="Times New Roman"/>
+          <w:sz w:val="24"/>
+          <w:szCs w:val="24"/>
+        </w:rPr>
+        <w:t xml:space="preserve">Pada gambar 3.3.2 merupakan program yang digunakan, pada penelitian ini akan </w:t>
+      </w:r>
+      <w:r>
+        <w:rPr>
+          <w:rFonts w:ascii="Times New Roman" w:hAnsi="Times New Roman" w:cs="Times New Roman"/>
+          <w:sz w:val="24"/>
+          <w:szCs w:val="24"/>
+        </w:rPr>
+        <w:t>melakukan perubahan parameter</w:t>
+      </w:r>
+      <w:r>
+        <w:rPr>
+          <w:rFonts w:ascii="Times New Roman" w:hAnsi="Times New Roman" w:cs="Times New Roman"/>
+          <w:sz w:val="24"/>
+          <w:szCs w:val="24"/>
+        </w:rPr>
+        <w:t>, antara lain sebagai berikut:</w:t>
+      </w:r>
+    </w:p>
+    <w:p>
+      <w:pPr>
+        <w:pStyle w:val="ListParagraph"/>
+        <w:numPr>
+          <w:ilvl w:val="0"/>
+          <w:numId w:val="28"/>
+        </w:numPr>
+        <w:spacing w:after="0" w:line="360" w:lineRule="auto"/>
+        <w:jc w:val="both"/>
+        <w:rPr>
+          <w:rFonts w:ascii="Times New Roman" w:hAnsi="Times New Roman" w:cs="Times New Roman"/>
+          <w:sz w:val="24"/>
+          <w:szCs w:val="24"/>
+        </w:rPr>
+      </w:pPr>
+      <w:r>
+        <w:rPr>
+          <w:rFonts w:ascii="Times New Roman" w:hAnsi="Times New Roman" w:cs="Times New Roman"/>
+          <w:i/>
+          <w:iCs/>
+          <w:sz w:val="24"/>
+          <w:szCs w:val="24"/>
+        </w:rPr>
+        <w:t xml:space="preserve">Criterion </w:t>
+      </w:r>
+      <w:r>
+        <w:rPr>
+          <w:rFonts w:ascii="Times New Roman" w:hAnsi="Times New Roman" w:cs="Times New Roman"/>
+          <w:sz w:val="24"/>
+          <w:szCs w:val="24"/>
+        </w:rPr>
+        <w:t xml:space="preserve">menggunakan dua yaitu, </w:t>
+      </w:r>
+      <w:r>
+        <w:rPr>
+          <w:rFonts w:ascii="Times New Roman" w:hAnsi="Times New Roman" w:cs="Times New Roman"/>
+          <w:i/>
+          <w:iCs/>
+          <w:sz w:val="24"/>
+          <w:szCs w:val="24"/>
+        </w:rPr>
+        <w:t xml:space="preserve">gini, </w:t>
+      </w:r>
+      <w:r>
+        <w:rPr>
+          <w:rFonts w:ascii="Times New Roman" w:hAnsi="Times New Roman" w:cs="Times New Roman"/>
+          <w:i/>
+          <w:iCs/>
+          <w:sz w:val="24"/>
+          <w:szCs w:val="24"/>
+        </w:rPr>
+        <w:t>entrop</w:t>
+      </w:r>
+      <w:r>
+        <w:rPr>
+          <w:rFonts w:ascii="Times New Roman" w:hAnsi="Times New Roman" w:cs="Times New Roman"/>
+          <w:i/>
+          <w:iCs/>
+          <w:sz w:val="24"/>
+          <w:szCs w:val="24"/>
+        </w:rPr>
+        <w:t>y.</w:t>
+      </w:r>
+    </w:p>
+    <w:p>
+      <w:pPr>
+        <w:pStyle w:val="ListParagraph"/>
+        <w:numPr>
+          <w:ilvl w:val="0"/>
+          <w:numId w:val="28"/>
+        </w:numPr>
+        <w:spacing w:after="0" w:line="360" w:lineRule="auto"/>
+        <w:jc w:val="both"/>
+        <w:rPr>
+          <w:rFonts w:ascii="Times New Roman" w:hAnsi="Times New Roman" w:cs="Times New Roman"/>
+          <w:sz w:val="24"/>
+          <w:szCs w:val="24"/>
+        </w:rPr>
+      </w:pPr>
+      <w:r>
+        <w:rPr>
+          <w:rFonts w:ascii="Times New Roman" w:hAnsi="Times New Roman" w:cs="Times New Roman"/>
+          <w:i/>
+          <w:iCs/>
+          <w:sz w:val="24"/>
+          <w:szCs w:val="24"/>
+        </w:rPr>
+        <w:t xml:space="preserve"> </w:t>
+      </w:r>
+      <w:r>
+        <w:rPr>
+          <w:rFonts w:ascii="Times New Roman" w:hAnsi="Times New Roman" w:cs="Times New Roman"/>
+          <w:i/>
+          <w:iCs/>
+          <w:sz w:val="24"/>
+          <w:szCs w:val="24"/>
+        </w:rPr>
+        <w:t xml:space="preserve">Max depth </w:t>
+      </w:r>
+      <w:r>
+        <w:rPr>
+          <w:rFonts w:ascii="Times New Roman" w:hAnsi="Times New Roman" w:cs="Times New Roman"/>
+          <w:sz w:val="24"/>
+          <w:szCs w:val="24"/>
+        </w:rPr>
+        <w:t>atau kedalaman pohon, dari 1 – 10</w:t>
+      </w:r>
+    </w:p>
+    <w:p>
+      <w:pPr>
+        <w:pStyle w:val="ListParagraph"/>
+        <w:numPr>
+          <w:ilvl w:val="0"/>
+          <w:numId w:val="28"/>
+        </w:numPr>
+        <w:spacing w:after="0" w:line="360" w:lineRule="auto"/>
+        <w:jc w:val="both"/>
+        <w:rPr>
+          <w:rFonts w:ascii="Times New Roman" w:hAnsi="Times New Roman" w:cs="Times New Roman"/>
+          <w:sz w:val="24"/>
+          <w:szCs w:val="24"/>
+        </w:rPr>
+      </w:pPr>
+      <w:r>
+        <w:rPr>
+          <w:rFonts w:ascii="Times New Roman" w:hAnsi="Times New Roman" w:cs="Times New Roman"/>
+          <w:sz w:val="24"/>
+          <w:szCs w:val="24"/>
+        </w:rPr>
+        <w:t xml:space="preserve"> </w:t>
+      </w:r>
+      <w:r>
+        <w:rPr>
+          <w:rFonts w:ascii="Times New Roman" w:hAnsi="Times New Roman" w:cs="Times New Roman"/>
+          <w:i/>
+          <w:iCs/>
+          <w:sz w:val="24"/>
+          <w:szCs w:val="24"/>
+        </w:rPr>
+        <w:t xml:space="preserve">Max </w:t>
+      </w:r>
+      <w:r>
+        <w:rPr>
+          <w:rFonts w:ascii="Times New Roman" w:hAnsi="Times New Roman" w:cs="Times New Roman"/>
+          <w:i/>
+          <w:iCs/>
+          <w:sz w:val="24"/>
+          <w:szCs w:val="24"/>
+        </w:rPr>
+        <w:t xml:space="preserve">feature </w:t>
+      </w:r>
+      <w:r>
+        <w:rPr>
+          <w:rFonts w:ascii="Times New Roman" w:hAnsi="Times New Roman" w:cs="Times New Roman"/>
+          <w:sz w:val="24"/>
+          <w:szCs w:val="24"/>
+        </w:rPr>
+        <w:t xml:space="preserve">menggunakan </w:t>
+      </w:r>
+      <w:r>
+        <w:rPr>
+          <w:rFonts w:ascii="Times New Roman" w:hAnsi="Times New Roman" w:cs="Times New Roman"/>
+          <w:i/>
+          <w:iCs/>
+          <w:sz w:val="24"/>
+          <w:szCs w:val="24"/>
+        </w:rPr>
+        <w:t>auto, sqrt, log2</w:t>
+      </w:r>
+    </w:p>
+    <w:p>
+      <w:pPr>
+        <w:pStyle w:val="ListParagraph"/>
+        <w:numPr>
+          <w:ilvl w:val="0"/>
+          <w:numId w:val="28"/>
+        </w:numPr>
+        <w:spacing w:after="0" w:line="360" w:lineRule="auto"/>
+        <w:jc w:val="both"/>
+        <w:rPr>
+          <w:rFonts w:ascii="Times New Roman" w:hAnsi="Times New Roman" w:cs="Times New Roman"/>
+          <w:sz w:val="24"/>
+          <w:szCs w:val="24"/>
+        </w:rPr>
+      </w:pPr>
+      <w:r>
+        <w:rPr>
+          <w:rFonts w:ascii="Times New Roman" w:hAnsi="Times New Roman" w:cs="Times New Roman"/>
+          <w:sz w:val="24"/>
+          <w:szCs w:val="24"/>
+        </w:rPr>
+        <w:t>Max leaf node dari 1-10</w:t>
+      </w:r>
+    </w:p>
+    <w:p>
+      <w:pPr>
+        <w:spacing w:after="0" w:line="360" w:lineRule="auto"/>
+        <w:ind w:left="720"/>
+        <w:jc w:val="both"/>
+        <w:rPr>
+          <w:rFonts w:ascii="Times New Roman" w:hAnsi="Times New Roman" w:cs="Times New Roman"/>
+          <w:sz w:val="24"/>
+          <w:szCs w:val="24"/>
+        </w:rPr>
+      </w:pPr>
+      <w:r>
+        <w:rPr>
+          <w:rFonts w:ascii="Times New Roman" w:hAnsi="Times New Roman" w:cs="Times New Roman"/>
+          <w:sz w:val="24"/>
+          <w:szCs w:val="24"/>
+        </w:rPr>
+        <w:t>Dari parameter yang</w:t>
+      </w:r>
+      <w:r>
+        <w:rPr>
+          <w:rFonts w:ascii="Times New Roman" w:hAnsi="Times New Roman" w:cs="Times New Roman"/>
+          <w:sz w:val="24"/>
+          <w:szCs w:val="24"/>
+        </w:rPr>
+        <w:t xml:space="preserve"> sudah disebutkan</w:t>
+      </w:r>
+      <w:r>
+        <w:rPr>
+          <w:rFonts w:ascii="Times New Roman" w:hAnsi="Times New Roman" w:cs="Times New Roman"/>
+          <w:sz w:val="24"/>
+          <w:szCs w:val="24"/>
+        </w:rPr>
+        <w:t xml:space="preserve"> akan dilakukan akan dikomparasi mana yang menghasilkan hasil akurasi tertinggi.</w:t>
+      </w:r>
+    </w:p>
+    <w:p>
+      <w:pPr>
+        <w:spacing w:after="0" w:line="360" w:lineRule="auto"/>
+        <w:ind w:left="720"/>
+        <w:jc w:val="both"/>
+        <w:rPr>
+          <w:rFonts w:ascii="Times New Roman" w:hAnsi="Times New Roman" w:cs="Times New Roman"/>
+          <w:sz w:val="24"/>
+          <w:szCs w:val="24"/>
+        </w:rPr>
+      </w:pPr>
+    </w:p>
+    <w:p>
+      <w:pPr>
+        <w:pStyle w:val="ListParagraph"/>
+        <w:numPr>
+          <w:ilvl w:val="2"/>
+          <w:numId w:val="21"/>
+        </w:numPr>
+        <w:spacing w:after="0" w:line="360" w:lineRule="auto"/>
+        <w:jc w:val="both"/>
+        <w:rPr>
+          <w:rFonts w:ascii="Times New Roman" w:hAnsi="Times New Roman" w:cs="Times New Roman"/>
+          <w:b/>
+          <w:bCs/>
+          <w:i/>
+          <w:iCs/>
+          <w:sz w:val="24"/>
+          <w:szCs w:val="24"/>
+        </w:rPr>
+      </w:pPr>
+      <w:r>
+        <w:rPr>
+          <w:rFonts w:ascii="Times New Roman" w:hAnsi="Times New Roman" w:cs="Times New Roman"/>
+          <w:b/>
+          <w:bCs/>
+          <w:i/>
+          <w:iCs/>
+          <w:sz w:val="24"/>
+          <w:szCs w:val="24"/>
+        </w:rPr>
+        <w:t>K-nearest neighbor</w:t>
+      </w:r>
+    </w:p>
+    <w:p>
+      <w:pPr>
+        <w:pStyle w:val="ListParagraph"/>
+        <w:spacing w:after="0" w:line="360" w:lineRule="auto"/>
+        <w:ind w:left="1080"/>
+        <w:jc w:val="both"/>
+        <w:rPr>
+          <w:rFonts w:ascii="Times New Roman" w:hAnsi="Times New Roman" w:cs="Times New Roman"/>
+          <w:sz w:val="24"/>
+          <w:szCs w:val="24"/>
+        </w:rPr>
+      </w:pPr>
+      <w:r>
+        <w:rPr>
+          <w:rFonts w:ascii="Times New Roman" w:hAnsi="Times New Roman" w:cs="Times New Roman"/>
+          <w:sz w:val="24"/>
+          <w:szCs w:val="24"/>
+        </w:rPr>
+        <w:t xml:space="preserve">Pada tahap pembelajaran mesin </w:t>
+      </w:r>
+      <w:r>
+        <w:rPr>
+          <w:rFonts w:ascii="Times New Roman" w:hAnsi="Times New Roman" w:cs="Times New Roman"/>
+          <w:i/>
+          <w:iCs/>
+          <w:sz w:val="24"/>
+          <w:szCs w:val="24"/>
+        </w:rPr>
+        <w:t>k-nearest neighbor</w:t>
+      </w:r>
+      <w:r>
+        <w:rPr>
+          <w:rFonts w:ascii="Times New Roman" w:hAnsi="Times New Roman" w:cs="Times New Roman"/>
+          <w:i/>
+          <w:iCs/>
+          <w:sz w:val="24"/>
+          <w:szCs w:val="24"/>
+        </w:rPr>
+        <w:t>. K</w:t>
+      </w:r>
+      <w:r>
+        <w:rPr>
+          <w:rFonts w:ascii="Times New Roman" w:hAnsi="Times New Roman" w:cs="Times New Roman"/>
+          <w:i/>
+          <w:iCs/>
+          <w:sz w:val="24"/>
+          <w:szCs w:val="24"/>
+        </w:rPr>
+        <w:t>-nearest neighbor</w:t>
+      </w:r>
+      <w:r>
+        <w:rPr>
+          <w:rFonts w:ascii="Times New Roman" w:hAnsi="Times New Roman" w:cs="Times New Roman"/>
+          <w:sz w:val="24"/>
+          <w:szCs w:val="24"/>
+        </w:rPr>
+        <w:t xml:space="preserve"> bekerja berdasarkan label dari nilai K tetangga terdekat</w:t>
+      </w:r>
+      <w:r>
+        <w:rPr>
+          <w:rFonts w:ascii="Times New Roman" w:hAnsi="Times New Roman" w:cs="Times New Roman"/>
+          <w:sz w:val="24"/>
+          <w:szCs w:val="24"/>
+        </w:rPr>
+        <w:t xml:space="preserve">. Pada tahap ini menggunakan </w:t>
+      </w:r>
+      <w:r>
+        <w:rPr>
+          <w:rFonts w:ascii="Times New Roman" w:hAnsi="Times New Roman" w:cs="Times New Roman"/>
+          <w:i/>
+          <w:iCs/>
+          <w:sz w:val="24"/>
+          <w:szCs w:val="24"/>
+        </w:rPr>
+        <w:t xml:space="preserve">library </w:t>
+      </w:r>
+      <w:r>
+        <w:rPr>
+          <w:rFonts w:ascii="Times New Roman" w:hAnsi="Times New Roman" w:cs="Times New Roman"/>
+          <w:sz w:val="24"/>
+          <w:szCs w:val="24"/>
+        </w:rPr>
+        <w:t xml:space="preserve">dari </w:t>
+      </w:r>
+      <w:r>
+        <w:rPr>
+          <w:rFonts w:ascii="Times New Roman" w:hAnsi="Times New Roman" w:cs="Times New Roman"/>
+          <w:i/>
+          <w:iCs/>
+          <w:sz w:val="24"/>
+          <w:szCs w:val="24"/>
+        </w:rPr>
+        <w:t xml:space="preserve">scikit-learn </w:t>
+      </w:r>
+      <w:r>
+        <w:rPr>
+          <w:rFonts w:ascii="Times New Roman" w:hAnsi="Times New Roman" w:cs="Times New Roman"/>
+          <w:sz w:val="24"/>
+          <w:szCs w:val="24"/>
+        </w:rPr>
+        <w:t xml:space="preserve">untuk membuat </w:t>
+      </w:r>
+      <w:r>
+        <w:rPr>
+          <w:rFonts w:ascii="Times New Roman" w:hAnsi="Times New Roman" w:cs="Times New Roman"/>
+          <w:i/>
+          <w:iCs/>
+          <w:sz w:val="24"/>
+          <w:szCs w:val="24"/>
+        </w:rPr>
+        <w:t xml:space="preserve">machine learning </w:t>
+      </w:r>
+      <w:r>
+        <w:rPr>
+          <w:rFonts w:ascii="Times New Roman" w:hAnsi="Times New Roman" w:cs="Times New Roman"/>
+          <w:i/>
+          <w:iCs/>
+          <w:sz w:val="24"/>
+          <w:szCs w:val="24"/>
+        </w:rPr>
+        <w:t>k-nearest neighbor</w:t>
+      </w:r>
+      <w:r>
+        <w:rPr>
+          <w:rFonts w:ascii="Times New Roman" w:hAnsi="Times New Roman" w:cs="Times New Roman"/>
+          <w:sz w:val="24"/>
+          <w:szCs w:val="24"/>
+        </w:rPr>
+        <w:t>, dan juga melakukan analisa dari perubahan parameter sebagai berikut:</w:t>
+      </w:r>
+    </w:p>
+    <w:p>
+      <w:pPr>
+        <w:pStyle w:val="ListParagraph"/>
+        <w:numPr>
+          <w:ilvl w:val="0"/>
+          <w:numId w:val="31"/>
+        </w:numPr>
+        <w:spacing w:after="0" w:line="360" w:lineRule="auto"/>
+        <w:jc w:val="both"/>
+        <w:rPr>
+          <w:rFonts w:ascii="Times New Roman" w:hAnsi="Times New Roman" w:cs="Times New Roman"/>
+          <w:sz w:val="24"/>
+          <w:szCs w:val="24"/>
+        </w:rPr>
+      </w:pPr>
+      <w:r>
+        <w:rPr>
+          <w:rFonts w:ascii="Times New Roman" w:hAnsi="Times New Roman" w:cs="Times New Roman"/>
+          <w:sz w:val="24"/>
+          <w:szCs w:val="24"/>
+        </w:rPr>
+        <w:t xml:space="preserve">Nilai K menggunakan dari rentang </w:t>
+      </w:r>
+      <w:r>
+        <w:rPr>
+          <w:rFonts w:ascii="Times New Roman" w:hAnsi="Times New Roman" w:cs="Times New Roman"/>
+          <w:sz w:val="24"/>
+          <w:szCs w:val="24"/>
+        </w:rPr>
+        <w:t>1 -</w:t>
+      </w:r>
+      <w:r>
+        <w:rPr>
+          <w:rFonts w:ascii="Times New Roman" w:hAnsi="Times New Roman" w:cs="Times New Roman"/>
+          <w:sz w:val="24"/>
+          <w:szCs w:val="24"/>
+        </w:rPr>
+        <w:t xml:space="preserve"> 10</w:t>
+      </w:r>
+    </w:p>
+    <w:p>
+      <w:pPr>
+        <w:pStyle w:val="ListParagraph"/>
+        <w:numPr>
+          <w:ilvl w:val="0"/>
+          <w:numId w:val="31"/>
+        </w:numPr>
+        <w:spacing w:after="0" w:line="360" w:lineRule="auto"/>
+        <w:ind w:left="2874" w:hanging="357"/>
+        <w:jc w:val="both"/>
+        <w:rPr>
+          <w:rFonts w:ascii="Times New Roman" w:hAnsi="Times New Roman" w:cs="Times New Roman"/>
+          <w:sz w:val="24"/>
+          <w:szCs w:val="24"/>
+        </w:rPr>
+      </w:pPr>
+      <w:r>
+        <w:rPr>
+          <w:rFonts w:ascii="Times New Roman" w:hAnsi="Times New Roman" w:cs="Times New Roman"/>
+          <w:sz w:val="24"/>
+          <w:szCs w:val="24"/>
+        </w:rPr>
+        <w:t xml:space="preserve">Algoritma menghitung tetangga terdekat menggunakn 3, yaitu </w:t>
+      </w:r>
+      <w:r>
+        <w:rPr>
+          <w:rFonts w:ascii="Times New Roman" w:hAnsi="Times New Roman" w:cs="Times New Roman"/>
+          <w:i/>
+          <w:iCs/>
+          <w:sz w:val="24"/>
+          <w:szCs w:val="24"/>
+        </w:rPr>
+        <w:t>ball_tree</w:t>
+      </w:r>
+      <w:r>
+        <w:rPr>
+          <w:rFonts w:ascii="Times New Roman" w:hAnsi="Times New Roman" w:cs="Times New Roman"/>
+          <w:i/>
+          <w:iCs/>
+          <w:sz w:val="24"/>
+          <w:szCs w:val="24"/>
+        </w:rPr>
+        <w:t>, kd_tree, brute</w:t>
+      </w:r>
+    </w:p>
+    <w:p>
+      <w:pPr>
+        <w:spacing w:after="0" w:line="360" w:lineRule="auto"/>
+        <w:ind w:left="960"/>
+        <w:jc w:val="both"/>
+        <w:rPr>
+          <w:rFonts w:ascii="Times New Roman" w:hAnsi="Times New Roman" w:cs="Times New Roman"/>
+          <w:sz w:val="24"/>
+          <w:szCs w:val="24"/>
+        </w:rPr>
+      </w:pPr>
+      <w:r>
+        <w:rPr>
+          <w:rFonts w:ascii="Times New Roman" w:hAnsi="Times New Roman" w:cs="Times New Roman"/>
+          <w:sz w:val="24"/>
+          <w:szCs w:val="24"/>
+        </w:rPr>
+        <w:t xml:space="preserve">Dari </w:t>
+      </w:r>
+      <w:r>
+        <w:rPr>
+          <w:rFonts w:ascii="Times New Roman" w:hAnsi="Times New Roman" w:cs="Times New Roman"/>
+          <w:sz w:val="24"/>
+          <w:szCs w:val="24"/>
+        </w:rPr>
+        <w:t>parameter yang sudah disebutkan akan dilakukan analisa komparasi mana yang menghasilkan hasil akurasi tertinggi.</w:t>
+      </w:r>
+    </w:p>
+    <w:p>
+      <w:pPr>
+        <w:pStyle w:val="ListParagraph"/>
+        <w:spacing w:after="0" w:line="360" w:lineRule="auto"/>
+        <w:ind w:left="1080"/>
+        <w:jc w:val="both"/>
+        <w:rPr>
+          <w:rFonts w:ascii="Times New Roman" w:hAnsi="Times New Roman" w:cs="Times New Roman"/>
+          <w:sz w:val="24"/>
+          <w:szCs w:val="24"/>
+        </w:rPr>
+      </w:pPr>
+    </w:p>
+    <w:p>
+      <w:pPr>
+        <w:pStyle w:val="ListParagraph"/>
+        <w:spacing w:after="0" w:line="360" w:lineRule="auto"/>
+        <w:ind w:left="3600"/>
+        <w:jc w:val="both"/>
+        <w:rPr>
+          <w:rFonts w:ascii="Times New Roman" w:hAnsi="Times New Roman" w:cs="Times New Roman"/>
+          <w:sz w:val="24"/>
+          <w:szCs w:val="24"/>
+        </w:rPr>
+      </w:pPr>
     </w:p>
     <w:p>
       <w:pPr>
@@ -19756,18 +22118,36 @@
         <w:jc w:val="both"/>
         <w:rPr>
           <w:rFonts w:ascii="Times New Roman" w:hAnsi="Times New Roman" w:cs="Times New Roman"/>
-          <w:sz w:val="24"/>
-          <w:szCs w:val="24"/>
-        </w:rPr>
-      </w:pPr>
-      <w:r>
-        <w:rPr>
-          <w:rFonts w:ascii="Times New Roman" w:hAnsi="Times New Roman" w:cs="Times New Roman"/>
+          <w:b/>
+          <w:bCs/>
+          <w:sz w:val="24"/>
+          <w:szCs w:val="24"/>
+        </w:rPr>
+      </w:pPr>
+      <w:r>
+        <w:rPr>
+          <w:rFonts w:ascii="Times New Roman" w:hAnsi="Times New Roman" w:cs="Times New Roman"/>
+          <w:b/>
+          <w:bCs/>
           <w:sz w:val="24"/>
           <w:szCs w:val="24"/>
         </w:rPr>
         <w:t>Evaluasi</w:t>
       </w:r>
+    </w:p>
+    <w:p>
+      <w:pPr>
+        <w:pStyle w:val="ListParagraph"/>
+        <w:spacing w:after="0" w:line="360" w:lineRule="auto"/>
+        <w:jc w:val="both"/>
+        <w:rPr>
+          <w:rFonts w:ascii="Times New Roman" w:hAnsi="Times New Roman" w:cs="Times New Roman"/>
+          <w:b/>
+          <w:bCs/>
+          <w:sz w:val="24"/>
+          <w:szCs w:val="24"/>
+        </w:rPr>
+      </w:pPr>
     </w:p>
     <w:p>
       <w:pPr>
@@ -23769,7 +26149,7 @@
   <w:abstractNum w:abstractNumId="5" w15:restartNumberingAfterBreak="0">
     <w:nsid w:val="0B1E3DB8"/>
     <w:multiLevelType w:val="multilevel"/>
-    <w:tmpl w:val="29B2DA56"/>
+    <w:tmpl w:val="A42A5B48"/>
     <w:lvl w:ilvl="0">
       <w:start w:val="1"/>
       <w:numFmt w:val="decimal"/>
@@ -23802,9 +26182,13 @@
         <w:ind w:left="2700" w:hanging="720"/>
       </w:pPr>
       <w:rPr>
-        <w:rFonts w:hint="default"/>
+        <w:rFonts w:ascii="Times New Roman" w:hAnsi="Times New Roman" w:cs="Times New Roman" w:hint="default"/>
         <w:b/>
         <w:bCs/>
+        <w:i w:val="0"/>
+        <w:iCs w:val="0"/>
+        <w:sz w:val="24"/>
+        <w:szCs w:val="24"/>
       </w:rPr>
     </w:lvl>
     <w:lvl w:ilvl="3">
@@ -23977,16 +26361,16 @@
     </w:lvl>
   </w:abstractNum>
   <w:abstractNum w:abstractNumId="7" w15:restartNumberingAfterBreak="0">
-    <w:nsid w:val="198E1B5C"/>
+    <w:nsid w:val="0CCE66BC"/>
     <w:multiLevelType w:val="hybridMultilevel"/>
-    <w:tmpl w:val="F056B61C"/>
-    <w:lvl w:ilvl="0" w:tplc="3809000F">
+    <w:tmpl w:val="B8CC06F8"/>
+    <w:lvl w:ilvl="0" w:tplc="3F2CE018">
       <w:start w:val="1"/>
       <w:numFmt w:val="decimal"/>
       <w:lvlText w:val="%1."/>
       <w:lvlJc w:val="left"/>
       <w:pPr>
-        <w:ind w:left="720" w:hanging="360"/>
+        <w:ind w:left="2880" w:hanging="360"/>
       </w:pPr>
       <w:rPr>
         <w:rFonts w:hint="default"/>
@@ -23998,7 +26382,7 @@
       <w:lvlText w:val="%2."/>
       <w:lvlJc w:val="left"/>
       <w:pPr>
-        <w:ind w:left="1440" w:hanging="360"/>
+        <w:ind w:left="3600" w:hanging="360"/>
       </w:pPr>
     </w:lvl>
     <w:lvl w:ilvl="2" w:tplc="3809001B" w:tentative="1">
@@ -24007,7 +26391,7 @@
       <w:lvlText w:val="%3."/>
       <w:lvlJc w:val="right"/>
       <w:pPr>
-        <w:ind w:left="2160" w:hanging="180"/>
+        <w:ind w:left="4320" w:hanging="180"/>
       </w:pPr>
     </w:lvl>
     <w:lvl w:ilvl="3" w:tplc="3809000F" w:tentative="1">
@@ -24016,7 +26400,7 @@
       <w:lvlText w:val="%4."/>
       <w:lvlJc w:val="left"/>
       <w:pPr>
-        <w:ind w:left="2880" w:hanging="360"/>
+        <w:ind w:left="5040" w:hanging="360"/>
       </w:pPr>
     </w:lvl>
     <w:lvl w:ilvl="4" w:tplc="38090019" w:tentative="1">
@@ -24025,7 +26409,7 @@
       <w:lvlText w:val="%5."/>
       <w:lvlJc w:val="left"/>
       <w:pPr>
-        <w:ind w:left="3600" w:hanging="360"/>
+        <w:ind w:left="5760" w:hanging="360"/>
       </w:pPr>
     </w:lvl>
     <w:lvl w:ilvl="5" w:tplc="3809001B" w:tentative="1">
@@ -24034,7 +26418,7 @@
       <w:lvlText w:val="%6."/>
       <w:lvlJc w:val="right"/>
       <w:pPr>
-        <w:ind w:left="4320" w:hanging="180"/>
+        <w:ind w:left="6480" w:hanging="180"/>
       </w:pPr>
     </w:lvl>
     <w:lvl w:ilvl="6" w:tplc="3809000F" w:tentative="1">
@@ -24043,7 +26427,7 @@
       <w:lvlText w:val="%7."/>
       <w:lvlJc w:val="left"/>
       <w:pPr>
-        <w:ind w:left="5040" w:hanging="360"/>
+        <w:ind w:left="7200" w:hanging="360"/>
       </w:pPr>
     </w:lvl>
     <w:lvl w:ilvl="7" w:tplc="38090019" w:tentative="1">
@@ -24052,7 +26436,7 @@
       <w:lvlText w:val="%8."/>
       <w:lvlJc w:val="left"/>
       <w:pPr>
-        <w:ind w:left="5760" w:hanging="360"/>
+        <w:ind w:left="7920" w:hanging="360"/>
       </w:pPr>
     </w:lvl>
     <w:lvl w:ilvl="8" w:tplc="3809001B" w:tentative="1">
@@ -24061,11 +26445,189 @@
       <w:lvlText w:val="%9."/>
       <w:lvlJc w:val="right"/>
       <w:pPr>
-        <w:ind w:left="6480" w:hanging="180"/>
+        <w:ind w:left="8640" w:hanging="180"/>
       </w:pPr>
     </w:lvl>
   </w:abstractNum>
   <w:abstractNum w:abstractNumId="8" w15:restartNumberingAfterBreak="0">
+    <w:nsid w:val="104713C5"/>
+    <w:multiLevelType w:val="hybridMultilevel"/>
+    <w:tmpl w:val="9BF0D9D4"/>
+    <w:lvl w:ilvl="0" w:tplc="3F2CE018">
+      <w:start w:val="1"/>
+      <w:numFmt w:val="decimal"/>
+      <w:lvlText w:val="%1."/>
+      <w:lvlJc w:val="left"/>
+      <w:pPr>
+        <w:ind w:left="2880" w:hanging="360"/>
+      </w:pPr>
+      <w:rPr>
+        <w:rFonts w:hint="default"/>
+      </w:rPr>
+    </w:lvl>
+    <w:lvl w:ilvl="1" w:tplc="38090019" w:tentative="1">
+      <w:start w:val="1"/>
+      <w:numFmt w:val="lowerLetter"/>
+      <w:lvlText w:val="%2."/>
+      <w:lvlJc w:val="left"/>
+      <w:pPr>
+        <w:ind w:left="3600" w:hanging="360"/>
+      </w:pPr>
+    </w:lvl>
+    <w:lvl w:ilvl="2" w:tplc="3809001B" w:tentative="1">
+      <w:start w:val="1"/>
+      <w:numFmt w:val="lowerRoman"/>
+      <w:lvlText w:val="%3."/>
+      <w:lvlJc w:val="right"/>
+      <w:pPr>
+        <w:ind w:left="4320" w:hanging="180"/>
+      </w:pPr>
+    </w:lvl>
+    <w:lvl w:ilvl="3" w:tplc="3809000F" w:tentative="1">
+      <w:start w:val="1"/>
+      <w:numFmt w:val="decimal"/>
+      <w:lvlText w:val="%4."/>
+      <w:lvlJc w:val="left"/>
+      <w:pPr>
+        <w:ind w:left="5040" w:hanging="360"/>
+      </w:pPr>
+    </w:lvl>
+    <w:lvl w:ilvl="4" w:tplc="38090019" w:tentative="1">
+      <w:start w:val="1"/>
+      <w:numFmt w:val="lowerLetter"/>
+      <w:lvlText w:val="%5."/>
+      <w:lvlJc w:val="left"/>
+      <w:pPr>
+        <w:ind w:left="5760" w:hanging="360"/>
+      </w:pPr>
+    </w:lvl>
+    <w:lvl w:ilvl="5" w:tplc="3809001B" w:tentative="1">
+      <w:start w:val="1"/>
+      <w:numFmt w:val="lowerRoman"/>
+      <w:lvlText w:val="%6."/>
+      <w:lvlJc w:val="right"/>
+      <w:pPr>
+        <w:ind w:left="6480" w:hanging="180"/>
+      </w:pPr>
+    </w:lvl>
+    <w:lvl w:ilvl="6" w:tplc="3809000F" w:tentative="1">
+      <w:start w:val="1"/>
+      <w:numFmt w:val="decimal"/>
+      <w:lvlText w:val="%7."/>
+      <w:lvlJc w:val="left"/>
+      <w:pPr>
+        <w:ind w:left="7200" w:hanging="360"/>
+      </w:pPr>
+    </w:lvl>
+    <w:lvl w:ilvl="7" w:tplc="38090019" w:tentative="1">
+      <w:start w:val="1"/>
+      <w:numFmt w:val="lowerLetter"/>
+      <w:lvlText w:val="%8."/>
+      <w:lvlJc w:val="left"/>
+      <w:pPr>
+        <w:ind w:left="7920" w:hanging="360"/>
+      </w:pPr>
+    </w:lvl>
+    <w:lvl w:ilvl="8" w:tplc="3809001B" w:tentative="1">
+      <w:start w:val="1"/>
+      <w:numFmt w:val="lowerRoman"/>
+      <w:lvlText w:val="%9."/>
+      <w:lvlJc w:val="right"/>
+      <w:pPr>
+        <w:ind w:left="8640" w:hanging="180"/>
+      </w:pPr>
+    </w:lvl>
+  </w:abstractNum>
+  <w:abstractNum w:abstractNumId="9" w15:restartNumberingAfterBreak="0">
+    <w:nsid w:val="198E1B5C"/>
+    <w:multiLevelType w:val="hybridMultilevel"/>
+    <w:tmpl w:val="F056B61C"/>
+    <w:lvl w:ilvl="0" w:tplc="3809000F">
+      <w:start w:val="1"/>
+      <w:numFmt w:val="decimal"/>
+      <w:lvlText w:val="%1."/>
+      <w:lvlJc w:val="left"/>
+      <w:pPr>
+        <w:ind w:left="720" w:hanging="360"/>
+      </w:pPr>
+      <w:rPr>
+        <w:rFonts w:hint="default"/>
+      </w:rPr>
+    </w:lvl>
+    <w:lvl w:ilvl="1" w:tplc="38090019" w:tentative="1">
+      <w:start w:val="1"/>
+      <w:numFmt w:val="lowerLetter"/>
+      <w:lvlText w:val="%2."/>
+      <w:lvlJc w:val="left"/>
+      <w:pPr>
+        <w:ind w:left="1440" w:hanging="360"/>
+      </w:pPr>
+    </w:lvl>
+    <w:lvl w:ilvl="2" w:tplc="3809001B" w:tentative="1">
+      <w:start w:val="1"/>
+      <w:numFmt w:val="lowerRoman"/>
+      <w:lvlText w:val="%3."/>
+      <w:lvlJc w:val="right"/>
+      <w:pPr>
+        <w:ind w:left="2160" w:hanging="180"/>
+      </w:pPr>
+    </w:lvl>
+    <w:lvl w:ilvl="3" w:tplc="3809000F" w:tentative="1">
+      <w:start w:val="1"/>
+      <w:numFmt w:val="decimal"/>
+      <w:lvlText w:val="%4."/>
+      <w:lvlJc w:val="left"/>
+      <w:pPr>
+        <w:ind w:left="2880" w:hanging="360"/>
+      </w:pPr>
+    </w:lvl>
+    <w:lvl w:ilvl="4" w:tplc="38090019" w:tentative="1">
+      <w:start w:val="1"/>
+      <w:numFmt w:val="lowerLetter"/>
+      <w:lvlText w:val="%5."/>
+      <w:lvlJc w:val="left"/>
+      <w:pPr>
+        <w:ind w:left="3600" w:hanging="360"/>
+      </w:pPr>
+    </w:lvl>
+    <w:lvl w:ilvl="5" w:tplc="3809001B" w:tentative="1">
+      <w:start w:val="1"/>
+      <w:numFmt w:val="lowerRoman"/>
+      <w:lvlText w:val="%6."/>
+      <w:lvlJc w:val="right"/>
+      <w:pPr>
+        <w:ind w:left="4320" w:hanging="180"/>
+      </w:pPr>
+    </w:lvl>
+    <w:lvl w:ilvl="6" w:tplc="3809000F" w:tentative="1">
+      <w:start w:val="1"/>
+      <w:numFmt w:val="decimal"/>
+      <w:lvlText w:val="%7."/>
+      <w:lvlJc w:val="left"/>
+      <w:pPr>
+        <w:ind w:left="5040" w:hanging="360"/>
+      </w:pPr>
+    </w:lvl>
+    <w:lvl w:ilvl="7" w:tplc="38090019" w:tentative="1">
+      <w:start w:val="1"/>
+      <w:numFmt w:val="lowerLetter"/>
+      <w:lvlText w:val="%8."/>
+      <w:lvlJc w:val="left"/>
+      <w:pPr>
+        <w:ind w:left="5760" w:hanging="360"/>
+      </w:pPr>
+    </w:lvl>
+    <w:lvl w:ilvl="8" w:tplc="3809001B" w:tentative="1">
+      <w:start w:val="1"/>
+      <w:numFmt w:val="lowerRoman"/>
+      <w:lvlText w:val="%9."/>
+      <w:lvlJc w:val="right"/>
+      <w:pPr>
+        <w:ind w:left="6480" w:hanging="180"/>
+      </w:pPr>
+    </w:lvl>
+  </w:abstractNum>
+  <w:abstractNum w:abstractNumId="10" w15:restartNumberingAfterBreak="0">
     <w:nsid w:val="1CC030D4"/>
     <w:multiLevelType w:val="hybridMultilevel"/>
     <w:tmpl w:val="2E7E0DDA"/>
@@ -24156,7 +26718,7 @@
       </w:pPr>
     </w:lvl>
   </w:abstractNum>
-  <w:abstractNum w:abstractNumId="9" w15:restartNumberingAfterBreak="0">
+  <w:abstractNum w:abstractNumId="11" w15:restartNumberingAfterBreak="0">
     <w:nsid w:val="1FC626C2"/>
     <w:multiLevelType w:val="hybridMultilevel"/>
     <w:tmpl w:val="11624A08"/>
@@ -24271,7 +26833,7 @@
       </w:rPr>
     </w:lvl>
   </w:abstractNum>
-  <w:abstractNum w:abstractNumId="10" w15:restartNumberingAfterBreak="0">
+  <w:abstractNum w:abstractNumId="12" w15:restartNumberingAfterBreak="0">
     <w:nsid w:val="2C56285F"/>
     <w:multiLevelType w:val="hybridMultilevel"/>
     <w:tmpl w:val="D95E7BE8"/>
@@ -24384,7 +26946,7 @@
       </w:rPr>
     </w:lvl>
   </w:abstractNum>
-  <w:abstractNum w:abstractNumId="11" w15:restartNumberingAfterBreak="0">
+  <w:abstractNum w:abstractNumId="13" w15:restartNumberingAfterBreak="0">
     <w:nsid w:val="3BD3450A"/>
     <w:multiLevelType w:val="hybridMultilevel"/>
     <w:tmpl w:val="A2ECBB2A"/>
@@ -24470,7 +27032,7 @@
       </w:pPr>
     </w:lvl>
   </w:abstractNum>
-  <w:abstractNum w:abstractNumId="12" w15:restartNumberingAfterBreak="0">
+  <w:abstractNum w:abstractNumId="14" w15:restartNumberingAfterBreak="0">
     <w:nsid w:val="4100661D"/>
     <w:multiLevelType w:val="hybridMultilevel"/>
     <w:tmpl w:val="583EA984"/>
@@ -24583,7 +27145,96 @@
       </w:rPr>
     </w:lvl>
   </w:abstractNum>
-  <w:abstractNum w:abstractNumId="13" w15:restartNumberingAfterBreak="0">
+  <w:abstractNum w:abstractNumId="15" w15:restartNumberingAfterBreak="0">
+    <w:nsid w:val="417612CC"/>
+    <w:multiLevelType w:val="hybridMultilevel"/>
+    <w:tmpl w:val="93F256DA"/>
+    <w:lvl w:ilvl="0" w:tplc="3F2CE018">
+      <w:start w:val="1"/>
+      <w:numFmt w:val="decimal"/>
+      <w:lvlText w:val="%1."/>
+      <w:lvlJc w:val="left"/>
+      <w:pPr>
+        <w:ind w:left="3960" w:hanging="360"/>
+      </w:pPr>
+      <w:rPr>
+        <w:rFonts w:hint="default"/>
+      </w:rPr>
+    </w:lvl>
+    <w:lvl w:ilvl="1" w:tplc="38090019">
+      <w:start w:val="1"/>
+      <w:numFmt w:val="lowerLetter"/>
+      <w:lvlText w:val="%2."/>
+      <w:lvlJc w:val="left"/>
+      <w:pPr>
+        <w:ind w:left="2520" w:hanging="360"/>
+      </w:pPr>
+    </w:lvl>
+    <w:lvl w:ilvl="2" w:tplc="3809001B" w:tentative="1">
+      <w:start w:val="1"/>
+      <w:numFmt w:val="lowerRoman"/>
+      <w:lvlText w:val="%3."/>
+      <w:lvlJc w:val="right"/>
+      <w:pPr>
+        <w:ind w:left="3240" w:hanging="180"/>
+      </w:pPr>
+    </w:lvl>
+    <w:lvl w:ilvl="3" w:tplc="3809000F" w:tentative="1">
+      <w:start w:val="1"/>
+      <w:numFmt w:val="decimal"/>
+      <w:lvlText w:val="%4."/>
+      <w:lvlJc w:val="left"/>
+      <w:pPr>
+        <w:ind w:left="3960" w:hanging="360"/>
+      </w:pPr>
+    </w:lvl>
+    <w:lvl w:ilvl="4" w:tplc="38090019" w:tentative="1">
+      <w:start w:val="1"/>
+      <w:numFmt w:val="lowerLetter"/>
+      <w:lvlText w:val="%5."/>
+      <w:lvlJc w:val="left"/>
+      <w:pPr>
+        <w:ind w:left="4680" w:hanging="360"/>
+      </w:pPr>
+    </w:lvl>
+    <w:lvl w:ilvl="5" w:tplc="3809001B" w:tentative="1">
+      <w:start w:val="1"/>
+      <w:numFmt w:val="lowerRoman"/>
+      <w:lvlText w:val="%6."/>
+      <w:lvlJc w:val="right"/>
+      <w:pPr>
+        <w:ind w:left="5400" w:hanging="180"/>
+      </w:pPr>
+    </w:lvl>
+    <w:lvl w:ilvl="6" w:tplc="3809000F" w:tentative="1">
+      <w:start w:val="1"/>
+      <w:numFmt w:val="decimal"/>
+      <w:lvlText w:val="%7."/>
+      <w:lvlJc w:val="left"/>
+      <w:pPr>
+        <w:ind w:left="6120" w:hanging="360"/>
+      </w:pPr>
+    </w:lvl>
+    <w:lvl w:ilvl="7" w:tplc="38090019" w:tentative="1">
+      <w:start w:val="1"/>
+      <w:numFmt w:val="lowerLetter"/>
+      <w:lvlText w:val="%8."/>
+      <w:lvlJc w:val="left"/>
+      <w:pPr>
+        <w:ind w:left="6840" w:hanging="360"/>
+      </w:pPr>
+    </w:lvl>
+    <w:lvl w:ilvl="8" w:tplc="3809001B" w:tentative="1">
+      <w:start w:val="1"/>
+      <w:numFmt w:val="lowerRoman"/>
+      <w:lvlText w:val="%9."/>
+      <w:lvlJc w:val="right"/>
+      <w:pPr>
+        <w:ind w:left="7560" w:hanging="180"/>
+      </w:pPr>
+    </w:lvl>
+  </w:abstractNum>
+  <w:abstractNum w:abstractNumId="16" w15:restartNumberingAfterBreak="0">
     <w:nsid w:val="439A291F"/>
     <w:multiLevelType w:val="hybridMultilevel"/>
     <w:tmpl w:val="2FAAEFEE"/>
@@ -24673,7 +27324,7 @@
       </w:pPr>
     </w:lvl>
   </w:abstractNum>
-  <w:abstractNum w:abstractNumId="14" w15:restartNumberingAfterBreak="0">
+  <w:abstractNum w:abstractNumId="17" w15:restartNumberingAfterBreak="0">
     <w:nsid w:val="4A045307"/>
     <w:multiLevelType w:val="hybridMultilevel"/>
     <w:tmpl w:val="1DE66DD6"/>
@@ -24762,7 +27413,7 @@
       </w:pPr>
     </w:lvl>
   </w:abstractNum>
-  <w:abstractNum w:abstractNumId="15" w15:restartNumberingAfterBreak="0">
+  <w:abstractNum w:abstractNumId="18" w15:restartNumberingAfterBreak="0">
     <w:nsid w:val="4A111F8C"/>
     <w:multiLevelType w:val="multilevel"/>
     <w:tmpl w:val="E5A0BFFA"/>
@@ -24875,7 +27526,7 @@
       </w:rPr>
     </w:lvl>
   </w:abstractNum>
-  <w:abstractNum w:abstractNumId="16" w15:restartNumberingAfterBreak="0">
+  <w:abstractNum w:abstractNumId="19" w15:restartNumberingAfterBreak="0">
     <w:nsid w:val="4B38741D"/>
     <w:multiLevelType w:val="hybridMultilevel"/>
     <w:tmpl w:val="A8288008"/>
@@ -24965,10 +27616,10 @@
       </w:pPr>
     </w:lvl>
   </w:abstractNum>
-  <w:abstractNum w:abstractNumId="17" w15:restartNumberingAfterBreak="0">
+  <w:abstractNum w:abstractNumId="20" w15:restartNumberingAfterBreak="0">
     <w:nsid w:val="4BE83AB9"/>
     <w:multiLevelType w:val="multilevel"/>
-    <w:tmpl w:val="7ECCEC5E"/>
+    <w:tmpl w:val="3572C104"/>
     <w:lvl w:ilvl="0">
       <w:start w:val="1"/>
       <w:numFmt w:val="decimal"/>
@@ -25007,6 +27658,8 @@
       </w:pPr>
       <w:rPr>
         <w:rFonts w:hint="default"/>
+        <w:i w:val="0"/>
+        <w:iCs w:val="0"/>
       </w:rPr>
     </w:lvl>
     <w:lvl w:ilvl="3">
@@ -25088,7 +27741,7 @@
       </w:rPr>
     </w:lvl>
   </w:abstractNum>
-  <w:abstractNum w:abstractNumId="18" w15:restartNumberingAfterBreak="0">
+  <w:abstractNum w:abstractNumId="21" w15:restartNumberingAfterBreak="0">
     <w:nsid w:val="5302298E"/>
     <w:multiLevelType w:val="hybridMultilevel"/>
     <w:tmpl w:val="75965BC0"/>
@@ -25181,7 +27834,7 @@
       </w:pPr>
     </w:lvl>
   </w:abstractNum>
-  <w:abstractNum w:abstractNumId="19" w15:restartNumberingAfterBreak="0">
+  <w:abstractNum w:abstractNumId="22" w15:restartNumberingAfterBreak="0">
     <w:nsid w:val="59142726"/>
     <w:multiLevelType w:val="hybridMultilevel"/>
     <w:tmpl w:val="41500032"/>
@@ -25271,7 +27924,7 @@
       </w:pPr>
     </w:lvl>
   </w:abstractNum>
-  <w:abstractNum w:abstractNumId="20" w15:restartNumberingAfterBreak="0">
+  <w:abstractNum w:abstractNumId="23" w15:restartNumberingAfterBreak="0">
     <w:nsid w:val="5A0C3E8F"/>
     <w:multiLevelType w:val="hybridMultilevel"/>
     <w:tmpl w:val="212A92E0"/>
@@ -25362,7 +28015,7 @@
       </w:pPr>
     </w:lvl>
   </w:abstractNum>
-  <w:abstractNum w:abstractNumId="21" w15:restartNumberingAfterBreak="0">
+  <w:abstractNum w:abstractNumId="24" w15:restartNumberingAfterBreak="0">
     <w:nsid w:val="5CF207CD"/>
     <w:multiLevelType w:val="multilevel"/>
     <w:tmpl w:val="0DC6EA26"/>
@@ -25479,7 +28132,7 @@
       </w:rPr>
     </w:lvl>
   </w:abstractNum>
-  <w:abstractNum w:abstractNumId="22" w15:restartNumberingAfterBreak="0">
+  <w:abstractNum w:abstractNumId="25" w15:restartNumberingAfterBreak="0">
     <w:nsid w:val="5ED018BE"/>
     <w:multiLevelType w:val="multilevel"/>
     <w:tmpl w:val="17A0D5EE"/>
@@ -25592,7 +28245,7 @@
       </w:rPr>
     </w:lvl>
   </w:abstractNum>
-  <w:abstractNum w:abstractNumId="23" w15:restartNumberingAfterBreak="0">
+  <w:abstractNum w:abstractNumId="26" w15:restartNumberingAfterBreak="0">
     <w:nsid w:val="68B5288D"/>
     <w:multiLevelType w:val="multilevel"/>
     <w:tmpl w:val="CD861624"/>
@@ -25705,7 +28358,7 @@
       </w:rPr>
     </w:lvl>
   </w:abstractNum>
-  <w:abstractNum w:abstractNumId="24" w15:restartNumberingAfterBreak="0">
+  <w:abstractNum w:abstractNumId="27" w15:restartNumberingAfterBreak="0">
     <w:nsid w:val="6C0C6512"/>
     <w:multiLevelType w:val="hybridMultilevel"/>
     <w:tmpl w:val="858A8E9C"/>
@@ -25796,7 +28449,96 @@
       </w:pPr>
     </w:lvl>
   </w:abstractNum>
-  <w:abstractNum w:abstractNumId="25" w15:restartNumberingAfterBreak="0">
+  <w:abstractNum w:abstractNumId="28" w15:restartNumberingAfterBreak="0">
+    <w:nsid w:val="6D8563F5"/>
+    <w:multiLevelType w:val="hybridMultilevel"/>
+    <w:tmpl w:val="7D2ED376"/>
+    <w:lvl w:ilvl="0" w:tplc="8F9CB58E">
+      <w:start w:val="1"/>
+      <w:numFmt w:val="decimal"/>
+      <w:lvlText w:val="%1."/>
+      <w:lvlJc w:val="left"/>
+      <w:pPr>
+        <w:ind w:left="3240" w:hanging="360"/>
+      </w:pPr>
+      <w:rPr>
+        <w:rFonts w:hint="default"/>
+      </w:rPr>
+    </w:lvl>
+    <w:lvl w:ilvl="1" w:tplc="38090019" w:tentative="1">
+      <w:start w:val="1"/>
+      <w:numFmt w:val="lowerLetter"/>
+      <w:lvlText w:val="%2."/>
+      <w:lvlJc w:val="left"/>
+      <w:pPr>
+        <w:ind w:left="3960" w:hanging="360"/>
+      </w:pPr>
+    </w:lvl>
+    <w:lvl w:ilvl="2" w:tplc="3809001B" w:tentative="1">
+      <w:start w:val="1"/>
+      <w:numFmt w:val="lowerRoman"/>
+      <w:lvlText w:val="%3."/>
+      <w:lvlJc w:val="right"/>
+      <w:pPr>
+        <w:ind w:left="4680" w:hanging="180"/>
+      </w:pPr>
+    </w:lvl>
+    <w:lvl w:ilvl="3" w:tplc="3809000F" w:tentative="1">
+      <w:start w:val="1"/>
+      <w:numFmt w:val="decimal"/>
+      <w:lvlText w:val="%4."/>
+      <w:lvlJc w:val="left"/>
+      <w:pPr>
+        <w:ind w:left="5400" w:hanging="360"/>
+      </w:pPr>
+    </w:lvl>
+    <w:lvl w:ilvl="4" w:tplc="38090019" w:tentative="1">
+      <w:start w:val="1"/>
+      <w:numFmt w:val="lowerLetter"/>
+      <w:lvlText w:val="%5."/>
+      <w:lvlJc w:val="left"/>
+      <w:pPr>
+        <w:ind w:left="6120" w:hanging="360"/>
+      </w:pPr>
+    </w:lvl>
+    <w:lvl w:ilvl="5" w:tplc="3809001B" w:tentative="1">
+      <w:start w:val="1"/>
+      <w:numFmt w:val="lowerRoman"/>
+      <w:lvlText w:val="%6."/>
+      <w:lvlJc w:val="right"/>
+      <w:pPr>
+        <w:ind w:left="6840" w:hanging="180"/>
+      </w:pPr>
+    </w:lvl>
+    <w:lvl w:ilvl="6" w:tplc="3809000F" w:tentative="1">
+      <w:start w:val="1"/>
+      <w:numFmt w:val="decimal"/>
+      <w:lvlText w:val="%7."/>
+      <w:lvlJc w:val="left"/>
+      <w:pPr>
+        <w:ind w:left="7560" w:hanging="360"/>
+      </w:pPr>
+    </w:lvl>
+    <w:lvl w:ilvl="7" w:tplc="38090019" w:tentative="1">
+      <w:start w:val="1"/>
+      <w:numFmt w:val="lowerLetter"/>
+      <w:lvlText w:val="%8."/>
+      <w:lvlJc w:val="left"/>
+      <w:pPr>
+        <w:ind w:left="8280" w:hanging="360"/>
+      </w:pPr>
+    </w:lvl>
+    <w:lvl w:ilvl="8" w:tplc="3809001B" w:tentative="1">
+      <w:start w:val="1"/>
+      <w:numFmt w:val="lowerRoman"/>
+      <w:lvlText w:val="%9."/>
+      <w:lvlJc w:val="right"/>
+      <w:pPr>
+        <w:ind w:left="9000" w:hanging="180"/>
+      </w:pPr>
+    </w:lvl>
+  </w:abstractNum>
+  <w:abstractNum w:abstractNumId="29" w15:restartNumberingAfterBreak="0">
     <w:nsid w:val="70746F84"/>
     <w:multiLevelType w:val="multilevel"/>
     <w:tmpl w:val="AA32D418"/>
@@ -25909,7 +28651,7 @@
       </w:rPr>
     </w:lvl>
   </w:abstractNum>
-  <w:abstractNum w:abstractNumId="26" w15:restartNumberingAfterBreak="0">
+  <w:abstractNum w:abstractNumId="30" w15:restartNumberingAfterBreak="0">
     <w:nsid w:val="7DA86662"/>
     <w:multiLevelType w:val="multilevel"/>
     <w:tmpl w:val="F0BCF0C2"/>
@@ -26023,25 +28765,25 @@
     </w:lvl>
   </w:abstractNum>
   <w:num w:numId="1" w16cid:durableId="763232900">
-    <w:abstractNumId w:val="11"/>
+    <w:abstractNumId w:val="13"/>
   </w:num>
   <w:num w:numId="2" w16cid:durableId="167214351">
     <w:abstractNumId w:val="3"/>
   </w:num>
   <w:num w:numId="3" w16cid:durableId="1199508292">
-    <w:abstractNumId w:val="15"/>
+    <w:abstractNumId w:val="18"/>
   </w:num>
   <w:num w:numId="4" w16cid:durableId="960259680">
     <w:abstractNumId w:val="0"/>
   </w:num>
   <w:num w:numId="5" w16cid:durableId="2126070963">
-    <w:abstractNumId w:val="13"/>
+    <w:abstractNumId w:val="16"/>
   </w:num>
   <w:num w:numId="6" w16cid:durableId="1521435597">
-    <w:abstractNumId w:val="19"/>
+    <w:abstractNumId w:val="22"/>
   </w:num>
   <w:num w:numId="7" w16cid:durableId="375931276">
-    <w:abstractNumId w:val="16"/>
+    <w:abstractNumId w:val="19"/>
   </w:num>
   <w:num w:numId="8" w16cid:durableId="11346016">
     <w:abstractNumId w:val="1"/>
@@ -26050,10 +28792,10 @@
     <w:abstractNumId w:val="5"/>
   </w:num>
   <w:num w:numId="10" w16cid:durableId="1943294717">
-    <w:abstractNumId w:val="7"/>
+    <w:abstractNumId w:val="9"/>
   </w:num>
   <w:num w:numId="11" w16cid:durableId="1842546141">
-    <w:abstractNumId w:val="8"/>
+    <w:abstractNumId w:val="10"/>
   </w:num>
   <w:num w:numId="12" w16cid:durableId="1569875945">
     <w:abstractNumId w:val="2"/>
@@ -26062,46 +28804,58 @@
     <w:abstractNumId w:val="6"/>
   </w:num>
   <w:num w:numId="14" w16cid:durableId="1236283646">
-    <w:abstractNumId w:val="14"/>
+    <w:abstractNumId w:val="17"/>
   </w:num>
   <w:num w:numId="15" w16cid:durableId="1759978330">
+    <w:abstractNumId w:val="26"/>
+  </w:num>
+  <w:num w:numId="16" w16cid:durableId="1912160399">
+    <w:abstractNumId w:val="29"/>
+  </w:num>
+  <w:num w:numId="17" w16cid:durableId="1674722730">
+    <w:abstractNumId w:val="25"/>
+  </w:num>
+  <w:num w:numId="18" w16cid:durableId="76556719">
+    <w:abstractNumId w:val="30"/>
+  </w:num>
+  <w:num w:numId="19" w16cid:durableId="1509909924">
+    <w:abstractNumId w:val="24"/>
+  </w:num>
+  <w:num w:numId="20" w16cid:durableId="571694178">
+    <w:abstractNumId w:val="21"/>
+  </w:num>
+  <w:num w:numId="21" w16cid:durableId="810370575">
+    <w:abstractNumId w:val="20"/>
+  </w:num>
+  <w:num w:numId="22" w16cid:durableId="1218659902">
     <w:abstractNumId w:val="23"/>
   </w:num>
-  <w:num w:numId="16" w16cid:durableId="1912160399">
-    <w:abstractNumId w:val="25"/>
-  </w:num>
-  <w:num w:numId="17" w16cid:durableId="1674722730">
-    <w:abstractNumId w:val="22"/>
-  </w:num>
-  <w:num w:numId="18" w16cid:durableId="76556719">
-    <w:abstractNumId w:val="26"/>
-  </w:num>
-  <w:num w:numId="19" w16cid:durableId="1509909924">
-    <w:abstractNumId w:val="21"/>
-  </w:num>
-  <w:num w:numId="20" w16cid:durableId="571694178">
-    <w:abstractNumId w:val="18"/>
-  </w:num>
-  <w:num w:numId="21" w16cid:durableId="810370575">
-    <w:abstractNumId w:val="17"/>
-  </w:num>
-  <w:num w:numId="22" w16cid:durableId="1218659902">
-    <w:abstractNumId w:val="20"/>
-  </w:num>
   <w:num w:numId="23" w16cid:durableId="1814788068">
-    <w:abstractNumId w:val="10"/>
+    <w:abstractNumId w:val="12"/>
   </w:num>
   <w:num w:numId="24" w16cid:durableId="308286342">
-    <w:abstractNumId w:val="9"/>
+    <w:abstractNumId w:val="11"/>
   </w:num>
   <w:num w:numId="25" w16cid:durableId="1679189501">
-    <w:abstractNumId w:val="24"/>
+    <w:abstractNumId w:val="27"/>
   </w:num>
   <w:num w:numId="26" w16cid:durableId="1588465541">
     <w:abstractNumId w:val="4"/>
   </w:num>
   <w:num w:numId="27" w16cid:durableId="1842429156">
-    <w:abstractNumId w:val="12"/>
+    <w:abstractNumId w:val="14"/>
+  </w:num>
+  <w:num w:numId="28" w16cid:durableId="1965962393">
+    <w:abstractNumId w:val="8"/>
+  </w:num>
+  <w:num w:numId="29" w16cid:durableId="1215848642">
+    <w:abstractNumId w:val="28"/>
+  </w:num>
+  <w:num w:numId="30" w16cid:durableId="1719551282">
+    <w:abstractNumId w:val="15"/>
+  </w:num>
+  <w:num w:numId="31" w16cid:durableId="754132696">
+    <w:abstractNumId w:val="7"/>
   </w:num>
 </w:numbering>
 </file>
@@ -26516,7 +29270,6 @@
   <w:style w:type="character" w:default="1" w:styleId="DefaultParagraphFont">
     <w:name w:val="Default Paragraph Font"/>
     <w:uiPriority w:val="1"/>
-    <w:semiHidden/>
     <w:unhideWhenUsed/>
   </w:style>
   <w:style w:type="table" w:default="1" w:styleId="TableNormal">

</xml_diff>

<commit_message>
bab 3 done siap untuk bimbingan
</commit_message>
<xml_diff>
--- a/Proposal TA/Judul komparasi machine learning/Penulisan/MuhammadReza-2019470055_PengajuanProposal_NLP.docx
+++ b/Proposal TA/Judul komparasi machine learning/Penulisan/MuhammadReza-2019470055_PengajuanProposal_NLP.docx
@@ -16741,7 +16741,23 @@
           <w:sz w:val="24"/>
           <w:szCs w:val="24"/>
         </w:rPr>
-        <w:t>Berikut cara menghitung ketiga metode:</w:t>
+        <w:t>Berikut cara menghitung ke</w:t>
+      </w:r>
+      <w:r>
+        <w:rPr>
+          <w:rFonts w:ascii="Times New Roman" w:hAnsi="Times New Roman" w:cs="Times New Roman"/>
+          <w:sz w:val="24"/>
+          <w:szCs w:val="24"/>
+        </w:rPr>
+        <w:t>empat</w:t>
+      </w:r>
+      <w:r>
+        <w:rPr>
+          <w:rFonts w:ascii="Times New Roman" w:hAnsi="Times New Roman" w:cs="Times New Roman"/>
+          <w:sz w:val="24"/>
+          <w:szCs w:val="24"/>
+        </w:rPr>
+        <w:t xml:space="preserve"> metode:</w:t>
       </w:r>
     </w:p>
     <w:p>
@@ -19062,40 +19078,7 @@
           <w:sz w:val="22"/>
           <w:szCs w:val="22"/>
         </w:rPr>
-        <w:t>3.2</w:t>
-      </w:r>
-      <w:r>
-        <w:rPr>
-          <w:rFonts w:ascii="Times New Roman" w:hAnsi="Times New Roman" w:cs="Times New Roman"/>
-          <w:i w:val="0"/>
-          <w:iCs w:val="0"/>
-          <w:color w:val="auto"/>
-          <w:sz w:val="22"/>
-          <w:szCs w:val="22"/>
-        </w:rPr>
-        <w:t>.1</w:t>
-      </w:r>
-      <w:r>
-        <w:rPr>
-          <w:rFonts w:ascii="Times New Roman" w:hAnsi="Times New Roman" w:cs="Times New Roman"/>
-          <w:i w:val="0"/>
-          <w:iCs w:val="0"/>
-          <w:color w:val="auto"/>
-          <w:sz w:val="22"/>
-          <w:szCs w:val="22"/>
-        </w:rPr>
-        <w:t xml:space="preserve"> </w:t>
-      </w:r>
-      <w:r>
-        <w:rPr>
-          <w:rFonts w:ascii="Times New Roman" w:hAnsi="Times New Roman" w:cs="Times New Roman"/>
-          <w:i w:val="0"/>
-          <w:iCs w:val="0"/>
-          <w:color w:val="auto"/>
-          <w:sz w:val="22"/>
-          <w:szCs w:val="22"/>
-        </w:rPr>
-        <w:t>kode pelabelan</w:t>
+        <w:t>3.2.1 kode pelabelan</w:t>
       </w:r>
     </w:p>
     <w:p>
@@ -19288,29 +19271,7 @@
           <w:sz w:val="22"/>
           <w:szCs w:val="22"/>
         </w:rPr>
-        <w:t>3.2.</w:t>
-      </w:r>
-      <w:r>
-        <w:rPr>
-          <w:rFonts w:ascii="Times New Roman" w:hAnsi="Times New Roman" w:cs="Times New Roman"/>
-          <w:i w:val="0"/>
-          <w:iCs w:val="0"/>
-          <w:color w:val="auto"/>
-          <w:sz w:val="22"/>
-          <w:szCs w:val="22"/>
-        </w:rPr>
-        <w:t>2</w:t>
-      </w:r>
-      <w:r>
-        <w:rPr>
-          <w:rFonts w:ascii="Times New Roman" w:hAnsi="Times New Roman" w:cs="Times New Roman"/>
-          <w:i w:val="0"/>
-          <w:iCs w:val="0"/>
-          <w:color w:val="auto"/>
-          <w:sz w:val="22"/>
-          <w:szCs w:val="22"/>
-        </w:rPr>
-        <w:t xml:space="preserve"> kode </w:t>
+        <w:t xml:space="preserve">3.2.2 kode </w:t>
       </w:r>
       <w:r>
         <w:rPr>
@@ -19568,29 +19529,7 @@
           <w:sz w:val="22"/>
           <w:szCs w:val="22"/>
         </w:rPr>
-        <w:t>3.2.</w:t>
-      </w:r>
-      <w:r>
-        <w:rPr>
-          <w:rFonts w:ascii="Times New Roman" w:hAnsi="Times New Roman" w:cs="Times New Roman"/>
-          <w:i w:val="0"/>
-          <w:iCs w:val="0"/>
-          <w:color w:val="auto"/>
-          <w:sz w:val="22"/>
-          <w:szCs w:val="22"/>
-        </w:rPr>
-        <w:t>3</w:t>
-      </w:r>
-      <w:r>
-        <w:rPr>
-          <w:rFonts w:ascii="Times New Roman" w:hAnsi="Times New Roman" w:cs="Times New Roman"/>
-          <w:i w:val="0"/>
-          <w:iCs w:val="0"/>
-          <w:color w:val="auto"/>
-          <w:sz w:val="22"/>
-          <w:szCs w:val="22"/>
-        </w:rPr>
-        <w:t xml:space="preserve"> kode </w:t>
+        <w:t xml:space="preserve">3.2.3 kode </w:t>
       </w:r>
       <w:r>
         <w:rPr>
@@ -19820,47 +19759,16 @@
           <w:sz w:val="22"/>
           <w:szCs w:val="22"/>
         </w:rPr>
-        <w:t>3.2.</w:t>
-      </w:r>
-      <w:r>
-        <w:rPr>
-          <w:rFonts w:ascii="Times New Roman" w:hAnsi="Times New Roman" w:cs="Times New Roman"/>
-          <w:i w:val="0"/>
-          <w:iCs w:val="0"/>
+        <w:t xml:space="preserve">3.2.4 kode </w:t>
+      </w:r>
+      <w:r>
+        <w:rPr>
+          <w:rFonts w:ascii="Times New Roman" w:hAnsi="Times New Roman" w:cs="Times New Roman"/>
           <w:color w:val="auto"/>
           <w:sz w:val="22"/>
           <w:szCs w:val="22"/>
         </w:rPr>
-        <w:t>4</w:t>
-      </w:r>
-      <w:r>
-        <w:rPr>
-          <w:rFonts w:ascii="Times New Roman" w:hAnsi="Times New Roman" w:cs="Times New Roman"/>
-          <w:i w:val="0"/>
-          <w:iCs w:val="0"/>
-          <w:color w:val="auto"/>
-          <w:sz w:val="22"/>
-          <w:szCs w:val="22"/>
-        </w:rPr>
-        <w:t xml:space="preserve"> kode </w:t>
-      </w:r>
-      <w:r>
-        <w:rPr>
-          <w:rFonts w:ascii="Times New Roman" w:hAnsi="Times New Roman" w:cs="Times New Roman"/>
-          <w:color w:val="auto"/>
-          <w:sz w:val="22"/>
-          <w:szCs w:val="22"/>
-        </w:rPr>
-        <w:t>stopwords</w:t>
-      </w:r>
-      <w:r>
-        <w:rPr>
-          <w:rFonts w:ascii="Times New Roman" w:hAnsi="Times New Roman" w:cs="Times New Roman"/>
-          <w:color w:val="auto"/>
-          <w:sz w:val="22"/>
-          <w:szCs w:val="22"/>
-        </w:rPr>
-        <w:t xml:space="preserve"> removal</w:t>
+        <w:t>stopwords removal</w:t>
       </w:r>
     </w:p>
     <w:p>
@@ -20058,29 +19966,7 @@
           <w:sz w:val="22"/>
           <w:szCs w:val="22"/>
         </w:rPr>
-        <w:t>3.2.</w:t>
-      </w:r>
-      <w:r>
-        <w:rPr>
-          <w:rFonts w:ascii="Times New Roman" w:hAnsi="Times New Roman" w:cs="Times New Roman"/>
-          <w:i w:val="0"/>
-          <w:iCs w:val="0"/>
-          <w:color w:val="auto"/>
-          <w:sz w:val="22"/>
-          <w:szCs w:val="22"/>
-        </w:rPr>
-        <w:t>5</w:t>
-      </w:r>
-      <w:r>
-        <w:rPr>
-          <w:rFonts w:ascii="Times New Roman" w:hAnsi="Times New Roman" w:cs="Times New Roman"/>
-          <w:i w:val="0"/>
-          <w:iCs w:val="0"/>
-          <w:color w:val="auto"/>
-          <w:sz w:val="22"/>
-          <w:szCs w:val="22"/>
-        </w:rPr>
-        <w:t xml:space="preserve"> kode </w:t>
+        <w:t xml:space="preserve">3.2.5 kode </w:t>
       </w:r>
       <w:r>
         <w:rPr>
@@ -20500,47 +20386,16 @@
           <w:sz w:val="22"/>
           <w:szCs w:val="22"/>
         </w:rPr>
-        <w:t>3.2.</w:t>
-      </w:r>
-      <w:r>
-        <w:rPr>
-          <w:rFonts w:ascii="Times New Roman" w:hAnsi="Times New Roman" w:cs="Times New Roman"/>
-          <w:i w:val="0"/>
-          <w:iCs w:val="0"/>
+        <w:t xml:space="preserve">3.2.6 kode </w:t>
+      </w:r>
+      <w:r>
+        <w:rPr>
+          <w:rFonts w:ascii="Times New Roman" w:hAnsi="Times New Roman" w:cs="Times New Roman"/>
           <w:color w:val="auto"/>
           <w:sz w:val="22"/>
           <w:szCs w:val="22"/>
         </w:rPr>
-        <w:t>6</w:t>
-      </w:r>
-      <w:r>
-        <w:rPr>
-          <w:rFonts w:ascii="Times New Roman" w:hAnsi="Times New Roman" w:cs="Times New Roman"/>
-          <w:i w:val="0"/>
-          <w:iCs w:val="0"/>
-          <w:color w:val="auto"/>
-          <w:sz w:val="22"/>
-          <w:szCs w:val="22"/>
-        </w:rPr>
-        <w:t xml:space="preserve"> kode </w:t>
-      </w:r>
-      <w:r>
-        <w:rPr>
-          <w:rFonts w:ascii="Times New Roman" w:hAnsi="Times New Roman" w:cs="Times New Roman"/>
-          <w:color w:val="auto"/>
-          <w:sz w:val="22"/>
-          <w:szCs w:val="22"/>
-        </w:rPr>
-        <w:t>pembobotan kata</w:t>
-      </w:r>
-      <w:r>
-        <w:rPr>
-          <w:rFonts w:ascii="Times New Roman" w:hAnsi="Times New Roman" w:cs="Times New Roman"/>
-          <w:color w:val="auto"/>
-          <w:sz w:val="22"/>
-          <w:szCs w:val="22"/>
-        </w:rPr>
-        <w:t>.</w:t>
+        <w:t>pembobotan kata.</w:t>
       </w:r>
     </w:p>
     <w:p>
@@ -20744,6 +20599,18 @@
     <w:p>
       <w:pPr>
         <w:pStyle w:val="ListParagraph"/>
+        <w:spacing w:after="0" w:line="360" w:lineRule="auto"/>
+        <w:jc w:val="both"/>
+        <w:rPr>
+          <w:rFonts w:ascii="Times New Roman" w:hAnsi="Times New Roman" w:cs="Times New Roman"/>
+          <w:sz w:val="24"/>
+          <w:szCs w:val="24"/>
+        </w:rPr>
+      </w:pPr>
+    </w:p>
+    <w:p>
+      <w:pPr>
+        <w:pStyle w:val="ListParagraph"/>
         <w:numPr>
           <w:ilvl w:val="2"/>
           <w:numId w:val="21"/>
@@ -20768,6 +20635,7 @@
           <w:sz w:val="24"/>
           <w:szCs w:val="24"/>
         </w:rPr>
+        <w:lastRenderedPageBreak/>
         <w:t>Naives bayes</w:t>
       </w:r>
     </w:p>
@@ -20789,7 +20657,6 @@
           <w:sz w:val="24"/>
           <w:szCs w:val="24"/>
         </w:rPr>
-        <w:lastRenderedPageBreak/>
         <w:t>Pada tahap ini menggunakan</w:t>
       </w:r>
       <w:r>
@@ -21032,69 +20899,16 @@
           <w:sz w:val="22"/>
           <w:szCs w:val="22"/>
         </w:rPr>
-        <w:t>3.</w:t>
-      </w:r>
-      <w:r>
-        <w:rPr>
-          <w:rFonts w:ascii="Times New Roman" w:hAnsi="Times New Roman" w:cs="Times New Roman"/>
-          <w:i w:val="0"/>
-          <w:iCs w:val="0"/>
+        <w:t>3.3.1 kode</w:t>
+      </w:r>
+      <w:r>
+        <w:rPr>
+          <w:rFonts w:ascii="Times New Roman" w:hAnsi="Times New Roman" w:cs="Times New Roman"/>
           <w:color w:val="auto"/>
           <w:sz w:val="22"/>
           <w:szCs w:val="22"/>
         </w:rPr>
-        <w:t>3</w:t>
-      </w:r>
-      <w:r>
-        <w:rPr>
-          <w:rFonts w:ascii="Times New Roman" w:hAnsi="Times New Roman" w:cs="Times New Roman"/>
-          <w:i w:val="0"/>
-          <w:iCs w:val="0"/>
-          <w:color w:val="auto"/>
-          <w:sz w:val="22"/>
-          <w:szCs w:val="22"/>
-        </w:rPr>
-        <w:t>.</w:t>
-      </w:r>
-      <w:r>
-        <w:rPr>
-          <w:rFonts w:ascii="Times New Roman" w:hAnsi="Times New Roman" w:cs="Times New Roman"/>
-          <w:i w:val="0"/>
-          <w:iCs w:val="0"/>
-          <w:color w:val="auto"/>
-          <w:sz w:val="22"/>
-          <w:szCs w:val="22"/>
-        </w:rPr>
-        <w:t>1</w:t>
-      </w:r>
-      <w:r>
-        <w:rPr>
-          <w:rFonts w:ascii="Times New Roman" w:hAnsi="Times New Roman" w:cs="Times New Roman"/>
-          <w:i w:val="0"/>
-          <w:iCs w:val="0"/>
-          <w:color w:val="auto"/>
-          <w:sz w:val="22"/>
-          <w:szCs w:val="22"/>
-        </w:rPr>
-        <w:t xml:space="preserve"> kode</w:t>
-      </w:r>
-      <w:r>
-        <w:rPr>
-          <w:rFonts w:ascii="Times New Roman" w:hAnsi="Times New Roman" w:cs="Times New Roman"/>
-          <w:color w:val="auto"/>
-          <w:sz w:val="22"/>
-          <w:szCs w:val="22"/>
-        </w:rPr>
-        <w:t xml:space="preserve"> naives bayes</w:t>
-      </w:r>
-      <w:r>
-        <w:rPr>
-          <w:rFonts w:ascii="Times New Roman" w:hAnsi="Times New Roman" w:cs="Times New Roman"/>
-          <w:color w:val="auto"/>
-          <w:sz w:val="22"/>
-          <w:szCs w:val="22"/>
-        </w:rPr>
-        <w:t>.</w:t>
+        <w:t xml:space="preserve"> naives bayes.</w:t>
       </w:r>
     </w:p>
     <w:p>
@@ -21475,56 +21289,16 @@
           <w:sz w:val="22"/>
           <w:szCs w:val="22"/>
         </w:rPr>
-        <w:t>3.3.</w:t>
-      </w:r>
-      <w:r>
-        <w:rPr>
-          <w:rFonts w:ascii="Times New Roman" w:hAnsi="Times New Roman" w:cs="Times New Roman"/>
-          <w:i w:val="0"/>
-          <w:iCs w:val="0"/>
+        <w:t>3.3.2 kode</w:t>
+      </w:r>
+      <w:r>
+        <w:rPr>
+          <w:rFonts w:ascii="Times New Roman" w:hAnsi="Times New Roman" w:cs="Times New Roman"/>
           <w:color w:val="auto"/>
           <w:sz w:val="22"/>
           <w:szCs w:val="22"/>
         </w:rPr>
-        <w:t>2</w:t>
-      </w:r>
-      <w:r>
-        <w:rPr>
-          <w:rFonts w:ascii="Times New Roman" w:hAnsi="Times New Roman" w:cs="Times New Roman"/>
-          <w:i w:val="0"/>
-          <w:iCs w:val="0"/>
-          <w:color w:val="auto"/>
-          <w:sz w:val="22"/>
-          <w:szCs w:val="22"/>
-        </w:rPr>
-        <w:t xml:space="preserve"> kode</w:t>
-      </w:r>
-      <w:r>
-        <w:rPr>
-          <w:rFonts w:ascii="Times New Roman" w:hAnsi="Times New Roman" w:cs="Times New Roman"/>
-          <w:color w:val="auto"/>
-          <w:sz w:val="22"/>
-          <w:szCs w:val="22"/>
-        </w:rPr>
-        <w:t xml:space="preserve"> naives </w:t>
-      </w:r>
-      <w:r>
-        <w:rPr>
-          <w:rFonts w:ascii="Times New Roman" w:hAnsi="Times New Roman" w:cs="Times New Roman"/>
-          <w:color w:val="auto"/>
-          <w:sz w:val="22"/>
-          <w:szCs w:val="22"/>
-        </w:rPr>
-        <w:t>decision tree</w:t>
-      </w:r>
-      <w:r>
-        <w:rPr>
-          <w:rFonts w:ascii="Times New Roman" w:hAnsi="Times New Roman" w:cs="Times New Roman"/>
-          <w:color w:val="auto"/>
-          <w:sz w:val="22"/>
-          <w:szCs w:val="22"/>
-        </w:rPr>
-        <w:t>.</w:t>
+        <w:t xml:space="preserve"> naives decision tree.</w:t>
       </w:r>
     </w:p>
     <w:p>
@@ -21702,17 +21476,7 @@
           <w:sz w:val="24"/>
           <w:szCs w:val="24"/>
         </w:rPr>
-        <w:t xml:space="preserve">Max </w:t>
-      </w:r>
-      <w:r>
-        <w:rPr>
-          <w:rFonts w:ascii="Times New Roman" w:hAnsi="Times New Roman" w:cs="Times New Roman"/>
-          <w:i/>
-          <w:iCs/>
-          <w:sz w:val="24"/>
-          <w:szCs w:val="24"/>
-        </w:rPr>
-        <w:t xml:space="preserve">feature </w:t>
+        <w:t xml:space="preserve">Max feature </w:t>
       </w:r>
       <w:r>
         <w:rPr>
@@ -21875,17 +21639,7 @@
           <w:sz w:val="24"/>
           <w:szCs w:val="24"/>
         </w:rPr>
-        <w:t>. K</w:t>
-      </w:r>
-      <w:r>
-        <w:rPr>
-          <w:rFonts w:ascii="Times New Roman" w:hAnsi="Times New Roman" w:cs="Times New Roman"/>
-          <w:i/>
-          <w:iCs/>
-          <w:sz w:val="24"/>
-          <w:szCs w:val="24"/>
-        </w:rPr>
-        <w:t>-nearest neighbor</w:t>
+        <w:t>. K-nearest neighbor</w:t>
       </w:r>
       <w:r>
         <w:rPr>
@@ -21947,17 +21701,7 @@
           <w:sz w:val="24"/>
           <w:szCs w:val="24"/>
         </w:rPr>
-        <w:t xml:space="preserve">machine learning </w:t>
-      </w:r>
-      <w:r>
-        <w:rPr>
-          <w:rFonts w:ascii="Times New Roman" w:hAnsi="Times New Roman" w:cs="Times New Roman"/>
-          <w:i/>
-          <w:iCs/>
-          <w:sz w:val="24"/>
-          <w:szCs w:val="24"/>
-        </w:rPr>
-        <w:t>k-nearest neighbor</w:t>
+        <w:t>machine learning k-nearest neighbor</w:t>
       </w:r>
       <w:r>
         <w:rPr>
@@ -22142,43 +21886,1954 @@
         <w:jc w:val="both"/>
         <w:rPr>
           <w:rFonts w:ascii="Times New Roman" w:hAnsi="Times New Roman" w:cs="Times New Roman"/>
-          <w:b/>
-          <w:bCs/>
-          <w:sz w:val="24"/>
-          <w:szCs w:val="24"/>
-        </w:rPr>
-      </w:pPr>
+          <w:sz w:val="24"/>
+          <w:szCs w:val="24"/>
+        </w:rPr>
+      </w:pPr>
+      <w:r>
+        <w:rPr>
+          <w:rFonts w:ascii="Times New Roman" w:hAnsi="Times New Roman" w:cs="Times New Roman"/>
+          <w:sz w:val="24"/>
+          <w:szCs w:val="24"/>
+        </w:rPr>
+        <w:t>Pada tahap ini</w:t>
+      </w:r>
+      <w:r>
+        <w:rPr>
+          <w:rFonts w:ascii="Times New Roman" w:hAnsi="Times New Roman" w:cs="Times New Roman"/>
+          <w:sz w:val="24"/>
+          <w:szCs w:val="24"/>
+        </w:rPr>
+        <w:t xml:space="preserve"> melakukan evaluasi dari tahap pemodelan dengan data teks, kemudian dilakukan prediksi dari data testing, dari hasil prediksi </w:t>
+      </w:r>
+      <w:r>
+        <w:rPr>
+          <w:rFonts w:ascii="Times New Roman" w:hAnsi="Times New Roman" w:cs="Times New Roman"/>
+          <w:sz w:val="24"/>
+          <w:szCs w:val="24"/>
+        </w:rPr>
+        <w:lastRenderedPageBreak/>
+        <w:t xml:space="preserve">dibutuhkan evaluasi untuk melihat hasil akurasi, penelitian ini menggunakan evaluasi dengan </w:t>
+      </w:r>
+      <w:r>
+        <w:rPr>
+          <w:rFonts w:ascii="Times New Roman" w:hAnsi="Times New Roman" w:cs="Times New Roman"/>
+          <w:sz w:val="24"/>
+          <w:szCs w:val="24"/>
+        </w:rPr>
+        <w:t>empat</w:t>
+      </w:r>
+      <w:r>
+        <w:rPr>
+          <w:rFonts w:ascii="Times New Roman" w:hAnsi="Times New Roman" w:cs="Times New Roman"/>
+          <w:sz w:val="24"/>
+          <w:szCs w:val="24"/>
+        </w:rPr>
+        <w:t xml:space="preserve"> metode, yaitu:</w:t>
+      </w:r>
     </w:p>
     <w:p>
       <w:pPr>
         <w:pStyle w:val="ListParagraph"/>
-        <w:spacing w:after="0" w:line="360" w:lineRule="auto"/>
-        <w:jc w:val="both"/>
-        <w:rPr>
-          <w:rFonts w:ascii="Times New Roman" w:hAnsi="Times New Roman" w:cs="Times New Roman"/>
-          <w:sz w:val="24"/>
-          <w:szCs w:val="24"/>
-        </w:rPr>
-      </w:pPr>
-      <w:r>
-        <w:rPr>
-          <w:rFonts w:ascii="Times New Roman" w:hAnsi="Times New Roman" w:cs="Times New Roman"/>
-          <w:sz w:val="24"/>
-          <w:szCs w:val="24"/>
-        </w:rPr>
-        <w:t>No sitasi</w:t>
-      </w:r>
-    </w:p>
-    <w:p>
-      <w:pPr>
-        <w:spacing w:after="0" w:line="360" w:lineRule="auto"/>
-        <w:jc w:val="both"/>
-        <w:rPr>
-          <w:rFonts w:ascii="Times New Roman" w:hAnsi="Times New Roman" w:cs="Times New Roman"/>
-          <w:sz w:val="24"/>
-          <w:szCs w:val="24"/>
-        </w:rPr>
-      </w:pPr>
+        <w:numPr>
+          <w:ilvl w:val="0"/>
+          <w:numId w:val="33"/>
+        </w:numPr>
+        <w:spacing w:after="0" w:line="360" w:lineRule="auto"/>
+        <w:jc w:val="both"/>
+        <w:rPr>
+          <w:rFonts w:ascii="Times New Roman" w:hAnsi="Times New Roman" w:cs="Times New Roman"/>
+          <w:i/>
+          <w:iCs/>
+          <w:sz w:val="24"/>
+          <w:szCs w:val="24"/>
+        </w:rPr>
+      </w:pPr>
+      <w:r>
+        <w:rPr>
+          <w:rFonts w:ascii="Times New Roman" w:hAnsi="Times New Roman" w:cs="Times New Roman"/>
+          <w:i/>
+          <w:iCs/>
+          <w:sz w:val="24"/>
+          <w:szCs w:val="24"/>
+        </w:rPr>
+        <w:t xml:space="preserve">Recall </w:t>
+      </w:r>
+    </w:p>
+    <w:p>
+      <w:pPr>
+        <w:pStyle w:val="ListParagraph"/>
+        <w:spacing w:after="0" w:line="360" w:lineRule="auto"/>
+        <w:ind w:left="1800"/>
+        <w:jc w:val="both"/>
+        <w:rPr>
+          <w:rFonts w:ascii="Times New Roman" w:hAnsi="Times New Roman" w:cs="Times New Roman"/>
+          <w:i/>
+          <w:iCs/>
+          <w:sz w:val="24"/>
+          <w:szCs w:val="24"/>
+        </w:rPr>
+      </w:pPr>
+      <w:r>
+        <w:rPr>
+          <w:rFonts w:ascii="Times New Roman" w:hAnsi="Times New Roman" w:cs="Times New Roman"/>
+          <w:sz w:val="24"/>
+          <w:szCs w:val="24"/>
+        </w:rPr>
+        <w:t>Melihat hasil dari</w:t>
+      </w:r>
+      <w:r>
+        <w:rPr>
+          <w:rFonts w:ascii="Times New Roman" w:hAnsi="Times New Roman" w:cs="Times New Roman"/>
+          <w:sz w:val="24"/>
+          <w:szCs w:val="24"/>
+        </w:rPr>
+        <w:t xml:space="preserve"> hasil</w:t>
+      </w:r>
+      <w:r>
+        <w:rPr>
+          <w:rFonts w:ascii="Times New Roman" w:hAnsi="Times New Roman" w:cs="Times New Roman"/>
+          <w:sz w:val="24"/>
+          <w:szCs w:val="24"/>
+        </w:rPr>
+        <w:t xml:space="preserve"> total</w:t>
+      </w:r>
+      <w:r>
+        <w:rPr>
+          <w:rFonts w:ascii="Times New Roman" w:hAnsi="Times New Roman" w:cs="Times New Roman"/>
+          <w:sz w:val="24"/>
+          <w:szCs w:val="24"/>
+        </w:rPr>
+        <w:t xml:space="preserve"> prediksi benar (</w:t>
+      </w:r>
+      <w:r>
+        <w:rPr>
+          <w:rFonts w:ascii="Times New Roman" w:hAnsi="Times New Roman" w:cs="Times New Roman"/>
+          <w:i/>
+          <w:iCs/>
+          <w:sz w:val="24"/>
+          <w:szCs w:val="24"/>
+        </w:rPr>
+        <w:t>true positifve)</w:t>
+      </w:r>
+      <w:r>
+        <w:rPr>
+          <w:rFonts w:ascii="Times New Roman" w:hAnsi="Times New Roman" w:cs="Times New Roman"/>
+          <w:sz w:val="24"/>
+          <w:szCs w:val="24"/>
+        </w:rPr>
+        <w:t xml:space="preserve">, dengan </w:t>
+      </w:r>
+      <w:r>
+        <w:rPr>
+          <w:rFonts w:ascii="Times New Roman" w:hAnsi="Times New Roman" w:cs="Times New Roman"/>
+          <w:sz w:val="24"/>
+          <w:szCs w:val="24"/>
+        </w:rPr>
+        <w:t>total</w:t>
+      </w:r>
+      <w:r>
+        <w:rPr>
+          <w:rFonts w:ascii="Times New Roman" w:hAnsi="Times New Roman" w:cs="Times New Roman"/>
+          <w:sz w:val="24"/>
+          <w:szCs w:val="24"/>
+        </w:rPr>
+        <w:t xml:space="preserve"> prediksi salah (</w:t>
+      </w:r>
+      <w:r>
+        <w:rPr>
+          <w:rFonts w:ascii="Times New Roman" w:hAnsi="Times New Roman" w:cs="Times New Roman"/>
+          <w:i/>
+          <w:iCs/>
+          <w:sz w:val="24"/>
+          <w:szCs w:val="24"/>
+        </w:rPr>
+        <w:t>false negative)</w:t>
+      </w:r>
+      <w:r>
+        <w:rPr>
+          <w:rFonts w:ascii="Times New Roman" w:hAnsi="Times New Roman" w:cs="Times New Roman"/>
+          <w:i/>
+          <w:iCs/>
+          <w:sz w:val="24"/>
+          <w:szCs w:val="24"/>
+        </w:rPr>
+        <w:t>,</w:t>
+      </w:r>
+      <w:r>
+        <w:rPr>
+          <w:rFonts w:ascii="Times New Roman" w:hAnsi="Times New Roman" w:cs="Times New Roman"/>
+          <w:sz w:val="24"/>
+          <w:szCs w:val="24"/>
+        </w:rPr>
+        <w:t xml:space="preserve"> </w:t>
+      </w:r>
+      <w:r>
+        <w:rPr>
+          <w:rFonts w:ascii="Times New Roman" w:hAnsi="Times New Roman" w:cs="Times New Roman"/>
+          <w:sz w:val="24"/>
+          <w:szCs w:val="24"/>
+        </w:rPr>
+        <w:t>kemudian dikalkukasi dengan cara sebagai berikut:</w:t>
+      </w:r>
+    </w:p>
+    <w:p>
+      <w:pPr>
+        <w:spacing w:after="0" w:line="360" w:lineRule="auto"/>
+        <w:jc w:val="both"/>
+        <w:rPr>
+          <w:rFonts w:ascii="Times New Roman" w:hAnsi="Times New Roman" w:cs="Times New Roman"/>
+          <w:sz w:val="24"/>
+          <w:szCs w:val="24"/>
+        </w:rPr>
+      </w:pPr>
+      <m:oMathPara>
+        <m:oMath>
+          <m:r>
+            <w:rPr>
+              <w:rFonts w:ascii="Cambria Math" w:hAnsi="Cambria Math" w:cs="Times New Roman"/>
+              <w:sz w:val="24"/>
+              <w:szCs w:val="24"/>
+            </w:rPr>
+            <m:t>recall</m:t>
+          </m:r>
+          <m:r>
+            <m:rPr>
+              <m:sty m:val="p"/>
+            </m:rPr>
+            <w:rPr>
+              <w:rFonts w:ascii="Cambria Math" w:hAnsi="Cambria Math" w:cs="Times New Roman"/>
+              <w:sz w:val="24"/>
+              <w:szCs w:val="24"/>
+            </w:rPr>
+            <m:t xml:space="preserve"> </m:t>
+          </m:r>
+          <m:r>
+            <m:rPr>
+              <m:sty m:val="p"/>
+            </m:rPr>
+            <w:rPr>
+              <w:rFonts w:ascii="Cambria Math" w:hAnsi="Cambria Math" w:cs="Times New Roman"/>
+              <w:sz w:val="24"/>
+              <w:szCs w:val="24"/>
+            </w:rPr>
+            <m:t xml:space="preserve">= </m:t>
+          </m:r>
+          <m:f>
+            <m:fPr>
+              <m:ctrlPr>
+                <w:rPr>
+                  <w:rFonts w:ascii="Cambria Math" w:hAnsi="Cambria Math" w:cs="Times New Roman"/>
+                  <w:iCs/>
+                  <w:sz w:val="24"/>
+                  <w:szCs w:val="24"/>
+                </w:rPr>
+              </m:ctrlPr>
+            </m:fPr>
+            <m:num>
+              <m:r>
+                <w:rPr>
+                  <w:rFonts w:ascii="Cambria Math" w:hAnsi="Cambria Math" w:cs="Times New Roman"/>
+                  <w:sz w:val="24"/>
+                  <w:szCs w:val="24"/>
+                </w:rPr>
+                <m:t>TP</m:t>
+              </m:r>
+            </m:num>
+            <m:den>
+              <m:r>
+                <w:rPr>
+                  <w:rFonts w:ascii="Cambria Math" w:hAnsi="Cambria Math" w:cs="Times New Roman"/>
+                  <w:sz w:val="24"/>
+                  <w:szCs w:val="24"/>
+                </w:rPr>
+                <m:t>TP+FN</m:t>
+              </m:r>
+            </m:den>
+          </m:f>
+        </m:oMath>
+      </m:oMathPara>
+    </w:p>
+    <w:p>
+      <w:pPr>
+        <w:pStyle w:val="ListParagraph"/>
+        <w:spacing w:after="0" w:line="360" w:lineRule="auto"/>
+        <w:ind w:left="1800"/>
+        <w:jc w:val="both"/>
+        <w:rPr>
+          <w:rFonts w:ascii="Times New Roman" w:hAnsi="Times New Roman" w:cs="Times New Roman"/>
+          <w:sz w:val="24"/>
+          <w:szCs w:val="24"/>
+        </w:rPr>
+      </w:pPr>
+    </w:p>
+    <w:p>
+      <w:pPr>
+        <w:pStyle w:val="ListParagraph"/>
+        <w:spacing w:after="0" w:line="360" w:lineRule="auto"/>
+        <w:ind w:left="1800"/>
+        <w:jc w:val="both"/>
+        <w:rPr>
+          <w:rFonts w:ascii="Times New Roman" w:hAnsi="Times New Roman" w:cs="Times New Roman"/>
+          <w:sz w:val="24"/>
+          <w:szCs w:val="24"/>
+        </w:rPr>
+      </w:pPr>
+    </w:p>
+    <w:p>
+      <w:pPr>
+        <w:pStyle w:val="ListParagraph"/>
+        <w:numPr>
+          <w:ilvl w:val="0"/>
+          <w:numId w:val="33"/>
+        </w:numPr>
+        <w:spacing w:after="0" w:line="360" w:lineRule="auto"/>
+        <w:jc w:val="both"/>
+        <w:rPr>
+          <w:rFonts w:ascii="Times New Roman" w:hAnsi="Times New Roman" w:cs="Times New Roman"/>
+          <w:sz w:val="24"/>
+          <w:szCs w:val="24"/>
+        </w:rPr>
+      </w:pPr>
+      <w:r>
+        <w:rPr>
+          <w:rFonts w:ascii="Times New Roman" w:hAnsi="Times New Roman" w:cs="Times New Roman"/>
+          <w:i/>
+          <w:iCs/>
+          <w:sz w:val="24"/>
+          <w:szCs w:val="24"/>
+        </w:rPr>
+        <w:t>Precision</w:t>
+      </w:r>
+    </w:p>
+    <w:p>
+      <w:pPr>
+        <w:pStyle w:val="ListParagraph"/>
+        <w:spacing w:after="0" w:line="360" w:lineRule="auto"/>
+        <w:ind w:left="1800"/>
+        <w:jc w:val="both"/>
+        <w:rPr>
+          <w:rFonts w:ascii="Times New Roman" w:hAnsi="Times New Roman" w:cs="Times New Roman"/>
+          <w:sz w:val="24"/>
+          <w:szCs w:val="24"/>
+        </w:rPr>
+      </w:pPr>
+      <w:r>
+        <w:rPr>
+          <w:rFonts w:ascii="Times New Roman" w:hAnsi="Times New Roman" w:cs="Times New Roman"/>
+          <w:sz w:val="24"/>
+          <w:szCs w:val="24"/>
+        </w:rPr>
+        <w:t xml:space="preserve">Melihat dari </w:t>
+      </w:r>
+      <w:r>
+        <w:rPr>
+          <w:rFonts w:ascii="Times New Roman" w:hAnsi="Times New Roman" w:cs="Times New Roman"/>
+          <w:sz w:val="24"/>
+          <w:szCs w:val="24"/>
+        </w:rPr>
+        <w:t xml:space="preserve">hasil </w:t>
+      </w:r>
+      <w:r>
+        <w:rPr>
+          <w:rFonts w:ascii="Times New Roman" w:hAnsi="Times New Roman" w:cs="Times New Roman"/>
+          <w:sz w:val="24"/>
+          <w:szCs w:val="24"/>
+        </w:rPr>
+        <w:t>total</w:t>
+      </w:r>
+      <w:r>
+        <w:rPr>
+          <w:rFonts w:ascii="Times New Roman" w:hAnsi="Times New Roman" w:cs="Times New Roman"/>
+          <w:sz w:val="24"/>
+          <w:szCs w:val="24"/>
+        </w:rPr>
+        <w:t xml:space="preserve"> </w:t>
+      </w:r>
+      <w:r>
+        <w:rPr>
+          <w:rFonts w:ascii="Times New Roman" w:hAnsi="Times New Roman" w:cs="Times New Roman"/>
+          <w:i/>
+          <w:iCs/>
+          <w:sz w:val="24"/>
+          <w:szCs w:val="24"/>
+        </w:rPr>
+        <w:t>true positi</w:t>
+      </w:r>
+      <w:r>
+        <w:rPr>
+          <w:rFonts w:ascii="Times New Roman" w:hAnsi="Times New Roman" w:cs="Times New Roman"/>
+          <w:i/>
+          <w:iCs/>
+          <w:sz w:val="24"/>
+          <w:szCs w:val="24"/>
+        </w:rPr>
+        <w:t xml:space="preserve">ve </w:t>
+      </w:r>
+      <w:r>
+        <w:rPr>
+          <w:rFonts w:ascii="Times New Roman" w:hAnsi="Times New Roman" w:cs="Times New Roman"/>
+          <w:sz w:val="24"/>
+          <w:szCs w:val="24"/>
+        </w:rPr>
+        <w:t>dan hasil</w:t>
+      </w:r>
+      <w:r>
+        <w:rPr>
+          <w:rFonts w:ascii="Times New Roman" w:hAnsi="Times New Roman" w:cs="Times New Roman"/>
+          <w:sz w:val="24"/>
+          <w:szCs w:val="24"/>
+        </w:rPr>
+        <w:t xml:space="preserve"> total </w:t>
+      </w:r>
+      <w:r>
+        <w:rPr>
+          <w:rFonts w:ascii="Times New Roman" w:hAnsi="Times New Roman" w:cs="Times New Roman"/>
+          <w:i/>
+          <w:iCs/>
+          <w:sz w:val="24"/>
+          <w:szCs w:val="24"/>
+        </w:rPr>
+        <w:t>false positive</w:t>
+      </w:r>
+      <w:r>
+        <w:rPr>
+          <w:rFonts w:ascii="Times New Roman" w:hAnsi="Times New Roman" w:cs="Times New Roman"/>
+          <w:i/>
+          <w:iCs/>
+          <w:sz w:val="24"/>
+          <w:szCs w:val="24"/>
+        </w:rPr>
+        <w:t xml:space="preserve">, </w:t>
+      </w:r>
+      <w:r>
+        <w:rPr>
+          <w:rFonts w:ascii="Times New Roman" w:hAnsi="Times New Roman" w:cs="Times New Roman"/>
+          <w:sz w:val="24"/>
+          <w:szCs w:val="24"/>
+        </w:rPr>
+        <w:t>kemudian dikalkukasi dengan cara sebagai berikut:</w:t>
+      </w:r>
+    </w:p>
+    <w:p>
+      <w:pPr>
+        <w:pStyle w:val="ListParagraph"/>
+        <w:spacing w:after="0" w:line="360" w:lineRule="auto"/>
+        <w:ind w:left="1080"/>
+        <w:jc w:val="both"/>
+        <w:rPr>
+          <w:rFonts w:ascii="Times New Roman" w:hAnsi="Times New Roman" w:cs="Times New Roman"/>
+          <w:i/>
+          <w:iCs/>
+          <w:sz w:val="24"/>
+          <w:szCs w:val="24"/>
+        </w:rPr>
+      </w:pPr>
+      <m:oMathPara>
+        <m:oMath>
+          <m:r>
+            <w:rPr>
+              <w:rFonts w:ascii="Cambria Math" w:hAnsi="Cambria Math" w:cs="Times New Roman"/>
+              <w:sz w:val="24"/>
+              <w:szCs w:val="24"/>
+            </w:rPr>
+            <m:t>precision</m:t>
+          </m:r>
+          <m:r>
+            <m:rPr>
+              <m:sty m:val="p"/>
+            </m:rPr>
+            <w:rPr>
+              <w:rFonts w:ascii="Cambria Math" w:hAnsi="Cambria Math" w:cs="Times New Roman"/>
+              <w:sz w:val="24"/>
+              <w:szCs w:val="24"/>
+            </w:rPr>
+            <m:t xml:space="preserve">= </m:t>
+          </m:r>
+          <m:f>
+            <m:fPr>
+              <m:ctrlPr>
+                <w:rPr>
+                  <w:rFonts w:ascii="Cambria Math" w:hAnsi="Cambria Math" w:cs="Times New Roman"/>
+                  <w:iCs/>
+                  <w:sz w:val="24"/>
+                  <w:szCs w:val="24"/>
+                </w:rPr>
+              </m:ctrlPr>
+            </m:fPr>
+            <m:num>
+              <m:r>
+                <w:rPr>
+                  <w:rFonts w:ascii="Cambria Math" w:hAnsi="Cambria Math" w:cs="Times New Roman"/>
+                  <w:sz w:val="24"/>
+                  <w:szCs w:val="24"/>
+                </w:rPr>
+                <m:t>TP</m:t>
+              </m:r>
+            </m:num>
+            <m:den>
+              <m:r>
+                <w:rPr>
+                  <w:rFonts w:ascii="Cambria Math" w:hAnsi="Cambria Math" w:cs="Times New Roman"/>
+                  <w:sz w:val="24"/>
+                  <w:szCs w:val="24"/>
+                </w:rPr>
+                <m:t>TP+FP</m:t>
+              </m:r>
+            </m:den>
+          </m:f>
+        </m:oMath>
+      </m:oMathPara>
+    </w:p>
+    <w:p>
+      <w:pPr>
+        <w:pStyle w:val="ListParagraph"/>
+        <w:spacing w:after="0" w:line="360" w:lineRule="auto"/>
+        <w:ind w:left="1800"/>
+        <w:jc w:val="both"/>
+        <w:rPr>
+          <w:rFonts w:ascii="Times New Roman" w:hAnsi="Times New Roman" w:cs="Times New Roman"/>
+          <w:sz w:val="24"/>
+          <w:szCs w:val="24"/>
+        </w:rPr>
+      </w:pPr>
+    </w:p>
+    <w:p>
+      <w:pPr>
+        <w:pStyle w:val="ListParagraph"/>
+        <w:numPr>
+          <w:ilvl w:val="0"/>
+          <w:numId w:val="33"/>
+        </w:numPr>
+        <w:spacing w:after="0" w:line="360" w:lineRule="auto"/>
+        <w:jc w:val="both"/>
+        <w:rPr>
+          <w:rFonts w:ascii="Times New Roman" w:hAnsi="Times New Roman" w:cs="Times New Roman"/>
+          <w:sz w:val="24"/>
+          <w:szCs w:val="24"/>
+        </w:rPr>
+      </w:pPr>
+      <w:r>
+        <w:rPr>
+          <w:rFonts w:ascii="Times New Roman" w:hAnsi="Times New Roman" w:cs="Times New Roman"/>
+          <w:i/>
+          <w:iCs/>
+          <w:sz w:val="24"/>
+          <w:szCs w:val="24"/>
+        </w:rPr>
+        <w:t>A</w:t>
+      </w:r>
+      <w:r>
+        <w:rPr>
+          <w:rFonts w:ascii="Times New Roman" w:hAnsi="Times New Roman" w:cs="Times New Roman"/>
+          <w:i/>
+          <w:iCs/>
+          <w:sz w:val="24"/>
+          <w:szCs w:val="24"/>
+        </w:rPr>
+        <w:t>ccuracy</w:t>
+      </w:r>
+    </w:p>
+    <w:p>
+      <w:pPr>
+        <w:pStyle w:val="ListParagraph"/>
+        <w:spacing w:after="0" w:line="360" w:lineRule="auto"/>
+        <w:ind w:left="1800"/>
+        <w:jc w:val="both"/>
+        <w:rPr>
+          <w:rFonts w:ascii="Times New Roman" w:hAnsi="Times New Roman" w:cs="Times New Roman"/>
+          <w:sz w:val="24"/>
+          <w:szCs w:val="24"/>
+        </w:rPr>
+      </w:pPr>
+      <w:r>
+        <w:rPr>
+          <w:rFonts w:ascii="Times New Roman" w:hAnsi="Times New Roman" w:cs="Times New Roman"/>
+          <w:sz w:val="24"/>
+          <w:szCs w:val="24"/>
+        </w:rPr>
+        <w:t xml:space="preserve">Melihat dari hasil total </w:t>
+      </w:r>
+      <w:r>
+        <w:rPr>
+          <w:rFonts w:ascii="Times New Roman" w:hAnsi="Times New Roman" w:cs="Times New Roman"/>
+          <w:i/>
+          <w:iCs/>
+          <w:sz w:val="24"/>
+          <w:szCs w:val="24"/>
+        </w:rPr>
+        <w:t xml:space="preserve">true positive, </w:t>
+      </w:r>
+      <w:r>
+        <w:rPr>
+          <w:rFonts w:ascii="Times New Roman" w:hAnsi="Times New Roman" w:cs="Times New Roman"/>
+          <w:sz w:val="24"/>
+          <w:szCs w:val="24"/>
+        </w:rPr>
+        <w:t xml:space="preserve">total </w:t>
+      </w:r>
+      <w:r>
+        <w:rPr>
+          <w:rFonts w:ascii="Times New Roman" w:hAnsi="Times New Roman" w:cs="Times New Roman"/>
+          <w:i/>
+          <w:iCs/>
+          <w:sz w:val="24"/>
+          <w:szCs w:val="24"/>
+        </w:rPr>
+        <w:t xml:space="preserve">false negative, </w:t>
+      </w:r>
+      <w:r>
+        <w:rPr>
+          <w:rFonts w:ascii="Times New Roman" w:hAnsi="Times New Roman" w:cs="Times New Roman"/>
+          <w:sz w:val="24"/>
+          <w:szCs w:val="24"/>
+        </w:rPr>
+        <w:t xml:space="preserve">total </w:t>
+      </w:r>
+      <w:r>
+        <w:rPr>
+          <w:rFonts w:ascii="Times New Roman" w:hAnsi="Times New Roman" w:cs="Times New Roman"/>
+          <w:i/>
+          <w:iCs/>
+          <w:sz w:val="24"/>
+          <w:szCs w:val="24"/>
+        </w:rPr>
+        <w:t>true negative</w:t>
+      </w:r>
+      <w:r>
+        <w:rPr>
+          <w:rFonts w:ascii="Times New Roman" w:hAnsi="Times New Roman" w:cs="Times New Roman"/>
+          <w:sz w:val="24"/>
+          <w:szCs w:val="24"/>
+        </w:rPr>
+        <w:t xml:space="preserve">, dan </w:t>
+      </w:r>
+      <w:r>
+        <w:rPr>
+          <w:rFonts w:ascii="Times New Roman" w:hAnsi="Times New Roman" w:cs="Times New Roman"/>
+          <w:i/>
+          <w:iCs/>
+          <w:sz w:val="24"/>
+          <w:szCs w:val="24"/>
+        </w:rPr>
+        <w:t>false negative</w:t>
+      </w:r>
+      <w:r>
+        <w:rPr>
+          <w:rFonts w:ascii="Times New Roman" w:hAnsi="Times New Roman" w:cs="Times New Roman"/>
+          <w:i/>
+          <w:iCs/>
+          <w:sz w:val="24"/>
+          <w:szCs w:val="24"/>
+        </w:rPr>
+        <w:t xml:space="preserve">, </w:t>
+      </w:r>
+      <w:r>
+        <w:rPr>
+          <w:rFonts w:ascii="Times New Roman" w:hAnsi="Times New Roman" w:cs="Times New Roman"/>
+          <w:sz w:val="24"/>
+          <w:szCs w:val="24"/>
+        </w:rPr>
+        <w:t>kemudian dilakukan kalkulasi dengan cara sebagai berikut:</w:t>
+      </w:r>
+    </w:p>
+    <w:p>
+      <w:pPr>
+        <w:pStyle w:val="ListParagraph"/>
+        <w:spacing w:after="0" w:line="360" w:lineRule="auto"/>
+        <w:ind w:left="1080"/>
+        <w:jc w:val="both"/>
+        <w:rPr>
+          <w:rFonts w:ascii="Times New Roman" w:hAnsi="Times New Roman" w:cs="Times New Roman"/>
+          <w:i/>
+          <w:iCs/>
+          <w:sz w:val="24"/>
+          <w:szCs w:val="24"/>
+        </w:rPr>
+      </w:pPr>
+      <m:oMathPara>
+        <m:oMath>
+          <m:r>
+            <w:rPr>
+              <w:rFonts w:ascii="Cambria Math" w:hAnsi="Cambria Math" w:cs="Times New Roman"/>
+              <w:sz w:val="24"/>
+              <w:szCs w:val="24"/>
+            </w:rPr>
+            <m:t>acc=</m:t>
+          </m:r>
+          <m:f>
+            <m:fPr>
+              <m:ctrlPr>
+                <w:rPr>
+                  <w:rFonts w:ascii="Cambria Math" w:hAnsi="Cambria Math" w:cs="Times New Roman"/>
+                  <w:i/>
+                  <w:sz w:val="24"/>
+                  <w:szCs w:val="24"/>
+                </w:rPr>
+              </m:ctrlPr>
+            </m:fPr>
+            <m:num>
+              <m:r>
+                <w:rPr>
+                  <w:rFonts w:ascii="Cambria Math" w:hAnsi="Cambria Math" w:cs="Times New Roman"/>
+                  <w:sz w:val="24"/>
+                  <w:szCs w:val="24"/>
+                </w:rPr>
+                <m:t>TP + FN</m:t>
+              </m:r>
+            </m:num>
+            <m:den>
+              <m:r>
+                <w:rPr>
+                  <w:rFonts w:ascii="Cambria Math" w:hAnsi="Cambria Math" w:cs="Times New Roman"/>
+                  <w:sz w:val="24"/>
+                  <w:szCs w:val="24"/>
+                </w:rPr>
+                <m:t>TP+ TN+FP+FN</m:t>
+              </m:r>
+            </m:den>
+          </m:f>
+        </m:oMath>
+      </m:oMathPara>
+    </w:p>
+    <w:p>
+      <w:pPr>
+        <w:pStyle w:val="ListParagraph"/>
+        <w:spacing w:after="0" w:line="360" w:lineRule="auto"/>
+        <w:ind w:left="1800"/>
+        <w:jc w:val="both"/>
+        <w:rPr>
+          <w:rFonts w:ascii="Times New Roman" w:hAnsi="Times New Roman" w:cs="Times New Roman"/>
+          <w:sz w:val="24"/>
+          <w:szCs w:val="24"/>
+        </w:rPr>
+      </w:pPr>
+    </w:p>
+    <w:p>
+      <w:pPr>
+        <w:pStyle w:val="ListParagraph"/>
+        <w:numPr>
+          <w:ilvl w:val="0"/>
+          <w:numId w:val="33"/>
+        </w:numPr>
+        <w:spacing w:after="0" w:line="360" w:lineRule="auto"/>
+        <w:ind w:left="1797"/>
+        <w:jc w:val="both"/>
+        <w:rPr>
+          <w:rFonts w:ascii="Times New Roman" w:hAnsi="Times New Roman" w:cs="Times New Roman"/>
+          <w:sz w:val="24"/>
+          <w:szCs w:val="24"/>
+        </w:rPr>
+      </w:pPr>
+      <w:r>
+        <w:rPr>
+          <w:rFonts w:ascii="Times New Roman" w:hAnsi="Times New Roman" w:cs="Times New Roman"/>
+          <w:i/>
+          <w:iCs/>
+          <w:sz w:val="24"/>
+          <w:szCs w:val="24"/>
+        </w:rPr>
+        <w:t>Confusion matrix</w:t>
+      </w:r>
+    </w:p>
+    <w:p>
+      <w:pPr>
+        <w:pStyle w:val="ListParagraph"/>
+        <w:spacing w:after="0" w:line="360" w:lineRule="auto"/>
+        <w:ind w:left="1797"/>
+        <w:jc w:val="both"/>
+        <w:rPr>
+          <w:rFonts w:ascii="Times New Roman" w:hAnsi="Times New Roman" w:cs="Times New Roman"/>
+          <w:sz w:val="24"/>
+          <w:szCs w:val="24"/>
+        </w:rPr>
+      </w:pPr>
+      <w:r>
+        <w:rPr>
+          <w:rFonts w:ascii="Times New Roman" w:hAnsi="Times New Roman" w:cs="Times New Roman"/>
+          <w:sz w:val="24"/>
+          <w:szCs w:val="24"/>
+        </w:rPr>
+        <w:t xml:space="preserve">Merupakan </w:t>
+      </w:r>
+      <w:r>
+        <w:rPr>
+          <w:rFonts w:ascii="Times New Roman" w:hAnsi="Times New Roman" w:cs="Times New Roman"/>
+          <w:sz w:val="24"/>
+          <w:szCs w:val="24"/>
+        </w:rPr>
+        <w:t>matriks</w:t>
+      </w:r>
+      <w:r>
+        <w:rPr>
+          <w:rFonts w:ascii="Times New Roman" w:hAnsi="Times New Roman" w:cs="Times New Roman"/>
+          <w:sz w:val="24"/>
+          <w:szCs w:val="24"/>
+        </w:rPr>
+        <w:t xml:space="preserve"> yang mempunyai kolom dan baris sesuai dengan label kelas klasifikasi pada penelitian ini, yaitu 5 kolom dan 5 baris, </w:t>
+      </w:r>
+      <w:r>
+        <w:rPr>
+          <w:rFonts w:ascii="Times New Roman" w:hAnsi="Times New Roman" w:cs="Times New Roman"/>
+          <w:sz w:val="24"/>
+          <w:szCs w:val="24"/>
+        </w:rPr>
+        <w:t xml:space="preserve">untuk melihat </w:t>
+      </w:r>
+      <w:r>
+        <w:rPr>
+          <w:rFonts w:ascii="Times New Roman" w:hAnsi="Times New Roman" w:cs="Times New Roman"/>
+          <w:sz w:val="24"/>
+          <w:szCs w:val="24"/>
+        </w:rPr>
+        <w:t xml:space="preserve">berapa </w:t>
+      </w:r>
+      <w:r>
+        <w:rPr>
+          <w:rFonts w:ascii="Times New Roman" w:hAnsi="Times New Roman" w:cs="Times New Roman"/>
+          <w:sz w:val="24"/>
+          <w:szCs w:val="24"/>
+        </w:rPr>
+        <w:t xml:space="preserve">total </w:t>
+      </w:r>
+      <w:r>
+        <w:rPr>
+          <w:rFonts w:ascii="Times New Roman" w:hAnsi="Times New Roman" w:cs="Times New Roman"/>
+          <w:i/>
+          <w:iCs/>
+          <w:sz w:val="24"/>
+          <w:szCs w:val="24"/>
+        </w:rPr>
+        <w:t xml:space="preserve">true positive, </w:t>
+      </w:r>
+      <w:r>
+        <w:rPr>
+          <w:rFonts w:ascii="Times New Roman" w:hAnsi="Times New Roman" w:cs="Times New Roman"/>
+          <w:sz w:val="24"/>
+          <w:szCs w:val="24"/>
+        </w:rPr>
+        <w:t xml:space="preserve">total </w:t>
+      </w:r>
+      <w:r>
+        <w:rPr>
+          <w:rFonts w:ascii="Times New Roman" w:hAnsi="Times New Roman" w:cs="Times New Roman"/>
+          <w:i/>
+          <w:iCs/>
+          <w:sz w:val="24"/>
+          <w:szCs w:val="24"/>
+        </w:rPr>
+        <w:t xml:space="preserve">false negative, </w:t>
+      </w:r>
+      <w:r>
+        <w:rPr>
+          <w:rFonts w:ascii="Times New Roman" w:hAnsi="Times New Roman" w:cs="Times New Roman"/>
+          <w:sz w:val="24"/>
+          <w:szCs w:val="24"/>
+        </w:rPr>
+        <w:t xml:space="preserve">total </w:t>
+      </w:r>
+      <w:r>
+        <w:rPr>
+          <w:rFonts w:ascii="Times New Roman" w:hAnsi="Times New Roman" w:cs="Times New Roman"/>
+          <w:i/>
+          <w:iCs/>
+          <w:sz w:val="24"/>
+          <w:szCs w:val="24"/>
+        </w:rPr>
+        <w:t>true negative</w:t>
+      </w:r>
+      <w:r>
+        <w:rPr>
+          <w:rFonts w:ascii="Times New Roman" w:hAnsi="Times New Roman" w:cs="Times New Roman"/>
+          <w:sz w:val="24"/>
+          <w:szCs w:val="24"/>
+        </w:rPr>
+        <w:t xml:space="preserve">, dan </w:t>
+      </w:r>
+      <w:r>
+        <w:rPr>
+          <w:rFonts w:ascii="Times New Roman" w:hAnsi="Times New Roman" w:cs="Times New Roman"/>
+          <w:i/>
+          <w:iCs/>
+          <w:sz w:val="24"/>
+          <w:szCs w:val="24"/>
+        </w:rPr>
+        <w:t>false negative</w:t>
+      </w:r>
+      <w:r>
+        <w:rPr>
+          <w:rFonts w:ascii="Times New Roman" w:hAnsi="Times New Roman" w:cs="Times New Roman"/>
+          <w:i/>
+          <w:iCs/>
+          <w:sz w:val="24"/>
+          <w:szCs w:val="24"/>
+        </w:rPr>
+        <w:t xml:space="preserve">, </w:t>
+      </w:r>
+      <w:r>
+        <w:rPr>
+          <w:rFonts w:ascii="Times New Roman" w:hAnsi="Times New Roman" w:cs="Times New Roman"/>
+          <w:sz w:val="24"/>
+          <w:szCs w:val="24"/>
+        </w:rPr>
+        <w:t xml:space="preserve">berikut </w:t>
+      </w:r>
+      <w:r>
+        <w:rPr>
+          <w:rFonts w:ascii="Times New Roman" w:hAnsi="Times New Roman" w:cs="Times New Roman"/>
+          <w:i/>
+          <w:iCs/>
+          <w:sz w:val="24"/>
+          <w:szCs w:val="24"/>
+        </w:rPr>
+        <w:t xml:space="preserve">confusion matrix </w:t>
+      </w:r>
+      <w:r>
+        <w:rPr>
+          <w:rFonts w:ascii="Times New Roman" w:hAnsi="Times New Roman" w:cs="Times New Roman"/>
+          <w:sz w:val="24"/>
+          <w:szCs w:val="24"/>
+        </w:rPr>
+        <w:t>dari tabel 3.4</w:t>
+      </w:r>
+    </w:p>
+    <w:tbl>
+      <w:tblPr>
+        <w:tblStyle w:val="TableGrid"/>
+        <w:tblW w:w="0" w:type="auto"/>
+        <w:tblInd w:w="1800" w:type="dxa"/>
+        <w:tblLook w:val="04A0" w:firstRow="1" w:lastRow="0" w:firstColumn="1" w:lastColumn="0" w:noHBand="0" w:noVBand="1"/>
+      </w:tblPr>
+      <w:tblGrid>
+        <w:gridCol w:w="891"/>
+        <w:gridCol w:w="1078"/>
+        <w:gridCol w:w="1078"/>
+        <w:gridCol w:w="1049"/>
+        <w:gridCol w:w="1028"/>
+        <w:gridCol w:w="1003"/>
+      </w:tblGrid>
+      <w:tr>
+        <w:tc>
+          <w:tcPr>
+            <w:tcW w:w="891" w:type="dxa"/>
+          </w:tcPr>
+          <w:p>
+            <w:pPr>
+              <w:pStyle w:val="ListParagraph"/>
+              <w:spacing w:line="360" w:lineRule="auto"/>
+              <w:ind w:left="0"/>
+              <w:jc w:val="both"/>
+              <w:rPr>
+                <w:rFonts w:ascii="Times New Roman" w:hAnsi="Times New Roman" w:cs="Times New Roman"/>
+                <w:sz w:val="24"/>
+                <w:szCs w:val="24"/>
+              </w:rPr>
+            </w:pPr>
+            <w:r>
+              <w:rPr>
+                <w:rFonts w:ascii="Times New Roman" w:hAnsi="Times New Roman" w:cs="Times New Roman"/>
+                <w:sz w:val="24"/>
+                <w:szCs w:val="24"/>
+              </w:rPr>
+              <w:t>Kelas</w:t>
+            </w:r>
+          </w:p>
+        </w:tc>
+        <w:tc>
+          <w:tcPr>
+            <w:tcW w:w="1078" w:type="dxa"/>
+          </w:tcPr>
+          <w:p>
+            <w:pPr>
+              <w:pStyle w:val="ListParagraph"/>
+              <w:spacing w:line="360" w:lineRule="auto"/>
+              <w:ind w:left="0"/>
+              <w:jc w:val="both"/>
+              <w:rPr>
+                <w:rFonts w:ascii="Times New Roman" w:hAnsi="Times New Roman" w:cs="Times New Roman"/>
+                <w:sz w:val="24"/>
+                <w:szCs w:val="24"/>
+              </w:rPr>
+            </w:pPr>
+            <w:r>
+              <w:rPr>
+                <w:rFonts w:ascii="Times New Roman" w:hAnsi="Times New Roman" w:cs="Times New Roman"/>
+                <w:sz w:val="24"/>
+                <w:szCs w:val="24"/>
+              </w:rPr>
+              <w:t>Prediksi</w:t>
+            </w:r>
+          </w:p>
+          <w:p>
+            <w:pPr>
+              <w:pStyle w:val="ListParagraph"/>
+              <w:spacing w:line="360" w:lineRule="auto"/>
+              <w:ind w:left="0"/>
+              <w:jc w:val="both"/>
+              <w:rPr>
+                <w:rFonts w:ascii="Times New Roman" w:hAnsi="Times New Roman" w:cs="Times New Roman"/>
+                <w:i/>
+                <w:iCs/>
+                <w:sz w:val="24"/>
+                <w:szCs w:val="24"/>
+              </w:rPr>
+            </w:pPr>
+            <w:r>
+              <w:rPr>
+                <w:rFonts w:ascii="Times New Roman" w:hAnsi="Times New Roman" w:cs="Times New Roman"/>
+                <w:sz w:val="24"/>
+                <w:szCs w:val="24"/>
+              </w:rPr>
+              <w:t>Sangat baik</w:t>
+            </w:r>
+          </w:p>
+        </w:tc>
+        <w:tc>
+          <w:tcPr>
+            <w:tcW w:w="1078" w:type="dxa"/>
+          </w:tcPr>
+          <w:p>
+            <w:pPr>
+              <w:pStyle w:val="ListParagraph"/>
+              <w:spacing w:line="360" w:lineRule="auto"/>
+              <w:ind w:left="0"/>
+              <w:jc w:val="both"/>
+              <w:rPr>
+                <w:rFonts w:ascii="Times New Roman" w:hAnsi="Times New Roman" w:cs="Times New Roman"/>
+                <w:sz w:val="24"/>
+                <w:szCs w:val="24"/>
+              </w:rPr>
+            </w:pPr>
+            <w:r>
+              <w:rPr>
+                <w:rFonts w:ascii="Times New Roman" w:hAnsi="Times New Roman" w:cs="Times New Roman"/>
+                <w:sz w:val="24"/>
+                <w:szCs w:val="24"/>
+              </w:rPr>
+              <w:t>Prediksi</w:t>
+            </w:r>
+          </w:p>
+          <w:p>
+            <w:pPr>
+              <w:pStyle w:val="ListParagraph"/>
+              <w:spacing w:line="360" w:lineRule="auto"/>
+              <w:ind w:left="0"/>
+              <w:jc w:val="both"/>
+              <w:rPr>
+                <w:rFonts w:ascii="Times New Roman" w:hAnsi="Times New Roman" w:cs="Times New Roman"/>
+                <w:sz w:val="24"/>
+                <w:szCs w:val="24"/>
+              </w:rPr>
+            </w:pPr>
+            <w:r>
+              <w:rPr>
+                <w:rFonts w:ascii="Times New Roman" w:hAnsi="Times New Roman" w:cs="Times New Roman"/>
+                <w:sz w:val="24"/>
+                <w:szCs w:val="24"/>
+              </w:rPr>
+              <w:t>Baik</w:t>
+            </w:r>
+          </w:p>
+        </w:tc>
+        <w:tc>
+          <w:tcPr>
+            <w:tcW w:w="1049" w:type="dxa"/>
+          </w:tcPr>
+          <w:p>
+            <w:pPr>
+              <w:pStyle w:val="ListParagraph"/>
+              <w:spacing w:line="360" w:lineRule="auto"/>
+              <w:ind w:left="0"/>
+              <w:jc w:val="both"/>
+              <w:rPr>
+                <w:rFonts w:ascii="Times New Roman" w:hAnsi="Times New Roman" w:cs="Times New Roman"/>
+                <w:sz w:val="24"/>
+                <w:szCs w:val="24"/>
+              </w:rPr>
+            </w:pPr>
+            <w:r>
+              <w:rPr>
+                <w:rFonts w:ascii="Times New Roman" w:hAnsi="Times New Roman" w:cs="Times New Roman"/>
+                <w:sz w:val="24"/>
+                <w:szCs w:val="24"/>
+              </w:rPr>
+              <w:t>Prediksi</w:t>
+            </w:r>
+          </w:p>
+          <w:p>
+            <w:pPr>
+              <w:pStyle w:val="ListParagraph"/>
+              <w:spacing w:line="360" w:lineRule="auto"/>
+              <w:ind w:left="0"/>
+              <w:jc w:val="both"/>
+              <w:rPr>
+                <w:rFonts w:ascii="Times New Roman" w:hAnsi="Times New Roman" w:cs="Times New Roman"/>
+                <w:sz w:val="24"/>
+                <w:szCs w:val="24"/>
+              </w:rPr>
+            </w:pPr>
+            <w:r>
+              <w:rPr>
+                <w:rFonts w:ascii="Times New Roman" w:hAnsi="Times New Roman" w:cs="Times New Roman"/>
+                <w:sz w:val="24"/>
+                <w:szCs w:val="24"/>
+              </w:rPr>
+              <w:t>B</w:t>
+            </w:r>
+            <w:r>
+              <w:rPr>
+                <w:rFonts w:ascii="Times New Roman" w:hAnsi="Times New Roman" w:cs="Times New Roman"/>
+                <w:sz w:val="24"/>
+                <w:szCs w:val="24"/>
+              </w:rPr>
+              <w:t>iasa</w:t>
+            </w:r>
+          </w:p>
+        </w:tc>
+        <w:tc>
+          <w:tcPr>
+            <w:tcW w:w="1028" w:type="dxa"/>
+          </w:tcPr>
+          <w:p>
+            <w:pPr>
+              <w:pStyle w:val="ListParagraph"/>
+              <w:spacing w:line="360" w:lineRule="auto"/>
+              <w:ind w:left="0"/>
+              <w:jc w:val="both"/>
+              <w:rPr>
+                <w:rFonts w:ascii="Times New Roman" w:hAnsi="Times New Roman" w:cs="Times New Roman"/>
+                <w:sz w:val="24"/>
+                <w:szCs w:val="24"/>
+              </w:rPr>
+            </w:pPr>
+            <w:r>
+              <w:rPr>
+                <w:rFonts w:ascii="Times New Roman" w:hAnsi="Times New Roman" w:cs="Times New Roman"/>
+                <w:sz w:val="24"/>
+                <w:szCs w:val="24"/>
+              </w:rPr>
+              <w:t>Prediksi</w:t>
+            </w:r>
+          </w:p>
+          <w:p>
+            <w:pPr>
+              <w:pStyle w:val="ListParagraph"/>
+              <w:spacing w:line="360" w:lineRule="auto"/>
+              <w:ind w:left="0"/>
+              <w:jc w:val="both"/>
+              <w:rPr>
+                <w:rFonts w:ascii="Times New Roman" w:hAnsi="Times New Roman" w:cs="Times New Roman"/>
+                <w:sz w:val="24"/>
+                <w:szCs w:val="24"/>
+              </w:rPr>
+            </w:pPr>
+            <w:r>
+              <w:rPr>
+                <w:rFonts w:ascii="Times New Roman" w:hAnsi="Times New Roman" w:cs="Times New Roman"/>
+                <w:sz w:val="24"/>
+                <w:szCs w:val="24"/>
+              </w:rPr>
+              <w:t>Buruk</w:t>
+            </w:r>
+          </w:p>
+        </w:tc>
+        <w:tc>
+          <w:tcPr>
+            <w:tcW w:w="1003" w:type="dxa"/>
+          </w:tcPr>
+          <w:p>
+            <w:pPr>
+              <w:pStyle w:val="ListParagraph"/>
+              <w:spacing w:line="360" w:lineRule="auto"/>
+              <w:ind w:left="0"/>
+              <w:jc w:val="both"/>
+              <w:rPr>
+                <w:rFonts w:ascii="Times New Roman" w:hAnsi="Times New Roman" w:cs="Times New Roman"/>
+                <w:sz w:val="24"/>
+                <w:szCs w:val="24"/>
+              </w:rPr>
+            </w:pPr>
+            <w:r>
+              <w:rPr>
+                <w:rFonts w:ascii="Times New Roman" w:hAnsi="Times New Roman" w:cs="Times New Roman"/>
+                <w:sz w:val="24"/>
+                <w:szCs w:val="24"/>
+              </w:rPr>
+              <w:t>Prediksi</w:t>
+            </w:r>
+          </w:p>
+          <w:p>
+            <w:pPr>
+              <w:pStyle w:val="ListParagraph"/>
+              <w:spacing w:line="360" w:lineRule="auto"/>
+              <w:ind w:left="0"/>
+              <w:jc w:val="both"/>
+              <w:rPr>
+                <w:rFonts w:ascii="Times New Roman" w:hAnsi="Times New Roman" w:cs="Times New Roman"/>
+                <w:sz w:val="24"/>
+                <w:szCs w:val="24"/>
+              </w:rPr>
+            </w:pPr>
+            <w:r>
+              <w:rPr>
+                <w:rFonts w:ascii="Times New Roman" w:hAnsi="Times New Roman" w:cs="Times New Roman"/>
+                <w:sz w:val="24"/>
+                <w:szCs w:val="24"/>
+              </w:rPr>
+              <w:t>Sangat buruk</w:t>
+            </w:r>
+          </w:p>
+        </w:tc>
+      </w:tr>
+      <w:tr>
+        <w:tc>
+          <w:tcPr>
+            <w:tcW w:w="891" w:type="dxa"/>
+          </w:tcPr>
+          <w:p>
+            <w:pPr>
+              <w:pStyle w:val="ListParagraph"/>
+              <w:spacing w:line="360" w:lineRule="auto"/>
+              <w:ind w:left="0"/>
+              <w:jc w:val="both"/>
+              <w:rPr>
+                <w:rFonts w:ascii="Times New Roman" w:hAnsi="Times New Roman" w:cs="Times New Roman"/>
+                <w:sz w:val="24"/>
+                <w:szCs w:val="24"/>
+              </w:rPr>
+            </w:pPr>
+            <w:r>
+              <w:rPr>
+                <w:rFonts w:ascii="Times New Roman" w:hAnsi="Times New Roman" w:cs="Times New Roman"/>
+                <w:sz w:val="24"/>
+                <w:szCs w:val="24"/>
+              </w:rPr>
+              <w:lastRenderedPageBreak/>
+              <w:t>Kelas Asli:</w:t>
+            </w:r>
+          </w:p>
+          <w:p>
+            <w:pPr>
+              <w:pStyle w:val="ListParagraph"/>
+              <w:spacing w:line="360" w:lineRule="auto"/>
+              <w:ind w:left="0"/>
+              <w:jc w:val="both"/>
+              <w:rPr>
+                <w:rFonts w:ascii="Times New Roman" w:hAnsi="Times New Roman" w:cs="Times New Roman"/>
+                <w:sz w:val="24"/>
+                <w:szCs w:val="24"/>
+              </w:rPr>
+            </w:pPr>
+            <w:r>
+              <w:rPr>
+                <w:rFonts w:ascii="Times New Roman" w:hAnsi="Times New Roman" w:cs="Times New Roman"/>
+                <w:sz w:val="24"/>
+                <w:szCs w:val="24"/>
+              </w:rPr>
+              <w:t>Sangat baik</w:t>
+            </w:r>
+          </w:p>
+        </w:tc>
+        <w:tc>
+          <w:tcPr>
+            <w:tcW w:w="1078" w:type="dxa"/>
+          </w:tcPr>
+          <w:p>
+            <w:pPr>
+              <w:pStyle w:val="ListParagraph"/>
+              <w:spacing w:line="360" w:lineRule="auto"/>
+              <w:ind w:left="0"/>
+              <w:jc w:val="both"/>
+              <w:rPr>
+                <w:rFonts w:ascii="Times New Roman" w:hAnsi="Times New Roman" w:cs="Times New Roman"/>
+                <w:sz w:val="24"/>
+                <w:szCs w:val="24"/>
+              </w:rPr>
+            </w:pPr>
+          </w:p>
+        </w:tc>
+        <w:tc>
+          <w:tcPr>
+            <w:tcW w:w="1078" w:type="dxa"/>
+          </w:tcPr>
+          <w:p>
+            <w:pPr>
+              <w:pStyle w:val="ListParagraph"/>
+              <w:spacing w:line="360" w:lineRule="auto"/>
+              <w:ind w:left="0"/>
+              <w:jc w:val="both"/>
+              <w:rPr>
+                <w:rFonts w:ascii="Times New Roman" w:hAnsi="Times New Roman" w:cs="Times New Roman"/>
+                <w:sz w:val="24"/>
+                <w:szCs w:val="24"/>
+              </w:rPr>
+            </w:pPr>
+          </w:p>
+        </w:tc>
+        <w:tc>
+          <w:tcPr>
+            <w:tcW w:w="1049" w:type="dxa"/>
+          </w:tcPr>
+          <w:p>
+            <w:pPr>
+              <w:pStyle w:val="ListParagraph"/>
+              <w:spacing w:line="360" w:lineRule="auto"/>
+              <w:ind w:left="0"/>
+              <w:jc w:val="both"/>
+              <w:rPr>
+                <w:rFonts w:ascii="Times New Roman" w:hAnsi="Times New Roman" w:cs="Times New Roman"/>
+                <w:sz w:val="24"/>
+                <w:szCs w:val="24"/>
+              </w:rPr>
+            </w:pPr>
+          </w:p>
+        </w:tc>
+        <w:tc>
+          <w:tcPr>
+            <w:tcW w:w="1028" w:type="dxa"/>
+          </w:tcPr>
+          <w:p>
+            <w:pPr>
+              <w:pStyle w:val="ListParagraph"/>
+              <w:spacing w:line="360" w:lineRule="auto"/>
+              <w:ind w:left="0"/>
+              <w:jc w:val="both"/>
+              <w:rPr>
+                <w:rFonts w:ascii="Times New Roman" w:hAnsi="Times New Roman" w:cs="Times New Roman"/>
+                <w:sz w:val="24"/>
+                <w:szCs w:val="24"/>
+              </w:rPr>
+            </w:pPr>
+          </w:p>
+        </w:tc>
+        <w:tc>
+          <w:tcPr>
+            <w:tcW w:w="1003" w:type="dxa"/>
+          </w:tcPr>
+          <w:p>
+            <w:pPr>
+              <w:pStyle w:val="ListParagraph"/>
+              <w:spacing w:line="360" w:lineRule="auto"/>
+              <w:ind w:left="0"/>
+              <w:jc w:val="both"/>
+              <w:rPr>
+                <w:rFonts w:ascii="Times New Roman" w:hAnsi="Times New Roman" w:cs="Times New Roman"/>
+                <w:sz w:val="24"/>
+                <w:szCs w:val="24"/>
+              </w:rPr>
+            </w:pPr>
+          </w:p>
+        </w:tc>
+      </w:tr>
+      <w:tr>
+        <w:tc>
+          <w:tcPr>
+            <w:tcW w:w="891" w:type="dxa"/>
+          </w:tcPr>
+          <w:p>
+            <w:pPr>
+              <w:pStyle w:val="ListParagraph"/>
+              <w:spacing w:line="360" w:lineRule="auto"/>
+              <w:ind w:left="0"/>
+              <w:jc w:val="both"/>
+              <w:rPr>
+                <w:rFonts w:ascii="Times New Roman" w:hAnsi="Times New Roman" w:cs="Times New Roman"/>
+                <w:sz w:val="24"/>
+                <w:szCs w:val="24"/>
+              </w:rPr>
+            </w:pPr>
+            <w:r>
+              <w:rPr>
+                <w:rFonts w:ascii="Times New Roman" w:hAnsi="Times New Roman" w:cs="Times New Roman"/>
+                <w:sz w:val="24"/>
+                <w:szCs w:val="24"/>
+              </w:rPr>
+              <w:t>Kelas Asli:</w:t>
+            </w:r>
+          </w:p>
+          <w:p>
+            <w:pPr>
+              <w:pStyle w:val="ListParagraph"/>
+              <w:spacing w:line="360" w:lineRule="auto"/>
+              <w:ind w:left="0"/>
+              <w:jc w:val="both"/>
+              <w:rPr>
+                <w:rFonts w:ascii="Times New Roman" w:hAnsi="Times New Roman" w:cs="Times New Roman"/>
+                <w:sz w:val="24"/>
+                <w:szCs w:val="24"/>
+              </w:rPr>
+            </w:pPr>
+            <w:r>
+              <w:rPr>
+                <w:rFonts w:ascii="Times New Roman" w:hAnsi="Times New Roman" w:cs="Times New Roman"/>
+                <w:sz w:val="24"/>
+                <w:szCs w:val="24"/>
+              </w:rPr>
+              <w:t>Baik</w:t>
+            </w:r>
+          </w:p>
+        </w:tc>
+        <w:tc>
+          <w:tcPr>
+            <w:tcW w:w="1078" w:type="dxa"/>
+          </w:tcPr>
+          <w:p>
+            <w:pPr>
+              <w:pStyle w:val="ListParagraph"/>
+              <w:spacing w:line="360" w:lineRule="auto"/>
+              <w:ind w:left="0"/>
+              <w:jc w:val="both"/>
+              <w:rPr>
+                <w:rFonts w:ascii="Times New Roman" w:hAnsi="Times New Roman" w:cs="Times New Roman"/>
+                <w:sz w:val="24"/>
+                <w:szCs w:val="24"/>
+              </w:rPr>
+            </w:pPr>
+          </w:p>
+        </w:tc>
+        <w:tc>
+          <w:tcPr>
+            <w:tcW w:w="1078" w:type="dxa"/>
+          </w:tcPr>
+          <w:p>
+            <w:pPr>
+              <w:pStyle w:val="ListParagraph"/>
+              <w:spacing w:line="360" w:lineRule="auto"/>
+              <w:ind w:left="0"/>
+              <w:jc w:val="both"/>
+              <w:rPr>
+                <w:rFonts w:ascii="Times New Roman" w:hAnsi="Times New Roman" w:cs="Times New Roman"/>
+                <w:sz w:val="24"/>
+                <w:szCs w:val="24"/>
+              </w:rPr>
+            </w:pPr>
+          </w:p>
+        </w:tc>
+        <w:tc>
+          <w:tcPr>
+            <w:tcW w:w="1049" w:type="dxa"/>
+          </w:tcPr>
+          <w:p>
+            <w:pPr>
+              <w:pStyle w:val="ListParagraph"/>
+              <w:spacing w:line="360" w:lineRule="auto"/>
+              <w:ind w:left="0"/>
+              <w:jc w:val="both"/>
+              <w:rPr>
+                <w:rFonts w:ascii="Times New Roman" w:hAnsi="Times New Roman" w:cs="Times New Roman"/>
+                <w:sz w:val="24"/>
+                <w:szCs w:val="24"/>
+              </w:rPr>
+            </w:pPr>
+          </w:p>
+        </w:tc>
+        <w:tc>
+          <w:tcPr>
+            <w:tcW w:w="1028" w:type="dxa"/>
+          </w:tcPr>
+          <w:p>
+            <w:pPr>
+              <w:pStyle w:val="ListParagraph"/>
+              <w:spacing w:line="360" w:lineRule="auto"/>
+              <w:ind w:left="0"/>
+              <w:jc w:val="both"/>
+              <w:rPr>
+                <w:rFonts w:ascii="Times New Roman" w:hAnsi="Times New Roman" w:cs="Times New Roman"/>
+                <w:sz w:val="24"/>
+                <w:szCs w:val="24"/>
+              </w:rPr>
+            </w:pPr>
+          </w:p>
+        </w:tc>
+        <w:tc>
+          <w:tcPr>
+            <w:tcW w:w="1003" w:type="dxa"/>
+          </w:tcPr>
+          <w:p>
+            <w:pPr>
+              <w:pStyle w:val="ListParagraph"/>
+              <w:spacing w:line="360" w:lineRule="auto"/>
+              <w:ind w:left="0"/>
+              <w:jc w:val="both"/>
+              <w:rPr>
+                <w:rFonts w:ascii="Times New Roman" w:hAnsi="Times New Roman" w:cs="Times New Roman"/>
+                <w:sz w:val="24"/>
+                <w:szCs w:val="24"/>
+              </w:rPr>
+            </w:pPr>
+          </w:p>
+        </w:tc>
+      </w:tr>
+      <w:tr>
+        <w:tc>
+          <w:tcPr>
+            <w:tcW w:w="891" w:type="dxa"/>
+          </w:tcPr>
+          <w:p>
+            <w:pPr>
+              <w:pStyle w:val="ListParagraph"/>
+              <w:spacing w:line="360" w:lineRule="auto"/>
+              <w:ind w:left="0"/>
+              <w:jc w:val="both"/>
+              <w:rPr>
+                <w:rFonts w:ascii="Times New Roman" w:hAnsi="Times New Roman" w:cs="Times New Roman"/>
+                <w:sz w:val="24"/>
+                <w:szCs w:val="24"/>
+              </w:rPr>
+            </w:pPr>
+            <w:r>
+              <w:rPr>
+                <w:rFonts w:ascii="Times New Roman" w:hAnsi="Times New Roman" w:cs="Times New Roman"/>
+                <w:sz w:val="24"/>
+                <w:szCs w:val="24"/>
+              </w:rPr>
+              <w:t>Kelas Asli:</w:t>
+            </w:r>
+          </w:p>
+          <w:p>
+            <w:pPr>
+              <w:pStyle w:val="ListParagraph"/>
+              <w:spacing w:line="360" w:lineRule="auto"/>
+              <w:ind w:left="0"/>
+              <w:jc w:val="both"/>
+              <w:rPr>
+                <w:rFonts w:ascii="Times New Roman" w:hAnsi="Times New Roman" w:cs="Times New Roman"/>
+                <w:sz w:val="24"/>
+                <w:szCs w:val="24"/>
+              </w:rPr>
+            </w:pPr>
+            <w:r>
+              <w:rPr>
+                <w:rFonts w:ascii="Times New Roman" w:hAnsi="Times New Roman" w:cs="Times New Roman"/>
+                <w:sz w:val="24"/>
+                <w:szCs w:val="24"/>
+              </w:rPr>
+              <w:t>B</w:t>
+            </w:r>
+            <w:r>
+              <w:rPr>
+                <w:rFonts w:ascii="Times New Roman" w:hAnsi="Times New Roman" w:cs="Times New Roman"/>
+                <w:sz w:val="24"/>
+                <w:szCs w:val="24"/>
+              </w:rPr>
+              <w:t>iasa</w:t>
+            </w:r>
+          </w:p>
+        </w:tc>
+        <w:tc>
+          <w:tcPr>
+            <w:tcW w:w="1078" w:type="dxa"/>
+          </w:tcPr>
+          <w:p>
+            <w:pPr>
+              <w:pStyle w:val="ListParagraph"/>
+              <w:spacing w:line="360" w:lineRule="auto"/>
+              <w:ind w:left="0"/>
+              <w:jc w:val="both"/>
+              <w:rPr>
+                <w:rFonts w:ascii="Times New Roman" w:hAnsi="Times New Roman" w:cs="Times New Roman"/>
+                <w:sz w:val="24"/>
+                <w:szCs w:val="24"/>
+              </w:rPr>
+            </w:pPr>
+          </w:p>
+        </w:tc>
+        <w:tc>
+          <w:tcPr>
+            <w:tcW w:w="1078" w:type="dxa"/>
+          </w:tcPr>
+          <w:p>
+            <w:pPr>
+              <w:pStyle w:val="ListParagraph"/>
+              <w:spacing w:line="360" w:lineRule="auto"/>
+              <w:ind w:left="0"/>
+              <w:jc w:val="both"/>
+              <w:rPr>
+                <w:rFonts w:ascii="Times New Roman" w:hAnsi="Times New Roman" w:cs="Times New Roman"/>
+                <w:sz w:val="24"/>
+                <w:szCs w:val="24"/>
+              </w:rPr>
+            </w:pPr>
+          </w:p>
+        </w:tc>
+        <w:tc>
+          <w:tcPr>
+            <w:tcW w:w="1049" w:type="dxa"/>
+          </w:tcPr>
+          <w:p>
+            <w:pPr>
+              <w:pStyle w:val="ListParagraph"/>
+              <w:spacing w:line="360" w:lineRule="auto"/>
+              <w:ind w:left="0"/>
+              <w:jc w:val="both"/>
+              <w:rPr>
+                <w:rFonts w:ascii="Times New Roman" w:hAnsi="Times New Roman" w:cs="Times New Roman"/>
+                <w:sz w:val="24"/>
+                <w:szCs w:val="24"/>
+              </w:rPr>
+            </w:pPr>
+          </w:p>
+        </w:tc>
+        <w:tc>
+          <w:tcPr>
+            <w:tcW w:w="1028" w:type="dxa"/>
+          </w:tcPr>
+          <w:p>
+            <w:pPr>
+              <w:pStyle w:val="ListParagraph"/>
+              <w:spacing w:line="360" w:lineRule="auto"/>
+              <w:ind w:left="0"/>
+              <w:jc w:val="both"/>
+              <w:rPr>
+                <w:rFonts w:ascii="Times New Roman" w:hAnsi="Times New Roman" w:cs="Times New Roman"/>
+                <w:sz w:val="24"/>
+                <w:szCs w:val="24"/>
+              </w:rPr>
+            </w:pPr>
+          </w:p>
+        </w:tc>
+        <w:tc>
+          <w:tcPr>
+            <w:tcW w:w="1003" w:type="dxa"/>
+          </w:tcPr>
+          <w:p>
+            <w:pPr>
+              <w:pStyle w:val="ListParagraph"/>
+              <w:spacing w:line="360" w:lineRule="auto"/>
+              <w:ind w:left="0"/>
+              <w:jc w:val="both"/>
+              <w:rPr>
+                <w:rFonts w:ascii="Times New Roman" w:hAnsi="Times New Roman" w:cs="Times New Roman"/>
+                <w:sz w:val="24"/>
+                <w:szCs w:val="24"/>
+              </w:rPr>
+            </w:pPr>
+          </w:p>
+        </w:tc>
+      </w:tr>
+      <w:tr>
+        <w:tc>
+          <w:tcPr>
+            <w:tcW w:w="891" w:type="dxa"/>
+          </w:tcPr>
+          <w:p>
+            <w:pPr>
+              <w:pStyle w:val="ListParagraph"/>
+              <w:spacing w:line="360" w:lineRule="auto"/>
+              <w:ind w:left="0"/>
+              <w:jc w:val="both"/>
+              <w:rPr>
+                <w:rFonts w:ascii="Times New Roman" w:hAnsi="Times New Roman" w:cs="Times New Roman"/>
+                <w:sz w:val="24"/>
+                <w:szCs w:val="24"/>
+              </w:rPr>
+            </w:pPr>
+            <w:r>
+              <w:rPr>
+                <w:rFonts w:ascii="Times New Roman" w:hAnsi="Times New Roman" w:cs="Times New Roman"/>
+                <w:sz w:val="24"/>
+                <w:szCs w:val="24"/>
+              </w:rPr>
+              <w:t>Kelas Asli:</w:t>
+            </w:r>
+          </w:p>
+          <w:p>
+            <w:pPr>
+              <w:pStyle w:val="ListParagraph"/>
+              <w:spacing w:line="360" w:lineRule="auto"/>
+              <w:ind w:left="0"/>
+              <w:jc w:val="both"/>
+              <w:rPr>
+                <w:rFonts w:ascii="Times New Roman" w:hAnsi="Times New Roman" w:cs="Times New Roman"/>
+                <w:sz w:val="24"/>
+                <w:szCs w:val="24"/>
+              </w:rPr>
+            </w:pPr>
+            <w:r>
+              <w:rPr>
+                <w:rFonts w:ascii="Times New Roman" w:hAnsi="Times New Roman" w:cs="Times New Roman"/>
+                <w:sz w:val="24"/>
+                <w:szCs w:val="24"/>
+              </w:rPr>
+              <w:t>Buruk</w:t>
+            </w:r>
+          </w:p>
+        </w:tc>
+        <w:tc>
+          <w:tcPr>
+            <w:tcW w:w="1078" w:type="dxa"/>
+          </w:tcPr>
+          <w:p>
+            <w:pPr>
+              <w:pStyle w:val="ListParagraph"/>
+              <w:spacing w:line="360" w:lineRule="auto"/>
+              <w:ind w:left="0"/>
+              <w:jc w:val="both"/>
+              <w:rPr>
+                <w:rFonts w:ascii="Times New Roman" w:hAnsi="Times New Roman" w:cs="Times New Roman"/>
+                <w:sz w:val="24"/>
+                <w:szCs w:val="24"/>
+              </w:rPr>
+            </w:pPr>
+          </w:p>
+        </w:tc>
+        <w:tc>
+          <w:tcPr>
+            <w:tcW w:w="1078" w:type="dxa"/>
+          </w:tcPr>
+          <w:p>
+            <w:pPr>
+              <w:pStyle w:val="ListParagraph"/>
+              <w:spacing w:line="360" w:lineRule="auto"/>
+              <w:ind w:left="0"/>
+              <w:jc w:val="both"/>
+              <w:rPr>
+                <w:rFonts w:ascii="Times New Roman" w:hAnsi="Times New Roman" w:cs="Times New Roman"/>
+                <w:sz w:val="24"/>
+                <w:szCs w:val="24"/>
+              </w:rPr>
+            </w:pPr>
+          </w:p>
+        </w:tc>
+        <w:tc>
+          <w:tcPr>
+            <w:tcW w:w="1049" w:type="dxa"/>
+          </w:tcPr>
+          <w:p>
+            <w:pPr>
+              <w:pStyle w:val="ListParagraph"/>
+              <w:spacing w:line="360" w:lineRule="auto"/>
+              <w:ind w:left="0"/>
+              <w:jc w:val="both"/>
+              <w:rPr>
+                <w:rFonts w:ascii="Times New Roman" w:hAnsi="Times New Roman" w:cs="Times New Roman"/>
+                <w:sz w:val="24"/>
+                <w:szCs w:val="24"/>
+              </w:rPr>
+            </w:pPr>
+          </w:p>
+        </w:tc>
+        <w:tc>
+          <w:tcPr>
+            <w:tcW w:w="1028" w:type="dxa"/>
+          </w:tcPr>
+          <w:p>
+            <w:pPr>
+              <w:pStyle w:val="ListParagraph"/>
+              <w:spacing w:line="360" w:lineRule="auto"/>
+              <w:ind w:left="0"/>
+              <w:jc w:val="both"/>
+              <w:rPr>
+                <w:rFonts w:ascii="Times New Roman" w:hAnsi="Times New Roman" w:cs="Times New Roman"/>
+                <w:sz w:val="24"/>
+                <w:szCs w:val="24"/>
+              </w:rPr>
+            </w:pPr>
+          </w:p>
+        </w:tc>
+        <w:tc>
+          <w:tcPr>
+            <w:tcW w:w="1003" w:type="dxa"/>
+          </w:tcPr>
+          <w:p>
+            <w:pPr>
+              <w:pStyle w:val="ListParagraph"/>
+              <w:spacing w:line="360" w:lineRule="auto"/>
+              <w:ind w:left="0"/>
+              <w:jc w:val="both"/>
+              <w:rPr>
+                <w:rFonts w:ascii="Times New Roman" w:hAnsi="Times New Roman" w:cs="Times New Roman"/>
+                <w:sz w:val="24"/>
+                <w:szCs w:val="24"/>
+              </w:rPr>
+            </w:pPr>
+          </w:p>
+        </w:tc>
+      </w:tr>
+      <w:tr>
+        <w:tc>
+          <w:tcPr>
+            <w:tcW w:w="891" w:type="dxa"/>
+          </w:tcPr>
+          <w:p>
+            <w:pPr>
+              <w:pStyle w:val="ListParagraph"/>
+              <w:spacing w:line="360" w:lineRule="auto"/>
+              <w:ind w:left="0"/>
+              <w:jc w:val="both"/>
+              <w:rPr>
+                <w:rFonts w:ascii="Times New Roman" w:hAnsi="Times New Roman" w:cs="Times New Roman"/>
+                <w:sz w:val="24"/>
+                <w:szCs w:val="24"/>
+              </w:rPr>
+            </w:pPr>
+            <w:r>
+              <w:rPr>
+                <w:rFonts w:ascii="Times New Roman" w:hAnsi="Times New Roman" w:cs="Times New Roman"/>
+                <w:sz w:val="24"/>
+                <w:szCs w:val="24"/>
+              </w:rPr>
+              <w:t>Kelas Asli:</w:t>
+            </w:r>
+          </w:p>
+          <w:p>
+            <w:pPr>
+              <w:pStyle w:val="ListParagraph"/>
+              <w:spacing w:line="360" w:lineRule="auto"/>
+              <w:ind w:left="0"/>
+              <w:jc w:val="both"/>
+              <w:rPr>
+                <w:rFonts w:ascii="Times New Roman" w:hAnsi="Times New Roman" w:cs="Times New Roman"/>
+                <w:sz w:val="24"/>
+                <w:szCs w:val="24"/>
+              </w:rPr>
+            </w:pPr>
+            <w:r>
+              <w:rPr>
+                <w:rFonts w:ascii="Times New Roman" w:hAnsi="Times New Roman" w:cs="Times New Roman"/>
+                <w:sz w:val="24"/>
+                <w:szCs w:val="24"/>
+              </w:rPr>
+              <w:t>Sangat b</w:t>
+            </w:r>
+            <w:r>
+              <w:rPr>
+                <w:rFonts w:ascii="Times New Roman" w:hAnsi="Times New Roman" w:cs="Times New Roman"/>
+                <w:sz w:val="24"/>
+                <w:szCs w:val="24"/>
+              </w:rPr>
+              <w:t>uruk</w:t>
+            </w:r>
+          </w:p>
+        </w:tc>
+        <w:tc>
+          <w:tcPr>
+            <w:tcW w:w="1078" w:type="dxa"/>
+          </w:tcPr>
+          <w:p>
+            <w:pPr>
+              <w:pStyle w:val="ListParagraph"/>
+              <w:spacing w:line="360" w:lineRule="auto"/>
+              <w:ind w:left="0"/>
+              <w:jc w:val="both"/>
+              <w:rPr>
+                <w:rFonts w:ascii="Times New Roman" w:hAnsi="Times New Roman" w:cs="Times New Roman"/>
+                <w:sz w:val="24"/>
+                <w:szCs w:val="24"/>
+              </w:rPr>
+            </w:pPr>
+          </w:p>
+        </w:tc>
+        <w:tc>
+          <w:tcPr>
+            <w:tcW w:w="1078" w:type="dxa"/>
+          </w:tcPr>
+          <w:p>
+            <w:pPr>
+              <w:pStyle w:val="ListParagraph"/>
+              <w:spacing w:line="360" w:lineRule="auto"/>
+              <w:ind w:left="0"/>
+              <w:jc w:val="both"/>
+              <w:rPr>
+                <w:rFonts w:ascii="Times New Roman" w:hAnsi="Times New Roman" w:cs="Times New Roman"/>
+                <w:sz w:val="24"/>
+                <w:szCs w:val="24"/>
+              </w:rPr>
+            </w:pPr>
+          </w:p>
+        </w:tc>
+        <w:tc>
+          <w:tcPr>
+            <w:tcW w:w="1049" w:type="dxa"/>
+          </w:tcPr>
+          <w:p>
+            <w:pPr>
+              <w:pStyle w:val="ListParagraph"/>
+              <w:spacing w:line="360" w:lineRule="auto"/>
+              <w:ind w:left="0"/>
+              <w:jc w:val="both"/>
+              <w:rPr>
+                <w:rFonts w:ascii="Times New Roman" w:hAnsi="Times New Roman" w:cs="Times New Roman"/>
+                <w:sz w:val="24"/>
+                <w:szCs w:val="24"/>
+              </w:rPr>
+            </w:pPr>
+          </w:p>
+        </w:tc>
+        <w:tc>
+          <w:tcPr>
+            <w:tcW w:w="1028" w:type="dxa"/>
+          </w:tcPr>
+          <w:p>
+            <w:pPr>
+              <w:pStyle w:val="ListParagraph"/>
+              <w:spacing w:line="360" w:lineRule="auto"/>
+              <w:ind w:left="0"/>
+              <w:jc w:val="both"/>
+              <w:rPr>
+                <w:rFonts w:ascii="Times New Roman" w:hAnsi="Times New Roman" w:cs="Times New Roman"/>
+                <w:sz w:val="24"/>
+                <w:szCs w:val="24"/>
+              </w:rPr>
+            </w:pPr>
+          </w:p>
+        </w:tc>
+        <w:tc>
+          <w:tcPr>
+            <w:tcW w:w="1003" w:type="dxa"/>
+          </w:tcPr>
+          <w:p>
+            <w:pPr>
+              <w:pStyle w:val="ListParagraph"/>
+              <w:spacing w:line="360" w:lineRule="auto"/>
+              <w:ind w:left="0"/>
+              <w:jc w:val="both"/>
+              <w:rPr>
+                <w:rFonts w:ascii="Times New Roman" w:hAnsi="Times New Roman" w:cs="Times New Roman"/>
+                <w:sz w:val="24"/>
+                <w:szCs w:val="24"/>
+              </w:rPr>
+            </w:pPr>
+          </w:p>
+        </w:tc>
+      </w:tr>
+    </w:tbl>
+    <w:p>
+      <w:pPr>
+        <w:spacing w:after="0" w:line="360" w:lineRule="auto"/>
+        <w:jc w:val="both"/>
+        <w:rPr>
+          <w:rFonts w:ascii="Times New Roman" w:hAnsi="Times New Roman" w:cs="Times New Roman"/>
+          <w:sz w:val="24"/>
+          <w:szCs w:val="24"/>
+        </w:rPr>
+      </w:pPr>
+    </w:p>
+    <w:p>
+      <w:pPr>
+        <w:spacing w:after="0" w:line="360" w:lineRule="auto"/>
+        <w:ind w:left="720" w:firstLine="720"/>
+        <w:jc w:val="center"/>
+        <w:rPr>
+          <w:rFonts w:ascii="Times New Roman" w:hAnsi="Times New Roman" w:cs="Times New Roman"/>
+          <w:i/>
+          <w:iCs/>
+        </w:rPr>
+      </w:pPr>
+      <w:r>
+        <w:rPr>
+          <w:rFonts w:ascii="Times New Roman" w:hAnsi="Times New Roman" w:cs="Times New Roman"/>
+        </w:rPr>
+        <w:t xml:space="preserve">Tabel 3.4 Tabel </w:t>
+      </w:r>
+      <w:r>
+        <w:rPr>
+          <w:rFonts w:ascii="Times New Roman" w:hAnsi="Times New Roman" w:cs="Times New Roman"/>
+          <w:i/>
+          <w:iCs/>
+        </w:rPr>
+        <w:t>confusion matrix</w:t>
+      </w:r>
     </w:p>
     <w:p>
       <w:pPr>
@@ -26541,7 +28196,7 @@
   <w:abstractNum w:abstractNumId="9" w15:restartNumberingAfterBreak="0">
     <w:nsid w:val="198E1B5C"/>
     <w:multiLevelType w:val="hybridMultilevel"/>
-    <w:tmpl w:val="F056B61C"/>
+    <w:tmpl w:val="F0BE6E26"/>
     <w:lvl w:ilvl="0" w:tplc="3809000F">
       <w:start w:val="1"/>
       <w:numFmt w:val="decimal"/>
@@ -28652,6 +30307,186 @@
     </w:lvl>
   </w:abstractNum>
   <w:abstractNum w:abstractNumId="30" w15:restartNumberingAfterBreak="0">
+    <w:nsid w:val="78053211"/>
+    <w:multiLevelType w:val="hybridMultilevel"/>
+    <w:tmpl w:val="8B6C3150"/>
+    <w:lvl w:ilvl="0" w:tplc="16C2931C">
+      <w:start w:val="1"/>
+      <w:numFmt w:val="decimal"/>
+      <w:lvlText w:val="%1."/>
+      <w:lvlJc w:val="left"/>
+      <w:pPr>
+        <w:ind w:left="1800" w:hanging="360"/>
+      </w:pPr>
+      <w:rPr>
+        <w:rFonts w:hint="default"/>
+        <w:i w:val="0"/>
+        <w:iCs w:val="0"/>
+      </w:rPr>
+    </w:lvl>
+    <w:lvl w:ilvl="1" w:tplc="38090019" w:tentative="1">
+      <w:start w:val="1"/>
+      <w:numFmt w:val="lowerLetter"/>
+      <w:lvlText w:val="%2."/>
+      <w:lvlJc w:val="left"/>
+      <w:pPr>
+        <w:ind w:left="2520" w:hanging="360"/>
+      </w:pPr>
+    </w:lvl>
+    <w:lvl w:ilvl="2" w:tplc="3809001B" w:tentative="1">
+      <w:start w:val="1"/>
+      <w:numFmt w:val="lowerRoman"/>
+      <w:lvlText w:val="%3."/>
+      <w:lvlJc w:val="right"/>
+      <w:pPr>
+        <w:ind w:left="3240" w:hanging="180"/>
+      </w:pPr>
+    </w:lvl>
+    <w:lvl w:ilvl="3" w:tplc="3809000F" w:tentative="1">
+      <w:start w:val="1"/>
+      <w:numFmt w:val="decimal"/>
+      <w:lvlText w:val="%4."/>
+      <w:lvlJc w:val="left"/>
+      <w:pPr>
+        <w:ind w:left="3960" w:hanging="360"/>
+      </w:pPr>
+    </w:lvl>
+    <w:lvl w:ilvl="4" w:tplc="38090019" w:tentative="1">
+      <w:start w:val="1"/>
+      <w:numFmt w:val="lowerLetter"/>
+      <w:lvlText w:val="%5."/>
+      <w:lvlJc w:val="left"/>
+      <w:pPr>
+        <w:ind w:left="4680" w:hanging="360"/>
+      </w:pPr>
+    </w:lvl>
+    <w:lvl w:ilvl="5" w:tplc="3809001B" w:tentative="1">
+      <w:start w:val="1"/>
+      <w:numFmt w:val="lowerRoman"/>
+      <w:lvlText w:val="%6."/>
+      <w:lvlJc w:val="right"/>
+      <w:pPr>
+        <w:ind w:left="5400" w:hanging="180"/>
+      </w:pPr>
+    </w:lvl>
+    <w:lvl w:ilvl="6" w:tplc="3809000F" w:tentative="1">
+      <w:start w:val="1"/>
+      <w:numFmt w:val="decimal"/>
+      <w:lvlText w:val="%7."/>
+      <w:lvlJc w:val="left"/>
+      <w:pPr>
+        <w:ind w:left="6120" w:hanging="360"/>
+      </w:pPr>
+    </w:lvl>
+    <w:lvl w:ilvl="7" w:tplc="38090019" w:tentative="1">
+      <w:start w:val="1"/>
+      <w:numFmt w:val="lowerLetter"/>
+      <w:lvlText w:val="%8."/>
+      <w:lvlJc w:val="left"/>
+      <w:pPr>
+        <w:ind w:left="6840" w:hanging="360"/>
+      </w:pPr>
+    </w:lvl>
+    <w:lvl w:ilvl="8" w:tplc="3809001B" w:tentative="1">
+      <w:start w:val="1"/>
+      <w:numFmt w:val="lowerRoman"/>
+      <w:lvlText w:val="%9."/>
+      <w:lvlJc w:val="right"/>
+      <w:pPr>
+        <w:ind w:left="7560" w:hanging="180"/>
+      </w:pPr>
+    </w:lvl>
+  </w:abstractNum>
+  <w:abstractNum w:abstractNumId="31" w15:restartNumberingAfterBreak="0">
+    <w:nsid w:val="7C534033"/>
+    <w:multiLevelType w:val="hybridMultilevel"/>
+    <w:tmpl w:val="29CA71C8"/>
+    <w:lvl w:ilvl="0" w:tplc="66CE6A86">
+      <w:start w:val="1"/>
+      <w:numFmt w:val="decimal"/>
+      <w:lvlText w:val="%1."/>
+      <w:lvlJc w:val="left"/>
+      <w:pPr>
+        <w:ind w:left="1800" w:hanging="360"/>
+      </w:pPr>
+      <w:rPr>
+        <w:rFonts w:hint="default"/>
+      </w:rPr>
+    </w:lvl>
+    <w:lvl w:ilvl="1" w:tplc="38090019" w:tentative="1">
+      <w:start w:val="1"/>
+      <w:numFmt w:val="lowerLetter"/>
+      <w:lvlText w:val="%2."/>
+      <w:lvlJc w:val="left"/>
+      <w:pPr>
+        <w:ind w:left="2520" w:hanging="360"/>
+      </w:pPr>
+    </w:lvl>
+    <w:lvl w:ilvl="2" w:tplc="3809001B" w:tentative="1">
+      <w:start w:val="1"/>
+      <w:numFmt w:val="lowerRoman"/>
+      <w:lvlText w:val="%3."/>
+      <w:lvlJc w:val="right"/>
+      <w:pPr>
+        <w:ind w:left="3240" w:hanging="180"/>
+      </w:pPr>
+    </w:lvl>
+    <w:lvl w:ilvl="3" w:tplc="3809000F" w:tentative="1">
+      <w:start w:val="1"/>
+      <w:numFmt w:val="decimal"/>
+      <w:lvlText w:val="%4."/>
+      <w:lvlJc w:val="left"/>
+      <w:pPr>
+        <w:ind w:left="3960" w:hanging="360"/>
+      </w:pPr>
+    </w:lvl>
+    <w:lvl w:ilvl="4" w:tplc="38090019" w:tentative="1">
+      <w:start w:val="1"/>
+      <w:numFmt w:val="lowerLetter"/>
+      <w:lvlText w:val="%5."/>
+      <w:lvlJc w:val="left"/>
+      <w:pPr>
+        <w:ind w:left="4680" w:hanging="360"/>
+      </w:pPr>
+    </w:lvl>
+    <w:lvl w:ilvl="5" w:tplc="3809001B" w:tentative="1">
+      <w:start w:val="1"/>
+      <w:numFmt w:val="lowerRoman"/>
+      <w:lvlText w:val="%6."/>
+      <w:lvlJc w:val="right"/>
+      <w:pPr>
+        <w:ind w:left="5400" w:hanging="180"/>
+      </w:pPr>
+    </w:lvl>
+    <w:lvl w:ilvl="6" w:tplc="3809000F" w:tentative="1">
+      <w:start w:val="1"/>
+      <w:numFmt w:val="decimal"/>
+      <w:lvlText w:val="%7."/>
+      <w:lvlJc w:val="left"/>
+      <w:pPr>
+        <w:ind w:left="6120" w:hanging="360"/>
+      </w:pPr>
+    </w:lvl>
+    <w:lvl w:ilvl="7" w:tplc="38090019" w:tentative="1">
+      <w:start w:val="1"/>
+      <w:numFmt w:val="lowerLetter"/>
+      <w:lvlText w:val="%8."/>
+      <w:lvlJc w:val="left"/>
+      <w:pPr>
+        <w:ind w:left="6840" w:hanging="360"/>
+      </w:pPr>
+    </w:lvl>
+    <w:lvl w:ilvl="8" w:tplc="3809001B" w:tentative="1">
+      <w:start w:val="1"/>
+      <w:numFmt w:val="lowerRoman"/>
+      <w:lvlText w:val="%9."/>
+      <w:lvlJc w:val="right"/>
+      <w:pPr>
+        <w:ind w:left="7560" w:hanging="180"/>
+      </w:pPr>
+    </w:lvl>
+  </w:abstractNum>
+  <w:abstractNum w:abstractNumId="32" w15:restartNumberingAfterBreak="0">
     <w:nsid w:val="7DA86662"/>
     <w:multiLevelType w:val="multilevel"/>
     <w:tmpl w:val="F0BCF0C2"/>
@@ -28816,7 +30651,7 @@
     <w:abstractNumId w:val="25"/>
   </w:num>
   <w:num w:numId="18" w16cid:durableId="76556719">
-    <w:abstractNumId w:val="30"/>
+    <w:abstractNumId w:val="32"/>
   </w:num>
   <w:num w:numId="19" w16cid:durableId="1509909924">
     <w:abstractNumId w:val="24"/>
@@ -28856,6 +30691,12 @@
   </w:num>
   <w:num w:numId="31" w16cid:durableId="754132696">
     <w:abstractNumId w:val="7"/>
+  </w:num>
+  <w:num w:numId="32" w16cid:durableId="185293620">
+    <w:abstractNumId w:val="31"/>
+  </w:num>
+  <w:num w:numId="33" w16cid:durableId="1498885751">
+    <w:abstractNumId w:val="30"/>
   </w:num>
 </w:numbering>
 </file>
@@ -29270,6 +31111,7 @@
   <w:style w:type="character" w:default="1" w:styleId="DefaultParagraphFont">
     <w:name w:val="Default Paragraph Font"/>
     <w:uiPriority w:val="1"/>
+    <w:semiHidden/>
     <w:unhideWhenUsed/>
   </w:style>
   <w:style w:type="table" w:default="1" w:styleId="TableNormal">

</xml_diff>

<commit_message>
bab 3 sub bab case folding
</commit_message>
<xml_diff>
--- a/Proposal TA/Judul komparasi machine learning/Penulisan/MuhammadReza-2019470055_PengajuanProposal_NLP.docx
+++ b/Proposal TA/Judul komparasi machine learning/Penulisan/MuhammadReza-2019470055_PengajuanProposal_NLP.docx
@@ -17967,23 +17967,7 @@
           <w:sz w:val="24"/>
           <w:szCs w:val="24"/>
         </w:rPr>
-        <w:t xml:space="preserve">3.1, dapat diketahui bahwa data </w:t>
-      </w:r>
-      <w:r>
-        <w:rPr>
-          <w:rFonts w:ascii="Times New Roman" w:hAnsi="Times New Roman" w:cs="Times New Roman"/>
-          <w:sz w:val="24"/>
-          <w:szCs w:val="24"/>
-        </w:rPr>
-        <w:t>laptop</w:t>
-      </w:r>
-      <w:r>
-        <w:rPr>
-          <w:rFonts w:ascii="Times New Roman" w:hAnsi="Times New Roman" w:cs="Times New Roman"/>
-          <w:sz w:val="24"/>
-          <w:szCs w:val="24"/>
-        </w:rPr>
-        <w:t xml:space="preserve"> menghasilkan</w:t>
+        <w:t>3.1, dapat diketahui bahwa data laptop menghasilkan</w:t>
       </w:r>
       <w:r>
         <w:rPr>
@@ -18043,39 +18027,7 @@
           <w:sz w:val="24"/>
           <w:szCs w:val="24"/>
         </w:rPr>
-        <w:t xml:space="preserve">rating </w:t>
-      </w:r>
-      <w:r>
-        <w:rPr>
-          <w:rFonts w:ascii="Times New Roman" w:hAnsi="Times New Roman" w:cs="Times New Roman"/>
-          <w:sz w:val="24"/>
-          <w:szCs w:val="24"/>
-        </w:rPr>
-        <w:t>4</w:t>
-      </w:r>
-      <w:r>
-        <w:rPr>
-          <w:rFonts w:ascii="Times New Roman" w:hAnsi="Times New Roman" w:cs="Times New Roman"/>
-          <w:sz w:val="24"/>
-          <w:szCs w:val="24"/>
-        </w:rPr>
-        <w:t xml:space="preserve"> berjumlah </w:t>
-      </w:r>
-      <w:r>
-        <w:rPr>
-          <w:rFonts w:ascii="Times New Roman" w:hAnsi="Times New Roman" w:cs="Times New Roman"/>
-          <w:sz w:val="24"/>
-          <w:szCs w:val="24"/>
-        </w:rPr>
-        <w:t>170</w:t>
-      </w:r>
-      <w:r>
-        <w:rPr>
-          <w:rFonts w:ascii="Times New Roman" w:hAnsi="Times New Roman" w:cs="Times New Roman"/>
-          <w:sz w:val="24"/>
-          <w:szCs w:val="24"/>
-        </w:rPr>
-        <w:t xml:space="preserve"> data </w:t>
+        <w:t xml:space="preserve">rating 4 berjumlah 170 data </w:t>
       </w:r>
     </w:p>
     <w:p>
@@ -18097,31 +18049,7 @@
           <w:sz w:val="24"/>
           <w:szCs w:val="24"/>
         </w:rPr>
-        <w:t xml:space="preserve">rating </w:t>
-      </w:r>
-      <w:r>
-        <w:rPr>
-          <w:rFonts w:ascii="Times New Roman" w:hAnsi="Times New Roman" w:cs="Times New Roman"/>
-          <w:sz w:val="24"/>
-          <w:szCs w:val="24"/>
-        </w:rPr>
-        <w:t>3</w:t>
-      </w:r>
-      <w:r>
-        <w:rPr>
-          <w:rFonts w:ascii="Times New Roman" w:hAnsi="Times New Roman" w:cs="Times New Roman"/>
-          <w:sz w:val="24"/>
-          <w:szCs w:val="24"/>
-        </w:rPr>
-        <w:t xml:space="preserve"> berjumlah </w:t>
-      </w:r>
-      <w:r>
-        <w:rPr>
-          <w:rFonts w:ascii="Times New Roman" w:hAnsi="Times New Roman" w:cs="Times New Roman"/>
-          <w:sz w:val="24"/>
-          <w:szCs w:val="24"/>
-        </w:rPr>
-        <w:t>74 data</w:t>
+        <w:t>rating 3 berjumlah 74 data</w:t>
       </w:r>
     </w:p>
     <w:p>
@@ -18143,39 +18071,7 @@
           <w:sz w:val="24"/>
           <w:szCs w:val="24"/>
         </w:rPr>
-        <w:t xml:space="preserve">rating </w:t>
-      </w:r>
-      <w:r>
-        <w:rPr>
-          <w:rFonts w:ascii="Times New Roman" w:hAnsi="Times New Roman" w:cs="Times New Roman"/>
-          <w:sz w:val="24"/>
-          <w:szCs w:val="24"/>
-        </w:rPr>
-        <w:t>2</w:t>
-      </w:r>
-      <w:r>
-        <w:rPr>
-          <w:rFonts w:ascii="Times New Roman" w:hAnsi="Times New Roman" w:cs="Times New Roman"/>
-          <w:sz w:val="24"/>
-          <w:szCs w:val="24"/>
-        </w:rPr>
-        <w:t xml:space="preserve"> berjumlah </w:t>
-      </w:r>
-      <w:r>
-        <w:rPr>
-          <w:rFonts w:ascii="Times New Roman" w:hAnsi="Times New Roman" w:cs="Times New Roman"/>
-          <w:sz w:val="24"/>
-          <w:szCs w:val="24"/>
-        </w:rPr>
-        <w:t>20</w:t>
-      </w:r>
-      <w:r>
-        <w:rPr>
-          <w:rFonts w:ascii="Times New Roman" w:hAnsi="Times New Roman" w:cs="Times New Roman"/>
-          <w:sz w:val="24"/>
-          <w:szCs w:val="24"/>
-        </w:rPr>
-        <w:t xml:space="preserve"> data </w:t>
+        <w:t xml:space="preserve">rating 2 berjumlah 20 data </w:t>
       </w:r>
     </w:p>
     <w:p>
@@ -18197,39 +18093,7 @@
           <w:sz w:val="24"/>
           <w:szCs w:val="24"/>
         </w:rPr>
-        <w:t xml:space="preserve"> rating </w:t>
-      </w:r>
-      <w:r>
-        <w:rPr>
-          <w:rFonts w:ascii="Times New Roman" w:hAnsi="Times New Roman" w:cs="Times New Roman"/>
-          <w:sz w:val="24"/>
-          <w:szCs w:val="24"/>
-        </w:rPr>
-        <w:t>1</w:t>
-      </w:r>
-      <w:r>
-        <w:rPr>
-          <w:rFonts w:ascii="Times New Roman" w:hAnsi="Times New Roman" w:cs="Times New Roman"/>
-          <w:sz w:val="24"/>
-          <w:szCs w:val="24"/>
-        </w:rPr>
-        <w:t xml:space="preserve"> berjumlah </w:t>
-      </w:r>
-      <w:r>
-        <w:rPr>
-          <w:rFonts w:ascii="Times New Roman" w:hAnsi="Times New Roman" w:cs="Times New Roman"/>
-          <w:sz w:val="24"/>
-          <w:szCs w:val="24"/>
-        </w:rPr>
-        <w:t>70</w:t>
-      </w:r>
-      <w:r>
-        <w:rPr>
-          <w:rFonts w:ascii="Times New Roman" w:hAnsi="Times New Roman" w:cs="Times New Roman"/>
-          <w:sz w:val="24"/>
-          <w:szCs w:val="24"/>
-        </w:rPr>
-        <w:t xml:space="preserve"> data </w:t>
+        <w:t xml:space="preserve"> rating 1 berjumlah 70 data </w:t>
       </w:r>
     </w:p>
     <w:p>
@@ -18456,23 +18320,7 @@
           <w:sz w:val="24"/>
           <w:szCs w:val="24"/>
         </w:rPr>
-        <w:t>3.</w:t>
-      </w:r>
-      <w:r>
-        <w:rPr>
-          <w:rFonts w:ascii="Times New Roman" w:hAnsi="Times New Roman" w:cs="Times New Roman"/>
-          <w:sz w:val="24"/>
-          <w:szCs w:val="24"/>
-        </w:rPr>
-        <w:t>2</w:t>
-      </w:r>
-      <w:r>
-        <w:rPr>
-          <w:rFonts w:ascii="Times New Roman" w:hAnsi="Times New Roman" w:cs="Times New Roman"/>
-          <w:sz w:val="24"/>
-          <w:szCs w:val="24"/>
-        </w:rPr>
-        <w:t xml:space="preserve">, dapat diketahui bahwa data </w:t>
+        <w:t xml:space="preserve">3.2, dapat diketahui bahwa data </w:t>
       </w:r>
       <w:r>
         <w:rPr>
@@ -18866,40 +18714,7 @@
           <w:sz w:val="22"/>
           <w:szCs w:val="22"/>
         </w:rPr>
-        <w:t>3.</w:t>
-      </w:r>
-      <w:r>
-        <w:rPr>
-          <w:rFonts w:ascii="Times New Roman" w:hAnsi="Times New Roman" w:cs="Times New Roman"/>
-          <w:i w:val="0"/>
-          <w:iCs w:val="0"/>
-          <w:color w:val="auto"/>
-          <w:sz w:val="22"/>
-          <w:szCs w:val="22"/>
-        </w:rPr>
-        <w:t>3</w:t>
-      </w:r>
-      <w:r>
-        <w:rPr>
-          <w:rFonts w:ascii="Times New Roman" w:hAnsi="Times New Roman" w:cs="Times New Roman"/>
-          <w:i w:val="0"/>
-          <w:iCs w:val="0"/>
-          <w:color w:val="auto"/>
-          <w:sz w:val="22"/>
-          <w:szCs w:val="22"/>
-        </w:rPr>
-        <w:t xml:space="preserve"> grafik bar data </w:t>
-      </w:r>
-      <w:r>
-        <w:rPr>
-          <w:rFonts w:ascii="Times New Roman" w:hAnsi="Times New Roman" w:cs="Times New Roman"/>
-          <w:i w:val="0"/>
-          <w:iCs w:val="0"/>
-          <w:color w:val="auto"/>
-          <w:sz w:val="22"/>
-          <w:szCs w:val="22"/>
-        </w:rPr>
-        <w:t>kaos</w:t>
+        <w:t>3.3 grafik bar data kaos</w:t>
       </w:r>
     </w:p>
     <w:p>
@@ -18925,31 +18740,7 @@
           <w:sz w:val="24"/>
           <w:szCs w:val="24"/>
         </w:rPr>
-        <w:t>3.</w:t>
-      </w:r>
-      <w:r>
-        <w:rPr>
-          <w:rFonts w:ascii="Times New Roman" w:hAnsi="Times New Roman" w:cs="Times New Roman"/>
-          <w:sz w:val="24"/>
-          <w:szCs w:val="24"/>
-        </w:rPr>
-        <w:t>3</w:t>
-      </w:r>
-      <w:r>
-        <w:rPr>
-          <w:rFonts w:ascii="Times New Roman" w:hAnsi="Times New Roman" w:cs="Times New Roman"/>
-          <w:sz w:val="24"/>
-          <w:szCs w:val="24"/>
-        </w:rPr>
-        <w:t>, dapat diketahui bahwa data</w:t>
-      </w:r>
-      <w:r>
-        <w:rPr>
-          <w:rFonts w:ascii="Times New Roman" w:hAnsi="Times New Roman" w:cs="Times New Roman"/>
-          <w:sz w:val="24"/>
-          <w:szCs w:val="24"/>
-        </w:rPr>
-        <w:t xml:space="preserve"> </w:t>
+        <w:t xml:space="preserve">3.3, dapat diketahui bahwa data </w:t>
       </w:r>
       <w:r>
         <w:rPr>
@@ -19263,40 +19054,7 @@
           <w:sz w:val="22"/>
           <w:szCs w:val="22"/>
         </w:rPr>
-        <w:t>3.</w:t>
-      </w:r>
-      <w:r>
-        <w:rPr>
-          <w:rFonts w:ascii="Times New Roman" w:hAnsi="Times New Roman" w:cs="Times New Roman"/>
-          <w:i w:val="0"/>
-          <w:iCs w:val="0"/>
-          <w:color w:val="auto"/>
-          <w:sz w:val="22"/>
-          <w:szCs w:val="22"/>
-        </w:rPr>
-        <w:t>4</w:t>
-      </w:r>
-      <w:r>
-        <w:rPr>
-          <w:rFonts w:ascii="Times New Roman" w:hAnsi="Times New Roman" w:cs="Times New Roman"/>
-          <w:i w:val="0"/>
-          <w:iCs w:val="0"/>
-          <w:color w:val="auto"/>
-          <w:sz w:val="22"/>
-          <w:szCs w:val="22"/>
-        </w:rPr>
-        <w:t xml:space="preserve"> grafik bar data k</w:t>
-      </w:r>
-      <w:r>
-        <w:rPr>
-          <w:rFonts w:ascii="Times New Roman" w:hAnsi="Times New Roman" w:cs="Times New Roman"/>
-          <w:i w:val="0"/>
-          <w:iCs w:val="0"/>
-          <w:color w:val="auto"/>
-          <w:sz w:val="22"/>
-          <w:szCs w:val="22"/>
-        </w:rPr>
-        <w:t>emeja</w:t>
+        <w:t>3.4 grafik bar data kemeja</w:t>
       </w:r>
     </w:p>
     <w:p>
@@ -19322,39 +19080,7 @@
           <w:sz w:val="24"/>
           <w:szCs w:val="24"/>
         </w:rPr>
-        <w:t>3.</w:t>
-      </w:r>
-      <w:r>
-        <w:rPr>
-          <w:rFonts w:ascii="Times New Roman" w:hAnsi="Times New Roman" w:cs="Times New Roman"/>
-          <w:sz w:val="24"/>
-          <w:szCs w:val="24"/>
-        </w:rPr>
-        <w:t>4</w:t>
-      </w:r>
-      <w:r>
-        <w:rPr>
-          <w:rFonts w:ascii="Times New Roman" w:hAnsi="Times New Roman" w:cs="Times New Roman"/>
-          <w:sz w:val="24"/>
-          <w:szCs w:val="24"/>
-        </w:rPr>
-        <w:t>, dapat diketahui bahwa data k</w:t>
-      </w:r>
-      <w:r>
-        <w:rPr>
-          <w:rFonts w:ascii="Times New Roman" w:hAnsi="Times New Roman" w:cs="Times New Roman"/>
-          <w:sz w:val="24"/>
-          <w:szCs w:val="24"/>
-        </w:rPr>
-        <w:t>emeja</w:t>
-      </w:r>
-      <w:r>
-        <w:rPr>
-          <w:rFonts w:ascii="Times New Roman" w:hAnsi="Times New Roman" w:cs="Times New Roman"/>
-          <w:sz w:val="24"/>
-          <w:szCs w:val="24"/>
-        </w:rPr>
-        <w:t xml:space="preserve"> menghasilkan masing-masing rating, yatu:</w:t>
+        <w:t>3.4, dapat diketahui bahwa data kemeja menghasilkan masing-masing rating, yatu:</w:t>
       </w:r>
     </w:p>
     <w:p>
@@ -19376,23 +19102,7 @@
           <w:sz w:val="24"/>
           <w:szCs w:val="24"/>
         </w:rPr>
-        <w:t>rating 5 berjumlah 2</w:t>
-      </w:r>
-      <w:r>
-        <w:rPr>
-          <w:rFonts w:ascii="Times New Roman" w:hAnsi="Times New Roman" w:cs="Times New Roman"/>
-          <w:sz w:val="24"/>
-          <w:szCs w:val="24"/>
-        </w:rPr>
-        <w:t>00</w:t>
-      </w:r>
-      <w:r>
-        <w:rPr>
-          <w:rFonts w:ascii="Times New Roman" w:hAnsi="Times New Roman" w:cs="Times New Roman"/>
-          <w:sz w:val="24"/>
-          <w:szCs w:val="24"/>
-        </w:rPr>
-        <w:t xml:space="preserve"> data </w:t>
+        <w:t xml:space="preserve">rating 5 berjumlah 200 data </w:t>
       </w:r>
     </w:p>
     <w:p>
@@ -19414,23 +19124,7 @@
           <w:sz w:val="24"/>
           <w:szCs w:val="24"/>
         </w:rPr>
-        <w:t xml:space="preserve">rating 4 berjumlah </w:t>
-      </w:r>
-      <w:r>
-        <w:rPr>
-          <w:rFonts w:ascii="Times New Roman" w:hAnsi="Times New Roman" w:cs="Times New Roman"/>
-          <w:sz w:val="24"/>
-          <w:szCs w:val="24"/>
-        </w:rPr>
-        <w:t>154</w:t>
-      </w:r>
-      <w:r>
-        <w:rPr>
-          <w:rFonts w:ascii="Times New Roman" w:hAnsi="Times New Roman" w:cs="Times New Roman"/>
-          <w:sz w:val="24"/>
-          <w:szCs w:val="24"/>
-        </w:rPr>
-        <w:t xml:space="preserve"> data </w:t>
+        <w:t xml:space="preserve">rating 4 berjumlah 154 data </w:t>
       </w:r>
     </w:p>
     <w:p>
@@ -19452,23 +19146,7 @@
           <w:sz w:val="24"/>
           <w:szCs w:val="24"/>
         </w:rPr>
-        <w:t>rating 3 berjumlah 1</w:t>
-      </w:r>
-      <w:r>
-        <w:rPr>
-          <w:rFonts w:ascii="Times New Roman" w:hAnsi="Times New Roman" w:cs="Times New Roman"/>
-          <w:sz w:val="24"/>
-          <w:szCs w:val="24"/>
-        </w:rPr>
-        <w:t>45</w:t>
-      </w:r>
-      <w:r>
-        <w:rPr>
-          <w:rFonts w:ascii="Times New Roman" w:hAnsi="Times New Roman" w:cs="Times New Roman"/>
-          <w:sz w:val="24"/>
-          <w:szCs w:val="24"/>
-        </w:rPr>
-        <w:t xml:space="preserve"> data</w:t>
+        <w:t>rating 3 berjumlah 145 data</w:t>
       </w:r>
     </w:p>
     <w:p>
@@ -19490,23 +19168,7 @@
           <w:sz w:val="24"/>
           <w:szCs w:val="24"/>
         </w:rPr>
-        <w:t xml:space="preserve">rating 2 berjumlah </w:t>
-      </w:r>
-      <w:r>
-        <w:rPr>
-          <w:rFonts w:ascii="Times New Roman" w:hAnsi="Times New Roman" w:cs="Times New Roman"/>
-          <w:sz w:val="24"/>
-          <w:szCs w:val="24"/>
-        </w:rPr>
-        <w:t>46</w:t>
-      </w:r>
-      <w:r>
-        <w:rPr>
-          <w:rFonts w:ascii="Times New Roman" w:hAnsi="Times New Roman" w:cs="Times New Roman"/>
-          <w:sz w:val="24"/>
-          <w:szCs w:val="24"/>
-        </w:rPr>
-        <w:t xml:space="preserve"> data </w:t>
+        <w:t xml:space="preserve">rating 2 berjumlah 46 data </w:t>
       </w:r>
     </w:p>
     <w:p>
@@ -19528,23 +19190,7 @@
           <w:sz w:val="24"/>
           <w:szCs w:val="24"/>
         </w:rPr>
-        <w:t xml:space="preserve"> rating 1 berjumlah </w:t>
-      </w:r>
-      <w:r>
-        <w:rPr>
-          <w:rFonts w:ascii="Times New Roman" w:hAnsi="Times New Roman" w:cs="Times New Roman"/>
-          <w:sz w:val="24"/>
-          <w:szCs w:val="24"/>
-        </w:rPr>
-        <w:t>100</w:t>
-      </w:r>
-      <w:r>
-        <w:rPr>
-          <w:rFonts w:ascii="Times New Roman" w:hAnsi="Times New Roman" w:cs="Times New Roman"/>
-          <w:sz w:val="24"/>
-          <w:szCs w:val="24"/>
-        </w:rPr>
-        <w:t xml:space="preserve"> data </w:t>
+        <w:t xml:space="preserve"> rating 1 berjumlah 100 data </w:t>
       </w:r>
     </w:p>
     <w:p>
@@ -19834,18 +19480,7 @@
           <w:sz w:val="22"/>
           <w:szCs w:val="22"/>
         </w:rPr>
-        <w:t xml:space="preserve"> </w:t>
-      </w:r>
-      <w:r>
-        <w:rPr>
-          <w:rFonts w:ascii="Times New Roman" w:hAnsi="Times New Roman" w:cs="Times New Roman"/>
-          <w:i w:val="0"/>
-          <w:iCs w:val="0"/>
-          <w:color w:val="auto"/>
-          <w:sz w:val="22"/>
-          <w:szCs w:val="22"/>
-        </w:rPr>
-        <w:t>grafik bar data laptop</w:t>
+        <w:t xml:space="preserve"> grafik bar data laptop</w:t>
       </w:r>
     </w:p>
     <w:p>
@@ -20447,18 +20082,7 @@
           <w:sz w:val="22"/>
           <w:szCs w:val="22"/>
         </w:rPr>
-        <w:t xml:space="preserve"> grafik bar data </w:t>
-      </w:r>
-      <w:r>
-        <w:rPr>
-          <w:rFonts w:ascii="Times New Roman" w:hAnsi="Times New Roman" w:cs="Times New Roman"/>
-          <w:i w:val="0"/>
-          <w:iCs w:val="0"/>
-          <w:color w:val="auto"/>
-          <w:sz w:val="22"/>
-          <w:szCs w:val="22"/>
-        </w:rPr>
-        <w:t>kaos</w:t>
+        <w:t xml:space="preserve"> grafik bar data kaos</w:t>
       </w:r>
     </w:p>
     <w:p>
@@ -20538,39 +20162,7 @@
           <w:sz w:val="24"/>
           <w:szCs w:val="24"/>
         </w:rPr>
-        <w:t xml:space="preserve">Total data </w:t>
-      </w:r>
-      <w:r>
-        <w:rPr>
-          <w:rFonts w:ascii="Times New Roman" w:hAnsi="Times New Roman" w:cs="Times New Roman"/>
-          <w:sz w:val="24"/>
-          <w:szCs w:val="24"/>
-        </w:rPr>
-        <w:t xml:space="preserve">kaos </w:t>
-      </w:r>
-      <w:r>
-        <w:rPr>
-          <w:rFonts w:ascii="Times New Roman" w:hAnsi="Times New Roman" w:cs="Times New Roman"/>
-          <w:sz w:val="24"/>
-          <w:szCs w:val="24"/>
-        </w:rPr>
-        <w:t xml:space="preserve">label positif </w:t>
-      </w:r>
-      <w:r>
-        <w:rPr>
-          <w:rFonts w:ascii="Times New Roman" w:hAnsi="Times New Roman" w:cs="Times New Roman"/>
-          <w:sz w:val="24"/>
-          <w:szCs w:val="24"/>
-        </w:rPr>
-        <w:t>495</w:t>
-      </w:r>
-      <w:r>
-        <w:rPr>
-          <w:rFonts w:ascii="Times New Roman" w:hAnsi="Times New Roman" w:cs="Times New Roman"/>
-          <w:sz w:val="24"/>
-          <w:szCs w:val="24"/>
-        </w:rPr>
-        <w:t xml:space="preserve"> data</w:t>
+        <w:t>Total data kaos label positif 495 data</w:t>
       </w:r>
     </w:p>
     <w:p>
@@ -20592,15 +20184,7 @@
           <w:sz w:val="24"/>
           <w:szCs w:val="24"/>
         </w:rPr>
-        <w:t xml:space="preserve">Total data </w:t>
-      </w:r>
-      <w:r>
-        <w:rPr>
-          <w:rFonts w:ascii="Times New Roman" w:hAnsi="Times New Roman" w:cs="Times New Roman"/>
-          <w:sz w:val="24"/>
-          <w:szCs w:val="24"/>
-        </w:rPr>
-        <w:t>kaos</w:t>
+        <w:t>Total data kaos</w:t>
       </w:r>
       <w:r>
         <w:rPr>
@@ -20618,23 +20202,7 @@
           <w:sz w:val="24"/>
           <w:szCs w:val="24"/>
         </w:rPr>
-        <w:t xml:space="preserve">label netral </w:t>
-      </w:r>
-      <w:r>
-        <w:rPr>
-          <w:rFonts w:ascii="Times New Roman" w:hAnsi="Times New Roman" w:cs="Times New Roman"/>
-          <w:sz w:val="24"/>
-          <w:szCs w:val="24"/>
-        </w:rPr>
-        <w:t>190</w:t>
-      </w:r>
-      <w:r>
-        <w:rPr>
-          <w:rFonts w:ascii="Times New Roman" w:hAnsi="Times New Roman" w:cs="Times New Roman"/>
-          <w:sz w:val="24"/>
-          <w:szCs w:val="24"/>
-        </w:rPr>
-        <w:t xml:space="preserve"> data</w:t>
+        <w:t>label netral 190 data</w:t>
       </w:r>
     </w:p>
     <w:p>
@@ -20656,39 +20224,7 @@
           <w:sz w:val="24"/>
           <w:szCs w:val="24"/>
         </w:rPr>
-        <w:t xml:space="preserve">Total data </w:t>
-      </w:r>
-      <w:r>
-        <w:rPr>
-          <w:rFonts w:ascii="Times New Roman" w:hAnsi="Times New Roman" w:cs="Times New Roman"/>
-          <w:sz w:val="24"/>
-          <w:szCs w:val="24"/>
-        </w:rPr>
-        <w:t>kaos</w:t>
-      </w:r>
-      <w:r>
-        <w:rPr>
-          <w:rFonts w:ascii="Times New Roman" w:hAnsi="Times New Roman" w:cs="Times New Roman"/>
-          <w:sz w:val="24"/>
-          <w:szCs w:val="24"/>
-        </w:rPr>
-        <w:t xml:space="preserve"> label negatif </w:t>
-      </w:r>
-      <w:r>
-        <w:rPr>
-          <w:rFonts w:ascii="Times New Roman" w:hAnsi="Times New Roman" w:cs="Times New Roman"/>
-          <w:sz w:val="24"/>
-          <w:szCs w:val="24"/>
-        </w:rPr>
-        <w:t>245</w:t>
-      </w:r>
-      <w:r>
-        <w:rPr>
-          <w:rFonts w:ascii="Times New Roman" w:hAnsi="Times New Roman" w:cs="Times New Roman"/>
-          <w:sz w:val="24"/>
-          <w:szCs w:val="24"/>
-        </w:rPr>
-        <w:t xml:space="preserve"> data </w:t>
+        <w:t xml:space="preserve">Total data kaos label negatif 245 data </w:t>
       </w:r>
     </w:p>
     <w:p>
@@ -20836,18 +20372,7 @@
           <w:sz w:val="22"/>
           <w:szCs w:val="22"/>
         </w:rPr>
-        <w:t xml:space="preserve"> grafik bar data k</w:t>
-      </w:r>
-      <w:r>
-        <w:rPr>
-          <w:rFonts w:ascii="Times New Roman" w:hAnsi="Times New Roman" w:cs="Times New Roman"/>
-          <w:i w:val="0"/>
-          <w:iCs w:val="0"/>
-          <w:color w:val="auto"/>
-          <w:sz w:val="22"/>
-          <w:szCs w:val="22"/>
-        </w:rPr>
-        <w:t>emeja</w:t>
+        <w:t xml:space="preserve"> grafik bar data kemeja</w:t>
       </w:r>
     </w:p>
     <w:p>
@@ -21275,22 +20800,376 @@
           <w:sz w:val="24"/>
           <w:szCs w:val="24"/>
         </w:rPr>
-        <w:t>. Program yang digunakan untuk yaitu:</w:t>
-      </w:r>
-    </w:p>
-    <w:p>
-      <w:pPr>
-        <w:pStyle w:val="ListParagraph"/>
-        <w:spacing w:line="360" w:lineRule="auto"/>
-        <w:ind w:left="1080"/>
-        <w:jc w:val="both"/>
-        <w:rPr>
-          <w:rFonts w:ascii="Times New Roman" w:hAnsi="Times New Roman" w:cs="Times New Roman"/>
-          <w:sz w:val="24"/>
-          <w:szCs w:val="24"/>
-        </w:rPr>
-      </w:pPr>
-    </w:p>
+        <w:t xml:space="preserve">. </w:t>
+      </w:r>
+      <w:r>
+        <w:rPr>
+          <w:rFonts w:ascii="Times New Roman" w:hAnsi="Times New Roman" w:cs="Times New Roman"/>
+          <w:sz w:val="24"/>
+          <w:szCs w:val="24"/>
+        </w:rPr>
+        <w:t xml:space="preserve">Berikut merupakan tabel hasil </w:t>
+      </w:r>
+      <w:r>
+        <w:rPr>
+          <w:rFonts w:ascii="Times New Roman" w:hAnsi="Times New Roman" w:cs="Times New Roman"/>
+          <w:i/>
+          <w:iCs/>
+          <w:sz w:val="24"/>
+          <w:szCs w:val="24"/>
+        </w:rPr>
+        <w:t>casefolding</w:t>
+      </w:r>
+      <w:r>
+        <w:rPr>
+          <w:rFonts w:ascii="Times New Roman" w:hAnsi="Times New Roman" w:cs="Times New Roman"/>
+          <w:sz w:val="24"/>
+          <w:szCs w:val="24"/>
+        </w:rPr>
+        <w:t xml:space="preserve"> dari data elektronik dan data pakaian:</w:t>
+      </w:r>
+    </w:p>
+    <w:tbl>
+      <w:tblPr>
+        <w:tblStyle w:val="TableGrid"/>
+        <w:tblW w:w="6847" w:type="dxa"/>
+        <w:tblInd w:w="1091" w:type="dxa"/>
+        <w:tblLook w:val="04A0" w:firstRow="1" w:lastRow="0" w:firstColumn="1" w:lastColumn="0" w:noHBand="0" w:noVBand="1"/>
+      </w:tblPr>
+      <w:tblGrid>
+        <w:gridCol w:w="3416"/>
+        <w:gridCol w:w="3431"/>
+      </w:tblGrid>
+      <w:tr>
+        <w:tc>
+          <w:tcPr>
+            <w:tcW w:w="3416" w:type="dxa"/>
+          </w:tcPr>
+          <w:p>
+            <w:pPr>
+              <w:pStyle w:val="ListParagraph"/>
+              <w:spacing w:line="360" w:lineRule="auto"/>
+              <w:ind w:left="0"/>
+              <w:jc w:val="both"/>
+              <w:rPr>
+                <w:rFonts w:ascii="Times New Roman" w:hAnsi="Times New Roman" w:cs="Times New Roman"/>
+                <w:sz w:val="24"/>
+                <w:szCs w:val="24"/>
+              </w:rPr>
+            </w:pPr>
+            <w:r>
+              <w:rPr>
+                <w:rFonts w:ascii="Times New Roman" w:hAnsi="Times New Roman" w:cs="Times New Roman"/>
+                <w:sz w:val="24"/>
+                <w:szCs w:val="24"/>
+              </w:rPr>
+              <w:t>Komentar (ulasan)</w:t>
+            </w:r>
+          </w:p>
+        </w:tc>
+        <w:tc>
+          <w:tcPr>
+            <w:tcW w:w="3431" w:type="dxa"/>
+          </w:tcPr>
+          <w:p>
+            <w:pPr>
+              <w:pStyle w:val="ListParagraph"/>
+              <w:spacing w:line="360" w:lineRule="auto"/>
+              <w:ind w:left="0"/>
+              <w:jc w:val="both"/>
+              <w:rPr>
+                <w:rFonts w:ascii="Times New Roman" w:hAnsi="Times New Roman" w:cs="Times New Roman"/>
+                <w:i/>
+                <w:iCs/>
+                <w:sz w:val="24"/>
+                <w:szCs w:val="24"/>
+              </w:rPr>
+            </w:pPr>
+            <w:r>
+              <w:rPr>
+                <w:rFonts w:ascii="Times New Roman" w:hAnsi="Times New Roman" w:cs="Times New Roman"/>
+                <w:i/>
+                <w:iCs/>
+                <w:sz w:val="24"/>
+                <w:szCs w:val="24"/>
+              </w:rPr>
+              <w:t>Casefolding</w:t>
+            </w:r>
+          </w:p>
+        </w:tc>
+      </w:tr>
+      <w:tr>
+        <w:tc>
+          <w:tcPr>
+            <w:tcW w:w="3416" w:type="dxa"/>
+          </w:tcPr>
+          <w:p>
+            <w:pPr>
+              <w:pStyle w:val="ListParagraph"/>
+              <w:spacing w:line="360" w:lineRule="auto"/>
+              <w:ind w:left="0"/>
+              <w:jc w:val="both"/>
+              <w:rPr>
+                <w:rFonts w:ascii="Times New Roman" w:hAnsi="Times New Roman" w:cs="Times New Roman"/>
+                <w:sz w:val="24"/>
+                <w:szCs w:val="24"/>
+              </w:rPr>
+            </w:pPr>
+            <w:r>
+              <w:rPr>
+                <w:rFonts w:ascii="Times New Roman" w:hAnsi="Times New Roman" w:cs="Times New Roman"/>
+                <w:sz w:val="24"/>
+                <w:szCs w:val="24"/>
+              </w:rPr>
+              <w:t>terkecoh banget sama variannya ternyata yang di klik 9a. bukan 9c. semoga awet deh ya hpnya. thx seller</w:t>
+            </w:r>
+          </w:p>
+        </w:tc>
+        <w:tc>
+          <w:tcPr>
+            <w:tcW w:w="3431" w:type="dxa"/>
+          </w:tcPr>
+          <w:p>
+            <w:pPr>
+              <w:pStyle w:val="ListParagraph"/>
+              <w:spacing w:line="360" w:lineRule="auto"/>
+              <w:ind w:left="0"/>
+              <w:jc w:val="both"/>
+              <w:rPr>
+                <w:rFonts w:ascii="Times New Roman" w:hAnsi="Times New Roman" w:cs="Times New Roman"/>
+                <w:sz w:val="24"/>
+                <w:szCs w:val="24"/>
+              </w:rPr>
+            </w:pPr>
+            <w:r>
+              <w:rPr>
+                <w:rFonts w:ascii="Times New Roman" w:hAnsi="Times New Roman" w:cs="Times New Roman"/>
+                <w:sz w:val="24"/>
+                <w:szCs w:val="24"/>
+              </w:rPr>
+              <w:t>terkecoh banget sama variannya ternyata yang di klik 9a. bukan 9c. semoga awet deh ya hpnya. thx seller</w:t>
+            </w:r>
+          </w:p>
+        </w:tc>
+      </w:tr>
+      <w:tr>
+        <w:tc>
+          <w:tcPr>
+            <w:tcW w:w="3416" w:type="dxa"/>
+          </w:tcPr>
+          <w:p>
+            <w:pPr>
+              <w:pStyle w:val="ListParagraph"/>
+              <w:spacing w:line="360" w:lineRule="auto"/>
+              <w:ind w:left="0"/>
+              <w:jc w:val="both"/>
+              <w:rPr>
+                <w:rFonts w:ascii="Times New Roman" w:hAnsi="Times New Roman" w:cs="Times New Roman"/>
+                <w:sz w:val="24"/>
+                <w:szCs w:val="24"/>
+              </w:rPr>
+            </w:pPr>
+            <w:r>
+              <w:rPr>
+                <w:rFonts w:ascii="Times New Roman" w:hAnsi="Times New Roman" w:cs="Times New Roman"/>
+                <w:sz w:val="24"/>
+                <w:szCs w:val="24"/>
+              </w:rPr>
+              <w:t>Hp nya bagus. Tapi TG parah, sdh kotor di bagian lengketnya dari awal. Jd gak bisa dipake. Case nya kasar banget, mending case yg transparan aja sekalian. Padahal bayar l...</w:t>
+            </w:r>
+          </w:p>
+        </w:tc>
+        <w:tc>
+          <w:tcPr>
+            <w:tcW w:w="3431" w:type="dxa"/>
+          </w:tcPr>
+          <w:p>
+            <w:pPr>
+              <w:pStyle w:val="ListParagraph"/>
+              <w:spacing w:line="360" w:lineRule="auto"/>
+              <w:ind w:left="0"/>
+              <w:jc w:val="both"/>
+              <w:rPr>
+                <w:rFonts w:ascii="Times New Roman" w:hAnsi="Times New Roman" w:cs="Times New Roman"/>
+                <w:sz w:val="24"/>
+                <w:szCs w:val="24"/>
+              </w:rPr>
+            </w:pPr>
+            <w:r>
+              <w:rPr>
+                <w:rFonts w:ascii="Times New Roman" w:hAnsi="Times New Roman" w:cs="Times New Roman"/>
+                <w:sz w:val="24"/>
+                <w:szCs w:val="24"/>
+              </w:rPr>
+              <w:t>hp nya bagus. tapi tg parah, sdh kotor di bagian lengketnya dari awal. jd gak bisa dipake. case nya kasar banget, mending case yg transparan aja sekalian. padahal bayar l...</w:t>
+            </w:r>
+          </w:p>
+        </w:tc>
+      </w:tr>
+      <w:tr>
+        <w:tc>
+          <w:tcPr>
+            <w:tcW w:w="3416" w:type="dxa"/>
+          </w:tcPr>
+          <w:p>
+            <w:pPr>
+              <w:pStyle w:val="ListParagraph"/>
+              <w:spacing w:line="360" w:lineRule="auto"/>
+              <w:ind w:left="0"/>
+              <w:jc w:val="both"/>
+              <w:rPr>
+                <w:rFonts w:ascii="Times New Roman" w:hAnsi="Times New Roman" w:cs="Times New Roman"/>
+                <w:sz w:val="24"/>
+                <w:szCs w:val="24"/>
+              </w:rPr>
+            </w:pPr>
+            <w:r>
+              <w:rPr>
+                <w:rFonts w:ascii="Times New Roman" w:hAnsi="Times New Roman" w:cs="Times New Roman"/>
+                <w:sz w:val="24"/>
+                <w:szCs w:val="24"/>
+              </w:rPr>
+              <w:t>Pelayanan toko bagus. Hanya bagian pengiriman yg agak lambat</w:t>
+            </w:r>
+          </w:p>
+        </w:tc>
+        <w:tc>
+          <w:tcPr>
+            <w:tcW w:w="3431" w:type="dxa"/>
+          </w:tcPr>
+          <w:p>
+            <w:pPr>
+              <w:pStyle w:val="ListParagraph"/>
+              <w:spacing w:line="360" w:lineRule="auto"/>
+              <w:ind w:left="0"/>
+              <w:jc w:val="both"/>
+              <w:rPr>
+                <w:rFonts w:ascii="Times New Roman" w:hAnsi="Times New Roman" w:cs="Times New Roman"/>
+                <w:sz w:val="24"/>
+                <w:szCs w:val="24"/>
+              </w:rPr>
+            </w:pPr>
+            <w:r>
+              <w:rPr>
+                <w:rFonts w:ascii="Times New Roman" w:hAnsi="Times New Roman" w:cs="Times New Roman"/>
+                <w:sz w:val="24"/>
+                <w:szCs w:val="24"/>
+              </w:rPr>
+              <w:t>pelayanan toko bagus. hanya bagian pengiriman yg agak lambat</w:t>
+            </w:r>
+          </w:p>
+        </w:tc>
+      </w:tr>
+      <w:tr>
+        <w:tc>
+          <w:tcPr>
+            <w:tcW w:w="3416" w:type="dxa"/>
+          </w:tcPr>
+          <w:p>
+            <w:pPr>
+              <w:pStyle w:val="ListParagraph"/>
+              <w:spacing w:line="360" w:lineRule="auto"/>
+              <w:ind w:left="0"/>
+              <w:jc w:val="both"/>
+              <w:rPr>
+                <w:rFonts w:ascii="Times New Roman" w:hAnsi="Times New Roman" w:cs="Times New Roman"/>
+                <w:sz w:val="24"/>
+                <w:szCs w:val="24"/>
+              </w:rPr>
+            </w:pPr>
+            <w:r>
+              <w:rPr>
+                <w:rFonts w:ascii="Times New Roman" w:hAnsi="Times New Roman" w:cs="Times New Roman"/>
+                <w:sz w:val="24"/>
+                <w:szCs w:val="24"/>
+              </w:rPr>
+              <w:lastRenderedPageBreak/>
+              <w:t>5 hari (3 hari kerja) baru sampai. lama banget kirimnya</w:t>
+            </w:r>
+          </w:p>
+        </w:tc>
+        <w:tc>
+          <w:tcPr>
+            <w:tcW w:w="3431" w:type="dxa"/>
+          </w:tcPr>
+          <w:p>
+            <w:pPr>
+              <w:pStyle w:val="ListParagraph"/>
+              <w:spacing w:line="360" w:lineRule="auto"/>
+              <w:ind w:left="0"/>
+              <w:jc w:val="both"/>
+              <w:rPr>
+                <w:rFonts w:ascii="Times New Roman" w:hAnsi="Times New Roman" w:cs="Times New Roman"/>
+                <w:sz w:val="24"/>
+                <w:szCs w:val="24"/>
+              </w:rPr>
+            </w:pPr>
+            <w:r>
+              <w:rPr>
+                <w:rFonts w:ascii="Times New Roman" w:hAnsi="Times New Roman" w:cs="Times New Roman"/>
+                <w:sz w:val="24"/>
+                <w:szCs w:val="24"/>
+              </w:rPr>
+              <w:t>5 hari (3 hari kerja) baru sampai. lama banget kirimnya</w:t>
+            </w:r>
+          </w:p>
+        </w:tc>
+      </w:tr>
+      <w:tr>
+        <w:tc>
+          <w:tcPr>
+            <w:tcW w:w="3416" w:type="dxa"/>
+          </w:tcPr>
+          <w:p>
+            <w:pPr>
+              <w:pStyle w:val="ListParagraph"/>
+              <w:spacing w:line="360" w:lineRule="auto"/>
+              <w:ind w:left="0"/>
+              <w:jc w:val="both"/>
+              <w:rPr>
+                <w:rFonts w:ascii="Times New Roman" w:hAnsi="Times New Roman" w:cs="Times New Roman"/>
+                <w:sz w:val="24"/>
+                <w:szCs w:val="24"/>
+              </w:rPr>
+            </w:pPr>
+            <w:r>
+              <w:rPr>
+                <w:rFonts w:ascii="Times New Roman" w:hAnsi="Times New Roman" w:cs="Times New Roman"/>
+                <w:sz w:val="24"/>
+                <w:szCs w:val="24"/>
+              </w:rPr>
+              <w:t>Mohon maaf seller bagus tapi bintang 2 buat kurirnya, melebihi estimasi dan status tracking tidak jelas, tgl 25-28 Jakarta-jateng tanpa keterangan. Karena saya pikir pak...</w:t>
+            </w:r>
+          </w:p>
+        </w:tc>
+        <w:tc>
+          <w:tcPr>
+            <w:tcW w:w="3431" w:type="dxa"/>
+          </w:tcPr>
+          <w:p>
+            <w:pPr>
+              <w:pStyle w:val="ListParagraph"/>
+              <w:spacing w:line="360" w:lineRule="auto"/>
+              <w:ind w:left="0"/>
+              <w:jc w:val="both"/>
+              <w:rPr>
+                <w:rFonts w:ascii="Times New Roman" w:hAnsi="Times New Roman" w:cs="Times New Roman"/>
+                <w:sz w:val="24"/>
+                <w:szCs w:val="24"/>
+              </w:rPr>
+            </w:pPr>
+            <w:r>
+              <w:rPr>
+                <w:rFonts w:ascii="Times New Roman" w:hAnsi="Times New Roman" w:cs="Times New Roman"/>
+                <w:sz w:val="24"/>
+                <w:szCs w:val="24"/>
+              </w:rPr>
+              <w:t>mohon maaf seller bagus tapi bintang 2 buat kurirnya, melebihi estimasi dan status tracking tidak jelas, tgl 25-28 jakarta-jateng tanpa keterangan. karena saya pikir pak...</w:t>
+            </w:r>
+          </w:p>
+        </w:tc>
+      </w:tr>
+    </w:tbl>
     <w:p>
       <w:pPr>
         <w:pStyle w:val="Caption"/>
@@ -21307,13 +21186,21 @@
       <w:r>
         <w:rPr>
           <w:rFonts w:ascii="Times New Roman" w:hAnsi="Times New Roman" w:cs="Times New Roman"/>
+          <w:sz w:val="24"/>
+          <w:szCs w:val="24"/>
+        </w:rPr>
+        <w:t xml:space="preserve"> </w:t>
+      </w:r>
+      <w:r>
+        <w:rPr>
+          <w:rFonts w:ascii="Times New Roman" w:hAnsi="Times New Roman" w:cs="Times New Roman"/>
           <w:i w:val="0"/>
           <w:iCs w:val="0"/>
           <w:color w:val="auto"/>
           <w:sz w:val="22"/>
           <w:szCs w:val="22"/>
         </w:rPr>
-        <w:t xml:space="preserve">                       Gambar </w:t>
+        <w:t xml:space="preserve">                       </w:t>
       </w:r>
       <w:r>
         <w:rPr>
@@ -21324,16 +21211,49 @@
           <w:sz w:val="22"/>
           <w:szCs w:val="22"/>
         </w:rPr>
-        <w:t xml:space="preserve">3.2.2 kode </w:t>
-      </w:r>
-      <w:r>
-        <w:rPr>
-          <w:rFonts w:ascii="Times New Roman" w:hAnsi="Times New Roman" w:cs="Times New Roman"/>
+        <w:t>Tabel</w:t>
+      </w:r>
+      <w:r>
+        <w:rPr>
+          <w:rFonts w:ascii="Times New Roman" w:hAnsi="Times New Roman" w:cs="Times New Roman"/>
+          <w:i w:val="0"/>
+          <w:iCs w:val="0"/>
           <w:color w:val="auto"/>
           <w:sz w:val="22"/>
           <w:szCs w:val="22"/>
         </w:rPr>
-        <w:t>caseFolding</w:t>
+        <w:t xml:space="preserve"> </w:t>
+      </w:r>
+      <w:r>
+        <w:rPr>
+          <w:rFonts w:ascii="Times New Roman" w:hAnsi="Times New Roman" w:cs="Times New Roman"/>
+          <w:i w:val="0"/>
+          <w:iCs w:val="0"/>
+          <w:color w:val="auto"/>
+          <w:sz w:val="22"/>
+          <w:szCs w:val="22"/>
+        </w:rPr>
+        <w:t xml:space="preserve">3.9 tabel </w:t>
+      </w:r>
+      <w:r>
+        <w:rPr>
+          <w:rFonts w:ascii="Times New Roman" w:hAnsi="Times New Roman" w:cs="Times New Roman"/>
+          <w:color w:val="auto"/>
+          <w:sz w:val="22"/>
+          <w:szCs w:val="22"/>
+        </w:rPr>
+        <w:t>casefolding</w:t>
+      </w:r>
+      <w:r>
+        <w:rPr>
+          <w:rFonts w:ascii="Times New Roman" w:hAnsi="Times New Roman" w:cs="Times New Roman"/>
+          <w:i w:val="0"/>
+          <w:iCs w:val="0"/>
+          <w:color w:val="auto"/>
+          <w:sz w:val="22"/>
+          <w:szCs w:val="22"/>
+        </w:rPr>
+        <w:t xml:space="preserve"> 5 data hp</w:t>
       </w:r>
     </w:p>
     <w:p>
@@ -21348,6 +21268,1509 @@
           <w:szCs w:val="24"/>
         </w:rPr>
       </w:pPr>
+    </w:p>
+    <w:tbl>
+      <w:tblPr>
+        <w:tblStyle w:val="TableGrid"/>
+        <w:tblW w:w="6847" w:type="dxa"/>
+        <w:tblInd w:w="1091" w:type="dxa"/>
+        <w:tblLook w:val="04A0" w:firstRow="1" w:lastRow="0" w:firstColumn="1" w:lastColumn="0" w:noHBand="0" w:noVBand="1"/>
+      </w:tblPr>
+      <w:tblGrid>
+        <w:gridCol w:w="3416"/>
+        <w:gridCol w:w="3431"/>
+      </w:tblGrid>
+      <w:tr>
+        <w:tc>
+          <w:tcPr>
+            <w:tcW w:w="3416" w:type="dxa"/>
+          </w:tcPr>
+          <w:p>
+            <w:pPr>
+              <w:pStyle w:val="ListParagraph"/>
+              <w:spacing w:line="360" w:lineRule="auto"/>
+              <w:ind w:left="0"/>
+              <w:jc w:val="both"/>
+              <w:rPr>
+                <w:rFonts w:ascii="Times New Roman" w:hAnsi="Times New Roman" w:cs="Times New Roman"/>
+                <w:sz w:val="24"/>
+                <w:szCs w:val="24"/>
+              </w:rPr>
+            </w:pPr>
+            <w:r>
+              <w:rPr>
+                <w:rFonts w:ascii="Times New Roman" w:hAnsi="Times New Roman" w:cs="Times New Roman"/>
+                <w:sz w:val="24"/>
+                <w:szCs w:val="24"/>
+              </w:rPr>
+              <w:t>Komentar (ulasan)</w:t>
+            </w:r>
+          </w:p>
+        </w:tc>
+        <w:tc>
+          <w:tcPr>
+            <w:tcW w:w="3431" w:type="dxa"/>
+          </w:tcPr>
+          <w:p>
+            <w:pPr>
+              <w:pStyle w:val="ListParagraph"/>
+              <w:spacing w:line="360" w:lineRule="auto"/>
+              <w:ind w:left="0"/>
+              <w:jc w:val="both"/>
+              <w:rPr>
+                <w:rFonts w:ascii="Times New Roman" w:hAnsi="Times New Roman" w:cs="Times New Roman"/>
+                <w:i/>
+                <w:iCs/>
+                <w:sz w:val="24"/>
+                <w:szCs w:val="24"/>
+              </w:rPr>
+            </w:pPr>
+            <w:r>
+              <w:rPr>
+                <w:rFonts w:ascii="Times New Roman" w:hAnsi="Times New Roman" w:cs="Times New Roman"/>
+                <w:i/>
+                <w:iCs/>
+                <w:sz w:val="24"/>
+                <w:szCs w:val="24"/>
+              </w:rPr>
+              <w:t>Casefolding</w:t>
+            </w:r>
+          </w:p>
+        </w:tc>
+      </w:tr>
+      <w:tr>
+        <w:tc>
+          <w:tcPr>
+            <w:tcW w:w="3416" w:type="dxa"/>
+          </w:tcPr>
+          <w:p>
+            <w:pPr>
+              <w:pStyle w:val="ListParagraph"/>
+              <w:spacing w:line="360" w:lineRule="auto"/>
+              <w:ind w:left="0"/>
+              <w:jc w:val="both"/>
+              <w:rPr>
+                <w:rFonts w:ascii="Times New Roman" w:hAnsi="Times New Roman" w:cs="Times New Roman"/>
+                <w:sz w:val="24"/>
+                <w:szCs w:val="24"/>
+              </w:rPr>
+            </w:pPr>
+            <w:r>
+              <w:rPr>
+                <w:rFonts w:ascii="Times New Roman" w:hAnsi="Times New Roman" w:cs="Times New Roman"/>
+                <w:sz w:val="24"/>
+                <w:szCs w:val="24"/>
+              </w:rPr>
+              <w:t xml:space="preserve">terima kasih gan barang sudah mendarat dengan selamat </w:t>
+            </w:r>
+            <w:r>
+              <w:rPr>
+                <w:rFonts w:ascii="Segoe UI Emoji" w:hAnsi="Segoe UI Emoji" w:cs="Segoe UI Emoji"/>
+                <w:sz w:val="24"/>
+                <w:szCs w:val="24"/>
+              </w:rPr>
+              <w:t>👍🏻👍🏻</w:t>
+            </w:r>
+            <w:r>
+              <w:rPr>
+                <w:rFonts w:ascii="Times New Roman" w:hAnsi="Times New Roman" w:cs="Times New Roman"/>
+                <w:sz w:val="24"/>
+                <w:szCs w:val="24"/>
+              </w:rPr>
+              <w:t xml:space="preserve"> ada beberapa dent yang seperti nya bekas jatuh dan juga ada keyboard yang coak seperti kena rokok.</w:t>
+            </w:r>
+          </w:p>
+        </w:tc>
+        <w:tc>
+          <w:tcPr>
+            <w:tcW w:w="3431" w:type="dxa"/>
+          </w:tcPr>
+          <w:p>
+            <w:pPr>
+              <w:pStyle w:val="ListParagraph"/>
+              <w:spacing w:line="360" w:lineRule="auto"/>
+              <w:ind w:left="0"/>
+              <w:jc w:val="both"/>
+              <w:rPr>
+                <w:rFonts w:ascii="Times New Roman" w:hAnsi="Times New Roman" w:cs="Times New Roman"/>
+                <w:sz w:val="24"/>
+                <w:szCs w:val="24"/>
+              </w:rPr>
+            </w:pPr>
+            <w:r>
+              <w:rPr>
+                <w:rFonts w:ascii="Times New Roman" w:hAnsi="Times New Roman" w:cs="Times New Roman"/>
+                <w:sz w:val="24"/>
+                <w:szCs w:val="24"/>
+              </w:rPr>
+              <w:t xml:space="preserve">terima kasih gan barang sudah mendarat dengan selamat </w:t>
+            </w:r>
+            <w:r>
+              <w:rPr>
+                <w:rFonts w:ascii="Segoe UI Emoji" w:hAnsi="Segoe UI Emoji" w:cs="Segoe UI Emoji"/>
+                <w:sz w:val="24"/>
+                <w:szCs w:val="24"/>
+              </w:rPr>
+              <w:t>👍🏻👍🏻</w:t>
+            </w:r>
+            <w:r>
+              <w:rPr>
+                <w:rFonts w:ascii="Times New Roman" w:hAnsi="Times New Roman" w:cs="Times New Roman"/>
+                <w:sz w:val="24"/>
+                <w:szCs w:val="24"/>
+              </w:rPr>
+              <w:t xml:space="preserve"> ada beberapa dent yang seperti nya bekas jatuh dan juga ada keyboard yang coak seperti kena rokok.</w:t>
+            </w:r>
+          </w:p>
+        </w:tc>
+      </w:tr>
+      <w:tr>
+        <w:tc>
+          <w:tcPr>
+            <w:tcW w:w="3416" w:type="dxa"/>
+          </w:tcPr>
+          <w:p>
+            <w:pPr>
+              <w:pStyle w:val="ListParagraph"/>
+              <w:spacing w:line="360" w:lineRule="auto"/>
+              <w:ind w:left="0"/>
+              <w:jc w:val="both"/>
+              <w:rPr>
+                <w:rFonts w:ascii="Times New Roman" w:hAnsi="Times New Roman" w:cs="Times New Roman"/>
+                <w:sz w:val="24"/>
+                <w:szCs w:val="24"/>
+              </w:rPr>
+            </w:pPr>
+            <w:r>
+              <w:rPr>
+                <w:rFonts w:ascii="Times New Roman" w:hAnsi="Times New Roman" w:cs="Times New Roman"/>
+                <w:sz w:val="24"/>
+                <w:szCs w:val="24"/>
+              </w:rPr>
+              <w:t>baterainya boros, dan touchpad sering geser sendiri ketika disentuh</w:t>
+            </w:r>
+          </w:p>
+        </w:tc>
+        <w:tc>
+          <w:tcPr>
+            <w:tcW w:w="3431" w:type="dxa"/>
+          </w:tcPr>
+          <w:p>
+            <w:pPr>
+              <w:pStyle w:val="ListParagraph"/>
+              <w:spacing w:line="360" w:lineRule="auto"/>
+              <w:ind w:left="0"/>
+              <w:jc w:val="both"/>
+              <w:rPr>
+                <w:rFonts w:ascii="Times New Roman" w:hAnsi="Times New Roman" w:cs="Times New Roman"/>
+                <w:sz w:val="24"/>
+                <w:szCs w:val="24"/>
+              </w:rPr>
+            </w:pPr>
+            <w:r>
+              <w:rPr>
+                <w:rFonts w:ascii="Times New Roman" w:hAnsi="Times New Roman" w:cs="Times New Roman"/>
+                <w:sz w:val="24"/>
+                <w:szCs w:val="24"/>
+              </w:rPr>
+              <w:t>baterainya boros, dan touchpad sering geser sendiri ketika disentuh</w:t>
+            </w:r>
+          </w:p>
+        </w:tc>
+      </w:tr>
+      <w:tr>
+        <w:tc>
+          <w:tcPr>
+            <w:tcW w:w="3416" w:type="dxa"/>
+          </w:tcPr>
+          <w:p>
+            <w:pPr>
+              <w:pStyle w:val="ListParagraph"/>
+              <w:spacing w:line="360" w:lineRule="auto"/>
+              <w:ind w:left="0"/>
+              <w:jc w:val="both"/>
+              <w:rPr>
+                <w:rFonts w:ascii="Times New Roman" w:hAnsi="Times New Roman" w:cs="Times New Roman"/>
+                <w:sz w:val="24"/>
+                <w:szCs w:val="24"/>
+              </w:rPr>
+            </w:pPr>
+            <w:r>
+              <w:rPr>
+                <w:rFonts w:ascii="Times New Roman" w:hAnsi="Times New Roman" w:cs="Times New Roman"/>
+                <w:sz w:val="24"/>
+                <w:szCs w:val="24"/>
+              </w:rPr>
+              <w:t>Pelayanan toko bagus. Hanya bagian pengiriman yg agak lambat</w:t>
+            </w:r>
+          </w:p>
+        </w:tc>
+        <w:tc>
+          <w:tcPr>
+            <w:tcW w:w="3431" w:type="dxa"/>
+          </w:tcPr>
+          <w:p>
+            <w:pPr>
+              <w:pStyle w:val="ListParagraph"/>
+              <w:spacing w:line="360" w:lineRule="auto"/>
+              <w:ind w:left="0"/>
+              <w:jc w:val="both"/>
+              <w:rPr>
+                <w:rFonts w:ascii="Times New Roman" w:hAnsi="Times New Roman" w:cs="Times New Roman"/>
+                <w:sz w:val="24"/>
+                <w:szCs w:val="24"/>
+              </w:rPr>
+            </w:pPr>
+            <w:r>
+              <w:rPr>
+                <w:rFonts w:ascii="Times New Roman" w:hAnsi="Times New Roman" w:cs="Times New Roman"/>
+                <w:sz w:val="24"/>
+                <w:szCs w:val="24"/>
+              </w:rPr>
+              <w:t>pelayanan toko bagus. hanya bagian pengiriman yg agak lambat</w:t>
+            </w:r>
+          </w:p>
+        </w:tc>
+      </w:tr>
+      <w:tr>
+        <w:tc>
+          <w:tcPr>
+            <w:tcW w:w="3416" w:type="dxa"/>
+          </w:tcPr>
+          <w:p>
+            <w:pPr>
+              <w:pStyle w:val="ListParagraph"/>
+              <w:spacing w:line="360" w:lineRule="auto"/>
+              <w:ind w:left="0"/>
+              <w:jc w:val="both"/>
+              <w:rPr>
+                <w:rFonts w:ascii="Times New Roman" w:hAnsi="Times New Roman" w:cs="Times New Roman"/>
+                <w:sz w:val="24"/>
+                <w:szCs w:val="24"/>
+              </w:rPr>
+            </w:pPr>
+            <w:r>
+              <w:rPr>
+                <w:rFonts w:ascii="Times New Roman" w:hAnsi="Times New Roman" w:cs="Times New Roman"/>
+                <w:sz w:val="24"/>
+                <w:szCs w:val="24"/>
+              </w:rPr>
+              <w:t>keyboard nya udah di ganti, engga ori lagi</w:t>
+            </w:r>
+          </w:p>
+        </w:tc>
+        <w:tc>
+          <w:tcPr>
+            <w:tcW w:w="3431" w:type="dxa"/>
+          </w:tcPr>
+          <w:p>
+            <w:pPr>
+              <w:pStyle w:val="ListParagraph"/>
+              <w:spacing w:line="360" w:lineRule="auto"/>
+              <w:ind w:left="0"/>
+              <w:jc w:val="both"/>
+              <w:rPr>
+                <w:rFonts w:ascii="Times New Roman" w:hAnsi="Times New Roman" w:cs="Times New Roman"/>
+                <w:sz w:val="24"/>
+                <w:szCs w:val="24"/>
+              </w:rPr>
+            </w:pPr>
+            <w:r>
+              <w:rPr>
+                <w:rFonts w:ascii="Times New Roman" w:hAnsi="Times New Roman" w:cs="Times New Roman"/>
+                <w:sz w:val="24"/>
+                <w:szCs w:val="24"/>
+              </w:rPr>
+              <w:t>keyboard nya udah di ganti, engga ori lagi</w:t>
+            </w:r>
+          </w:p>
+        </w:tc>
+      </w:tr>
+      <w:tr>
+        <w:tc>
+          <w:tcPr>
+            <w:tcW w:w="3416" w:type="dxa"/>
+          </w:tcPr>
+          <w:p>
+            <w:pPr>
+              <w:pStyle w:val="ListParagraph"/>
+              <w:spacing w:line="360" w:lineRule="auto"/>
+              <w:ind w:left="0"/>
+              <w:jc w:val="both"/>
+              <w:rPr>
+                <w:rFonts w:ascii="Times New Roman" w:hAnsi="Times New Roman" w:cs="Times New Roman"/>
+                <w:sz w:val="24"/>
+                <w:szCs w:val="24"/>
+              </w:rPr>
+            </w:pPr>
+            <w:r>
+              <w:rPr>
+                <w:rFonts w:ascii="Times New Roman" w:hAnsi="Times New Roman" w:cs="Times New Roman"/>
+                <w:sz w:val="24"/>
+                <w:szCs w:val="24"/>
+              </w:rPr>
+              <w:t xml:space="preserve">barang tidak sesuai charger tidak sama dan charger tidak bisa di </w:t>
+            </w:r>
+            <w:proofErr w:type="gramStart"/>
+            <w:r>
+              <w:rPr>
+                <w:rFonts w:ascii="Times New Roman" w:hAnsi="Times New Roman" w:cs="Times New Roman"/>
+                <w:sz w:val="24"/>
+                <w:szCs w:val="24"/>
+              </w:rPr>
+              <w:t>gunakan.saya</w:t>
+            </w:r>
+            <w:proofErr w:type="gramEnd"/>
+            <w:r>
+              <w:rPr>
+                <w:rFonts w:ascii="Times New Roman" w:hAnsi="Times New Roman" w:cs="Times New Roman"/>
+                <w:sz w:val="24"/>
+                <w:szCs w:val="24"/>
+              </w:rPr>
+              <w:t xml:space="preserve"> akan ganti ulasan ini jika ada pertanggung jawaban</w:t>
+            </w:r>
+          </w:p>
+        </w:tc>
+        <w:tc>
+          <w:tcPr>
+            <w:tcW w:w="3431" w:type="dxa"/>
+          </w:tcPr>
+          <w:p>
+            <w:pPr>
+              <w:pStyle w:val="ListParagraph"/>
+              <w:spacing w:line="360" w:lineRule="auto"/>
+              <w:ind w:left="0"/>
+              <w:jc w:val="both"/>
+              <w:rPr>
+                <w:rFonts w:ascii="Times New Roman" w:hAnsi="Times New Roman" w:cs="Times New Roman"/>
+                <w:sz w:val="24"/>
+                <w:szCs w:val="24"/>
+              </w:rPr>
+            </w:pPr>
+            <w:r>
+              <w:rPr>
+                <w:rFonts w:ascii="Times New Roman" w:hAnsi="Times New Roman" w:cs="Times New Roman"/>
+                <w:sz w:val="24"/>
+                <w:szCs w:val="24"/>
+              </w:rPr>
+              <w:t xml:space="preserve">barang tidak sesuai charger tidak sama dan charger tidak bisa di </w:t>
+            </w:r>
+            <w:proofErr w:type="gramStart"/>
+            <w:r>
+              <w:rPr>
+                <w:rFonts w:ascii="Times New Roman" w:hAnsi="Times New Roman" w:cs="Times New Roman"/>
+                <w:sz w:val="24"/>
+                <w:szCs w:val="24"/>
+              </w:rPr>
+              <w:t>gunakan.saya</w:t>
+            </w:r>
+            <w:proofErr w:type="gramEnd"/>
+            <w:r>
+              <w:rPr>
+                <w:rFonts w:ascii="Times New Roman" w:hAnsi="Times New Roman" w:cs="Times New Roman"/>
+                <w:sz w:val="24"/>
+                <w:szCs w:val="24"/>
+              </w:rPr>
+              <w:t xml:space="preserve"> akan ganti ulasan ini jika ada pertanggung jawaban</w:t>
+            </w:r>
+          </w:p>
+        </w:tc>
+      </w:tr>
+    </w:tbl>
+    <w:p>
+      <w:pPr>
+        <w:pStyle w:val="Caption"/>
+        <w:jc w:val="center"/>
+        <w:rPr>
+          <w:rFonts w:ascii="Times New Roman" w:hAnsi="Times New Roman" w:cs="Times New Roman"/>
+          <w:i w:val="0"/>
+          <w:iCs w:val="0"/>
+          <w:color w:val="auto"/>
+          <w:sz w:val="22"/>
+          <w:szCs w:val="22"/>
+        </w:rPr>
+      </w:pPr>
+      <w:r>
+        <w:rPr>
+          <w:rFonts w:ascii="Times New Roman" w:hAnsi="Times New Roman" w:cs="Times New Roman"/>
+          <w:sz w:val="24"/>
+          <w:szCs w:val="24"/>
+        </w:rPr>
+        <w:t xml:space="preserve"> </w:t>
+      </w:r>
+      <w:r>
+        <w:rPr>
+          <w:rFonts w:ascii="Times New Roman" w:hAnsi="Times New Roman" w:cs="Times New Roman"/>
+          <w:i w:val="0"/>
+          <w:iCs w:val="0"/>
+          <w:color w:val="auto"/>
+          <w:sz w:val="22"/>
+          <w:szCs w:val="22"/>
+        </w:rPr>
+        <w:t xml:space="preserve">                       </w:t>
+      </w:r>
+      <w:r>
+        <w:rPr>
+          <w:rFonts w:ascii="Times New Roman" w:hAnsi="Times New Roman" w:cs="Times New Roman"/>
+          <w:i w:val="0"/>
+          <w:iCs w:val="0"/>
+          <w:color w:val="auto"/>
+          <w:sz w:val="22"/>
+          <w:szCs w:val="22"/>
+        </w:rPr>
+        <w:t>Tabel</w:t>
+      </w:r>
+      <w:r>
+        <w:rPr>
+          <w:rFonts w:ascii="Times New Roman" w:hAnsi="Times New Roman" w:cs="Times New Roman"/>
+          <w:i w:val="0"/>
+          <w:iCs w:val="0"/>
+          <w:color w:val="auto"/>
+          <w:sz w:val="22"/>
+          <w:szCs w:val="22"/>
+        </w:rPr>
+        <w:t xml:space="preserve"> </w:t>
+      </w:r>
+      <w:r>
+        <w:rPr>
+          <w:rFonts w:ascii="Times New Roman" w:hAnsi="Times New Roman" w:cs="Times New Roman"/>
+          <w:i w:val="0"/>
+          <w:iCs w:val="0"/>
+          <w:color w:val="auto"/>
+          <w:sz w:val="22"/>
+          <w:szCs w:val="22"/>
+        </w:rPr>
+        <w:t xml:space="preserve">3.10 tabel </w:t>
+      </w:r>
+      <w:r>
+        <w:rPr>
+          <w:rFonts w:ascii="Times New Roman" w:hAnsi="Times New Roman" w:cs="Times New Roman"/>
+          <w:color w:val="auto"/>
+          <w:sz w:val="22"/>
+          <w:szCs w:val="22"/>
+        </w:rPr>
+        <w:t>casefolding</w:t>
+      </w:r>
+      <w:r>
+        <w:rPr>
+          <w:rFonts w:ascii="Times New Roman" w:hAnsi="Times New Roman" w:cs="Times New Roman"/>
+          <w:i w:val="0"/>
+          <w:iCs w:val="0"/>
+          <w:color w:val="auto"/>
+          <w:sz w:val="22"/>
+          <w:szCs w:val="22"/>
+        </w:rPr>
+        <w:t xml:space="preserve"> 5 data laptop</w:t>
+      </w:r>
+    </w:p>
+    <w:p>
+      <w:pPr>
+        <w:pStyle w:val="ListParagraph"/>
+        <w:spacing w:line="360" w:lineRule="auto"/>
+        <w:ind w:left="1080"/>
+        <w:jc w:val="both"/>
+        <w:rPr>
+          <w:rFonts w:ascii="Times New Roman" w:hAnsi="Times New Roman" w:cs="Times New Roman"/>
+          <w:sz w:val="24"/>
+          <w:szCs w:val="24"/>
+        </w:rPr>
+      </w:pPr>
+    </w:p>
+    <w:p>
+      <w:pPr>
+        <w:pStyle w:val="ListParagraph"/>
+        <w:spacing w:line="360" w:lineRule="auto"/>
+        <w:ind w:left="1080"/>
+        <w:jc w:val="both"/>
+        <w:rPr>
+          <w:rFonts w:ascii="Times New Roman" w:hAnsi="Times New Roman" w:cs="Times New Roman"/>
+          <w:sz w:val="24"/>
+          <w:szCs w:val="24"/>
+        </w:rPr>
+      </w:pPr>
+    </w:p>
+    <w:tbl>
+      <w:tblPr>
+        <w:tblStyle w:val="TableGrid"/>
+        <w:tblW w:w="6847" w:type="dxa"/>
+        <w:tblInd w:w="1091" w:type="dxa"/>
+        <w:tblLook w:val="04A0" w:firstRow="1" w:lastRow="0" w:firstColumn="1" w:lastColumn="0" w:noHBand="0" w:noVBand="1"/>
+      </w:tblPr>
+      <w:tblGrid>
+        <w:gridCol w:w="3416"/>
+        <w:gridCol w:w="3431"/>
+      </w:tblGrid>
+      <w:tr>
+        <w:tc>
+          <w:tcPr>
+            <w:tcW w:w="3416" w:type="dxa"/>
+          </w:tcPr>
+          <w:p>
+            <w:pPr>
+              <w:pStyle w:val="ListParagraph"/>
+              <w:spacing w:line="360" w:lineRule="auto"/>
+              <w:ind w:left="0"/>
+              <w:jc w:val="both"/>
+              <w:rPr>
+                <w:rFonts w:ascii="Times New Roman" w:hAnsi="Times New Roman" w:cs="Times New Roman"/>
+                <w:sz w:val="24"/>
+                <w:szCs w:val="24"/>
+              </w:rPr>
+            </w:pPr>
+            <w:r>
+              <w:rPr>
+                <w:rFonts w:ascii="Times New Roman" w:hAnsi="Times New Roman" w:cs="Times New Roman"/>
+                <w:sz w:val="24"/>
+                <w:szCs w:val="24"/>
+              </w:rPr>
+              <w:lastRenderedPageBreak/>
+              <w:t>Komentar (ulasan)</w:t>
+            </w:r>
+          </w:p>
+        </w:tc>
+        <w:tc>
+          <w:tcPr>
+            <w:tcW w:w="3431" w:type="dxa"/>
+          </w:tcPr>
+          <w:p>
+            <w:pPr>
+              <w:pStyle w:val="ListParagraph"/>
+              <w:spacing w:line="360" w:lineRule="auto"/>
+              <w:ind w:left="0"/>
+              <w:jc w:val="both"/>
+              <w:rPr>
+                <w:rFonts w:ascii="Times New Roman" w:hAnsi="Times New Roman" w:cs="Times New Roman"/>
+                <w:i/>
+                <w:iCs/>
+                <w:sz w:val="24"/>
+                <w:szCs w:val="24"/>
+              </w:rPr>
+            </w:pPr>
+            <w:r>
+              <w:rPr>
+                <w:rFonts w:ascii="Times New Roman" w:hAnsi="Times New Roman" w:cs="Times New Roman"/>
+                <w:i/>
+                <w:iCs/>
+                <w:sz w:val="24"/>
+                <w:szCs w:val="24"/>
+              </w:rPr>
+              <w:t>Casefolding</w:t>
+            </w:r>
+          </w:p>
+        </w:tc>
+      </w:tr>
+      <w:tr>
+        <w:tc>
+          <w:tcPr>
+            <w:tcW w:w="3416" w:type="dxa"/>
+          </w:tcPr>
+          <w:p>
+            <w:pPr>
+              <w:pStyle w:val="ListParagraph"/>
+              <w:spacing w:line="360" w:lineRule="auto"/>
+              <w:ind w:left="0"/>
+              <w:jc w:val="both"/>
+              <w:rPr>
+                <w:rFonts w:ascii="Times New Roman" w:hAnsi="Times New Roman" w:cs="Times New Roman"/>
+                <w:sz w:val="24"/>
+                <w:szCs w:val="24"/>
+              </w:rPr>
+            </w:pPr>
+            <w:r>
+              <w:rPr>
+                <w:rFonts w:ascii="Times New Roman" w:hAnsi="Times New Roman" w:cs="Times New Roman"/>
+                <w:sz w:val="24"/>
+                <w:szCs w:val="24"/>
+              </w:rPr>
+              <w:t xml:space="preserve">Pertama kali cobain kaos erigo. Baju sesuai dengan yang ada di foto. Bahan bagus banget! sablonnya juga bagus. pokoknya mantap </w:t>
+            </w:r>
+            <w:r>
+              <w:rPr>
+                <w:rFonts w:ascii="Segoe UI Emoji" w:hAnsi="Segoe UI Emoji" w:cs="Segoe UI Emoji"/>
+                <w:sz w:val="24"/>
+                <w:szCs w:val="24"/>
+              </w:rPr>
+              <w:t>👌🏼</w:t>
+            </w:r>
+          </w:p>
+        </w:tc>
+        <w:tc>
+          <w:tcPr>
+            <w:tcW w:w="3431" w:type="dxa"/>
+          </w:tcPr>
+          <w:p>
+            <w:pPr>
+              <w:pStyle w:val="ListParagraph"/>
+              <w:spacing w:line="360" w:lineRule="auto"/>
+              <w:ind w:left="0"/>
+              <w:jc w:val="both"/>
+              <w:rPr>
+                <w:rFonts w:ascii="Times New Roman" w:hAnsi="Times New Roman" w:cs="Times New Roman"/>
+                <w:sz w:val="24"/>
+                <w:szCs w:val="24"/>
+              </w:rPr>
+            </w:pPr>
+            <w:r>
+              <w:rPr>
+                <w:rFonts w:ascii="Times New Roman" w:hAnsi="Times New Roman" w:cs="Times New Roman"/>
+                <w:sz w:val="24"/>
+                <w:szCs w:val="24"/>
+              </w:rPr>
+              <w:t xml:space="preserve">pertama kali cobain kaos erigo. baju sesuai dengan yang ada di foto. bahan bagus banget! sablonnya juga bagus. pokoknya mantap </w:t>
+            </w:r>
+            <w:r>
+              <w:rPr>
+                <w:rFonts w:ascii="Segoe UI Emoji" w:hAnsi="Segoe UI Emoji" w:cs="Segoe UI Emoji"/>
+                <w:sz w:val="24"/>
+                <w:szCs w:val="24"/>
+              </w:rPr>
+              <w:t>👌🏼</w:t>
+            </w:r>
+          </w:p>
+        </w:tc>
+      </w:tr>
+      <w:tr>
+        <w:tc>
+          <w:tcPr>
+            <w:tcW w:w="3416" w:type="dxa"/>
+          </w:tcPr>
+          <w:p>
+            <w:pPr>
+              <w:pStyle w:val="ListParagraph"/>
+              <w:spacing w:line="360" w:lineRule="auto"/>
+              <w:ind w:left="0"/>
+              <w:jc w:val="both"/>
+              <w:rPr>
+                <w:rFonts w:ascii="Times New Roman" w:hAnsi="Times New Roman" w:cs="Times New Roman"/>
+                <w:sz w:val="24"/>
+                <w:szCs w:val="24"/>
+              </w:rPr>
+            </w:pPr>
+            <w:r>
+              <w:rPr>
+                <w:rFonts w:ascii="Times New Roman" w:hAnsi="Times New Roman" w:cs="Times New Roman"/>
+                <w:sz w:val="24"/>
+                <w:szCs w:val="24"/>
+              </w:rPr>
+              <w:t>Oke... Sudah order 2x disini</w:t>
+            </w:r>
+          </w:p>
+        </w:tc>
+        <w:tc>
+          <w:tcPr>
+            <w:tcW w:w="3431" w:type="dxa"/>
+          </w:tcPr>
+          <w:p>
+            <w:pPr>
+              <w:pStyle w:val="ListParagraph"/>
+              <w:spacing w:line="360" w:lineRule="auto"/>
+              <w:ind w:left="0"/>
+              <w:jc w:val="both"/>
+              <w:rPr>
+                <w:rFonts w:ascii="Times New Roman" w:hAnsi="Times New Roman" w:cs="Times New Roman"/>
+                <w:sz w:val="24"/>
+                <w:szCs w:val="24"/>
+              </w:rPr>
+            </w:pPr>
+            <w:r>
+              <w:rPr>
+                <w:rFonts w:ascii="Times New Roman" w:hAnsi="Times New Roman" w:cs="Times New Roman"/>
+                <w:sz w:val="24"/>
+                <w:szCs w:val="24"/>
+              </w:rPr>
+              <w:t>oke... sudah order 2x disini</w:t>
+            </w:r>
+          </w:p>
+        </w:tc>
+      </w:tr>
+      <w:tr>
+        <w:tc>
+          <w:tcPr>
+            <w:tcW w:w="3416" w:type="dxa"/>
+          </w:tcPr>
+          <w:p>
+            <w:pPr>
+              <w:pStyle w:val="ListParagraph"/>
+              <w:spacing w:line="360" w:lineRule="auto"/>
+              <w:ind w:left="0"/>
+              <w:jc w:val="both"/>
+              <w:rPr>
+                <w:rFonts w:ascii="Times New Roman" w:hAnsi="Times New Roman" w:cs="Times New Roman"/>
+                <w:sz w:val="24"/>
+                <w:szCs w:val="24"/>
+              </w:rPr>
+            </w:pPr>
+            <w:r>
+              <w:rPr>
+                <w:rFonts w:ascii="Times New Roman" w:hAnsi="Times New Roman" w:cs="Times New Roman"/>
+                <w:sz w:val="24"/>
+                <w:szCs w:val="24"/>
+              </w:rPr>
+              <w:t>Bahannya lembut dan ga panas. Suka banget</w:t>
+            </w:r>
+          </w:p>
+        </w:tc>
+        <w:tc>
+          <w:tcPr>
+            <w:tcW w:w="3431" w:type="dxa"/>
+          </w:tcPr>
+          <w:p>
+            <w:pPr>
+              <w:pStyle w:val="ListParagraph"/>
+              <w:spacing w:line="360" w:lineRule="auto"/>
+              <w:ind w:left="0"/>
+              <w:jc w:val="both"/>
+              <w:rPr>
+                <w:rFonts w:ascii="Times New Roman" w:hAnsi="Times New Roman" w:cs="Times New Roman"/>
+                <w:sz w:val="24"/>
+                <w:szCs w:val="24"/>
+              </w:rPr>
+            </w:pPr>
+            <w:r>
+              <w:rPr>
+                <w:rFonts w:ascii="Times New Roman" w:hAnsi="Times New Roman" w:cs="Times New Roman"/>
+                <w:sz w:val="24"/>
+                <w:szCs w:val="24"/>
+              </w:rPr>
+              <w:t>bahannya lembut dan ga panas. suka banget</w:t>
+            </w:r>
+          </w:p>
+        </w:tc>
+      </w:tr>
+      <w:tr>
+        <w:tc>
+          <w:tcPr>
+            <w:tcW w:w="3416" w:type="dxa"/>
+          </w:tcPr>
+          <w:p>
+            <w:pPr>
+              <w:pStyle w:val="ListParagraph"/>
+              <w:spacing w:line="360" w:lineRule="auto"/>
+              <w:ind w:left="0"/>
+              <w:jc w:val="both"/>
+              <w:rPr>
+                <w:rFonts w:ascii="Times New Roman" w:hAnsi="Times New Roman" w:cs="Times New Roman"/>
+                <w:sz w:val="24"/>
+                <w:szCs w:val="24"/>
+              </w:rPr>
+            </w:pPr>
+            <w:r>
+              <w:rPr>
+                <w:rFonts w:ascii="Times New Roman" w:hAnsi="Times New Roman" w:cs="Times New Roman"/>
+                <w:sz w:val="24"/>
+                <w:szCs w:val="24"/>
+              </w:rPr>
+              <w:t>Kiriman cepat sampai. Bahan kain agak tebal. Ukurannya kurang lebar dikit, berasa bukan 52. Thanks</w:t>
+            </w:r>
+          </w:p>
+        </w:tc>
+        <w:tc>
+          <w:tcPr>
+            <w:tcW w:w="3431" w:type="dxa"/>
+          </w:tcPr>
+          <w:p>
+            <w:pPr>
+              <w:pStyle w:val="ListParagraph"/>
+              <w:spacing w:line="360" w:lineRule="auto"/>
+              <w:ind w:left="0"/>
+              <w:jc w:val="both"/>
+              <w:rPr>
+                <w:rFonts w:ascii="Times New Roman" w:hAnsi="Times New Roman" w:cs="Times New Roman"/>
+                <w:sz w:val="24"/>
+                <w:szCs w:val="24"/>
+              </w:rPr>
+            </w:pPr>
+            <w:r>
+              <w:rPr>
+                <w:rFonts w:ascii="Times New Roman" w:hAnsi="Times New Roman" w:cs="Times New Roman"/>
+                <w:sz w:val="24"/>
+                <w:szCs w:val="24"/>
+              </w:rPr>
+              <w:t>kiriman cepat sampai. bahan kain agak tebal. ukurannya kurang lebar dikit, berasa bukan 52. thanks</w:t>
+            </w:r>
+          </w:p>
+        </w:tc>
+      </w:tr>
+      <w:tr>
+        <w:tc>
+          <w:tcPr>
+            <w:tcW w:w="3416" w:type="dxa"/>
+          </w:tcPr>
+          <w:p>
+            <w:pPr>
+              <w:pStyle w:val="ListParagraph"/>
+              <w:spacing w:line="360" w:lineRule="auto"/>
+              <w:ind w:left="0"/>
+              <w:jc w:val="both"/>
+              <w:rPr>
+                <w:rFonts w:ascii="Times New Roman" w:hAnsi="Times New Roman" w:cs="Times New Roman"/>
+                <w:sz w:val="24"/>
+                <w:szCs w:val="24"/>
+              </w:rPr>
+            </w:pPr>
+            <w:r>
+              <w:rPr>
+                <w:rFonts w:ascii="Times New Roman" w:hAnsi="Times New Roman" w:cs="Times New Roman"/>
+                <w:sz w:val="24"/>
+                <w:szCs w:val="24"/>
+              </w:rPr>
+              <w:t>maaf Jahitan nya gini amet</w:t>
+            </w:r>
+          </w:p>
+        </w:tc>
+        <w:tc>
+          <w:tcPr>
+            <w:tcW w:w="3431" w:type="dxa"/>
+          </w:tcPr>
+          <w:p>
+            <w:pPr>
+              <w:pStyle w:val="ListParagraph"/>
+              <w:spacing w:line="360" w:lineRule="auto"/>
+              <w:ind w:left="0"/>
+              <w:jc w:val="both"/>
+              <w:rPr>
+                <w:rFonts w:ascii="Times New Roman" w:hAnsi="Times New Roman" w:cs="Times New Roman"/>
+                <w:sz w:val="24"/>
+                <w:szCs w:val="24"/>
+              </w:rPr>
+            </w:pPr>
+            <w:r>
+              <w:rPr>
+                <w:rFonts w:ascii="Times New Roman" w:hAnsi="Times New Roman" w:cs="Times New Roman"/>
+                <w:sz w:val="24"/>
+                <w:szCs w:val="24"/>
+              </w:rPr>
+              <w:t>maaf jahitan nya gini amet</w:t>
+            </w:r>
+          </w:p>
+        </w:tc>
+      </w:tr>
+    </w:tbl>
+    <w:p>
+      <w:pPr>
+        <w:pStyle w:val="Caption"/>
+        <w:jc w:val="center"/>
+        <w:rPr>
+          <w:rFonts w:ascii="Times New Roman" w:hAnsi="Times New Roman" w:cs="Times New Roman"/>
+          <w:i w:val="0"/>
+          <w:iCs w:val="0"/>
+          <w:color w:val="auto"/>
+          <w:sz w:val="22"/>
+          <w:szCs w:val="22"/>
+        </w:rPr>
+      </w:pPr>
+      <w:r>
+        <w:rPr>
+          <w:rFonts w:ascii="Times New Roman" w:hAnsi="Times New Roman" w:cs="Times New Roman"/>
+          <w:sz w:val="24"/>
+          <w:szCs w:val="24"/>
+        </w:rPr>
+        <w:t xml:space="preserve"> </w:t>
+      </w:r>
+      <w:r>
+        <w:rPr>
+          <w:rFonts w:ascii="Times New Roman" w:hAnsi="Times New Roman" w:cs="Times New Roman"/>
+          <w:i w:val="0"/>
+          <w:iCs w:val="0"/>
+          <w:color w:val="auto"/>
+          <w:sz w:val="22"/>
+          <w:szCs w:val="22"/>
+        </w:rPr>
+        <w:t xml:space="preserve">                       </w:t>
+      </w:r>
+      <w:r>
+        <w:rPr>
+          <w:rFonts w:ascii="Times New Roman" w:hAnsi="Times New Roman" w:cs="Times New Roman"/>
+          <w:i w:val="0"/>
+          <w:iCs w:val="0"/>
+          <w:color w:val="auto"/>
+          <w:sz w:val="22"/>
+          <w:szCs w:val="22"/>
+        </w:rPr>
+        <w:t>Tabel</w:t>
+      </w:r>
+      <w:r>
+        <w:rPr>
+          <w:rFonts w:ascii="Times New Roman" w:hAnsi="Times New Roman" w:cs="Times New Roman"/>
+          <w:i w:val="0"/>
+          <w:iCs w:val="0"/>
+          <w:color w:val="auto"/>
+          <w:sz w:val="22"/>
+          <w:szCs w:val="22"/>
+        </w:rPr>
+        <w:t xml:space="preserve"> </w:t>
+      </w:r>
+      <w:r>
+        <w:rPr>
+          <w:rFonts w:ascii="Times New Roman" w:hAnsi="Times New Roman" w:cs="Times New Roman"/>
+          <w:i w:val="0"/>
+          <w:iCs w:val="0"/>
+          <w:color w:val="auto"/>
+          <w:sz w:val="22"/>
+          <w:szCs w:val="22"/>
+        </w:rPr>
+        <w:t xml:space="preserve">3.11 tabel </w:t>
+      </w:r>
+      <w:r>
+        <w:rPr>
+          <w:rFonts w:ascii="Times New Roman" w:hAnsi="Times New Roman" w:cs="Times New Roman"/>
+          <w:color w:val="auto"/>
+          <w:sz w:val="22"/>
+          <w:szCs w:val="22"/>
+        </w:rPr>
+        <w:t>casefolding</w:t>
+      </w:r>
+      <w:r>
+        <w:rPr>
+          <w:rFonts w:ascii="Times New Roman" w:hAnsi="Times New Roman" w:cs="Times New Roman"/>
+          <w:i w:val="0"/>
+          <w:iCs w:val="0"/>
+          <w:color w:val="auto"/>
+          <w:sz w:val="22"/>
+          <w:szCs w:val="22"/>
+        </w:rPr>
+        <w:t xml:space="preserve"> 5 data kemeja</w:t>
+      </w:r>
+    </w:p>
+    <w:p>
+      <w:pPr>
+        <w:pStyle w:val="ListParagraph"/>
+        <w:spacing w:line="360" w:lineRule="auto"/>
+        <w:ind w:left="1080"/>
+        <w:jc w:val="both"/>
+        <w:rPr>
+          <w:rFonts w:ascii="Times New Roman" w:hAnsi="Times New Roman" w:cs="Times New Roman"/>
+          <w:sz w:val="24"/>
+          <w:szCs w:val="24"/>
+        </w:rPr>
+      </w:pPr>
+    </w:p>
+    <w:tbl>
+      <w:tblPr>
+        <w:tblStyle w:val="TableGrid"/>
+        <w:tblW w:w="6847" w:type="dxa"/>
+        <w:tblInd w:w="1091" w:type="dxa"/>
+        <w:tblLook w:val="04A0" w:firstRow="1" w:lastRow="0" w:firstColumn="1" w:lastColumn="0" w:noHBand="0" w:noVBand="1"/>
+      </w:tblPr>
+      <w:tblGrid>
+        <w:gridCol w:w="3416"/>
+        <w:gridCol w:w="3431"/>
+      </w:tblGrid>
+      <w:tr>
+        <w:tc>
+          <w:tcPr>
+            <w:tcW w:w="3416" w:type="dxa"/>
+          </w:tcPr>
+          <w:p>
+            <w:pPr>
+              <w:pStyle w:val="ListParagraph"/>
+              <w:spacing w:line="360" w:lineRule="auto"/>
+              <w:ind w:left="0"/>
+              <w:jc w:val="both"/>
+              <w:rPr>
+                <w:rFonts w:ascii="Times New Roman" w:hAnsi="Times New Roman" w:cs="Times New Roman"/>
+                <w:sz w:val="24"/>
+                <w:szCs w:val="24"/>
+              </w:rPr>
+            </w:pPr>
+            <w:r>
+              <w:rPr>
+                <w:rFonts w:ascii="Times New Roman" w:hAnsi="Times New Roman" w:cs="Times New Roman"/>
+                <w:sz w:val="24"/>
+                <w:szCs w:val="24"/>
+              </w:rPr>
+              <w:t>Komentar (ulasan)</w:t>
+            </w:r>
+          </w:p>
+        </w:tc>
+        <w:tc>
+          <w:tcPr>
+            <w:tcW w:w="3431" w:type="dxa"/>
+          </w:tcPr>
+          <w:p>
+            <w:pPr>
+              <w:pStyle w:val="ListParagraph"/>
+              <w:spacing w:line="360" w:lineRule="auto"/>
+              <w:ind w:left="0"/>
+              <w:jc w:val="both"/>
+              <w:rPr>
+                <w:rFonts w:ascii="Times New Roman" w:hAnsi="Times New Roman" w:cs="Times New Roman"/>
+                <w:i/>
+                <w:iCs/>
+                <w:sz w:val="24"/>
+                <w:szCs w:val="24"/>
+              </w:rPr>
+            </w:pPr>
+            <w:r>
+              <w:rPr>
+                <w:rFonts w:ascii="Times New Roman" w:hAnsi="Times New Roman" w:cs="Times New Roman"/>
+                <w:i/>
+                <w:iCs/>
+                <w:sz w:val="24"/>
+                <w:szCs w:val="24"/>
+              </w:rPr>
+              <w:t>Casefolding</w:t>
+            </w:r>
+          </w:p>
+        </w:tc>
+      </w:tr>
+      <w:tr>
+        <w:tc>
+          <w:tcPr>
+            <w:tcW w:w="3416" w:type="dxa"/>
+          </w:tcPr>
+          <w:p>
+            <w:pPr>
+              <w:pStyle w:val="ListParagraph"/>
+              <w:spacing w:line="360" w:lineRule="auto"/>
+              <w:ind w:left="0"/>
+              <w:jc w:val="both"/>
+              <w:rPr>
+                <w:rFonts w:ascii="Times New Roman" w:hAnsi="Times New Roman" w:cs="Times New Roman"/>
+                <w:sz w:val="24"/>
+                <w:szCs w:val="24"/>
+              </w:rPr>
+            </w:pPr>
+            <w:r>
+              <w:rPr>
+                <w:rFonts w:ascii="Times New Roman" w:hAnsi="Times New Roman" w:cs="Times New Roman"/>
+                <w:sz w:val="24"/>
+                <w:szCs w:val="24"/>
+              </w:rPr>
+              <w:t>Nyaman model bagus jahitan rapi ukuran pas</w:t>
+            </w:r>
+          </w:p>
+        </w:tc>
+        <w:tc>
+          <w:tcPr>
+            <w:tcW w:w="3431" w:type="dxa"/>
+          </w:tcPr>
+          <w:p>
+            <w:pPr>
+              <w:pStyle w:val="ListParagraph"/>
+              <w:spacing w:line="360" w:lineRule="auto"/>
+              <w:ind w:left="0"/>
+              <w:jc w:val="both"/>
+              <w:rPr>
+                <w:rFonts w:ascii="Times New Roman" w:hAnsi="Times New Roman" w:cs="Times New Roman"/>
+                <w:sz w:val="24"/>
+                <w:szCs w:val="24"/>
+              </w:rPr>
+            </w:pPr>
+            <w:r>
+              <w:rPr>
+                <w:rFonts w:ascii="Times New Roman" w:hAnsi="Times New Roman" w:cs="Times New Roman"/>
+                <w:sz w:val="24"/>
+                <w:szCs w:val="24"/>
+              </w:rPr>
+              <w:t>nyaman model bagus jahitan rapi ukuran pas</w:t>
+            </w:r>
+          </w:p>
+        </w:tc>
+      </w:tr>
+      <w:tr>
+        <w:tc>
+          <w:tcPr>
+            <w:tcW w:w="3416" w:type="dxa"/>
+          </w:tcPr>
+          <w:p>
+            <w:pPr>
+              <w:pStyle w:val="ListParagraph"/>
+              <w:spacing w:line="360" w:lineRule="auto"/>
+              <w:ind w:left="0"/>
+              <w:jc w:val="both"/>
+              <w:rPr>
+                <w:rFonts w:ascii="Times New Roman" w:hAnsi="Times New Roman" w:cs="Times New Roman"/>
+                <w:sz w:val="24"/>
+                <w:szCs w:val="24"/>
+              </w:rPr>
+            </w:pPr>
+            <w:r>
+              <w:rPr>
+                <w:rFonts w:ascii="Times New Roman" w:hAnsi="Times New Roman" w:cs="Times New Roman"/>
+                <w:sz w:val="24"/>
+                <w:szCs w:val="24"/>
+              </w:rPr>
+              <w:t xml:space="preserve">Total udah punya 10, beli 3 bulan sekali </w:t>
+            </w:r>
+            <w:r>
+              <w:rPr>
+                <w:rFonts w:ascii="Segoe UI Emoji" w:hAnsi="Segoe UI Emoji" w:cs="Segoe UI Emoji"/>
+                <w:sz w:val="24"/>
+                <w:szCs w:val="24"/>
+              </w:rPr>
+              <w:t>🤣</w:t>
+            </w:r>
+            <w:r>
+              <w:rPr>
+                <w:rFonts w:ascii="Times New Roman" w:hAnsi="Times New Roman" w:cs="Times New Roman"/>
+                <w:sz w:val="24"/>
+                <w:szCs w:val="24"/>
+              </w:rPr>
+              <w:t xml:space="preserve"> bahan enak soalnya</w:t>
+            </w:r>
+          </w:p>
+        </w:tc>
+        <w:tc>
+          <w:tcPr>
+            <w:tcW w:w="3431" w:type="dxa"/>
+          </w:tcPr>
+          <w:p>
+            <w:pPr>
+              <w:pStyle w:val="ListParagraph"/>
+              <w:spacing w:line="360" w:lineRule="auto"/>
+              <w:ind w:left="0"/>
+              <w:jc w:val="both"/>
+              <w:rPr>
+                <w:rFonts w:ascii="Times New Roman" w:hAnsi="Times New Roman" w:cs="Times New Roman"/>
+                <w:sz w:val="24"/>
+                <w:szCs w:val="24"/>
+              </w:rPr>
+            </w:pPr>
+            <w:r>
+              <w:rPr>
+                <w:rFonts w:ascii="Times New Roman" w:hAnsi="Times New Roman" w:cs="Times New Roman"/>
+                <w:sz w:val="24"/>
+                <w:szCs w:val="24"/>
+              </w:rPr>
+              <w:t xml:space="preserve">total udah punya 10, beli 3 bulan sekali </w:t>
+            </w:r>
+            <w:r>
+              <w:rPr>
+                <w:rFonts w:ascii="Segoe UI Emoji" w:hAnsi="Segoe UI Emoji" w:cs="Segoe UI Emoji"/>
+                <w:sz w:val="24"/>
+                <w:szCs w:val="24"/>
+              </w:rPr>
+              <w:t>🤣</w:t>
+            </w:r>
+            <w:r>
+              <w:rPr>
+                <w:rFonts w:ascii="Times New Roman" w:hAnsi="Times New Roman" w:cs="Times New Roman"/>
+                <w:sz w:val="24"/>
+                <w:szCs w:val="24"/>
+              </w:rPr>
+              <w:t xml:space="preserve"> bahan enak soalnya</w:t>
+            </w:r>
+          </w:p>
+        </w:tc>
+      </w:tr>
+      <w:tr>
+        <w:tc>
+          <w:tcPr>
+            <w:tcW w:w="3416" w:type="dxa"/>
+          </w:tcPr>
+          <w:p>
+            <w:pPr>
+              <w:pStyle w:val="ListParagraph"/>
+              <w:spacing w:line="360" w:lineRule="auto"/>
+              <w:ind w:left="0"/>
+              <w:jc w:val="both"/>
+              <w:rPr>
+                <w:rFonts w:ascii="Times New Roman" w:hAnsi="Times New Roman" w:cs="Times New Roman"/>
+                <w:sz w:val="24"/>
+                <w:szCs w:val="24"/>
+              </w:rPr>
+            </w:pPr>
+            <w:r>
+              <w:rPr>
+                <w:rFonts w:ascii="Times New Roman" w:hAnsi="Times New Roman" w:cs="Times New Roman"/>
+                <w:sz w:val="24"/>
+                <w:szCs w:val="24"/>
+              </w:rPr>
+              <w:t>Mantap</w:t>
+            </w:r>
+          </w:p>
+        </w:tc>
+        <w:tc>
+          <w:tcPr>
+            <w:tcW w:w="3431" w:type="dxa"/>
+          </w:tcPr>
+          <w:p>
+            <w:pPr>
+              <w:pStyle w:val="ListParagraph"/>
+              <w:spacing w:line="360" w:lineRule="auto"/>
+              <w:ind w:left="0"/>
+              <w:jc w:val="both"/>
+              <w:rPr>
+                <w:rFonts w:ascii="Times New Roman" w:hAnsi="Times New Roman" w:cs="Times New Roman"/>
+                <w:sz w:val="24"/>
+                <w:szCs w:val="24"/>
+              </w:rPr>
+            </w:pPr>
+            <w:r>
+              <w:rPr>
+                <w:rFonts w:ascii="Times New Roman" w:hAnsi="Times New Roman" w:cs="Times New Roman"/>
+                <w:sz w:val="24"/>
+                <w:szCs w:val="24"/>
+              </w:rPr>
+              <w:t>mantap</w:t>
+            </w:r>
+          </w:p>
+        </w:tc>
+      </w:tr>
+      <w:tr>
+        <w:tc>
+          <w:tcPr>
+            <w:tcW w:w="3416" w:type="dxa"/>
+          </w:tcPr>
+          <w:p>
+            <w:pPr>
+              <w:pStyle w:val="ListParagraph"/>
+              <w:spacing w:line="360" w:lineRule="auto"/>
+              <w:ind w:left="0"/>
+              <w:jc w:val="both"/>
+              <w:rPr>
+                <w:rFonts w:ascii="Times New Roman" w:hAnsi="Times New Roman" w:cs="Times New Roman"/>
+                <w:sz w:val="24"/>
+                <w:szCs w:val="24"/>
+              </w:rPr>
+            </w:pPr>
+            <w:r>
+              <w:rPr>
+                <w:rFonts w:ascii="Times New Roman" w:hAnsi="Times New Roman" w:cs="Times New Roman"/>
+                <w:sz w:val="24"/>
+                <w:szCs w:val="24"/>
+              </w:rPr>
+              <w:t xml:space="preserve">agak sedikit kecewa dengan erigo kali ini karena slow </w:t>
+            </w:r>
+            <w:proofErr w:type="gramStart"/>
+            <w:r>
+              <w:rPr>
+                <w:rFonts w:ascii="Times New Roman" w:hAnsi="Times New Roman" w:cs="Times New Roman"/>
+                <w:sz w:val="24"/>
+                <w:szCs w:val="24"/>
+              </w:rPr>
+              <w:t>respon ,</w:t>
+            </w:r>
+            <w:proofErr w:type="gramEnd"/>
+            <w:r>
+              <w:rPr>
+                <w:rFonts w:ascii="Times New Roman" w:hAnsi="Times New Roman" w:cs="Times New Roman"/>
+                <w:sz w:val="24"/>
+                <w:szCs w:val="24"/>
+              </w:rPr>
+              <w:t xml:space="preserve"> dan tidak ada balasan dari admin nya , meskipun barang nya sampai namun telat</w:t>
+            </w:r>
+          </w:p>
+        </w:tc>
+        <w:tc>
+          <w:tcPr>
+            <w:tcW w:w="3431" w:type="dxa"/>
+          </w:tcPr>
+          <w:p>
+            <w:pPr>
+              <w:pStyle w:val="ListParagraph"/>
+              <w:spacing w:line="360" w:lineRule="auto"/>
+              <w:ind w:left="0"/>
+              <w:jc w:val="both"/>
+              <w:rPr>
+                <w:rFonts w:ascii="Times New Roman" w:hAnsi="Times New Roman" w:cs="Times New Roman"/>
+                <w:sz w:val="24"/>
+                <w:szCs w:val="24"/>
+              </w:rPr>
+            </w:pPr>
+            <w:r>
+              <w:rPr>
+                <w:rFonts w:ascii="Times New Roman" w:hAnsi="Times New Roman" w:cs="Times New Roman"/>
+                <w:sz w:val="24"/>
+                <w:szCs w:val="24"/>
+              </w:rPr>
+              <w:t xml:space="preserve">agak sedikit kecewa dengan erigo kali ini karena slow </w:t>
+            </w:r>
+            <w:proofErr w:type="gramStart"/>
+            <w:r>
+              <w:rPr>
+                <w:rFonts w:ascii="Times New Roman" w:hAnsi="Times New Roman" w:cs="Times New Roman"/>
+                <w:sz w:val="24"/>
+                <w:szCs w:val="24"/>
+              </w:rPr>
+              <w:t>respon ,</w:t>
+            </w:r>
+            <w:proofErr w:type="gramEnd"/>
+            <w:r>
+              <w:rPr>
+                <w:rFonts w:ascii="Times New Roman" w:hAnsi="Times New Roman" w:cs="Times New Roman"/>
+                <w:sz w:val="24"/>
+                <w:szCs w:val="24"/>
+              </w:rPr>
+              <w:t xml:space="preserve"> dan tidak ada balasan dari admin nya , meskipun barang nya sampai namun telat</w:t>
+            </w:r>
+          </w:p>
+        </w:tc>
+      </w:tr>
+      <w:tr>
+        <w:tc>
+          <w:tcPr>
+            <w:tcW w:w="3416" w:type="dxa"/>
+          </w:tcPr>
+          <w:p>
+            <w:pPr>
+              <w:pStyle w:val="ListParagraph"/>
+              <w:spacing w:line="360" w:lineRule="auto"/>
+              <w:ind w:left="0"/>
+              <w:jc w:val="both"/>
+              <w:rPr>
+                <w:rFonts w:ascii="Times New Roman" w:hAnsi="Times New Roman" w:cs="Times New Roman"/>
+                <w:sz w:val="24"/>
+                <w:szCs w:val="24"/>
+              </w:rPr>
+            </w:pPr>
+            <w:r>
+              <w:rPr>
+                <w:rFonts w:ascii="Times New Roman" w:hAnsi="Times New Roman" w:cs="Times New Roman"/>
+                <w:sz w:val="24"/>
+                <w:szCs w:val="24"/>
+              </w:rPr>
+              <w:t>pengiriman lama, pesanan tidak sesuai dgn apa yg dipesan. kecewa sama barang yg dtng tdk sesuai pdhal produk terkenal.</w:t>
+            </w:r>
+          </w:p>
+        </w:tc>
+        <w:tc>
+          <w:tcPr>
+            <w:tcW w:w="3431" w:type="dxa"/>
+          </w:tcPr>
+          <w:p>
+            <w:pPr>
+              <w:pStyle w:val="ListParagraph"/>
+              <w:spacing w:line="360" w:lineRule="auto"/>
+              <w:ind w:left="0"/>
+              <w:jc w:val="both"/>
+              <w:rPr>
+                <w:rFonts w:ascii="Times New Roman" w:hAnsi="Times New Roman" w:cs="Times New Roman"/>
+                <w:sz w:val="24"/>
+                <w:szCs w:val="24"/>
+              </w:rPr>
+            </w:pPr>
+            <w:r>
+              <w:rPr>
+                <w:rFonts w:ascii="Times New Roman" w:hAnsi="Times New Roman" w:cs="Times New Roman"/>
+                <w:sz w:val="24"/>
+                <w:szCs w:val="24"/>
+              </w:rPr>
+              <w:t>pengiriman lama, pesanan tidak sesuai dgn apa yg dipesan. kecewa sama barang yg dtng tdk sesuai pdhal produk terkenal.</w:t>
+            </w:r>
+          </w:p>
+        </w:tc>
+      </w:tr>
+    </w:tbl>
+    <w:p>
+      <w:pPr>
+        <w:pStyle w:val="Caption"/>
+        <w:jc w:val="center"/>
+        <w:rPr>
+          <w:rFonts w:ascii="Times New Roman" w:hAnsi="Times New Roman" w:cs="Times New Roman"/>
+          <w:i w:val="0"/>
+          <w:iCs w:val="0"/>
+          <w:color w:val="auto"/>
+          <w:sz w:val="22"/>
+          <w:szCs w:val="22"/>
+        </w:rPr>
+      </w:pPr>
+      <w:r>
+        <w:rPr>
+          <w:rFonts w:ascii="Times New Roman" w:hAnsi="Times New Roman" w:cs="Times New Roman"/>
+          <w:sz w:val="24"/>
+          <w:szCs w:val="24"/>
+        </w:rPr>
+        <w:t xml:space="preserve"> </w:t>
+      </w:r>
+      <w:r>
+        <w:rPr>
+          <w:rFonts w:ascii="Times New Roman" w:hAnsi="Times New Roman" w:cs="Times New Roman"/>
+          <w:i w:val="0"/>
+          <w:iCs w:val="0"/>
+          <w:color w:val="auto"/>
+          <w:sz w:val="22"/>
+          <w:szCs w:val="22"/>
+        </w:rPr>
+        <w:t xml:space="preserve">                       </w:t>
+      </w:r>
+      <w:r>
+        <w:rPr>
+          <w:rFonts w:ascii="Times New Roman" w:hAnsi="Times New Roman" w:cs="Times New Roman"/>
+          <w:i w:val="0"/>
+          <w:iCs w:val="0"/>
+          <w:color w:val="auto"/>
+          <w:sz w:val="22"/>
+          <w:szCs w:val="22"/>
+        </w:rPr>
+        <w:t>Tabel</w:t>
+      </w:r>
+      <w:r>
+        <w:rPr>
+          <w:rFonts w:ascii="Times New Roman" w:hAnsi="Times New Roman" w:cs="Times New Roman"/>
+          <w:i w:val="0"/>
+          <w:iCs w:val="0"/>
+          <w:color w:val="auto"/>
+          <w:sz w:val="22"/>
+          <w:szCs w:val="22"/>
+        </w:rPr>
+        <w:t xml:space="preserve"> </w:t>
+      </w:r>
+      <w:r>
+        <w:rPr>
+          <w:rFonts w:ascii="Times New Roman" w:hAnsi="Times New Roman" w:cs="Times New Roman"/>
+          <w:i w:val="0"/>
+          <w:iCs w:val="0"/>
+          <w:color w:val="auto"/>
+          <w:sz w:val="22"/>
+          <w:szCs w:val="22"/>
+        </w:rPr>
+        <w:t>3.1</w:t>
+      </w:r>
+      <w:r>
+        <w:rPr>
+          <w:rFonts w:ascii="Times New Roman" w:hAnsi="Times New Roman" w:cs="Times New Roman"/>
+          <w:i w:val="0"/>
+          <w:iCs w:val="0"/>
+          <w:color w:val="auto"/>
+          <w:sz w:val="22"/>
+          <w:szCs w:val="22"/>
+        </w:rPr>
+        <w:t>2</w:t>
+      </w:r>
+      <w:r>
+        <w:rPr>
+          <w:rFonts w:ascii="Times New Roman" w:hAnsi="Times New Roman" w:cs="Times New Roman"/>
+          <w:i w:val="0"/>
+          <w:iCs w:val="0"/>
+          <w:color w:val="auto"/>
+          <w:sz w:val="22"/>
+          <w:szCs w:val="22"/>
+        </w:rPr>
+        <w:t xml:space="preserve"> tabel </w:t>
+      </w:r>
+      <w:r>
+        <w:rPr>
+          <w:rFonts w:ascii="Times New Roman" w:hAnsi="Times New Roman" w:cs="Times New Roman"/>
+          <w:color w:val="auto"/>
+          <w:sz w:val="22"/>
+          <w:szCs w:val="22"/>
+        </w:rPr>
+        <w:t>casefolding</w:t>
+      </w:r>
+      <w:r>
+        <w:rPr>
+          <w:rFonts w:ascii="Times New Roman" w:hAnsi="Times New Roman" w:cs="Times New Roman"/>
+          <w:i w:val="0"/>
+          <w:iCs w:val="0"/>
+          <w:color w:val="auto"/>
+          <w:sz w:val="22"/>
+          <w:szCs w:val="22"/>
+        </w:rPr>
+        <w:t xml:space="preserve"> 5 data k</w:t>
+      </w:r>
+      <w:r>
+        <w:rPr>
+          <w:rFonts w:ascii="Times New Roman" w:hAnsi="Times New Roman" w:cs="Times New Roman"/>
+          <w:i w:val="0"/>
+          <w:iCs w:val="0"/>
+          <w:color w:val="auto"/>
+          <w:sz w:val="22"/>
+          <w:szCs w:val="22"/>
+        </w:rPr>
+        <w:t>aos</w:t>
+      </w:r>
     </w:p>
     <w:p>
       <w:pPr>
@@ -21457,111 +22880,449 @@
           <w:sz w:val="24"/>
           <w:szCs w:val="24"/>
         </w:rPr>
-        <w:t xml:space="preserve">pada tahap ini digunakan </w:t>
-      </w:r>
-      <w:r>
-        <w:rPr>
-          <w:rFonts w:ascii="Times New Roman" w:hAnsi="Times New Roman" w:cs="Times New Roman"/>
-          <w:i/>
-          <w:iCs/>
-          <w:sz w:val="24"/>
-          <w:szCs w:val="24"/>
-        </w:rPr>
-        <w:t>regular expression</w:t>
-      </w:r>
-      <w:r>
-        <w:rPr>
-          <w:rFonts w:ascii="Times New Roman" w:hAnsi="Times New Roman" w:cs="Times New Roman"/>
-          <w:i/>
-          <w:iCs/>
-          <w:sz w:val="24"/>
-          <w:szCs w:val="24"/>
-        </w:rPr>
-        <w:t>.</w:t>
-      </w:r>
-      <w:r>
-        <w:rPr>
-          <w:rFonts w:ascii="Times New Roman" w:hAnsi="Times New Roman" w:cs="Times New Roman"/>
-          <w:sz w:val="24"/>
-          <w:szCs w:val="24"/>
-        </w:rPr>
-        <w:t xml:space="preserve"> Kode yang digunakan untuk tahapan ini sebagai berikut:</w:t>
-      </w:r>
-    </w:p>
-    <w:p>
-      <w:pPr>
-        <w:pStyle w:val="ListParagraph"/>
-        <w:spacing w:line="360" w:lineRule="auto"/>
-        <w:ind w:left="1080"/>
-        <w:jc w:val="both"/>
-        <w:rPr>
-          <w:rFonts w:ascii="Times New Roman" w:hAnsi="Times New Roman" w:cs="Times New Roman"/>
-          <w:sz w:val="24"/>
-          <w:szCs w:val="24"/>
-        </w:rPr>
-      </w:pPr>
-      <w:r>
-        <w:rPr>
-          <w:noProof/>
-        </w:rPr>
-        <w:lastRenderedPageBreak/>
-        <w:drawing>
-          <wp:inline distT="0" distB="0" distL="0" distR="0" wp14:anchorId="619383E9" wp14:editId="1954BF11">
-            <wp:extent cx="5039995" cy="2339340"/>
-            <wp:effectExtent l="0" t="0" r="8255" b="3810"/>
-            <wp:docPr id="1239785036" name="Picture 1" descr="A picture containing text, screenshot, font, multimedia&#10;&#10;Description automatically generated"/>
-            <wp:cNvGraphicFramePr>
-              <a:graphicFrameLocks xmlns:a="http://schemas.openxmlformats.org/drawingml/2006/main" noChangeAspect="1"/>
-            </wp:cNvGraphicFramePr>
-            <a:graphic xmlns:a="http://schemas.openxmlformats.org/drawingml/2006/main">
-              <a:graphicData uri="http://schemas.openxmlformats.org/drawingml/2006/picture">
-                <pic:pic xmlns:pic="http://schemas.openxmlformats.org/drawingml/2006/picture">
-                  <pic:nvPicPr>
-                    <pic:cNvPr id="1239785036" name="Picture 1" descr="A picture containing text, screenshot, font, multimedia&#10;&#10;Description automatically generated"/>
-                    <pic:cNvPicPr/>
-                  </pic:nvPicPr>
-                  <pic:blipFill>
-                    <a:blip r:embed="rId21"/>
-                    <a:stretch>
-                      <a:fillRect/>
-                    </a:stretch>
-                  </pic:blipFill>
-                  <pic:spPr>
-                    <a:xfrm>
-                      <a:off x="0" y="0"/>
-                      <a:ext cx="5039995" cy="2339340"/>
-                    </a:xfrm>
-                    <a:prstGeom prst="rect">
-                      <a:avLst/>
-                    </a:prstGeom>
-                  </pic:spPr>
-                </pic:pic>
-              </a:graphicData>
-            </a:graphic>
-          </wp:inline>
-        </w:drawing>
-      </w:r>
-      <w:r>
-        <w:rPr>
-          <w:rFonts w:ascii="Times New Roman" w:hAnsi="Times New Roman" w:cs="Times New Roman"/>
-          <w:sz w:val="24"/>
-          <w:szCs w:val="24"/>
-        </w:rPr>
-        <w:t xml:space="preserve"> </w:t>
-      </w:r>
-    </w:p>
+        <w:t xml:space="preserve">berikut paparan data yang dilaukan </w:t>
+      </w:r>
+      <w:r>
+        <w:rPr>
+          <w:rFonts w:ascii="Times New Roman" w:hAnsi="Times New Roman" w:cs="Times New Roman"/>
+          <w:i/>
+          <w:iCs/>
+          <w:sz w:val="24"/>
+          <w:szCs w:val="24"/>
+        </w:rPr>
+        <w:t>p</w:t>
+      </w:r>
+      <w:r>
+        <w:rPr>
+          <w:rFonts w:ascii="Times New Roman" w:hAnsi="Times New Roman" w:cs="Times New Roman"/>
+          <w:i/>
+          <w:iCs/>
+          <w:sz w:val="24"/>
+          <w:szCs w:val="24"/>
+        </w:rPr>
+        <w:t>unctuation removal</w:t>
+      </w:r>
+      <w:r>
+        <w:rPr>
+          <w:rFonts w:ascii="Times New Roman" w:hAnsi="Times New Roman" w:cs="Times New Roman"/>
+          <w:sz w:val="24"/>
+          <w:szCs w:val="24"/>
+        </w:rPr>
+        <w:t>:</w:t>
+      </w:r>
+    </w:p>
+    <w:tbl>
+      <w:tblPr>
+        <w:tblStyle w:val="TableGrid"/>
+        <w:tblW w:w="6862" w:type="dxa"/>
+        <w:tblInd w:w="1091" w:type="dxa"/>
+        <w:tblLook w:val="04A0" w:firstRow="1" w:lastRow="0" w:firstColumn="1" w:lastColumn="0" w:noHBand="0" w:noVBand="1"/>
+      </w:tblPr>
+      <w:tblGrid>
+        <w:gridCol w:w="3431"/>
+        <w:gridCol w:w="3431"/>
+      </w:tblGrid>
+      <w:tr>
+        <w:tc>
+          <w:tcPr>
+            <w:tcW w:w="3431" w:type="dxa"/>
+          </w:tcPr>
+          <w:p>
+            <w:pPr>
+              <w:pStyle w:val="ListParagraph"/>
+              <w:spacing w:line="360" w:lineRule="auto"/>
+              <w:ind w:left="0"/>
+              <w:jc w:val="both"/>
+              <w:rPr>
+                <w:rFonts w:ascii="Times New Roman" w:hAnsi="Times New Roman" w:cs="Times New Roman"/>
+                <w:i/>
+                <w:iCs/>
+                <w:sz w:val="24"/>
+                <w:szCs w:val="24"/>
+              </w:rPr>
+            </w:pPr>
+            <w:r>
+              <w:rPr>
+                <w:rFonts w:ascii="Times New Roman" w:hAnsi="Times New Roman" w:cs="Times New Roman"/>
+                <w:i/>
+                <w:iCs/>
+                <w:sz w:val="24"/>
+                <w:szCs w:val="24"/>
+              </w:rPr>
+              <w:t>Casefolding</w:t>
+            </w:r>
+          </w:p>
+        </w:tc>
+        <w:tc>
+          <w:tcPr>
+            <w:tcW w:w="3431" w:type="dxa"/>
+          </w:tcPr>
+          <w:p>
+            <w:pPr>
+              <w:pStyle w:val="ListParagraph"/>
+              <w:spacing w:line="360" w:lineRule="auto"/>
+              <w:ind w:left="0"/>
+              <w:jc w:val="both"/>
+              <w:rPr>
+                <w:rFonts w:ascii="Times New Roman" w:hAnsi="Times New Roman" w:cs="Times New Roman"/>
+                <w:i/>
+                <w:iCs/>
+                <w:sz w:val="24"/>
+                <w:szCs w:val="24"/>
+              </w:rPr>
+            </w:pPr>
+            <w:r>
+              <w:rPr>
+                <w:rFonts w:ascii="Times New Roman" w:hAnsi="Times New Roman" w:cs="Times New Roman"/>
+                <w:i/>
+                <w:iCs/>
+                <w:sz w:val="24"/>
+                <w:szCs w:val="24"/>
+              </w:rPr>
+              <w:t>Punctuation removal</w:t>
+            </w:r>
+          </w:p>
+        </w:tc>
+      </w:tr>
+      <w:tr>
+        <w:tc>
+          <w:tcPr>
+            <w:tcW w:w="3431" w:type="dxa"/>
+          </w:tcPr>
+          <w:p>
+            <w:pPr>
+              <w:pStyle w:val="ListParagraph"/>
+              <w:spacing w:line="360" w:lineRule="auto"/>
+              <w:ind w:left="0"/>
+              <w:jc w:val="both"/>
+              <w:rPr>
+                <w:rFonts w:ascii="Times New Roman" w:hAnsi="Times New Roman" w:cs="Times New Roman"/>
+                <w:sz w:val="24"/>
+                <w:szCs w:val="24"/>
+              </w:rPr>
+            </w:pPr>
+            <w:r>
+              <w:rPr>
+                <w:rFonts w:ascii="Times New Roman" w:hAnsi="Times New Roman" w:cs="Times New Roman"/>
+                <w:sz w:val="24"/>
+                <w:szCs w:val="24"/>
+              </w:rPr>
+              <w:t>terkecoh banget sama variannya ternyata yang di klik 9a. bukan 9c. semoga awet deh ya hpnya. thx seller</w:t>
+            </w:r>
+          </w:p>
+        </w:tc>
+        <w:tc>
+          <w:tcPr>
+            <w:tcW w:w="3431" w:type="dxa"/>
+          </w:tcPr>
+          <w:p>
+            <w:pPr>
+              <w:pStyle w:val="ListParagraph"/>
+              <w:spacing w:line="360" w:lineRule="auto"/>
+              <w:ind w:left="0"/>
+              <w:jc w:val="both"/>
+              <w:rPr>
+                <w:rFonts w:ascii="Times New Roman" w:hAnsi="Times New Roman" w:cs="Times New Roman"/>
+                <w:sz w:val="24"/>
+                <w:szCs w:val="24"/>
+              </w:rPr>
+            </w:pPr>
+            <w:r>
+              <w:rPr>
+                <w:rFonts w:ascii="Times New Roman" w:hAnsi="Times New Roman" w:cs="Times New Roman"/>
+                <w:sz w:val="24"/>
+                <w:szCs w:val="24"/>
+              </w:rPr>
+              <w:t xml:space="preserve">terkecoh banget sama variannya ternyata yang di </w:t>
+            </w:r>
+            <w:proofErr w:type="gramStart"/>
+            <w:r>
+              <w:rPr>
+                <w:rFonts w:ascii="Times New Roman" w:hAnsi="Times New Roman" w:cs="Times New Roman"/>
+                <w:sz w:val="24"/>
+                <w:szCs w:val="24"/>
+              </w:rPr>
+              <w:t>klik  a</w:t>
+            </w:r>
+            <w:proofErr w:type="gramEnd"/>
+            <w:r>
+              <w:rPr>
+                <w:rFonts w:ascii="Times New Roman" w:hAnsi="Times New Roman" w:cs="Times New Roman"/>
+                <w:sz w:val="24"/>
+                <w:szCs w:val="24"/>
+              </w:rPr>
+              <w:t xml:space="preserve">  bukan  c  semoga awet deh ya hpnya  thx seller</w:t>
+            </w:r>
+          </w:p>
+        </w:tc>
+      </w:tr>
+      <w:tr>
+        <w:tc>
+          <w:tcPr>
+            <w:tcW w:w="3431" w:type="dxa"/>
+          </w:tcPr>
+          <w:p>
+            <w:pPr>
+              <w:pStyle w:val="ListParagraph"/>
+              <w:spacing w:line="360" w:lineRule="auto"/>
+              <w:ind w:left="0"/>
+              <w:jc w:val="both"/>
+              <w:rPr>
+                <w:rFonts w:ascii="Times New Roman" w:hAnsi="Times New Roman" w:cs="Times New Roman"/>
+                <w:sz w:val="24"/>
+                <w:szCs w:val="24"/>
+              </w:rPr>
+            </w:pPr>
+            <w:r>
+              <w:rPr>
+                <w:rFonts w:ascii="Times New Roman" w:hAnsi="Times New Roman" w:cs="Times New Roman"/>
+                <w:sz w:val="24"/>
+                <w:szCs w:val="24"/>
+              </w:rPr>
+              <w:t>hp nya bagus. tapi tg parah, sdh kotor di bagian lengketnya dari awal. jd gak bisa dipake. case nya kasar banget, mending case yg transparan aja sekalian. padahal bayar l...</w:t>
+            </w:r>
+          </w:p>
+        </w:tc>
+        <w:tc>
+          <w:tcPr>
+            <w:tcW w:w="3431" w:type="dxa"/>
+          </w:tcPr>
+          <w:p>
+            <w:pPr>
+              <w:pStyle w:val="ListParagraph"/>
+              <w:spacing w:line="360" w:lineRule="auto"/>
+              <w:ind w:left="0"/>
+              <w:jc w:val="both"/>
+              <w:rPr>
+                <w:rFonts w:ascii="Times New Roman" w:hAnsi="Times New Roman" w:cs="Times New Roman"/>
+                <w:sz w:val="24"/>
+                <w:szCs w:val="24"/>
+              </w:rPr>
+            </w:pPr>
+            <w:r>
+              <w:rPr>
+                <w:rFonts w:ascii="Times New Roman" w:hAnsi="Times New Roman" w:cs="Times New Roman"/>
+                <w:sz w:val="24"/>
+                <w:szCs w:val="24"/>
+              </w:rPr>
+              <w:t xml:space="preserve">hp nya </w:t>
+            </w:r>
+            <w:proofErr w:type="gramStart"/>
+            <w:r>
+              <w:rPr>
+                <w:rFonts w:ascii="Times New Roman" w:hAnsi="Times New Roman" w:cs="Times New Roman"/>
+                <w:sz w:val="24"/>
+                <w:szCs w:val="24"/>
+              </w:rPr>
+              <w:t>bagus  tapi</w:t>
+            </w:r>
+            <w:proofErr w:type="gramEnd"/>
+            <w:r>
+              <w:rPr>
+                <w:rFonts w:ascii="Times New Roman" w:hAnsi="Times New Roman" w:cs="Times New Roman"/>
+                <w:sz w:val="24"/>
+                <w:szCs w:val="24"/>
+              </w:rPr>
+              <w:t xml:space="preserve"> tg parah  sdh kotor di bagian lengketnya dari awal  jd gak bisa dipake  case nya kasar banget  mending case yg transparan aja sekalian  padahal bayar l    </w:t>
+            </w:r>
+          </w:p>
+        </w:tc>
+      </w:tr>
+      <w:tr>
+        <w:tc>
+          <w:tcPr>
+            <w:tcW w:w="3431" w:type="dxa"/>
+          </w:tcPr>
+          <w:p>
+            <w:pPr>
+              <w:pStyle w:val="ListParagraph"/>
+              <w:spacing w:line="360" w:lineRule="auto"/>
+              <w:ind w:left="0"/>
+              <w:jc w:val="both"/>
+              <w:rPr>
+                <w:rFonts w:ascii="Times New Roman" w:hAnsi="Times New Roman" w:cs="Times New Roman"/>
+                <w:sz w:val="24"/>
+                <w:szCs w:val="24"/>
+              </w:rPr>
+            </w:pPr>
+            <w:r>
+              <w:rPr>
+                <w:rFonts w:ascii="Times New Roman" w:hAnsi="Times New Roman" w:cs="Times New Roman"/>
+                <w:sz w:val="24"/>
+                <w:szCs w:val="24"/>
+              </w:rPr>
+              <w:t>pelayanan toko bagus. hanya bagian pengiriman yg agak lambat</w:t>
+            </w:r>
+          </w:p>
+        </w:tc>
+        <w:tc>
+          <w:tcPr>
+            <w:tcW w:w="3431" w:type="dxa"/>
+          </w:tcPr>
+          <w:p>
+            <w:pPr>
+              <w:pStyle w:val="ListParagraph"/>
+              <w:spacing w:line="360" w:lineRule="auto"/>
+              <w:ind w:left="0"/>
+              <w:jc w:val="both"/>
+              <w:rPr>
+                <w:rFonts w:ascii="Times New Roman" w:hAnsi="Times New Roman" w:cs="Times New Roman"/>
+                <w:sz w:val="24"/>
+                <w:szCs w:val="24"/>
+              </w:rPr>
+            </w:pPr>
+            <w:r>
+              <w:rPr>
+                <w:rFonts w:ascii="Times New Roman" w:hAnsi="Times New Roman" w:cs="Times New Roman"/>
+                <w:sz w:val="24"/>
+                <w:szCs w:val="24"/>
+              </w:rPr>
+              <w:t xml:space="preserve">pelayanan toko </w:t>
+            </w:r>
+            <w:proofErr w:type="gramStart"/>
+            <w:r>
+              <w:rPr>
+                <w:rFonts w:ascii="Times New Roman" w:hAnsi="Times New Roman" w:cs="Times New Roman"/>
+                <w:sz w:val="24"/>
+                <w:szCs w:val="24"/>
+              </w:rPr>
+              <w:t>bagus  hanya</w:t>
+            </w:r>
+            <w:proofErr w:type="gramEnd"/>
+            <w:r>
+              <w:rPr>
+                <w:rFonts w:ascii="Times New Roman" w:hAnsi="Times New Roman" w:cs="Times New Roman"/>
+                <w:sz w:val="24"/>
+                <w:szCs w:val="24"/>
+              </w:rPr>
+              <w:t xml:space="preserve"> bagian pengiriman yg agak lambat</w:t>
+            </w:r>
+          </w:p>
+        </w:tc>
+      </w:tr>
+      <w:tr>
+        <w:tc>
+          <w:tcPr>
+            <w:tcW w:w="3431" w:type="dxa"/>
+          </w:tcPr>
+          <w:p>
+            <w:pPr>
+              <w:pStyle w:val="ListParagraph"/>
+              <w:spacing w:line="360" w:lineRule="auto"/>
+              <w:ind w:left="0"/>
+              <w:jc w:val="both"/>
+              <w:rPr>
+                <w:rFonts w:ascii="Times New Roman" w:hAnsi="Times New Roman" w:cs="Times New Roman"/>
+                <w:sz w:val="24"/>
+                <w:szCs w:val="24"/>
+              </w:rPr>
+            </w:pPr>
+            <w:r>
+              <w:rPr>
+                <w:rFonts w:ascii="Times New Roman" w:hAnsi="Times New Roman" w:cs="Times New Roman"/>
+                <w:sz w:val="24"/>
+                <w:szCs w:val="24"/>
+              </w:rPr>
+              <w:t>5 hari (3 hari kerja) baru sampai. lama banget kirimnya</w:t>
+            </w:r>
+          </w:p>
+        </w:tc>
+        <w:tc>
+          <w:tcPr>
+            <w:tcW w:w="3431" w:type="dxa"/>
+          </w:tcPr>
+          <w:p>
+            <w:pPr>
+              <w:pStyle w:val="ListParagraph"/>
+              <w:spacing w:line="360" w:lineRule="auto"/>
+              <w:ind w:left="0"/>
+              <w:jc w:val="both"/>
+              <w:rPr>
+                <w:rFonts w:ascii="Times New Roman" w:hAnsi="Times New Roman" w:cs="Times New Roman"/>
+                <w:sz w:val="24"/>
+                <w:szCs w:val="24"/>
+              </w:rPr>
+            </w:pPr>
+            <w:r>
+              <w:rPr>
+                <w:rFonts w:ascii="Times New Roman" w:hAnsi="Times New Roman" w:cs="Times New Roman"/>
+                <w:sz w:val="24"/>
+                <w:szCs w:val="24"/>
+              </w:rPr>
+              <w:t xml:space="preserve">  hari    hari </w:t>
+            </w:r>
+            <w:proofErr w:type="gramStart"/>
+            <w:r>
+              <w:rPr>
+                <w:rFonts w:ascii="Times New Roman" w:hAnsi="Times New Roman" w:cs="Times New Roman"/>
+                <w:sz w:val="24"/>
+                <w:szCs w:val="24"/>
+              </w:rPr>
+              <w:t>kerja  baru</w:t>
+            </w:r>
+            <w:proofErr w:type="gramEnd"/>
+            <w:r>
+              <w:rPr>
+                <w:rFonts w:ascii="Times New Roman" w:hAnsi="Times New Roman" w:cs="Times New Roman"/>
+                <w:sz w:val="24"/>
+                <w:szCs w:val="24"/>
+              </w:rPr>
+              <w:t xml:space="preserve"> sampai  lama banget kirimnya</w:t>
+            </w:r>
+          </w:p>
+        </w:tc>
+      </w:tr>
+      <w:tr>
+        <w:tc>
+          <w:tcPr>
+            <w:tcW w:w="3431" w:type="dxa"/>
+          </w:tcPr>
+          <w:p>
+            <w:pPr>
+              <w:pStyle w:val="ListParagraph"/>
+              <w:spacing w:line="360" w:lineRule="auto"/>
+              <w:ind w:left="0"/>
+              <w:jc w:val="both"/>
+              <w:rPr>
+                <w:rFonts w:ascii="Times New Roman" w:hAnsi="Times New Roman" w:cs="Times New Roman"/>
+                <w:sz w:val="24"/>
+                <w:szCs w:val="24"/>
+              </w:rPr>
+            </w:pPr>
+            <w:r>
+              <w:rPr>
+                <w:rFonts w:ascii="Times New Roman" w:hAnsi="Times New Roman" w:cs="Times New Roman"/>
+                <w:sz w:val="24"/>
+                <w:szCs w:val="24"/>
+              </w:rPr>
+              <w:t>mohon maaf seller bagus tapi bintang 2 buat kurirnya, melebihi estimasi dan status tracking tidak jelas, tgl 25-28 jakarta-jateng tanpa keterangan. karena saya pikir pak...</w:t>
+            </w:r>
+          </w:p>
+        </w:tc>
+        <w:tc>
+          <w:tcPr>
+            <w:tcW w:w="3431" w:type="dxa"/>
+          </w:tcPr>
+          <w:p>
+            <w:pPr>
+              <w:pStyle w:val="ListParagraph"/>
+              <w:spacing w:line="360" w:lineRule="auto"/>
+              <w:ind w:left="0"/>
+              <w:jc w:val="both"/>
+              <w:rPr>
+                <w:rFonts w:ascii="Times New Roman" w:hAnsi="Times New Roman" w:cs="Times New Roman"/>
+                <w:sz w:val="24"/>
+                <w:szCs w:val="24"/>
+              </w:rPr>
+            </w:pPr>
+          </w:p>
+        </w:tc>
+      </w:tr>
+    </w:tbl>
     <w:p>
       <w:pPr>
         <w:pStyle w:val="Caption"/>
         <w:jc w:val="center"/>
-        <w:rPr>
-          <w:rFonts w:ascii="Times New Roman" w:hAnsi="Times New Roman" w:cs="Times New Roman"/>
-          <w:color w:val="auto"/>
-          <w:sz w:val="22"/>
-          <w:szCs w:val="22"/>
-        </w:rPr>
-      </w:pPr>
-      <w:r>
         <w:rPr>
           <w:rFonts w:ascii="Times New Roman" w:hAnsi="Times New Roman" w:cs="Times New Roman"/>
           <w:i w:val="0"/>
@@ -21570,7 +23331,14 @@
           <w:sz w:val="22"/>
           <w:szCs w:val="22"/>
         </w:rPr>
-        <w:t xml:space="preserve">                       Gambar </w:t>
+      </w:pPr>
+      <w:r>
+        <w:rPr>
+          <w:rFonts w:ascii="Times New Roman" w:hAnsi="Times New Roman" w:cs="Times New Roman"/>
+          <w:sz w:val="24"/>
+          <w:szCs w:val="24"/>
+        </w:rPr>
+        <w:t xml:space="preserve"> </w:t>
       </w:r>
       <w:r>
         <w:rPr>
@@ -21581,16 +23349,125 @@
           <w:sz w:val="22"/>
           <w:szCs w:val="22"/>
         </w:rPr>
-        <w:t xml:space="preserve">3.2.3 kode </w:t>
-      </w:r>
-      <w:r>
-        <w:rPr>
-          <w:rFonts w:ascii="Times New Roman" w:hAnsi="Times New Roman" w:cs="Times New Roman"/>
+        <w:t xml:space="preserve">                       </w:t>
+      </w:r>
+      <w:r>
+        <w:rPr>
+          <w:rFonts w:ascii="Times New Roman" w:hAnsi="Times New Roman" w:cs="Times New Roman"/>
+          <w:i w:val="0"/>
+          <w:iCs w:val="0"/>
           <w:color w:val="auto"/>
           <w:sz w:val="22"/>
           <w:szCs w:val="22"/>
         </w:rPr>
+        <w:t>Tabel</w:t>
+      </w:r>
+      <w:r>
+        <w:rPr>
+          <w:rFonts w:ascii="Times New Roman" w:hAnsi="Times New Roman" w:cs="Times New Roman"/>
+          <w:i w:val="0"/>
+          <w:iCs w:val="0"/>
+          <w:color w:val="auto"/>
+          <w:sz w:val="22"/>
+          <w:szCs w:val="22"/>
+        </w:rPr>
+        <w:t xml:space="preserve"> </w:t>
+      </w:r>
+      <w:r>
+        <w:rPr>
+          <w:rFonts w:ascii="Times New Roman" w:hAnsi="Times New Roman" w:cs="Times New Roman"/>
+          <w:i w:val="0"/>
+          <w:iCs w:val="0"/>
+          <w:color w:val="auto"/>
+          <w:sz w:val="22"/>
+          <w:szCs w:val="22"/>
+        </w:rPr>
+        <w:t>3.1</w:t>
+      </w:r>
+      <w:r>
+        <w:rPr>
+          <w:rFonts w:ascii="Times New Roman" w:hAnsi="Times New Roman" w:cs="Times New Roman"/>
+          <w:i w:val="0"/>
+          <w:iCs w:val="0"/>
+          <w:color w:val="auto"/>
+          <w:sz w:val="22"/>
+          <w:szCs w:val="22"/>
+        </w:rPr>
+        <w:t>3</w:t>
+      </w:r>
+      <w:r>
+        <w:rPr>
+          <w:rFonts w:ascii="Times New Roman" w:hAnsi="Times New Roman" w:cs="Times New Roman"/>
+          <w:i w:val="0"/>
+          <w:iCs w:val="0"/>
+          <w:color w:val="auto"/>
+          <w:sz w:val="22"/>
+          <w:szCs w:val="22"/>
+        </w:rPr>
+        <w:t xml:space="preserve"> tabel </w:t>
+      </w:r>
+      <w:r>
+        <w:rPr>
+          <w:rFonts w:ascii="Times New Roman" w:hAnsi="Times New Roman" w:cs="Times New Roman"/>
+          <w:color w:val="auto"/>
+          <w:sz w:val="22"/>
+          <w:szCs w:val="22"/>
+        </w:rPr>
         <w:t>punctuation removal</w:t>
+      </w:r>
+      <w:r>
+        <w:rPr>
+          <w:rFonts w:ascii="Times New Roman" w:hAnsi="Times New Roman" w:cs="Times New Roman"/>
+          <w:color w:val="auto"/>
+          <w:sz w:val="22"/>
+          <w:szCs w:val="22"/>
+        </w:rPr>
+        <w:t xml:space="preserve"> </w:t>
+      </w:r>
+      <w:r>
+        <w:rPr>
+          <w:rFonts w:ascii="Times New Roman" w:hAnsi="Times New Roman" w:cs="Times New Roman"/>
+          <w:i w:val="0"/>
+          <w:iCs w:val="0"/>
+          <w:color w:val="auto"/>
+          <w:sz w:val="22"/>
+          <w:szCs w:val="22"/>
+        </w:rPr>
+        <w:t>hp</w:t>
+      </w:r>
+    </w:p>
+    <w:p>
+      <w:pPr>
+        <w:pStyle w:val="ListParagraph"/>
+        <w:spacing w:line="360" w:lineRule="auto"/>
+        <w:ind w:left="1080"/>
+        <w:jc w:val="both"/>
+        <w:rPr>
+          <w:rFonts w:ascii="Times New Roman" w:hAnsi="Times New Roman" w:cs="Times New Roman"/>
+          <w:sz w:val="24"/>
+          <w:szCs w:val="24"/>
+        </w:rPr>
+      </w:pPr>
+    </w:p>
+    <w:p>
+      <w:pPr>
+        <w:pStyle w:val="ListParagraph"/>
+        <w:spacing w:line="360" w:lineRule="auto"/>
+        <w:ind w:left="1080"/>
+        <w:jc w:val="both"/>
+        <w:rPr>
+          <w:rFonts w:ascii="Times New Roman" w:hAnsi="Times New Roman" w:cs="Times New Roman"/>
+          <w:sz w:val="24"/>
+          <w:szCs w:val="24"/>
+        </w:rPr>
+      </w:pPr>
+      <w:r>
+        <w:rPr>
+          <w:rFonts w:ascii="Times New Roman" w:hAnsi="Times New Roman" w:cs="Times New Roman"/>
+          <w:sz w:val="24"/>
+          <w:szCs w:val="24"/>
+        </w:rPr>
+        <w:t xml:space="preserve"> </w:t>
       </w:r>
     </w:p>
     <w:p>
@@ -21644,6 +23521,8 @@
         <w:jc w:val="both"/>
         <w:rPr>
           <w:rFonts w:ascii="Times New Roman" w:hAnsi="Times New Roman" w:cs="Times New Roman"/>
+          <w:i/>
+          <w:iCs/>
           <w:sz w:val="24"/>
           <w:szCs w:val="24"/>
         </w:rPr>
@@ -21664,58 +23543,39 @@
           <w:sz w:val="24"/>
           <w:szCs w:val="24"/>
         </w:rPr>
-        <w:t xml:space="preserve">merupakan tahapan untuk menghilangkan kata hubung, seperti </w:t>
-      </w:r>
-      <w:r>
-        <w:rPr>
-          <w:rFonts w:ascii="Times New Roman" w:hAnsi="Times New Roman" w:cs="Times New Roman"/>
-          <w:sz w:val="24"/>
-          <w:szCs w:val="24"/>
-        </w:rPr>
-        <w:t>“nya”, “dan”, dihapuskan karena untuk mengurangi bobot kata dalam proses pembobotan kata</w:t>
-      </w:r>
-      <w:r>
-        <w:rPr>
-          <w:rFonts w:ascii="Times New Roman" w:hAnsi="Times New Roman" w:cs="Times New Roman"/>
-          <w:sz w:val="24"/>
-          <w:szCs w:val="24"/>
-        </w:rPr>
-        <w:t xml:space="preserve">, untuk tahap ini menggunakan </w:t>
-      </w:r>
-      <w:r>
-        <w:rPr>
-          <w:rFonts w:ascii="Times New Roman" w:hAnsi="Times New Roman" w:cs="Times New Roman"/>
-          <w:i/>
-          <w:iCs/>
-          <w:sz w:val="24"/>
-          <w:szCs w:val="24"/>
-        </w:rPr>
-        <w:t xml:space="preserve">library </w:t>
-      </w:r>
-      <w:r>
-        <w:rPr>
-          <w:rFonts w:ascii="Times New Roman" w:hAnsi="Times New Roman" w:cs="Times New Roman"/>
-          <w:sz w:val="24"/>
-          <w:szCs w:val="24"/>
-        </w:rPr>
-        <w:t>nltk</w:t>
-      </w:r>
-      <w:r>
-        <w:rPr>
-          <w:rFonts w:ascii="Times New Roman" w:hAnsi="Times New Roman" w:cs="Times New Roman"/>
-          <w:sz w:val="24"/>
-          <w:szCs w:val="24"/>
-        </w:rPr>
-        <w:t xml:space="preserve"> bahasa indonesia</w:t>
-      </w:r>
-      <w:r>
-        <w:rPr>
-          <w:rFonts w:ascii="Times New Roman" w:hAnsi="Times New Roman" w:cs="Times New Roman"/>
-          <w:sz w:val="24"/>
-          <w:szCs w:val="24"/>
-        </w:rPr>
-        <w:t>, berikut pemograman yang digunakan:</w:t>
-      </w:r>
+        <w:t>merupakan tahapan untuk menghilangkan kata hubung</w:t>
+      </w:r>
+      <w:r>
+        <w:rPr>
+          <w:rFonts w:ascii="Times New Roman" w:hAnsi="Times New Roman" w:cs="Times New Roman"/>
+          <w:sz w:val="24"/>
+          <w:szCs w:val="24"/>
+        </w:rPr>
+        <w:t xml:space="preserve">, berikut merupakan 5 contoh data penelitian yang dilakukan </w:t>
+      </w:r>
+      <w:r>
+        <w:rPr>
+          <w:rFonts w:ascii="Times New Roman" w:hAnsi="Times New Roman" w:cs="Times New Roman"/>
+          <w:i/>
+          <w:iCs/>
+          <w:sz w:val="24"/>
+          <w:szCs w:val="24"/>
+        </w:rPr>
+        <w:t>stopwords removal:</w:t>
+      </w:r>
+    </w:p>
+    <w:p>
+      <w:pPr>
+        <w:pStyle w:val="ListParagraph"/>
+        <w:spacing w:after="0" w:line="360" w:lineRule="auto"/>
+        <w:ind w:left="1077"/>
+        <w:jc w:val="both"/>
+        <w:rPr>
+          <w:rFonts w:ascii="Times New Roman" w:hAnsi="Times New Roman" w:cs="Times New Roman"/>
+          <w:sz w:val="24"/>
+          <w:szCs w:val="24"/>
+        </w:rPr>
+      </w:pPr>
     </w:p>
     <w:p>
       <w:pPr>
@@ -21731,46 +23591,6 @@
       </w:pPr>
       <w:r>
         <w:rPr>
-          <w:noProof/>
-        </w:rPr>
-        <w:drawing>
-          <wp:inline distT="0" distB="0" distL="0" distR="0" wp14:anchorId="52D3C0CB" wp14:editId="753611A7">
-            <wp:extent cx="4036619" cy="3770630"/>
-            <wp:effectExtent l="0" t="0" r="2540" b="1270"/>
-            <wp:docPr id="1004595940" name="Picture 1" descr="A screen shot of a computer code&#10;&#10;Description automatically generated with low confidence"/>
-            <wp:cNvGraphicFramePr>
-              <a:graphicFrameLocks xmlns:a="http://schemas.openxmlformats.org/drawingml/2006/main" noChangeAspect="1"/>
-            </wp:cNvGraphicFramePr>
-            <a:graphic xmlns:a="http://schemas.openxmlformats.org/drawingml/2006/main">
-              <a:graphicData uri="http://schemas.openxmlformats.org/drawingml/2006/picture">
-                <pic:pic xmlns:pic="http://schemas.openxmlformats.org/drawingml/2006/picture">
-                  <pic:nvPicPr>
-                    <pic:cNvPr id="1004595940" name="Picture 1" descr="A screen shot of a computer code&#10;&#10;Description automatically generated with low confidence"/>
-                    <pic:cNvPicPr/>
-                  </pic:nvPicPr>
-                  <pic:blipFill>
-                    <a:blip r:embed="rId22"/>
-                    <a:stretch>
-                      <a:fillRect/>
-                    </a:stretch>
-                  </pic:blipFill>
-                  <pic:spPr>
-                    <a:xfrm>
-                      <a:off x="0" y="0"/>
-                      <a:ext cx="4036619" cy="3770630"/>
-                    </a:xfrm>
-                    <a:prstGeom prst="rect">
-                      <a:avLst/>
-                    </a:prstGeom>
-                  </pic:spPr>
-                </pic:pic>
-              </a:graphicData>
-            </a:graphic>
-          </wp:inline>
-        </w:drawing>
-      </w:r>
-      <w:r>
-        <w:rPr>
           <w:rFonts w:ascii="Times New Roman" w:hAnsi="Times New Roman" w:cs="Times New Roman"/>
           <w:sz w:val="24"/>
           <w:szCs w:val="24"/>
@@ -21789,38 +23609,6 @@
           <w:szCs w:val="22"/>
         </w:rPr>
       </w:pPr>
-      <w:r>
-        <w:rPr>
-          <w:rFonts w:ascii="Times New Roman" w:hAnsi="Times New Roman" w:cs="Times New Roman"/>
-          <w:i w:val="0"/>
-          <w:iCs w:val="0"/>
-          <w:color w:val="auto"/>
-          <w:sz w:val="22"/>
-          <w:szCs w:val="22"/>
-        </w:rPr>
-        <w:lastRenderedPageBreak/>
-        <w:t xml:space="preserve">                       Gambar </w:t>
-      </w:r>
-      <w:r>
-        <w:rPr>
-          <w:rFonts w:ascii="Times New Roman" w:hAnsi="Times New Roman" w:cs="Times New Roman"/>
-          <w:i w:val="0"/>
-          <w:iCs w:val="0"/>
-          <w:color w:val="auto"/>
-          <w:sz w:val="22"/>
-          <w:szCs w:val="22"/>
-        </w:rPr>
-        <w:t xml:space="preserve">3.2.4 kode </w:t>
-      </w:r>
-      <w:r>
-        <w:rPr>
-          <w:rFonts w:ascii="Times New Roman" w:hAnsi="Times New Roman" w:cs="Times New Roman"/>
-          <w:color w:val="auto"/>
-          <w:sz w:val="22"/>
-          <w:szCs w:val="22"/>
-        </w:rPr>
-        <w:t>stopwords removal</w:t>
-      </w:r>
     </w:p>
     <w:p>
       <w:pPr>
@@ -21963,7 +23751,7 @@
                     <pic:cNvPicPr/>
                   </pic:nvPicPr>
                   <pic:blipFill>
-                    <a:blip r:embed="rId23"/>
+                    <a:blip r:embed="rId21"/>
                     <a:stretch>
                       <a:fillRect/>
                     </a:stretch>
@@ -22169,7 +23957,16 @@
           <w:sz w:val="24"/>
           <w:szCs w:val="24"/>
         </w:rPr>
-        <w:t xml:space="preserve">, mengitung kemunculan </w:t>
+        <w:t xml:space="preserve">, mengitung </w:t>
+      </w:r>
+      <w:r>
+        <w:rPr>
+          <w:rFonts w:ascii="Times New Roman" w:hAnsi="Times New Roman" w:cs="Times New Roman"/>
+          <w:sz w:val="24"/>
+          <w:szCs w:val="24"/>
+        </w:rPr>
+        <w:lastRenderedPageBreak/>
+        <w:t xml:space="preserve">kemunculan </w:t>
       </w:r>
       <w:r>
         <w:rPr>
@@ -22313,7 +24110,6 @@
           <w:sz w:val="24"/>
           <w:szCs w:val="24"/>
         </w:rPr>
-        <w:lastRenderedPageBreak/>
         <w:t xml:space="preserve">Tahap ini menggunakan </w:t>
       </w:r>
       <w:r>
@@ -22384,7 +24180,7 @@
                     <pic:cNvPicPr/>
                   </pic:nvPicPr>
                   <pic:blipFill>
-                    <a:blip r:embed="rId24"/>
+                    <a:blip r:embed="rId22"/>
                     <a:stretch>
                       <a:fillRect/>
                     </a:stretch>
@@ -22897,7 +24693,7 @@
                     <pic:cNvPicPr/>
                   </pic:nvPicPr>
                   <pic:blipFill>
-                    <a:blip r:embed="rId25"/>
+                    <a:blip r:embed="rId23"/>
                     <a:stretch>
                       <a:fillRect/>
                     </a:stretch>
@@ -23278,7 +25074,7 @@
                     <pic:cNvPicPr/>
                   </pic:nvPicPr>
                   <pic:blipFill>
-                    <a:blip r:embed="rId26"/>
+                    <a:blip r:embed="rId24"/>
                     <a:stretch>
                       <a:fillRect/>
                     </a:stretch>

</xml_diff>

<commit_message>
sub bab dec_tree mau selesai
</commit_message>
<xml_diff>
--- a/Proposal TA/Judul komparasi machine learning/Penulisan/MuhammadReza-2019470055_PengajuanProposal_NLP.docx
+++ b/Proposal TA/Judul komparasi machine learning/Penulisan/MuhammadReza-2019470055_PengajuanProposal_NLP.docx
@@ -21857,25 +21857,7 @@
                 <w:szCs w:val="24"/>
               </w:rPr>
               <w:lastRenderedPageBreak/>
-              <w:t xml:space="preserve">terkecoh banget sama variannya ternyata yang di </w:t>
-            </w:r>
-            <w:proofErr w:type="gramStart"/>
-            <w:r>
-              <w:rPr>
-                <w:rFonts w:ascii="Times New Roman" w:hAnsi="Times New Roman" w:cs="Times New Roman"/>
-                <w:sz w:val="24"/>
-                <w:szCs w:val="24"/>
-              </w:rPr>
-              <w:t>klik  a</w:t>
-            </w:r>
-            <w:proofErr w:type="gramEnd"/>
-            <w:r>
-              <w:rPr>
-                <w:rFonts w:ascii="Times New Roman" w:hAnsi="Times New Roman" w:cs="Times New Roman"/>
-                <w:sz w:val="24"/>
-                <w:szCs w:val="24"/>
-              </w:rPr>
-              <w:t xml:space="preserve">  bukan  c  semoga awet deh ya hpnya  thx seller</w:t>
+              <w:t>terkecoh banget sama variannya ternyata yang di klik  a  bukan  c  semoga awet deh ya hpnya  thx seller</w:t>
             </w:r>
           </w:p>
         </w:tc>
@@ -22119,25 +22101,7 @@
                 <w:sz w:val="24"/>
                 <w:szCs w:val="24"/>
               </w:rPr>
-              <w:t xml:space="preserve">kiriman cepat </w:t>
-            </w:r>
-            <w:proofErr w:type="gramStart"/>
-            <w:r>
-              <w:rPr>
-                <w:rFonts w:ascii="Times New Roman" w:hAnsi="Times New Roman" w:cs="Times New Roman"/>
-                <w:sz w:val="24"/>
-                <w:szCs w:val="24"/>
-              </w:rPr>
-              <w:t>sampai  bahan</w:t>
-            </w:r>
-            <w:proofErr w:type="gramEnd"/>
-            <w:r>
-              <w:rPr>
-                <w:rFonts w:ascii="Times New Roman" w:hAnsi="Times New Roman" w:cs="Times New Roman"/>
-                <w:sz w:val="24"/>
-                <w:szCs w:val="24"/>
-              </w:rPr>
-              <w:t xml:space="preserve"> kain agak tebal  ukurannya kurang lebar dikit  berasa bukan     thanks</w:t>
+              <w:t>kiriman cepat sampai  bahan kain agak tebal  ukurannya kurang lebar dikit  berasa bukan     thanks</w:t>
             </w:r>
           </w:p>
         </w:tc>
@@ -22244,25 +22208,7 @@
                 <w:sz w:val="24"/>
                 <w:szCs w:val="24"/>
               </w:rPr>
-              <w:t xml:space="preserve">pengiriman </w:t>
-            </w:r>
-            <w:proofErr w:type="gramStart"/>
-            <w:r>
-              <w:rPr>
-                <w:rFonts w:ascii="Times New Roman" w:hAnsi="Times New Roman" w:cs="Times New Roman"/>
-                <w:sz w:val="24"/>
-                <w:szCs w:val="24"/>
-              </w:rPr>
-              <w:t>lama  pesanan</w:t>
-            </w:r>
-            <w:proofErr w:type="gramEnd"/>
-            <w:r>
-              <w:rPr>
-                <w:rFonts w:ascii="Times New Roman" w:hAnsi="Times New Roman" w:cs="Times New Roman"/>
-                <w:sz w:val="24"/>
-                <w:szCs w:val="24"/>
-              </w:rPr>
-              <w:t xml:space="preserve"> tidak sesuai dgn apa yg dipesan  kecewa sama barang yg dtng tdk sesuai pdhal produk terkenal</w:t>
+              <w:t>pengiriman lama  pesanan tidak sesuai dgn apa yg dipesan  kecewa sama barang yg dtng tdk sesuai pdhal produk terkenal</w:t>
             </w:r>
           </w:p>
         </w:tc>
@@ -22772,25 +22718,7 @@
                 <w:szCs w:val="24"/>
               </w:rPr>
               <w:lastRenderedPageBreak/>
-              <w:t xml:space="preserve">terkecoh banget sama variannya ternyata yang di </w:t>
-            </w:r>
-            <w:proofErr w:type="gramStart"/>
-            <w:r>
-              <w:rPr>
-                <w:rFonts w:ascii="Times New Roman" w:hAnsi="Times New Roman" w:cs="Times New Roman"/>
-                <w:sz w:val="24"/>
-                <w:szCs w:val="24"/>
-              </w:rPr>
-              <w:t>klik  a</w:t>
-            </w:r>
-            <w:proofErr w:type="gramEnd"/>
-            <w:r>
-              <w:rPr>
-                <w:rFonts w:ascii="Times New Roman" w:hAnsi="Times New Roman" w:cs="Times New Roman"/>
-                <w:sz w:val="24"/>
-                <w:szCs w:val="24"/>
-              </w:rPr>
-              <w:t xml:space="preserve">  bukan  c  semoga </w:t>
+              <w:t xml:space="preserve">terkecoh banget sama variannya ternyata yang di klik  a  bukan  c  semoga </w:t>
             </w:r>
             <w:r>
               <w:rPr>
@@ -23116,25 +23044,7 @@
                 <w:szCs w:val="24"/>
               </w:rPr>
               <w:lastRenderedPageBreak/>
-              <w:t xml:space="preserve">kiriman cepat </w:t>
-            </w:r>
-            <w:proofErr w:type="gramStart"/>
-            <w:r>
-              <w:rPr>
-                <w:rFonts w:ascii="Times New Roman" w:hAnsi="Times New Roman" w:cs="Times New Roman"/>
-                <w:sz w:val="24"/>
-                <w:szCs w:val="24"/>
-              </w:rPr>
-              <w:t>sampai  bahan</w:t>
-            </w:r>
-            <w:proofErr w:type="gramEnd"/>
-            <w:r>
-              <w:rPr>
-                <w:rFonts w:ascii="Times New Roman" w:hAnsi="Times New Roman" w:cs="Times New Roman"/>
-                <w:sz w:val="24"/>
-                <w:szCs w:val="24"/>
-              </w:rPr>
-              <w:t xml:space="preserve"> kain agak tebal  ukurannya kurang lebar dikit  berasa </w:t>
+              <w:t xml:space="preserve">kiriman cepat sampai  bahan kain agak tebal  ukurannya kurang lebar dikit  berasa </w:t>
             </w:r>
             <w:r>
               <w:rPr>
@@ -23276,25 +23186,7 @@
                 <w:sz w:val="24"/>
                 <w:szCs w:val="24"/>
               </w:rPr>
-              <w:t xml:space="preserve">pengiriman </w:t>
-            </w:r>
-            <w:proofErr w:type="gramStart"/>
-            <w:r>
-              <w:rPr>
-                <w:rFonts w:ascii="Times New Roman" w:hAnsi="Times New Roman" w:cs="Times New Roman"/>
-                <w:sz w:val="24"/>
-                <w:szCs w:val="24"/>
-              </w:rPr>
-              <w:t>lama  pesanan</w:t>
-            </w:r>
-            <w:proofErr w:type="gramEnd"/>
-            <w:r>
-              <w:rPr>
-                <w:rFonts w:ascii="Times New Roman" w:hAnsi="Times New Roman" w:cs="Times New Roman"/>
-                <w:sz w:val="24"/>
-                <w:szCs w:val="24"/>
-              </w:rPr>
-              <w:t xml:space="preserve"> tidak sesuai dgn apa yg dipesan  kecewa sama barang yg dtng tdk sesuai pdhal produk terkenal</w:t>
+              <w:t>pengiriman lama  pesanan tidak sesuai dgn apa yg dipesan  kecewa sama barang yg dtng tdk sesuai pdhal produk terkenal</w:t>
             </w:r>
           </w:p>
         </w:tc>
@@ -23814,25 +23706,7 @@
                 <w:szCs w:val="24"/>
               </w:rPr>
               <w:lastRenderedPageBreak/>
-              <w:t xml:space="preserve">terkecoh banget sama variannya ternyata yang di </w:t>
-            </w:r>
-            <w:proofErr w:type="gramStart"/>
-            <w:r>
-              <w:rPr>
-                <w:rFonts w:ascii="Times New Roman" w:hAnsi="Times New Roman" w:cs="Times New Roman"/>
-                <w:sz w:val="24"/>
-                <w:szCs w:val="24"/>
-              </w:rPr>
-              <w:t>klik  a</w:t>
-            </w:r>
-            <w:proofErr w:type="gramEnd"/>
-            <w:r>
-              <w:rPr>
-                <w:rFonts w:ascii="Times New Roman" w:hAnsi="Times New Roman" w:cs="Times New Roman"/>
-                <w:sz w:val="24"/>
-                <w:szCs w:val="24"/>
-              </w:rPr>
-              <w:t xml:space="preserve">  bukan  c  </w:t>
+              <w:t xml:space="preserve">terkecoh banget sama variannya ternyata yang di klik  a  bukan  c  </w:t>
             </w:r>
             <w:r>
               <w:rPr>
@@ -24230,25 +24104,7 @@
                 <w:szCs w:val="24"/>
               </w:rPr>
               <w:lastRenderedPageBreak/>
-              <w:t xml:space="preserve">kiriman cepat </w:t>
-            </w:r>
-            <w:proofErr w:type="gramStart"/>
-            <w:r>
-              <w:rPr>
-                <w:rFonts w:ascii="Times New Roman" w:hAnsi="Times New Roman" w:cs="Times New Roman"/>
-                <w:sz w:val="24"/>
-                <w:szCs w:val="24"/>
-              </w:rPr>
-              <w:t>sampai  bahan</w:t>
-            </w:r>
-            <w:proofErr w:type="gramEnd"/>
-            <w:r>
-              <w:rPr>
-                <w:rFonts w:ascii="Times New Roman" w:hAnsi="Times New Roman" w:cs="Times New Roman"/>
-                <w:sz w:val="24"/>
-                <w:szCs w:val="24"/>
-              </w:rPr>
-              <w:t xml:space="preserve"> kain agak tebal  ukurannya kurang lebar dikit  </w:t>
+              <w:t xml:space="preserve">kiriman cepat sampai  bahan kain agak tebal  ukurannya kurang lebar dikit  </w:t>
             </w:r>
             <w:r>
               <w:rPr>
@@ -24426,25 +24282,7 @@
                 <w:sz w:val="24"/>
                 <w:szCs w:val="24"/>
               </w:rPr>
-              <w:t xml:space="preserve">pengiriman </w:t>
-            </w:r>
-            <w:proofErr w:type="gramStart"/>
-            <w:r>
-              <w:rPr>
-                <w:rFonts w:ascii="Times New Roman" w:hAnsi="Times New Roman" w:cs="Times New Roman"/>
-                <w:sz w:val="24"/>
-                <w:szCs w:val="24"/>
-              </w:rPr>
-              <w:t>lama  pesanan</w:t>
-            </w:r>
-            <w:proofErr w:type="gramEnd"/>
-            <w:r>
-              <w:rPr>
-                <w:rFonts w:ascii="Times New Roman" w:hAnsi="Times New Roman" w:cs="Times New Roman"/>
-                <w:sz w:val="24"/>
-                <w:szCs w:val="24"/>
-              </w:rPr>
-              <w:t xml:space="preserve"> tidak sesuai dgn apa yg dipesan  kecewa sama barang yg dtng tdk sesuai pdhal produk terkenal</w:t>
+              <w:t>pengiriman lama  pesanan tidak sesuai dgn apa yg dipesan  kecewa sama barang yg dtng tdk sesuai pdhal produk terkenal</w:t>
             </w:r>
           </w:p>
         </w:tc>
@@ -25647,37 +25485,13 @@
     <w:p>
       <w:pPr>
         <w:spacing w:after="0" w:line="360" w:lineRule="auto"/>
-        <w:jc w:val="both"/>
+        <w:jc w:val="center"/>
         <w:rPr>
           <w:rFonts w:ascii="Times New Roman" w:hAnsi="Times New Roman" w:cs="Times New Roman"/>
           <w:i/>
           <w:iCs/>
         </w:rPr>
       </w:pPr>
-      <w:r>
-        <w:rPr>
-          <w:rFonts w:ascii="Times New Roman" w:hAnsi="Times New Roman" w:cs="Times New Roman"/>
-          <w:b/>
-          <w:bCs/>
-          <w:sz w:val="24"/>
-          <w:szCs w:val="24"/>
-        </w:rPr>
-        <w:tab/>
-      </w:r>
-      <w:r>
-        <w:rPr>
-          <w:rFonts w:ascii="Times New Roman" w:hAnsi="Times New Roman" w:cs="Times New Roman"/>
-          <w:sz w:val="24"/>
-          <w:szCs w:val="24"/>
-        </w:rPr>
-        <w:t xml:space="preserve"> </w:t>
-      </w:r>
-      <w:r>
-        <w:rPr>
-          <w:rFonts w:ascii="Times New Roman" w:hAnsi="Times New Roman" w:cs="Times New Roman"/>
-        </w:rPr>
-        <w:t xml:space="preserve">                       </w:t>
-      </w:r>
       <w:r>
         <w:rPr>
           <w:rFonts w:ascii="Times New Roman" w:hAnsi="Times New Roman" w:cs="Times New Roman"/>
@@ -29477,6 +29291,14 @@
                 <w:szCs w:val="24"/>
               </w:rPr>
             </w:pPr>
+            <w:r>
+              <w:rPr>
+                <w:rFonts w:ascii="Times New Roman" w:hAnsi="Times New Roman" w:cs="Times New Roman"/>
+                <w:sz w:val="24"/>
+                <w:szCs w:val="24"/>
+              </w:rPr>
+              <w:t>0.3010299956639812</w:t>
+            </w:r>
           </w:p>
         </w:tc>
       </w:tr>
@@ -38591,10 +38413,485 @@
     </w:p>
     <w:p>
       <w:pPr>
+        <w:spacing w:after="0" w:line="360" w:lineRule="auto"/>
+        <w:jc w:val="center"/>
+        <w:rPr>
+          <w:rFonts w:ascii="Times New Roman" w:hAnsi="Times New Roman" w:cs="Times New Roman"/>
+        </w:rPr>
+      </w:pPr>
+      <w:r>
+        <w:rPr>
+          <w:rFonts w:ascii="Times New Roman" w:hAnsi="Times New Roman" w:cs="Times New Roman"/>
+        </w:rPr>
+        <w:t>Tabel</w:t>
+      </w:r>
+      <w:r>
+        <w:rPr>
+          <w:rFonts w:ascii="Times New Roman" w:hAnsi="Times New Roman" w:cs="Times New Roman"/>
+        </w:rPr>
+        <w:t xml:space="preserve"> </w:t>
+      </w:r>
+      <w:r>
+        <w:rPr>
+          <w:rFonts w:ascii="Times New Roman" w:hAnsi="Times New Roman" w:cs="Times New Roman"/>
+        </w:rPr>
+        <w:t>3.</w:t>
+      </w:r>
+      <w:r>
+        <w:rPr>
+          <w:rFonts w:ascii="Times New Roman" w:hAnsi="Times New Roman" w:cs="Times New Roman"/>
+        </w:rPr>
+        <w:t>14</w:t>
+      </w:r>
+      <w:r>
+        <w:rPr>
+          <w:rFonts w:ascii="Times New Roman" w:hAnsi="Times New Roman" w:cs="Times New Roman"/>
+        </w:rPr>
+        <w:t xml:space="preserve"> tabel </w:t>
+      </w:r>
+      <w:r>
+        <w:rPr>
+          <w:rFonts w:ascii="Times New Roman" w:hAnsi="Times New Roman" w:cs="Times New Roman"/>
+        </w:rPr>
+        <w:t>kata dan label</w:t>
+      </w:r>
+    </w:p>
+    <w:tbl>
+      <w:tblPr>
+        <w:tblStyle w:val="TableGrid"/>
+        <w:tblW w:w="0" w:type="auto"/>
+        <w:tblInd w:w="1080" w:type="dxa"/>
+        <w:tblLook w:val="04A0" w:firstRow="1" w:lastRow="0" w:firstColumn="1" w:lastColumn="0" w:noHBand="0" w:noVBand="1"/>
+      </w:tblPr>
+      <w:tblGrid>
+        <w:gridCol w:w="2286"/>
+        <w:gridCol w:w="2316"/>
+        <w:gridCol w:w="2245"/>
+      </w:tblGrid>
+      <w:tr>
+        <w:tc>
+          <w:tcPr>
+            <w:tcW w:w="2286" w:type="dxa"/>
+          </w:tcPr>
+          <w:p>
+            <w:pPr>
+              <w:pStyle w:val="ListParagraph"/>
+              <w:spacing w:line="360" w:lineRule="auto"/>
+              <w:ind w:left="0"/>
+              <w:jc w:val="both"/>
+              <w:rPr>
+                <w:rFonts w:ascii="Times New Roman" w:hAnsi="Times New Roman" w:cs="Times New Roman"/>
+                <w:sz w:val="24"/>
+                <w:szCs w:val="24"/>
+              </w:rPr>
+            </w:pPr>
+            <w:r>
+              <w:rPr>
+                <w:rFonts w:ascii="Times New Roman" w:hAnsi="Times New Roman" w:cs="Times New Roman"/>
+                <w:sz w:val="24"/>
+                <w:szCs w:val="24"/>
+              </w:rPr>
+              <w:t>Kata</w:t>
+            </w:r>
+          </w:p>
+        </w:tc>
+        <w:tc>
+          <w:tcPr>
+            <w:tcW w:w="2316" w:type="dxa"/>
+          </w:tcPr>
+          <w:p>
+            <w:pPr>
+              <w:pStyle w:val="ListParagraph"/>
+              <w:spacing w:line="360" w:lineRule="auto"/>
+              <w:ind w:left="0"/>
+              <w:jc w:val="both"/>
+              <w:rPr>
+                <w:rFonts w:ascii="Times New Roman" w:hAnsi="Times New Roman" w:cs="Times New Roman"/>
+                <w:i/>
+                <w:iCs/>
+                <w:sz w:val="24"/>
+                <w:szCs w:val="24"/>
+              </w:rPr>
+            </w:pPr>
+            <w:r>
+              <w:rPr>
+                <w:rFonts w:ascii="Times New Roman" w:hAnsi="Times New Roman" w:cs="Times New Roman"/>
+                <w:i/>
+                <w:iCs/>
+                <w:sz w:val="24"/>
+                <w:szCs w:val="24"/>
+              </w:rPr>
+              <w:t>Term frequency inverse document</w:t>
+            </w:r>
+          </w:p>
+        </w:tc>
+        <w:tc>
+          <w:tcPr>
+            <w:tcW w:w="2245" w:type="dxa"/>
+          </w:tcPr>
+          <w:p>
+            <w:pPr>
+              <w:pStyle w:val="ListParagraph"/>
+              <w:spacing w:line="360" w:lineRule="auto"/>
+              <w:ind w:left="0"/>
+              <w:jc w:val="both"/>
+              <w:rPr>
+                <w:rFonts w:ascii="Times New Roman" w:hAnsi="Times New Roman" w:cs="Times New Roman"/>
+                <w:sz w:val="24"/>
+                <w:szCs w:val="24"/>
+              </w:rPr>
+            </w:pPr>
+            <w:r>
+              <w:rPr>
+                <w:rFonts w:ascii="Times New Roman" w:hAnsi="Times New Roman" w:cs="Times New Roman"/>
+                <w:sz w:val="24"/>
+                <w:szCs w:val="24"/>
+              </w:rPr>
+              <w:t>Label</w:t>
+            </w:r>
+          </w:p>
+        </w:tc>
+      </w:tr>
+      <w:tr>
+        <w:tc>
+          <w:tcPr>
+            <w:tcW w:w="2286" w:type="dxa"/>
+          </w:tcPr>
+          <w:p>
+            <w:pPr>
+              <w:pStyle w:val="ListParagraph"/>
+              <w:spacing w:line="360" w:lineRule="auto"/>
+              <w:ind w:left="0"/>
+              <w:jc w:val="both"/>
+              <w:rPr>
+                <w:rFonts w:ascii="Times New Roman" w:hAnsi="Times New Roman" w:cs="Times New Roman"/>
+                <w:sz w:val="24"/>
+                <w:szCs w:val="24"/>
+              </w:rPr>
+            </w:pPr>
+            <w:r>
+              <w:rPr>
+                <w:rFonts w:ascii="Times New Roman" w:hAnsi="Times New Roman" w:cs="Times New Roman"/>
+                <w:sz w:val="24"/>
+                <w:szCs w:val="24"/>
+              </w:rPr>
+              <w:t>lebar</w:t>
+            </w:r>
+          </w:p>
+        </w:tc>
+        <w:tc>
+          <w:tcPr>
+            <w:tcW w:w="2316" w:type="dxa"/>
+          </w:tcPr>
+          <w:p>
+            <w:pPr>
+              <w:pStyle w:val="ListParagraph"/>
+              <w:spacing w:line="360" w:lineRule="auto"/>
+              <w:ind w:left="0"/>
+              <w:jc w:val="both"/>
+              <w:rPr>
+                <w:rFonts w:ascii="Times New Roman" w:hAnsi="Times New Roman" w:cs="Times New Roman"/>
+                <w:sz w:val="24"/>
+                <w:szCs w:val="24"/>
+              </w:rPr>
+            </w:pPr>
+            <w:r>
+              <w:rPr>
+                <w:rFonts w:ascii="Times New Roman" w:hAnsi="Times New Roman" w:cs="Times New Roman"/>
+                <w:sz w:val="24"/>
+                <w:szCs w:val="24"/>
+              </w:rPr>
+              <w:t>0.6020599913279624</w:t>
+            </w:r>
+          </w:p>
+        </w:tc>
+        <w:tc>
+          <w:tcPr>
+            <w:tcW w:w="2245" w:type="dxa"/>
+          </w:tcPr>
+          <w:p>
+            <w:pPr>
+              <w:pStyle w:val="ListParagraph"/>
+              <w:spacing w:line="360" w:lineRule="auto"/>
+              <w:ind w:left="0"/>
+              <w:jc w:val="both"/>
+              <w:rPr>
+                <w:rFonts w:ascii="Times New Roman" w:hAnsi="Times New Roman" w:cs="Times New Roman"/>
+                <w:sz w:val="24"/>
+                <w:szCs w:val="24"/>
+              </w:rPr>
+            </w:pPr>
+            <w:r>
+              <w:rPr>
+                <w:rFonts w:ascii="Times New Roman" w:hAnsi="Times New Roman" w:cs="Times New Roman"/>
+                <w:sz w:val="24"/>
+                <w:szCs w:val="24"/>
+              </w:rPr>
+              <w:t>netral</w:t>
+            </w:r>
+          </w:p>
+        </w:tc>
+      </w:tr>
+      <w:tr>
+        <w:tc>
+          <w:tcPr>
+            <w:tcW w:w="2286" w:type="dxa"/>
+          </w:tcPr>
+          <w:p>
+            <w:pPr>
+              <w:pStyle w:val="ListParagraph"/>
+              <w:spacing w:line="360" w:lineRule="auto"/>
+              <w:ind w:left="0"/>
+              <w:jc w:val="both"/>
+              <w:rPr>
+                <w:rFonts w:ascii="Times New Roman" w:hAnsi="Times New Roman" w:cs="Times New Roman"/>
+                <w:sz w:val="24"/>
+                <w:szCs w:val="24"/>
+              </w:rPr>
+            </w:pPr>
+            <w:r>
+              <w:rPr>
+                <w:rFonts w:ascii="Times New Roman" w:hAnsi="Times New Roman" w:cs="Times New Roman"/>
+                <w:sz w:val="24"/>
+                <w:szCs w:val="24"/>
+              </w:rPr>
+              <w:t>awet</w:t>
+            </w:r>
+          </w:p>
+        </w:tc>
+        <w:tc>
+          <w:tcPr>
+            <w:tcW w:w="2316" w:type="dxa"/>
+          </w:tcPr>
+          <w:p>
+            <w:pPr>
+              <w:pStyle w:val="ListParagraph"/>
+              <w:spacing w:line="360" w:lineRule="auto"/>
+              <w:ind w:left="0"/>
+              <w:jc w:val="both"/>
+              <w:rPr>
+                <w:rFonts w:ascii="Times New Roman" w:hAnsi="Times New Roman" w:cs="Times New Roman"/>
+                <w:sz w:val="24"/>
+                <w:szCs w:val="24"/>
+              </w:rPr>
+            </w:pPr>
+            <w:r>
+              <w:rPr>
+                <w:rFonts w:ascii="Times New Roman" w:hAnsi="Times New Roman" w:cs="Times New Roman"/>
+                <w:sz w:val="24"/>
+                <w:szCs w:val="24"/>
+              </w:rPr>
+              <w:t>0.6020599913279624</w:t>
+            </w:r>
+          </w:p>
+        </w:tc>
+        <w:tc>
+          <w:tcPr>
+            <w:tcW w:w="2245" w:type="dxa"/>
+          </w:tcPr>
+          <w:p>
+            <w:pPr>
+              <w:pStyle w:val="ListParagraph"/>
+              <w:spacing w:line="360" w:lineRule="auto"/>
+              <w:ind w:left="0"/>
+              <w:jc w:val="both"/>
+              <w:rPr>
+                <w:rFonts w:ascii="Times New Roman" w:hAnsi="Times New Roman" w:cs="Times New Roman"/>
+                <w:sz w:val="24"/>
+                <w:szCs w:val="24"/>
+              </w:rPr>
+            </w:pPr>
+            <w:r>
+              <w:rPr>
+                <w:rFonts w:ascii="Times New Roman" w:hAnsi="Times New Roman" w:cs="Times New Roman"/>
+                <w:sz w:val="24"/>
+                <w:szCs w:val="24"/>
+              </w:rPr>
+              <w:t>positif</w:t>
+            </w:r>
+          </w:p>
+        </w:tc>
+      </w:tr>
+      <w:tr>
+        <w:tc>
+          <w:tcPr>
+            <w:tcW w:w="2286" w:type="dxa"/>
+          </w:tcPr>
+          <w:p>
+            <w:pPr>
+              <w:pStyle w:val="ListParagraph"/>
+              <w:spacing w:line="360" w:lineRule="auto"/>
+              <w:ind w:left="0"/>
+              <w:jc w:val="both"/>
+              <w:rPr>
+                <w:rFonts w:ascii="Times New Roman" w:hAnsi="Times New Roman" w:cs="Times New Roman"/>
+                <w:sz w:val="24"/>
+                <w:szCs w:val="24"/>
+              </w:rPr>
+            </w:pPr>
+            <w:r>
+              <w:rPr>
+                <w:rFonts w:ascii="Times New Roman" w:hAnsi="Times New Roman" w:cs="Times New Roman"/>
+                <w:sz w:val="24"/>
+                <w:szCs w:val="24"/>
+              </w:rPr>
+              <w:t>selamat</w:t>
+            </w:r>
+          </w:p>
+        </w:tc>
+        <w:tc>
+          <w:tcPr>
+            <w:tcW w:w="2316" w:type="dxa"/>
+          </w:tcPr>
+          <w:p>
+            <w:pPr>
+              <w:pStyle w:val="ListParagraph"/>
+              <w:spacing w:line="360" w:lineRule="auto"/>
+              <w:ind w:left="0"/>
+              <w:jc w:val="both"/>
+              <w:rPr>
+                <w:rFonts w:ascii="Times New Roman" w:hAnsi="Times New Roman" w:cs="Times New Roman"/>
+                <w:sz w:val="24"/>
+                <w:szCs w:val="24"/>
+              </w:rPr>
+            </w:pPr>
+            <w:r>
+              <w:rPr>
+                <w:rFonts w:ascii="Times New Roman" w:hAnsi="Times New Roman" w:cs="Times New Roman"/>
+                <w:sz w:val="24"/>
+                <w:szCs w:val="24"/>
+              </w:rPr>
+              <w:t>0.6020599913279624</w:t>
+            </w:r>
+          </w:p>
+        </w:tc>
+        <w:tc>
+          <w:tcPr>
+            <w:tcW w:w="2245" w:type="dxa"/>
+          </w:tcPr>
+          <w:p>
+            <w:pPr>
+              <w:pStyle w:val="ListParagraph"/>
+              <w:spacing w:line="360" w:lineRule="auto"/>
+              <w:ind w:left="0"/>
+              <w:jc w:val="both"/>
+              <w:rPr>
+                <w:rFonts w:ascii="Times New Roman" w:hAnsi="Times New Roman" w:cs="Times New Roman"/>
+                <w:sz w:val="24"/>
+                <w:szCs w:val="24"/>
+              </w:rPr>
+            </w:pPr>
+            <w:r>
+              <w:rPr>
+                <w:rFonts w:ascii="Times New Roman" w:hAnsi="Times New Roman" w:cs="Times New Roman"/>
+                <w:sz w:val="24"/>
+                <w:szCs w:val="24"/>
+              </w:rPr>
+              <w:t>p</w:t>
+            </w:r>
+            <w:r>
+              <w:rPr>
+                <w:rFonts w:ascii="Times New Roman" w:hAnsi="Times New Roman" w:cs="Times New Roman"/>
+                <w:sz w:val="24"/>
+                <w:szCs w:val="24"/>
+              </w:rPr>
+              <w:t>ositif</w:t>
+            </w:r>
+          </w:p>
+        </w:tc>
+      </w:tr>
+      <w:tr>
+        <w:tc>
+          <w:tcPr>
+            <w:tcW w:w="2286" w:type="dxa"/>
+          </w:tcPr>
+          <w:p>
+            <w:pPr>
+              <w:pStyle w:val="ListParagraph"/>
+              <w:spacing w:line="360" w:lineRule="auto"/>
+              <w:ind w:left="0"/>
+              <w:jc w:val="both"/>
+              <w:rPr>
+                <w:rFonts w:ascii="Times New Roman" w:hAnsi="Times New Roman" w:cs="Times New Roman"/>
+                <w:sz w:val="24"/>
+                <w:szCs w:val="24"/>
+              </w:rPr>
+            </w:pPr>
+            <w:r>
+              <w:rPr>
+                <w:rFonts w:ascii="Times New Roman" w:hAnsi="Times New Roman" w:cs="Times New Roman"/>
+                <w:sz w:val="24"/>
+                <w:szCs w:val="24"/>
+              </w:rPr>
+              <w:t>sesuai</w:t>
+            </w:r>
+          </w:p>
+        </w:tc>
+        <w:tc>
+          <w:tcPr>
+            <w:tcW w:w="2316" w:type="dxa"/>
+          </w:tcPr>
+          <w:p>
+            <w:pPr>
+              <w:pStyle w:val="ListParagraph"/>
+              <w:spacing w:line="360" w:lineRule="auto"/>
+              <w:ind w:left="0"/>
+              <w:jc w:val="both"/>
+              <w:rPr>
+                <w:rFonts w:ascii="Times New Roman" w:hAnsi="Times New Roman" w:cs="Times New Roman"/>
+                <w:sz w:val="24"/>
+                <w:szCs w:val="24"/>
+              </w:rPr>
+            </w:pPr>
+            <w:r>
+              <w:rPr>
+                <w:rFonts w:ascii="Times New Roman" w:hAnsi="Times New Roman" w:cs="Times New Roman"/>
+                <w:sz w:val="24"/>
+                <w:szCs w:val="24"/>
+              </w:rPr>
+              <w:t>1.2041199826559248</w:t>
+            </w:r>
+          </w:p>
+        </w:tc>
+        <w:tc>
+          <w:tcPr>
+            <w:tcW w:w="2245" w:type="dxa"/>
+          </w:tcPr>
+          <w:p>
+            <w:pPr>
+              <w:pStyle w:val="ListParagraph"/>
+              <w:spacing w:line="360" w:lineRule="auto"/>
+              <w:ind w:left="0"/>
+              <w:jc w:val="both"/>
+              <w:rPr>
+                <w:rFonts w:ascii="Times New Roman" w:hAnsi="Times New Roman" w:cs="Times New Roman"/>
+                <w:sz w:val="24"/>
+                <w:szCs w:val="24"/>
+              </w:rPr>
+            </w:pPr>
+            <w:r>
+              <w:rPr>
+                <w:rFonts w:ascii="Times New Roman" w:hAnsi="Times New Roman" w:cs="Times New Roman"/>
+                <w:sz w:val="24"/>
+                <w:szCs w:val="24"/>
+              </w:rPr>
+              <w:t>negatif</w:t>
+            </w:r>
+          </w:p>
+        </w:tc>
+      </w:tr>
+    </w:tbl>
+    <w:p>
+      <w:pPr>
         <w:pStyle w:val="ListParagraph"/>
         <w:spacing w:after="0" w:line="360" w:lineRule="auto"/>
         <w:ind w:left="1080"/>
         <w:jc w:val="both"/>
+        <w:rPr>
+          <w:rFonts w:ascii="Times New Roman" w:hAnsi="Times New Roman" w:cs="Times New Roman"/>
+          <w:sz w:val="24"/>
+          <w:szCs w:val="24"/>
+        </w:rPr>
       </w:pPr>
     </w:p>
     <w:p>
@@ -38603,7 +38900,839 @@
         <w:spacing w:after="0" w:line="360" w:lineRule="auto"/>
         <w:ind w:left="1080"/>
         <w:jc w:val="both"/>
-      </w:pPr>
+        <w:rPr>
+          <w:rFonts w:ascii="Times New Roman" w:eastAsiaTheme="minorEastAsia" w:hAnsi="Times New Roman" w:cs="Times New Roman"/>
+          <w:sz w:val="24"/>
+          <w:szCs w:val="24"/>
+        </w:rPr>
+      </w:pPr>
+      <w:r>
+        <w:rPr>
+          <w:rFonts w:ascii="Times New Roman" w:eastAsiaTheme="minorEastAsia" w:hAnsi="Times New Roman" w:cs="Times New Roman"/>
+          <w:sz w:val="24"/>
+          <w:szCs w:val="24"/>
+        </w:rPr>
+        <w:t>Berikut menghitung label positif:</w:t>
+      </w:r>
+    </w:p>
+    <w:p>
+      <w:pPr>
+        <w:pStyle w:val="ListParagraph"/>
+        <w:spacing w:after="0" w:line="360" w:lineRule="auto"/>
+        <w:ind w:left="1080"/>
+        <w:jc w:val="both"/>
+        <w:rPr>
+          <w:rFonts w:ascii="Times New Roman" w:eastAsiaTheme="minorEastAsia" w:hAnsi="Times New Roman" w:cs="Times New Roman"/>
+          <w:sz w:val="24"/>
+          <w:szCs w:val="24"/>
+        </w:rPr>
+      </w:pPr>
+      <m:oMathPara>
+        <m:oMath>
+          <m:r>
+            <w:rPr>
+              <w:rFonts w:ascii="Cambria Math" w:eastAsiaTheme="minorEastAsia" w:hAnsi="Cambria Math" w:cs="Times New Roman"/>
+              <w:sz w:val="24"/>
+              <w:szCs w:val="24"/>
+            </w:rPr>
+            <m:t>p(awet|positif)=</m:t>
+          </m:r>
+          <m:f>
+            <m:fPr>
+              <m:ctrlPr>
+                <w:rPr>
+                  <w:rFonts w:ascii="Cambria Math" w:eastAsiaTheme="minorEastAsia" w:hAnsi="Cambria Math" w:cs="Times New Roman"/>
+                  <w:i/>
+                  <w:sz w:val="24"/>
+                  <w:szCs w:val="24"/>
+                </w:rPr>
+              </m:ctrlPr>
+            </m:fPr>
+            <m:num>
+              <m:r>
+                <w:rPr>
+                  <w:rFonts w:ascii="Cambria Math" w:eastAsiaTheme="minorEastAsia" w:hAnsi="Cambria Math" w:cs="Times New Roman"/>
+                  <w:sz w:val="24"/>
+                  <w:szCs w:val="24"/>
+                </w:rPr>
+                <m:t>0.6020599913279624</m:t>
+              </m:r>
+            </m:num>
+            <m:den>
+              <m:r>
+                <w:rPr>
+                  <w:rFonts w:ascii="Cambria Math" w:eastAsiaTheme="minorEastAsia" w:hAnsi="Cambria Math" w:cs="Times New Roman"/>
+                  <w:sz w:val="24"/>
+                  <w:szCs w:val="24"/>
+                </w:rPr>
+                <m:t>2</m:t>
+              </m:r>
+            </m:den>
+          </m:f>
+          <m:r>
+            <w:rPr>
+              <w:rFonts w:ascii="Cambria Math" w:eastAsiaTheme="minorEastAsia" w:hAnsi="Cambria Math" w:cs="Times New Roman"/>
+              <w:sz w:val="24"/>
+              <w:szCs w:val="24"/>
+            </w:rPr>
+            <m:t>=</m:t>
+          </m:r>
+          <m:r>
+            <w:rPr>
+              <w:rFonts w:ascii="Cambria Math" w:eastAsiaTheme="minorEastAsia" w:hAnsi="Cambria Math" w:cs="Times New Roman"/>
+              <w:sz w:val="24"/>
+              <w:szCs w:val="24"/>
+            </w:rPr>
+            <m:t>0.3010299956639812</m:t>
+          </m:r>
+        </m:oMath>
+      </m:oMathPara>
+    </w:p>
+    <w:p>
+      <w:pPr>
+        <w:pStyle w:val="ListParagraph"/>
+        <w:spacing w:after="0" w:line="360" w:lineRule="auto"/>
+        <w:ind w:left="1080"/>
+        <w:jc w:val="both"/>
+        <w:rPr>
+          <w:rFonts w:ascii="Times New Roman" w:eastAsiaTheme="minorEastAsia" w:hAnsi="Times New Roman" w:cs="Times New Roman"/>
+          <w:sz w:val="24"/>
+          <w:szCs w:val="24"/>
+        </w:rPr>
+      </w:pPr>
+      <m:oMathPara>
+        <m:oMath>
+          <m:r>
+            <w:rPr>
+              <w:rFonts w:ascii="Cambria Math" w:eastAsiaTheme="minorEastAsia" w:hAnsi="Cambria Math" w:cs="Times New Roman"/>
+              <w:sz w:val="24"/>
+              <w:szCs w:val="24"/>
+            </w:rPr>
+            <m:t>p(</m:t>
+          </m:r>
+          <m:r>
+            <w:rPr>
+              <w:rFonts w:ascii="Cambria Math" w:eastAsiaTheme="minorEastAsia" w:hAnsi="Cambria Math" w:cs="Times New Roman"/>
+              <w:sz w:val="24"/>
+              <w:szCs w:val="24"/>
+            </w:rPr>
+            <m:t>selamat</m:t>
+          </m:r>
+          <m:r>
+            <w:rPr>
+              <w:rFonts w:ascii="Cambria Math" w:eastAsiaTheme="minorEastAsia" w:hAnsi="Cambria Math" w:cs="Times New Roman"/>
+              <w:sz w:val="24"/>
+              <w:szCs w:val="24"/>
+            </w:rPr>
+            <m:t>|positif)=</m:t>
+          </m:r>
+          <m:f>
+            <m:fPr>
+              <m:ctrlPr>
+                <w:rPr>
+                  <w:rFonts w:ascii="Cambria Math" w:eastAsiaTheme="minorEastAsia" w:hAnsi="Cambria Math" w:cs="Times New Roman"/>
+                  <w:i/>
+                  <w:sz w:val="24"/>
+                  <w:szCs w:val="24"/>
+                </w:rPr>
+              </m:ctrlPr>
+            </m:fPr>
+            <m:num>
+              <m:r>
+                <w:rPr>
+                  <w:rFonts w:ascii="Cambria Math" w:eastAsiaTheme="minorEastAsia" w:hAnsi="Cambria Math" w:cs="Times New Roman"/>
+                  <w:sz w:val="24"/>
+                  <w:szCs w:val="24"/>
+                </w:rPr>
+                <m:t>0.6020599913279624</m:t>
+              </m:r>
+            </m:num>
+            <m:den>
+              <m:r>
+                <w:rPr>
+                  <w:rFonts w:ascii="Cambria Math" w:eastAsiaTheme="minorEastAsia" w:hAnsi="Cambria Math" w:cs="Times New Roman"/>
+                  <w:sz w:val="24"/>
+                  <w:szCs w:val="24"/>
+                </w:rPr>
+                <m:t>2</m:t>
+              </m:r>
+            </m:den>
+          </m:f>
+          <m:r>
+            <w:rPr>
+              <w:rFonts w:ascii="Cambria Math" w:eastAsiaTheme="minorEastAsia" w:hAnsi="Cambria Math" w:cs="Times New Roman"/>
+              <w:sz w:val="24"/>
+              <w:szCs w:val="24"/>
+            </w:rPr>
+            <m:t>=</m:t>
+          </m:r>
+          <m:r>
+            <w:rPr>
+              <w:rFonts w:ascii="Cambria Math" w:eastAsiaTheme="minorEastAsia" w:hAnsi="Cambria Math" w:cs="Times New Roman"/>
+              <w:sz w:val="24"/>
+              <w:szCs w:val="24"/>
+            </w:rPr>
+            <m:t xml:space="preserve"> </m:t>
+          </m:r>
+          <m:r>
+            <w:rPr>
+              <w:rFonts w:ascii="Cambria Math" w:eastAsiaTheme="minorEastAsia" w:hAnsi="Cambria Math" w:cs="Times New Roman"/>
+              <w:sz w:val="24"/>
+              <w:szCs w:val="24"/>
+            </w:rPr>
+            <m:t>0.3010299956639812</m:t>
+          </m:r>
+        </m:oMath>
+      </m:oMathPara>
+    </w:p>
+    <w:p>
+      <w:pPr>
+        <w:pStyle w:val="ListParagraph"/>
+        <w:spacing w:after="0" w:line="360" w:lineRule="auto"/>
+        <w:ind w:left="1080"/>
+        <w:jc w:val="both"/>
+        <w:rPr>
+          <w:rFonts w:ascii="Times New Roman" w:eastAsiaTheme="minorEastAsia" w:hAnsi="Times New Roman" w:cs="Times New Roman"/>
+          <w:sz w:val="24"/>
+          <w:szCs w:val="24"/>
+        </w:rPr>
+      </w:pPr>
+    </w:p>
+    <w:p>
+      <w:pPr>
+        <w:pStyle w:val="ListParagraph"/>
+        <w:spacing w:after="0" w:line="360" w:lineRule="auto"/>
+        <w:ind w:left="1080"/>
+        <w:jc w:val="both"/>
+        <w:rPr>
+          <w:rFonts w:ascii="Times New Roman" w:eastAsiaTheme="minorEastAsia" w:hAnsi="Times New Roman" w:cs="Times New Roman"/>
+          <w:sz w:val="24"/>
+          <w:szCs w:val="24"/>
+        </w:rPr>
+      </w:pPr>
+      <w:r>
+        <w:rPr>
+          <w:rFonts w:ascii="Times New Roman" w:eastAsiaTheme="minorEastAsia" w:hAnsi="Times New Roman" w:cs="Times New Roman"/>
+          <w:sz w:val="24"/>
+          <w:szCs w:val="24"/>
+        </w:rPr>
+        <w:t xml:space="preserve">Berikut menghitung label </w:t>
+      </w:r>
+      <w:r>
+        <w:rPr>
+          <w:rFonts w:ascii="Times New Roman" w:eastAsiaTheme="minorEastAsia" w:hAnsi="Times New Roman" w:cs="Times New Roman"/>
+          <w:sz w:val="24"/>
+          <w:szCs w:val="24"/>
+        </w:rPr>
+        <w:t>ne</w:t>
+      </w:r>
+      <w:r>
+        <w:rPr>
+          <w:rFonts w:ascii="Times New Roman" w:eastAsiaTheme="minorEastAsia" w:hAnsi="Times New Roman" w:cs="Times New Roman"/>
+          <w:sz w:val="24"/>
+          <w:szCs w:val="24"/>
+        </w:rPr>
+        <w:t>tral</w:t>
+      </w:r>
+      <w:r>
+        <w:rPr>
+          <w:rFonts w:ascii="Times New Roman" w:eastAsiaTheme="minorEastAsia" w:hAnsi="Times New Roman" w:cs="Times New Roman"/>
+          <w:sz w:val="24"/>
+          <w:szCs w:val="24"/>
+        </w:rPr>
+        <w:t>:</w:t>
+      </w:r>
+    </w:p>
+    <w:p>
+      <w:pPr>
+        <w:pStyle w:val="ListParagraph"/>
+        <w:spacing w:after="0" w:line="360" w:lineRule="auto"/>
+        <w:ind w:left="1080"/>
+        <w:jc w:val="both"/>
+        <w:rPr>
+          <w:rFonts w:ascii="Times New Roman" w:eastAsiaTheme="minorEastAsia" w:hAnsi="Times New Roman" w:cs="Times New Roman"/>
+          <w:sz w:val="24"/>
+          <w:szCs w:val="24"/>
+        </w:rPr>
+      </w:pPr>
+      <m:oMathPara>
+        <m:oMath>
+          <m:r>
+            <w:rPr>
+              <w:rFonts w:ascii="Cambria Math" w:eastAsiaTheme="minorEastAsia" w:hAnsi="Cambria Math" w:cs="Times New Roman"/>
+              <w:sz w:val="24"/>
+              <w:szCs w:val="24"/>
+            </w:rPr>
+            <m:t>p(</m:t>
+          </m:r>
+          <m:r>
+            <w:rPr>
+              <w:rFonts w:ascii="Cambria Math" w:eastAsiaTheme="minorEastAsia" w:hAnsi="Cambria Math" w:cs="Times New Roman"/>
+              <w:sz w:val="24"/>
+              <w:szCs w:val="24"/>
+            </w:rPr>
+            <m:t>lebar</m:t>
+          </m:r>
+          <m:r>
+            <w:rPr>
+              <w:rFonts w:ascii="Cambria Math" w:eastAsiaTheme="minorEastAsia" w:hAnsi="Cambria Math" w:cs="Times New Roman"/>
+              <w:sz w:val="24"/>
+              <w:szCs w:val="24"/>
+            </w:rPr>
+            <m:t>|</m:t>
+          </m:r>
+          <m:r>
+            <w:rPr>
+              <w:rFonts w:ascii="Cambria Math" w:eastAsiaTheme="minorEastAsia" w:hAnsi="Cambria Math" w:cs="Times New Roman"/>
+              <w:sz w:val="24"/>
+              <w:szCs w:val="24"/>
+            </w:rPr>
+            <m:t>netral</m:t>
+          </m:r>
+          <m:r>
+            <w:rPr>
+              <w:rFonts w:ascii="Cambria Math" w:eastAsiaTheme="minorEastAsia" w:hAnsi="Cambria Math" w:cs="Times New Roman"/>
+              <w:sz w:val="24"/>
+              <w:szCs w:val="24"/>
+            </w:rPr>
+            <m:t>)=</m:t>
+          </m:r>
+          <m:f>
+            <m:fPr>
+              <m:ctrlPr>
+                <w:rPr>
+                  <w:rFonts w:ascii="Cambria Math" w:eastAsiaTheme="minorEastAsia" w:hAnsi="Cambria Math" w:cs="Times New Roman"/>
+                  <w:i/>
+                  <w:sz w:val="24"/>
+                  <w:szCs w:val="24"/>
+                </w:rPr>
+              </m:ctrlPr>
+            </m:fPr>
+            <m:num>
+              <m:r>
+                <w:rPr>
+                  <w:rFonts w:ascii="Cambria Math" w:eastAsiaTheme="minorEastAsia" w:hAnsi="Cambria Math" w:cs="Times New Roman"/>
+                  <w:sz w:val="24"/>
+                  <w:szCs w:val="24"/>
+                </w:rPr>
+                <m:t>0.6020599913279624</m:t>
+              </m:r>
+            </m:num>
+            <m:den>
+              <m:r>
+                <w:rPr>
+                  <w:rFonts w:ascii="Cambria Math" w:eastAsiaTheme="minorEastAsia" w:hAnsi="Cambria Math" w:cs="Times New Roman"/>
+                  <w:sz w:val="24"/>
+                  <w:szCs w:val="24"/>
+                </w:rPr>
+                <m:t>1</m:t>
+              </m:r>
+            </m:den>
+          </m:f>
+          <m:r>
+            <w:rPr>
+              <w:rFonts w:ascii="Cambria Math" w:eastAsiaTheme="minorEastAsia" w:hAnsi="Cambria Math" w:cs="Times New Roman"/>
+              <w:sz w:val="24"/>
+              <w:szCs w:val="24"/>
+            </w:rPr>
+            <m:t>=</m:t>
+          </m:r>
+          <m:r>
+            <w:rPr>
+              <w:rFonts w:ascii="Cambria Math" w:eastAsiaTheme="minorEastAsia" w:hAnsi="Cambria Math" w:cs="Times New Roman"/>
+              <w:sz w:val="24"/>
+              <w:szCs w:val="24"/>
+            </w:rPr>
+            <m:t xml:space="preserve"> </m:t>
+          </m:r>
+          <m:r>
+            <w:rPr>
+              <w:rFonts w:ascii="Cambria Math" w:eastAsiaTheme="minorEastAsia" w:hAnsi="Cambria Math" w:cs="Times New Roman"/>
+              <w:sz w:val="24"/>
+              <w:szCs w:val="24"/>
+            </w:rPr>
+            <m:t>0.3010299956639812</m:t>
+          </m:r>
+        </m:oMath>
+      </m:oMathPara>
+    </w:p>
+    <w:p>
+      <w:pPr>
+        <w:pStyle w:val="ListParagraph"/>
+        <w:spacing w:after="0" w:line="360" w:lineRule="auto"/>
+        <w:ind w:left="1080"/>
+        <w:jc w:val="both"/>
+        <w:rPr>
+          <w:rFonts w:ascii="Times New Roman" w:eastAsiaTheme="minorEastAsia" w:hAnsi="Times New Roman" w:cs="Times New Roman"/>
+          <w:sz w:val="24"/>
+          <w:szCs w:val="24"/>
+        </w:rPr>
+      </w:pPr>
+    </w:p>
+    <w:p>
+      <w:pPr>
+        <w:pStyle w:val="ListParagraph"/>
+        <w:spacing w:after="0" w:line="360" w:lineRule="auto"/>
+        <w:ind w:left="1080"/>
+        <w:jc w:val="both"/>
+        <w:rPr>
+          <w:rFonts w:ascii="Times New Roman" w:eastAsiaTheme="minorEastAsia" w:hAnsi="Times New Roman" w:cs="Times New Roman"/>
+          <w:sz w:val="24"/>
+          <w:szCs w:val="24"/>
+        </w:rPr>
+      </w:pPr>
+    </w:p>
+    <w:p>
+      <w:pPr>
+        <w:pStyle w:val="ListParagraph"/>
+        <w:spacing w:after="0" w:line="360" w:lineRule="auto"/>
+        <w:ind w:left="1080"/>
+        <w:jc w:val="both"/>
+        <w:rPr>
+          <w:rFonts w:ascii="Times New Roman" w:eastAsiaTheme="minorEastAsia" w:hAnsi="Times New Roman" w:cs="Times New Roman"/>
+          <w:sz w:val="24"/>
+          <w:szCs w:val="24"/>
+        </w:rPr>
+      </w:pPr>
+      <w:r>
+        <w:rPr>
+          <w:rFonts w:ascii="Times New Roman" w:eastAsiaTheme="minorEastAsia" w:hAnsi="Times New Roman" w:cs="Times New Roman"/>
+          <w:sz w:val="24"/>
+          <w:szCs w:val="24"/>
+        </w:rPr>
+        <w:lastRenderedPageBreak/>
+        <w:t>Berikut menghitung label ne</w:t>
+      </w:r>
+      <w:r>
+        <w:rPr>
+          <w:rFonts w:ascii="Times New Roman" w:eastAsiaTheme="minorEastAsia" w:hAnsi="Times New Roman" w:cs="Times New Roman"/>
+          <w:sz w:val="24"/>
+          <w:szCs w:val="24"/>
+        </w:rPr>
+        <w:t>gatif</w:t>
+      </w:r>
+      <w:r>
+        <w:rPr>
+          <w:rFonts w:ascii="Times New Roman" w:eastAsiaTheme="minorEastAsia" w:hAnsi="Times New Roman" w:cs="Times New Roman"/>
+          <w:sz w:val="24"/>
+          <w:szCs w:val="24"/>
+        </w:rPr>
+        <w:t>:</w:t>
+      </w:r>
+    </w:p>
+    <w:p>
+      <w:pPr>
+        <w:pStyle w:val="ListParagraph"/>
+        <w:spacing w:after="0" w:line="360" w:lineRule="auto"/>
+        <w:ind w:left="1080"/>
+        <w:jc w:val="both"/>
+        <w:rPr>
+          <w:rFonts w:ascii="Times New Roman" w:eastAsiaTheme="minorEastAsia" w:hAnsi="Times New Roman" w:cs="Times New Roman"/>
+          <w:sz w:val="24"/>
+          <w:szCs w:val="24"/>
+        </w:rPr>
+      </w:pPr>
+      <m:oMathPara>
+        <m:oMath>
+          <m:r>
+            <w:rPr>
+              <w:rFonts w:ascii="Cambria Math" w:eastAsiaTheme="minorEastAsia" w:hAnsi="Cambria Math" w:cs="Times New Roman"/>
+              <w:sz w:val="24"/>
+              <w:szCs w:val="24"/>
+            </w:rPr>
+            <m:t>p(</m:t>
+          </m:r>
+          <m:r>
+            <w:rPr>
+              <w:rFonts w:ascii="Cambria Math" w:eastAsiaTheme="minorEastAsia" w:hAnsi="Cambria Math" w:cs="Times New Roman"/>
+              <w:sz w:val="24"/>
+              <w:szCs w:val="24"/>
+            </w:rPr>
+            <m:t>sesuai</m:t>
+          </m:r>
+          <m:r>
+            <w:rPr>
+              <w:rFonts w:ascii="Cambria Math" w:eastAsiaTheme="minorEastAsia" w:hAnsi="Cambria Math" w:cs="Times New Roman"/>
+              <w:sz w:val="24"/>
+              <w:szCs w:val="24"/>
+            </w:rPr>
+            <m:t>|ne</m:t>
+          </m:r>
+          <m:r>
+            <w:rPr>
+              <w:rFonts w:ascii="Cambria Math" w:eastAsiaTheme="minorEastAsia" w:hAnsi="Cambria Math" w:cs="Times New Roman"/>
+              <w:sz w:val="24"/>
+              <w:szCs w:val="24"/>
+            </w:rPr>
+            <m:t>gatif</m:t>
+          </m:r>
+          <m:r>
+            <w:rPr>
+              <w:rFonts w:ascii="Cambria Math" w:eastAsiaTheme="minorEastAsia" w:hAnsi="Cambria Math" w:cs="Times New Roman"/>
+              <w:sz w:val="24"/>
+              <w:szCs w:val="24"/>
+            </w:rPr>
+            <m:t>)=</m:t>
+          </m:r>
+          <m:f>
+            <m:fPr>
+              <m:ctrlPr>
+                <w:rPr>
+                  <w:rFonts w:ascii="Cambria Math" w:eastAsiaTheme="minorEastAsia" w:hAnsi="Cambria Math" w:cs="Times New Roman"/>
+                  <w:i/>
+                  <w:sz w:val="24"/>
+                  <w:szCs w:val="24"/>
+                </w:rPr>
+              </m:ctrlPr>
+            </m:fPr>
+            <m:num>
+              <m:r>
+                <w:rPr>
+                  <w:rFonts w:ascii="Cambria Math" w:eastAsiaTheme="minorEastAsia" w:hAnsi="Cambria Math" w:cs="Times New Roman"/>
+                  <w:sz w:val="24"/>
+                  <w:szCs w:val="24"/>
+                </w:rPr>
+                <m:t>1.2041199826559248</m:t>
+              </m:r>
+            </m:num>
+            <m:den>
+              <m:r>
+                <w:rPr>
+                  <w:rFonts w:ascii="Cambria Math" w:eastAsiaTheme="minorEastAsia" w:hAnsi="Cambria Math" w:cs="Times New Roman"/>
+                  <w:sz w:val="24"/>
+                  <w:szCs w:val="24"/>
+                </w:rPr>
+                <m:t>1</m:t>
+              </m:r>
+            </m:den>
+          </m:f>
+          <m:r>
+            <w:rPr>
+              <w:rFonts w:ascii="Cambria Math" w:eastAsiaTheme="minorEastAsia" w:hAnsi="Cambria Math" w:cs="Times New Roman"/>
+              <w:sz w:val="24"/>
+              <w:szCs w:val="24"/>
+            </w:rPr>
+            <m:t>=</m:t>
+          </m:r>
+          <m:r>
+            <w:rPr>
+              <w:rFonts w:ascii="Cambria Math" w:eastAsiaTheme="minorEastAsia" w:hAnsi="Cambria Math" w:cs="Times New Roman"/>
+              <w:sz w:val="24"/>
+              <w:szCs w:val="24"/>
+            </w:rPr>
+            <m:t>0.6020599913279624</m:t>
+          </m:r>
+        </m:oMath>
+      </m:oMathPara>
+    </w:p>
+    <w:p>
+      <w:pPr>
+        <w:pStyle w:val="ListParagraph"/>
+        <w:spacing w:after="0" w:line="360" w:lineRule="auto"/>
+        <w:ind w:left="1080"/>
+        <w:jc w:val="both"/>
+        <w:rPr>
+          <w:rFonts w:ascii="Times New Roman" w:eastAsiaTheme="minorEastAsia" w:hAnsi="Times New Roman" w:cs="Times New Roman"/>
+          <w:sz w:val="24"/>
+          <w:szCs w:val="24"/>
+        </w:rPr>
+      </w:pPr>
+    </w:p>
+    <w:p>
+      <w:pPr>
+        <w:pStyle w:val="ListParagraph"/>
+        <w:spacing w:after="0" w:line="360" w:lineRule="auto"/>
+        <w:ind w:left="1080"/>
+        <w:jc w:val="both"/>
+        <w:rPr>
+          <w:rFonts w:ascii="Times New Roman" w:eastAsiaTheme="minorEastAsia" w:hAnsi="Times New Roman" w:cs="Times New Roman"/>
+          <w:sz w:val="24"/>
+          <w:szCs w:val="24"/>
+        </w:rPr>
+      </w:pPr>
+      <w:r>
+        <w:rPr>
+          <w:rFonts w:ascii="Times New Roman" w:eastAsiaTheme="minorEastAsia" w:hAnsi="Times New Roman" w:cs="Times New Roman"/>
+          <w:sz w:val="24"/>
+          <w:szCs w:val="24"/>
+        </w:rPr>
+        <w:t xml:space="preserve">Melakukan proses klasifikasi “selamat </w:t>
+      </w:r>
+      <w:r>
+        <w:rPr>
+          <w:rFonts w:ascii="Times New Roman" w:eastAsiaTheme="minorEastAsia" w:hAnsi="Times New Roman" w:cs="Times New Roman"/>
+          <w:sz w:val="24"/>
+          <w:szCs w:val="24"/>
+        </w:rPr>
+        <w:t>awet</w:t>
+      </w:r>
+      <w:r>
+        <w:rPr>
+          <w:rFonts w:ascii="Times New Roman" w:eastAsiaTheme="minorEastAsia" w:hAnsi="Times New Roman" w:cs="Times New Roman"/>
+          <w:sz w:val="24"/>
+          <w:szCs w:val="24"/>
+        </w:rPr>
+        <w:t>”, berikut perhitungannya:</w:t>
+      </w:r>
+    </w:p>
+    <w:p>
+      <w:pPr>
+        <w:pStyle w:val="ListParagraph"/>
+        <w:spacing w:after="0" w:line="360" w:lineRule="auto"/>
+        <w:ind w:left="1080"/>
+        <w:jc w:val="both"/>
+        <w:rPr>
+          <w:rFonts w:ascii="Times New Roman" w:eastAsiaTheme="minorEastAsia" w:hAnsi="Times New Roman" w:cs="Times New Roman"/>
+          <w:sz w:val="24"/>
+          <w:szCs w:val="24"/>
+        </w:rPr>
+      </w:pPr>
+      <m:oMathPara>
+        <m:oMath>
+          <m:r>
+            <w:rPr>
+              <w:rFonts w:ascii="Cambria Math" w:eastAsiaTheme="minorEastAsia" w:hAnsi="Cambria Math" w:cs="Times New Roman"/>
+              <w:sz w:val="24"/>
+              <w:szCs w:val="24"/>
+            </w:rPr>
+            <m:t>p(N</m:t>
+          </m:r>
+          <m:r>
+            <w:rPr>
+              <w:rFonts w:ascii="Cambria Math" w:eastAsiaTheme="minorEastAsia" w:hAnsi="Cambria Math" w:cs="Times New Roman"/>
+              <w:sz w:val="24"/>
+              <w:szCs w:val="24"/>
+            </w:rPr>
+            <m:t>|positif</m:t>
+          </m:r>
+          <m:r>
+            <w:rPr>
+              <w:rFonts w:ascii="Cambria Math" w:eastAsiaTheme="minorEastAsia" w:hAnsi="Cambria Math" w:cs="Times New Roman"/>
+              <w:sz w:val="24"/>
+              <w:szCs w:val="24"/>
+            </w:rPr>
+            <m:t>)=</m:t>
+          </m:r>
+          <m:r>
+            <w:rPr>
+              <w:rFonts w:ascii="Cambria Math" w:eastAsiaTheme="minorEastAsia" w:hAnsi="Cambria Math" w:cs="Times New Roman"/>
+              <w:sz w:val="24"/>
+              <w:szCs w:val="24"/>
+            </w:rPr>
+            <m:t>0.3010299956639812</m:t>
+          </m:r>
+          <m:r>
+            <w:rPr>
+              <w:rFonts w:ascii="Cambria Math" w:eastAsiaTheme="minorEastAsia" w:hAnsi="Cambria Math" w:cs="Times New Roman"/>
+              <w:sz w:val="24"/>
+              <w:szCs w:val="24"/>
+            </w:rPr>
+            <m:t xml:space="preserve"> </m:t>
+          </m:r>
+          <m:r>
+            <w:rPr>
+              <w:rFonts w:ascii="Cambria Math" w:eastAsiaTheme="minorEastAsia" w:hAnsi="Cambria Math" w:cs="Times New Roman"/>
+              <w:sz w:val="24"/>
+              <w:szCs w:val="24"/>
+            </w:rPr>
+            <m:t>*</m:t>
+          </m:r>
+          <m:r>
+            <w:rPr>
+              <w:rFonts w:ascii="Cambria Math" w:eastAsiaTheme="minorEastAsia" w:hAnsi="Cambria Math" w:cs="Times New Roman"/>
+              <w:sz w:val="24"/>
+              <w:szCs w:val="24"/>
+            </w:rPr>
+            <m:t xml:space="preserve"> </m:t>
+          </m:r>
+          <m:r>
+            <w:rPr>
+              <w:rFonts w:ascii="Cambria Math" w:eastAsiaTheme="minorEastAsia" w:hAnsi="Cambria Math" w:cs="Times New Roman"/>
+              <w:sz w:val="24"/>
+              <w:szCs w:val="24"/>
+            </w:rPr>
+            <m:t>0.3010299956639812</m:t>
+          </m:r>
+          <m:r>
+            <w:rPr>
+              <w:rFonts w:ascii="Cambria Math" w:eastAsiaTheme="minorEastAsia" w:hAnsi="Cambria Math" w:cs="Times New Roman"/>
+              <w:sz w:val="24"/>
+              <w:szCs w:val="24"/>
+            </w:rPr>
+            <m:t xml:space="preserve"> </m:t>
+          </m:r>
+          <m:r>
+            <w:rPr>
+              <w:rFonts w:ascii="Cambria Math" w:eastAsiaTheme="minorEastAsia" w:hAnsi="Cambria Math" w:cs="Times New Roman"/>
+              <w:sz w:val="24"/>
+              <w:szCs w:val="24"/>
+            </w:rPr>
+            <m:t>=</m:t>
+          </m:r>
+          <m:r>
+            <w:rPr>
+              <w:rFonts w:ascii="Cambria Math" w:eastAsiaTheme="minorEastAsia" w:hAnsi="Cambria Math" w:cs="Times New Roman"/>
+              <w:sz w:val="24"/>
+              <w:szCs w:val="24"/>
+            </w:rPr>
+            <m:t>0.09061905828945654</m:t>
+          </m:r>
+        </m:oMath>
+      </m:oMathPara>
+    </w:p>
+    <w:p>
+      <w:pPr>
+        <w:pStyle w:val="ListParagraph"/>
+        <w:spacing w:after="0" w:line="360" w:lineRule="auto"/>
+        <w:ind w:left="1080"/>
+        <w:jc w:val="both"/>
+        <w:rPr>
+          <w:rFonts w:ascii="Times New Roman" w:eastAsiaTheme="minorEastAsia" w:hAnsi="Times New Roman" w:cs="Times New Roman"/>
+          <w:sz w:val="24"/>
+          <w:szCs w:val="24"/>
+        </w:rPr>
+      </w:pPr>
+      <m:oMathPara>
+        <m:oMath>
+          <m:r>
+            <w:rPr>
+              <w:rFonts w:ascii="Cambria Math" w:eastAsiaTheme="minorEastAsia" w:hAnsi="Cambria Math" w:cs="Times New Roman"/>
+              <w:sz w:val="24"/>
+              <w:szCs w:val="24"/>
+            </w:rPr>
+            <m:t>p(N|</m:t>
+          </m:r>
+          <m:r>
+            <w:rPr>
+              <w:rFonts w:ascii="Cambria Math" w:eastAsiaTheme="minorEastAsia" w:hAnsi="Cambria Math" w:cs="Times New Roman"/>
+              <w:sz w:val="24"/>
+              <w:szCs w:val="24"/>
+            </w:rPr>
+            <m:t>netral</m:t>
+          </m:r>
+          <m:r>
+            <w:rPr>
+              <w:rFonts w:ascii="Cambria Math" w:eastAsiaTheme="minorEastAsia" w:hAnsi="Cambria Math" w:cs="Times New Roman"/>
+              <w:sz w:val="24"/>
+              <w:szCs w:val="24"/>
+            </w:rPr>
+            <m:t>)=</m:t>
+          </m:r>
+          <m:r>
+            <w:rPr>
+              <w:rFonts w:ascii="Cambria Math" w:eastAsiaTheme="minorEastAsia" w:hAnsi="Cambria Math" w:cs="Times New Roman"/>
+              <w:sz w:val="24"/>
+              <w:szCs w:val="24"/>
+            </w:rPr>
+            <m:t>0</m:t>
+          </m:r>
+          <m:r>
+            <w:rPr>
+              <w:rFonts w:ascii="Cambria Math" w:eastAsiaTheme="minorEastAsia" w:hAnsi="Cambria Math" w:cs="Times New Roman"/>
+              <w:sz w:val="24"/>
+              <w:szCs w:val="24"/>
+            </w:rPr>
+            <m:t>*0=0</m:t>
+          </m:r>
+        </m:oMath>
+      </m:oMathPara>
+    </w:p>
+    <w:p>
+      <w:pPr>
+        <w:pStyle w:val="ListParagraph"/>
+        <w:spacing w:after="0" w:line="360" w:lineRule="auto"/>
+        <w:ind w:left="1080"/>
+        <w:jc w:val="both"/>
+        <w:rPr>
+          <w:rFonts w:ascii="Times New Roman" w:eastAsiaTheme="minorEastAsia" w:hAnsi="Times New Roman" w:cs="Times New Roman"/>
+          <w:sz w:val="24"/>
+          <w:szCs w:val="24"/>
+        </w:rPr>
+      </w:pPr>
+      <m:oMathPara>
+        <m:oMath>
+          <m:r>
+            <w:rPr>
+              <w:rFonts w:ascii="Cambria Math" w:eastAsiaTheme="minorEastAsia" w:hAnsi="Cambria Math" w:cs="Times New Roman"/>
+              <w:sz w:val="24"/>
+              <w:szCs w:val="24"/>
+            </w:rPr>
+            <m:t>p(N|ne</m:t>
+          </m:r>
+          <m:r>
+            <w:rPr>
+              <w:rFonts w:ascii="Cambria Math" w:eastAsiaTheme="minorEastAsia" w:hAnsi="Cambria Math" w:cs="Times New Roman"/>
+              <w:sz w:val="24"/>
+              <w:szCs w:val="24"/>
+            </w:rPr>
+            <m:t>gatif</m:t>
+          </m:r>
+          <m:r>
+            <w:rPr>
+              <w:rFonts w:ascii="Cambria Math" w:eastAsiaTheme="minorEastAsia" w:hAnsi="Cambria Math" w:cs="Times New Roman"/>
+              <w:sz w:val="24"/>
+              <w:szCs w:val="24"/>
+            </w:rPr>
+            <m:t>)=</m:t>
+          </m:r>
+          <m:r>
+            <w:rPr>
+              <w:rFonts w:ascii="Cambria Math" w:eastAsiaTheme="minorEastAsia" w:hAnsi="Cambria Math" w:cs="Times New Roman"/>
+              <w:sz w:val="24"/>
+              <w:szCs w:val="24"/>
+            </w:rPr>
+            <m:t>0</m:t>
+          </m:r>
+          <m:r>
+            <w:rPr>
+              <w:rFonts w:ascii="Cambria Math" w:eastAsiaTheme="minorEastAsia" w:hAnsi="Cambria Math" w:cs="Times New Roman"/>
+              <w:sz w:val="24"/>
+              <w:szCs w:val="24"/>
+            </w:rPr>
+            <m:t>*</m:t>
+          </m:r>
+          <m:r>
+            <w:rPr>
+              <w:rFonts w:ascii="Cambria Math" w:eastAsiaTheme="minorEastAsia" w:hAnsi="Cambria Math" w:cs="Times New Roman"/>
+              <w:sz w:val="24"/>
+              <w:szCs w:val="24"/>
+            </w:rPr>
+            <m:t>0</m:t>
+          </m:r>
+          <m:r>
+            <w:rPr>
+              <w:rFonts w:ascii="Cambria Math" w:eastAsiaTheme="minorEastAsia" w:hAnsi="Cambria Math" w:cs="Times New Roman"/>
+              <w:sz w:val="24"/>
+              <w:szCs w:val="24"/>
+            </w:rPr>
+            <m:t>=0</m:t>
+          </m:r>
+        </m:oMath>
+      </m:oMathPara>
+    </w:p>
+    <w:p>
+      <w:pPr>
+        <w:pStyle w:val="ListParagraph"/>
+        <w:spacing w:after="0" w:line="360" w:lineRule="auto"/>
+        <w:ind w:left="1080"/>
+        <w:jc w:val="both"/>
+      </w:pPr>
+      <w:r>
+        <w:rPr>
+          <w:rFonts w:ascii="Times New Roman" w:hAnsi="Times New Roman" w:cs="Times New Roman"/>
+          <w:sz w:val="24"/>
+          <w:szCs w:val="24"/>
+        </w:rPr>
+        <w:t>Hasil probbilitas yang sudah didapatkan klasifikasi dari “selamat awet” berlabel positif</w:t>
+      </w:r>
+      <w:r>
+        <w:rPr>
+          <w:rFonts w:ascii="Times New Roman" w:hAnsi="Times New Roman" w:cs="Times New Roman"/>
+          <w:sz w:val="24"/>
+          <w:szCs w:val="24"/>
+        </w:rPr>
+        <w:t>.</w:t>
+      </w:r>
     </w:p>
     <w:p>
       <w:pPr>
@@ -38781,23 +39910,7 @@
           <w:sz w:val="24"/>
           <w:szCs w:val="24"/>
         </w:rPr>
-        <w:t xml:space="preserve">tree </w:t>
-      </w:r>
-      <w:r>
-        <w:rPr>
-          <w:rFonts w:ascii="Times New Roman" w:hAnsi="Times New Roman" w:cs="Times New Roman"/>
-          <w:sz w:val="24"/>
-          <w:szCs w:val="24"/>
-        </w:rPr>
-        <w:t>menggunakan</w:t>
-      </w:r>
-      <w:r>
-        <w:rPr>
-          <w:rFonts w:ascii="Times New Roman" w:hAnsi="Times New Roman" w:cs="Times New Roman"/>
-          <w:sz w:val="24"/>
-          <w:szCs w:val="24"/>
-        </w:rPr>
-        <w:t xml:space="preserve"> dari </w:t>
+        <w:t>tree</w:t>
       </w:r>
       <w:r>
         <w:rPr>
@@ -38807,7 +39920,15 @@
           <w:sz w:val="24"/>
           <w:szCs w:val="24"/>
         </w:rPr>
-        <w:t>scikit-learn</w:t>
+        <w:t xml:space="preserve">, </w:t>
+      </w:r>
+      <w:r>
+        <w:rPr>
+          <w:rFonts w:ascii="Times New Roman" w:hAnsi="Times New Roman" w:cs="Times New Roman"/>
+          <w:sz w:val="24"/>
+          <w:szCs w:val="24"/>
+        </w:rPr>
+        <w:t xml:space="preserve">berikut perhitungan </w:t>
       </w:r>
       <w:r>
         <w:rPr>
@@ -38817,17 +39938,481 @@
           <w:sz w:val="24"/>
           <w:szCs w:val="24"/>
         </w:rPr>
-        <w:t xml:space="preserve">, </w:t>
-      </w:r>
-      <w:r>
-        <w:rPr>
-          <w:rFonts w:ascii="Times New Roman" w:hAnsi="Times New Roman" w:cs="Times New Roman"/>
-          <w:sz w:val="24"/>
-          <w:szCs w:val="24"/>
-        </w:rPr>
-        <w:t xml:space="preserve">berikut program yang digunakan: </w:t>
-      </w:r>
-    </w:p>
+        <w:t>decision tree</w:t>
+      </w:r>
+      <w:r>
+        <w:rPr>
+          <w:rFonts w:ascii="Times New Roman" w:hAnsi="Times New Roman" w:cs="Times New Roman"/>
+          <w:sz w:val="24"/>
+          <w:szCs w:val="24"/>
+        </w:rPr>
+        <w:t>:</w:t>
+      </w:r>
+    </w:p>
+    <w:p>
+      <w:pPr>
+        <w:spacing w:after="0" w:line="360" w:lineRule="auto"/>
+        <w:jc w:val="center"/>
+        <w:rPr>
+          <w:rFonts w:ascii="Times New Roman" w:hAnsi="Times New Roman" w:cs="Times New Roman"/>
+        </w:rPr>
+      </w:pPr>
+      <w:r>
+        <w:rPr>
+          <w:rFonts w:ascii="Times New Roman" w:hAnsi="Times New Roman" w:cs="Times New Roman"/>
+          <w:sz w:val="24"/>
+          <w:szCs w:val="24"/>
+        </w:rPr>
+        <w:t xml:space="preserve"> </w:t>
+      </w:r>
+      <w:r>
+        <w:rPr>
+          <w:rFonts w:ascii="Times New Roman" w:hAnsi="Times New Roman" w:cs="Times New Roman"/>
+        </w:rPr>
+        <w:t>Tabel</w:t>
+      </w:r>
+      <w:r>
+        <w:rPr>
+          <w:rFonts w:ascii="Times New Roman" w:hAnsi="Times New Roman" w:cs="Times New Roman"/>
+        </w:rPr>
+        <w:t xml:space="preserve"> </w:t>
+      </w:r>
+      <w:r>
+        <w:rPr>
+          <w:rFonts w:ascii="Times New Roman" w:hAnsi="Times New Roman" w:cs="Times New Roman"/>
+        </w:rPr>
+        <w:t>3.1</w:t>
+      </w:r>
+      <w:r>
+        <w:rPr>
+          <w:rFonts w:ascii="Times New Roman" w:hAnsi="Times New Roman" w:cs="Times New Roman"/>
+        </w:rPr>
+        <w:t>5</w:t>
+      </w:r>
+      <w:r>
+        <w:rPr>
+          <w:rFonts w:ascii="Times New Roman" w:hAnsi="Times New Roman" w:cs="Times New Roman"/>
+        </w:rPr>
+        <w:t xml:space="preserve"> tabel kata dan label</w:t>
+      </w:r>
+    </w:p>
+    <w:tbl>
+      <w:tblPr>
+        <w:tblStyle w:val="TableGrid"/>
+        <w:tblW w:w="0" w:type="auto"/>
+        <w:tblInd w:w="1080" w:type="dxa"/>
+        <w:tblLook w:val="04A0" w:firstRow="1" w:lastRow="0" w:firstColumn="1" w:lastColumn="0" w:noHBand="0" w:noVBand="1"/>
+      </w:tblPr>
+      <w:tblGrid>
+        <w:gridCol w:w="2286"/>
+        <w:gridCol w:w="2316"/>
+        <w:gridCol w:w="2245"/>
+      </w:tblGrid>
+      <w:tr>
+        <w:tc>
+          <w:tcPr>
+            <w:tcW w:w="2286" w:type="dxa"/>
+          </w:tcPr>
+          <w:p>
+            <w:pPr>
+              <w:pStyle w:val="ListParagraph"/>
+              <w:spacing w:line="360" w:lineRule="auto"/>
+              <w:ind w:left="0"/>
+              <w:jc w:val="both"/>
+              <w:rPr>
+                <w:rFonts w:ascii="Times New Roman" w:hAnsi="Times New Roman" w:cs="Times New Roman"/>
+                <w:sz w:val="24"/>
+                <w:szCs w:val="24"/>
+              </w:rPr>
+            </w:pPr>
+            <w:r>
+              <w:rPr>
+                <w:rFonts w:ascii="Times New Roman" w:hAnsi="Times New Roman" w:cs="Times New Roman"/>
+                <w:sz w:val="24"/>
+                <w:szCs w:val="24"/>
+              </w:rPr>
+              <w:t>Kata</w:t>
+            </w:r>
+          </w:p>
+        </w:tc>
+        <w:tc>
+          <w:tcPr>
+            <w:tcW w:w="2316" w:type="dxa"/>
+          </w:tcPr>
+          <w:p>
+            <w:pPr>
+              <w:pStyle w:val="ListParagraph"/>
+              <w:spacing w:line="360" w:lineRule="auto"/>
+              <w:ind w:left="0"/>
+              <w:jc w:val="both"/>
+              <w:rPr>
+                <w:rFonts w:ascii="Times New Roman" w:hAnsi="Times New Roman" w:cs="Times New Roman"/>
+                <w:i/>
+                <w:iCs/>
+                <w:sz w:val="24"/>
+                <w:szCs w:val="24"/>
+              </w:rPr>
+            </w:pPr>
+            <w:r>
+              <w:rPr>
+                <w:rFonts w:ascii="Times New Roman" w:hAnsi="Times New Roman" w:cs="Times New Roman"/>
+                <w:i/>
+                <w:iCs/>
+                <w:sz w:val="24"/>
+                <w:szCs w:val="24"/>
+              </w:rPr>
+              <w:t>Term frequency inverse document</w:t>
+            </w:r>
+          </w:p>
+        </w:tc>
+        <w:tc>
+          <w:tcPr>
+            <w:tcW w:w="2245" w:type="dxa"/>
+          </w:tcPr>
+          <w:p>
+            <w:pPr>
+              <w:pStyle w:val="ListParagraph"/>
+              <w:spacing w:line="360" w:lineRule="auto"/>
+              <w:ind w:left="0"/>
+              <w:jc w:val="both"/>
+              <w:rPr>
+                <w:rFonts w:ascii="Times New Roman" w:hAnsi="Times New Roman" w:cs="Times New Roman"/>
+                <w:sz w:val="24"/>
+                <w:szCs w:val="24"/>
+              </w:rPr>
+            </w:pPr>
+            <w:r>
+              <w:rPr>
+                <w:rFonts w:ascii="Times New Roman" w:hAnsi="Times New Roman" w:cs="Times New Roman"/>
+                <w:sz w:val="24"/>
+                <w:szCs w:val="24"/>
+              </w:rPr>
+              <w:t>Label</w:t>
+            </w:r>
+          </w:p>
+        </w:tc>
+      </w:tr>
+      <w:tr>
+        <w:tc>
+          <w:tcPr>
+            <w:tcW w:w="2286" w:type="dxa"/>
+          </w:tcPr>
+          <w:p>
+            <w:pPr>
+              <w:pStyle w:val="ListParagraph"/>
+              <w:spacing w:line="360" w:lineRule="auto"/>
+              <w:ind w:left="0"/>
+              <w:jc w:val="both"/>
+              <w:rPr>
+                <w:rFonts w:ascii="Times New Roman" w:hAnsi="Times New Roman" w:cs="Times New Roman"/>
+                <w:sz w:val="24"/>
+                <w:szCs w:val="24"/>
+              </w:rPr>
+            </w:pPr>
+            <w:r>
+              <w:rPr>
+                <w:rFonts w:ascii="Times New Roman" w:hAnsi="Times New Roman" w:cs="Times New Roman"/>
+                <w:sz w:val="24"/>
+                <w:szCs w:val="24"/>
+              </w:rPr>
+              <w:t>lebar</w:t>
+            </w:r>
+          </w:p>
+        </w:tc>
+        <w:tc>
+          <w:tcPr>
+            <w:tcW w:w="2316" w:type="dxa"/>
+          </w:tcPr>
+          <w:p>
+            <w:pPr>
+              <w:pStyle w:val="ListParagraph"/>
+              <w:spacing w:line="360" w:lineRule="auto"/>
+              <w:ind w:left="0"/>
+              <w:jc w:val="both"/>
+              <w:rPr>
+                <w:rFonts w:ascii="Times New Roman" w:hAnsi="Times New Roman" w:cs="Times New Roman"/>
+                <w:sz w:val="24"/>
+                <w:szCs w:val="24"/>
+              </w:rPr>
+            </w:pPr>
+            <w:r>
+              <w:rPr>
+                <w:rFonts w:ascii="Times New Roman" w:hAnsi="Times New Roman" w:cs="Times New Roman"/>
+                <w:sz w:val="24"/>
+                <w:szCs w:val="24"/>
+              </w:rPr>
+              <w:t>0.6020599913279624</w:t>
+            </w:r>
+          </w:p>
+        </w:tc>
+        <w:tc>
+          <w:tcPr>
+            <w:tcW w:w="2245" w:type="dxa"/>
+          </w:tcPr>
+          <w:p>
+            <w:pPr>
+              <w:pStyle w:val="ListParagraph"/>
+              <w:spacing w:line="360" w:lineRule="auto"/>
+              <w:ind w:left="0"/>
+              <w:jc w:val="both"/>
+              <w:rPr>
+                <w:rFonts w:ascii="Times New Roman" w:hAnsi="Times New Roman" w:cs="Times New Roman"/>
+                <w:sz w:val="24"/>
+                <w:szCs w:val="24"/>
+              </w:rPr>
+            </w:pPr>
+            <w:r>
+              <w:rPr>
+                <w:rFonts w:ascii="Times New Roman" w:hAnsi="Times New Roman" w:cs="Times New Roman"/>
+                <w:sz w:val="24"/>
+                <w:szCs w:val="24"/>
+              </w:rPr>
+              <w:t>netral</w:t>
+            </w:r>
+          </w:p>
+        </w:tc>
+      </w:tr>
+      <w:tr>
+        <w:tc>
+          <w:tcPr>
+            <w:tcW w:w="2286" w:type="dxa"/>
+          </w:tcPr>
+          <w:p>
+            <w:pPr>
+              <w:pStyle w:val="ListParagraph"/>
+              <w:spacing w:line="360" w:lineRule="auto"/>
+              <w:ind w:left="0"/>
+              <w:jc w:val="both"/>
+              <w:rPr>
+                <w:rFonts w:ascii="Times New Roman" w:hAnsi="Times New Roman" w:cs="Times New Roman"/>
+                <w:sz w:val="24"/>
+                <w:szCs w:val="24"/>
+              </w:rPr>
+            </w:pPr>
+            <w:r>
+              <w:rPr>
+                <w:rFonts w:ascii="Times New Roman" w:hAnsi="Times New Roman" w:cs="Times New Roman"/>
+                <w:sz w:val="24"/>
+                <w:szCs w:val="24"/>
+              </w:rPr>
+              <w:t>awet</w:t>
+            </w:r>
+          </w:p>
+        </w:tc>
+        <w:tc>
+          <w:tcPr>
+            <w:tcW w:w="2316" w:type="dxa"/>
+          </w:tcPr>
+          <w:p>
+            <w:pPr>
+              <w:pStyle w:val="ListParagraph"/>
+              <w:spacing w:line="360" w:lineRule="auto"/>
+              <w:ind w:left="0"/>
+              <w:jc w:val="both"/>
+              <w:rPr>
+                <w:rFonts w:ascii="Times New Roman" w:hAnsi="Times New Roman" w:cs="Times New Roman"/>
+                <w:sz w:val="24"/>
+                <w:szCs w:val="24"/>
+              </w:rPr>
+            </w:pPr>
+            <w:r>
+              <w:rPr>
+                <w:rFonts w:ascii="Times New Roman" w:hAnsi="Times New Roman" w:cs="Times New Roman"/>
+                <w:sz w:val="24"/>
+                <w:szCs w:val="24"/>
+              </w:rPr>
+              <w:t>0.6020599913279624</w:t>
+            </w:r>
+          </w:p>
+        </w:tc>
+        <w:tc>
+          <w:tcPr>
+            <w:tcW w:w="2245" w:type="dxa"/>
+          </w:tcPr>
+          <w:p>
+            <w:pPr>
+              <w:pStyle w:val="ListParagraph"/>
+              <w:spacing w:line="360" w:lineRule="auto"/>
+              <w:ind w:left="0"/>
+              <w:jc w:val="both"/>
+              <w:rPr>
+                <w:rFonts w:ascii="Times New Roman" w:hAnsi="Times New Roman" w:cs="Times New Roman"/>
+                <w:sz w:val="24"/>
+                <w:szCs w:val="24"/>
+              </w:rPr>
+            </w:pPr>
+            <w:r>
+              <w:rPr>
+                <w:rFonts w:ascii="Times New Roman" w:hAnsi="Times New Roman" w:cs="Times New Roman"/>
+                <w:sz w:val="24"/>
+                <w:szCs w:val="24"/>
+              </w:rPr>
+              <w:t>positif</w:t>
+            </w:r>
+          </w:p>
+        </w:tc>
+      </w:tr>
+      <w:tr>
+        <w:tc>
+          <w:tcPr>
+            <w:tcW w:w="2286" w:type="dxa"/>
+          </w:tcPr>
+          <w:p>
+            <w:pPr>
+              <w:pStyle w:val="ListParagraph"/>
+              <w:spacing w:line="360" w:lineRule="auto"/>
+              <w:ind w:left="0"/>
+              <w:jc w:val="both"/>
+              <w:rPr>
+                <w:rFonts w:ascii="Times New Roman" w:hAnsi="Times New Roman" w:cs="Times New Roman"/>
+                <w:sz w:val="24"/>
+                <w:szCs w:val="24"/>
+              </w:rPr>
+            </w:pPr>
+            <w:r>
+              <w:rPr>
+                <w:rFonts w:ascii="Times New Roman" w:hAnsi="Times New Roman" w:cs="Times New Roman"/>
+                <w:sz w:val="24"/>
+                <w:szCs w:val="24"/>
+              </w:rPr>
+              <w:t>selamat</w:t>
+            </w:r>
+          </w:p>
+        </w:tc>
+        <w:tc>
+          <w:tcPr>
+            <w:tcW w:w="2316" w:type="dxa"/>
+          </w:tcPr>
+          <w:p>
+            <w:pPr>
+              <w:pStyle w:val="ListParagraph"/>
+              <w:spacing w:line="360" w:lineRule="auto"/>
+              <w:ind w:left="0"/>
+              <w:jc w:val="both"/>
+              <w:rPr>
+                <w:rFonts w:ascii="Times New Roman" w:hAnsi="Times New Roman" w:cs="Times New Roman"/>
+                <w:sz w:val="24"/>
+                <w:szCs w:val="24"/>
+              </w:rPr>
+            </w:pPr>
+            <w:r>
+              <w:rPr>
+                <w:rFonts w:ascii="Times New Roman" w:hAnsi="Times New Roman" w:cs="Times New Roman"/>
+                <w:sz w:val="24"/>
+                <w:szCs w:val="24"/>
+              </w:rPr>
+              <w:t>0.6020599913279624</w:t>
+            </w:r>
+          </w:p>
+        </w:tc>
+        <w:tc>
+          <w:tcPr>
+            <w:tcW w:w="2245" w:type="dxa"/>
+          </w:tcPr>
+          <w:p>
+            <w:pPr>
+              <w:pStyle w:val="ListParagraph"/>
+              <w:spacing w:line="360" w:lineRule="auto"/>
+              <w:ind w:left="0"/>
+              <w:jc w:val="both"/>
+              <w:rPr>
+                <w:rFonts w:ascii="Times New Roman" w:hAnsi="Times New Roman" w:cs="Times New Roman"/>
+                <w:sz w:val="24"/>
+                <w:szCs w:val="24"/>
+              </w:rPr>
+            </w:pPr>
+            <w:r>
+              <w:rPr>
+                <w:rFonts w:ascii="Times New Roman" w:hAnsi="Times New Roman" w:cs="Times New Roman"/>
+                <w:sz w:val="24"/>
+                <w:szCs w:val="24"/>
+              </w:rPr>
+              <w:t>positif</w:t>
+            </w:r>
+          </w:p>
+        </w:tc>
+      </w:tr>
+      <w:tr>
+        <w:tc>
+          <w:tcPr>
+            <w:tcW w:w="2286" w:type="dxa"/>
+          </w:tcPr>
+          <w:p>
+            <w:pPr>
+              <w:pStyle w:val="ListParagraph"/>
+              <w:spacing w:line="360" w:lineRule="auto"/>
+              <w:ind w:left="0"/>
+              <w:jc w:val="both"/>
+              <w:rPr>
+                <w:rFonts w:ascii="Times New Roman" w:hAnsi="Times New Roman" w:cs="Times New Roman"/>
+                <w:sz w:val="24"/>
+                <w:szCs w:val="24"/>
+              </w:rPr>
+            </w:pPr>
+            <w:r>
+              <w:rPr>
+                <w:rFonts w:ascii="Times New Roman" w:hAnsi="Times New Roman" w:cs="Times New Roman"/>
+                <w:sz w:val="24"/>
+                <w:szCs w:val="24"/>
+              </w:rPr>
+              <w:t>sesuai</w:t>
+            </w:r>
+          </w:p>
+        </w:tc>
+        <w:tc>
+          <w:tcPr>
+            <w:tcW w:w="2316" w:type="dxa"/>
+          </w:tcPr>
+          <w:p>
+            <w:pPr>
+              <w:pStyle w:val="ListParagraph"/>
+              <w:spacing w:line="360" w:lineRule="auto"/>
+              <w:ind w:left="0"/>
+              <w:jc w:val="both"/>
+              <w:rPr>
+                <w:rFonts w:ascii="Times New Roman" w:hAnsi="Times New Roman" w:cs="Times New Roman"/>
+                <w:sz w:val="24"/>
+                <w:szCs w:val="24"/>
+              </w:rPr>
+            </w:pPr>
+            <w:r>
+              <w:rPr>
+                <w:rFonts w:ascii="Times New Roman" w:hAnsi="Times New Roman" w:cs="Times New Roman"/>
+                <w:sz w:val="24"/>
+                <w:szCs w:val="24"/>
+              </w:rPr>
+              <w:t>1.2041199826559248</w:t>
+            </w:r>
+          </w:p>
+        </w:tc>
+        <w:tc>
+          <w:tcPr>
+            <w:tcW w:w="2245" w:type="dxa"/>
+          </w:tcPr>
+          <w:p>
+            <w:pPr>
+              <w:pStyle w:val="ListParagraph"/>
+              <w:spacing w:line="360" w:lineRule="auto"/>
+              <w:ind w:left="0"/>
+              <w:jc w:val="both"/>
+              <w:rPr>
+                <w:rFonts w:ascii="Times New Roman" w:hAnsi="Times New Roman" w:cs="Times New Roman"/>
+                <w:sz w:val="24"/>
+                <w:szCs w:val="24"/>
+              </w:rPr>
+            </w:pPr>
+            <w:r>
+              <w:rPr>
+                <w:rFonts w:ascii="Times New Roman" w:hAnsi="Times New Roman" w:cs="Times New Roman"/>
+                <w:sz w:val="24"/>
+                <w:szCs w:val="24"/>
+              </w:rPr>
+              <w:t>negatif</w:t>
+            </w:r>
+          </w:p>
+        </w:tc>
+      </w:tr>
+    </w:tbl>
     <w:p>
       <w:pPr>
         <w:pStyle w:val="ListParagraph"/>
@@ -38840,46 +40425,19 @@
           <w:szCs w:val="24"/>
         </w:rPr>
       </w:pPr>
-      <w:r>
-        <w:rPr>
-          <w:noProof/>
-        </w:rPr>
-        <w:drawing>
-          <wp:inline distT="0" distB="0" distL="0" distR="0" wp14:anchorId="54D3729D" wp14:editId="14BF7FF3">
-            <wp:extent cx="5039995" cy="1624965"/>
-            <wp:effectExtent l="0" t="0" r="8255" b="0"/>
-            <wp:docPr id="752530477" name="Picture 1" descr="A screen shot of a computer code&#10;&#10;Description automatically generated with low confidence"/>
-            <wp:cNvGraphicFramePr>
-              <a:graphicFrameLocks xmlns:a="http://schemas.openxmlformats.org/drawingml/2006/main" noChangeAspect="1"/>
-            </wp:cNvGraphicFramePr>
-            <a:graphic xmlns:a="http://schemas.openxmlformats.org/drawingml/2006/main">
-              <a:graphicData uri="http://schemas.openxmlformats.org/drawingml/2006/picture">
-                <pic:pic xmlns:pic="http://schemas.openxmlformats.org/drawingml/2006/picture">
-                  <pic:nvPicPr>
-                    <pic:cNvPr id="752530477" name="Picture 1" descr="A screen shot of a computer code&#10;&#10;Description automatically generated with low confidence"/>
-                    <pic:cNvPicPr/>
-                  </pic:nvPicPr>
-                  <pic:blipFill>
-                    <a:blip r:embed="rId21"/>
-                    <a:stretch>
-                      <a:fillRect/>
-                    </a:stretch>
-                  </pic:blipFill>
-                  <pic:spPr>
-                    <a:xfrm>
-                      <a:off x="0" y="0"/>
-                      <a:ext cx="5039995" cy="1624965"/>
-                    </a:xfrm>
-                    <a:prstGeom prst="rect">
-                      <a:avLst/>
-                    </a:prstGeom>
-                  </pic:spPr>
-                </pic:pic>
-              </a:graphicData>
-            </a:graphic>
-          </wp:inline>
-        </w:drawing>
-      </w:r>
+    </w:p>
+    <w:p>
+      <w:pPr>
+        <w:pStyle w:val="ListParagraph"/>
+        <w:spacing w:line="360" w:lineRule="auto"/>
+        <w:ind w:left="0"/>
+        <w:jc w:val="both"/>
+        <w:rPr>
+          <w:rFonts w:ascii="Times New Roman" w:eastAsiaTheme="minorEastAsia" w:hAnsi="Times New Roman" w:cs="Times New Roman"/>
+          <w:sz w:val="24"/>
+          <w:szCs w:val="24"/>
+        </w:rPr>
+      </w:pPr>
       <w:r>
         <w:rPr>
           <w:rFonts w:ascii="Times New Roman" w:hAnsi="Times New Roman" w:cs="Times New Roman"/>
@@ -38888,93 +40446,359 @@
         </w:rPr>
         <w:t xml:space="preserve"> </w:t>
       </w:r>
-    </w:p>
-    <w:p>
-      <w:pPr>
-        <w:pStyle w:val="Caption"/>
-        <w:jc w:val="center"/>
-        <w:rPr>
-          <w:rFonts w:ascii="Times New Roman" w:hAnsi="Times New Roman" w:cs="Times New Roman"/>
-          <w:color w:val="auto"/>
-          <w:sz w:val="22"/>
-          <w:szCs w:val="22"/>
-        </w:rPr>
-      </w:pPr>
-      <w:r>
-        <w:rPr>
-          <w:rFonts w:ascii="Times New Roman" w:hAnsi="Times New Roman" w:cs="Times New Roman"/>
-          <w:i w:val="0"/>
-          <w:iCs w:val="0"/>
-          <w:color w:val="auto"/>
-          <w:sz w:val="22"/>
-          <w:szCs w:val="22"/>
-        </w:rPr>
-        <w:t xml:space="preserve">                       Gambar </w:t>
-      </w:r>
-      <w:r>
-        <w:rPr>
-          <w:rFonts w:ascii="Times New Roman" w:hAnsi="Times New Roman" w:cs="Times New Roman"/>
-          <w:i w:val="0"/>
-          <w:iCs w:val="0"/>
-          <w:color w:val="auto"/>
-          <w:sz w:val="22"/>
-          <w:szCs w:val="22"/>
-        </w:rPr>
-        <w:t>3.3.2 kode</w:t>
-      </w:r>
-      <w:r>
-        <w:rPr>
-          <w:rFonts w:ascii="Times New Roman" w:hAnsi="Times New Roman" w:cs="Times New Roman"/>
-          <w:color w:val="auto"/>
-          <w:sz w:val="22"/>
-          <w:szCs w:val="22"/>
-        </w:rPr>
-        <w:t xml:space="preserve"> naives decision tree.</w:t>
-      </w:r>
-    </w:p>
-    <w:p>
-      <w:pPr>
-        <w:spacing w:after="0" w:line="360" w:lineRule="auto"/>
-        <w:ind w:left="720" w:firstLine="60"/>
+      <m:oMath>
+        <m:r>
+          <w:rPr>
+            <w:rFonts w:ascii="Cambria Math" w:hAnsi="Cambria Math" w:cs="Times New Roman"/>
+            <w:sz w:val="24"/>
+            <w:szCs w:val="24"/>
+          </w:rPr>
+          <m:t>probabilitas positif =</m:t>
+        </m:r>
+        <m:sSup>
+          <m:sSupPr>
+            <m:ctrlPr>
+              <w:rPr>
+                <w:rFonts w:ascii="Cambria Math" w:hAnsi="Cambria Math" w:cs="Times New Roman"/>
+                <w:i/>
+                <w:sz w:val="24"/>
+                <w:szCs w:val="24"/>
+              </w:rPr>
+            </m:ctrlPr>
+          </m:sSupPr>
+          <m:e>
+            <m:r>
+              <w:rPr>
+                <w:rFonts w:ascii="Cambria Math" w:hAnsi="Cambria Math" w:cs="Times New Roman"/>
+                <w:sz w:val="24"/>
+                <w:szCs w:val="24"/>
+              </w:rPr>
+              <m:t>(0.6020599913279624 + 0.6020599913279624)</m:t>
+            </m:r>
+          </m:e>
+          <m:sup>
+            <m:r>
+              <w:rPr>
+                <w:rFonts w:ascii="Cambria Math" w:hAnsi="Cambria Math" w:cs="Times New Roman"/>
+                <w:sz w:val="24"/>
+                <w:szCs w:val="24"/>
+              </w:rPr>
+              <m:t>2</m:t>
+            </m:r>
+          </m:sup>
+        </m:sSup>
+        <m:r>
+          <w:rPr>
+            <w:rFonts w:ascii="Cambria Math" w:hAnsi="Cambria Math" w:cs="Times New Roman"/>
+            <w:sz w:val="24"/>
+            <w:szCs w:val="24"/>
+          </w:rPr>
+          <m:t>=</m:t>
+        </m:r>
+        <m:r>
+          <w:rPr>
+            <w:rFonts w:ascii="Cambria Math" w:hAnsi="Cambria Math" w:cs="Times New Roman"/>
+            <w:sz w:val="24"/>
+            <w:szCs w:val="24"/>
+          </w:rPr>
+          <m:t>0.36247623</m:t>
+        </m:r>
+      </m:oMath>
+      <w:r>
+        <w:rPr>
+          <w:rFonts w:ascii="Times New Roman" w:eastAsiaTheme="minorEastAsia" w:hAnsi="Times New Roman" w:cs="Times New Roman"/>
+          <w:sz w:val="24"/>
+          <w:szCs w:val="24"/>
+        </w:rPr>
+        <w:t xml:space="preserve"> </w:t>
+      </w:r>
+    </w:p>
+    <w:p>
+      <w:pPr>
+        <w:pStyle w:val="ListParagraph"/>
+        <w:spacing w:line="360" w:lineRule="auto"/>
+        <w:ind w:left="0"/>
         <w:jc w:val="both"/>
         <w:rPr>
-          <w:rFonts w:ascii="Times New Roman" w:hAnsi="Times New Roman" w:cs="Times New Roman"/>
-          <w:sz w:val="24"/>
-          <w:szCs w:val="24"/>
-        </w:rPr>
-      </w:pPr>
-      <w:r>
-        <w:rPr>
-          <w:rFonts w:ascii="Times New Roman" w:hAnsi="Times New Roman" w:cs="Times New Roman"/>
-          <w:sz w:val="24"/>
-          <w:szCs w:val="24"/>
-        </w:rPr>
-        <w:t xml:space="preserve">Pada gambar 3.3.2 merupakan program yang digunakan, pada penelitian ini akan </w:t>
-      </w:r>
-      <w:r>
-        <w:rPr>
-          <w:rFonts w:ascii="Times New Roman" w:hAnsi="Times New Roman" w:cs="Times New Roman"/>
-          <w:sz w:val="24"/>
-          <w:szCs w:val="24"/>
-        </w:rPr>
-        <w:t>melakukan perubahan parameter</w:t>
-      </w:r>
-      <w:r>
-        <w:rPr>
-          <w:rFonts w:ascii="Times New Roman" w:hAnsi="Times New Roman" w:cs="Times New Roman"/>
-          <w:sz w:val="24"/>
-          <w:szCs w:val="24"/>
-        </w:rPr>
-        <w:t>, antara lain sebagai berikut:</w:t>
+          <w:rFonts w:ascii="Times New Roman" w:eastAsiaTheme="minorEastAsia" w:hAnsi="Times New Roman" w:cs="Times New Roman"/>
+          <w:sz w:val="24"/>
+          <w:szCs w:val="24"/>
+        </w:rPr>
+      </w:pPr>
+      <m:oMath>
+        <m:r>
+          <w:rPr>
+            <w:rFonts w:ascii="Cambria Math" w:hAnsi="Cambria Math" w:cs="Times New Roman"/>
+            <w:sz w:val="24"/>
+            <w:szCs w:val="24"/>
+          </w:rPr>
+          <m:t xml:space="preserve">probabilitas </m:t>
+        </m:r>
+        <m:r>
+          <w:rPr>
+            <w:rFonts w:ascii="Cambria Math" w:hAnsi="Cambria Math" w:cs="Times New Roman"/>
+            <w:sz w:val="24"/>
+            <w:szCs w:val="24"/>
+          </w:rPr>
+          <m:t>netral</m:t>
+        </m:r>
+        <m:r>
+          <w:rPr>
+            <w:rFonts w:ascii="Cambria Math" w:hAnsi="Cambria Math" w:cs="Times New Roman"/>
+            <w:sz w:val="24"/>
+            <w:szCs w:val="24"/>
+          </w:rPr>
+          <m:t>=</m:t>
+        </m:r>
+        <m:sSup>
+          <m:sSupPr>
+            <m:ctrlPr>
+              <w:rPr>
+                <w:rFonts w:ascii="Cambria Math" w:hAnsi="Cambria Math" w:cs="Times New Roman"/>
+                <w:i/>
+                <w:sz w:val="24"/>
+                <w:szCs w:val="24"/>
+              </w:rPr>
+            </m:ctrlPr>
+          </m:sSupPr>
+          <m:e>
+            <m:r>
+              <w:rPr>
+                <w:rFonts w:ascii="Cambria Math" w:hAnsi="Cambria Math" w:cs="Times New Roman"/>
+                <w:sz w:val="24"/>
+                <w:szCs w:val="24"/>
+              </w:rPr>
+              <m:t>(0.6020599913279624 +</m:t>
+            </m:r>
+            <m:r>
+              <w:rPr>
+                <w:rFonts w:ascii="Cambria Math" w:hAnsi="Cambria Math" w:cs="Times New Roman"/>
+                <w:sz w:val="24"/>
+                <w:szCs w:val="24"/>
+              </w:rPr>
+              <m:t>0</m:t>
+            </m:r>
+            <m:r>
+              <w:rPr>
+                <w:rFonts w:ascii="Cambria Math" w:hAnsi="Cambria Math" w:cs="Times New Roman"/>
+                <w:sz w:val="24"/>
+                <w:szCs w:val="24"/>
+              </w:rPr>
+              <m:t>)</m:t>
+            </m:r>
+          </m:e>
+          <m:sup>
+            <m:r>
+              <w:rPr>
+                <w:rFonts w:ascii="Cambria Math" w:hAnsi="Cambria Math" w:cs="Times New Roman"/>
+                <w:sz w:val="24"/>
+                <w:szCs w:val="24"/>
+              </w:rPr>
+              <m:t>2</m:t>
+            </m:r>
+          </m:sup>
+        </m:sSup>
+        <m:r>
+          <w:rPr>
+            <w:rFonts w:ascii="Cambria Math" w:hAnsi="Cambria Math" w:cs="Times New Roman"/>
+            <w:sz w:val="24"/>
+            <w:szCs w:val="24"/>
+          </w:rPr>
+          <m:t>=</m:t>
+        </m:r>
+        <m:r>
+          <w:rPr>
+            <w:rFonts w:ascii="Cambria Math" w:hAnsi="Cambria Math" w:cs="Times New Roman"/>
+            <w:sz w:val="24"/>
+            <w:szCs w:val="24"/>
+          </w:rPr>
+          <m:t>0.09061906</m:t>
+        </m:r>
+      </m:oMath>
+      <w:r>
+        <w:rPr>
+          <w:rFonts w:ascii="Times New Roman" w:eastAsiaTheme="minorEastAsia" w:hAnsi="Times New Roman" w:cs="Times New Roman"/>
+          <w:sz w:val="24"/>
+          <w:szCs w:val="24"/>
+        </w:rPr>
+        <w:t xml:space="preserve"> </w:t>
       </w:r>
     </w:p>
     <w:p>
       <w:pPr>
         <w:pStyle w:val="ListParagraph"/>
-        <w:numPr>
-          <w:ilvl w:val="0"/>
-          <w:numId w:val="28"/>
-        </w:numPr>
+        <w:spacing w:line="360" w:lineRule="auto"/>
+        <w:ind w:left="0"/>
+        <w:jc w:val="both"/>
+        <w:rPr>
+          <w:rFonts w:ascii="Times New Roman" w:hAnsi="Times New Roman" w:cs="Times New Roman"/>
+          <w:sz w:val="24"/>
+          <w:szCs w:val="24"/>
+        </w:rPr>
+      </w:pPr>
+      <m:oMath>
+        <m:r>
+          <w:rPr>
+            <w:rFonts w:ascii="Cambria Math" w:hAnsi="Cambria Math" w:cs="Times New Roman"/>
+            <w:sz w:val="24"/>
+            <w:szCs w:val="24"/>
+          </w:rPr>
+          <m:t>probabilitas ne</m:t>
+        </m:r>
+        <m:r>
+          <w:rPr>
+            <w:rFonts w:ascii="Cambria Math" w:hAnsi="Cambria Math" w:cs="Times New Roman"/>
+            <w:sz w:val="24"/>
+            <w:szCs w:val="24"/>
+          </w:rPr>
+          <m:t>gatif</m:t>
+        </m:r>
+        <m:r>
+          <w:rPr>
+            <w:rFonts w:ascii="Cambria Math" w:hAnsi="Cambria Math" w:cs="Times New Roman"/>
+            <w:sz w:val="24"/>
+            <w:szCs w:val="24"/>
+          </w:rPr>
+          <m:t>=</m:t>
+        </m:r>
+        <m:sSup>
+          <m:sSupPr>
+            <m:ctrlPr>
+              <w:rPr>
+                <w:rFonts w:ascii="Cambria Math" w:hAnsi="Cambria Math" w:cs="Times New Roman"/>
+                <w:i/>
+                <w:sz w:val="24"/>
+                <w:szCs w:val="24"/>
+              </w:rPr>
+            </m:ctrlPr>
+          </m:sSupPr>
+          <m:e>
+            <m:r>
+              <w:rPr>
+                <w:rFonts w:ascii="Cambria Math" w:hAnsi="Cambria Math" w:cs="Times New Roman"/>
+                <w:sz w:val="24"/>
+                <w:szCs w:val="24"/>
+              </w:rPr>
+              <m:t>(0.6020599913279624 +</m:t>
+            </m:r>
+            <m:r>
+              <w:rPr>
+                <w:rFonts w:ascii="Cambria Math" w:hAnsi="Cambria Math" w:cs="Times New Roman"/>
+                <w:sz w:val="24"/>
+                <w:szCs w:val="24"/>
+              </w:rPr>
+              <m:t>0</m:t>
+            </m:r>
+            <m:r>
+              <w:rPr>
+                <w:rFonts w:ascii="Cambria Math" w:hAnsi="Cambria Math" w:cs="Times New Roman"/>
+                <w:sz w:val="24"/>
+                <w:szCs w:val="24"/>
+              </w:rPr>
+              <m:t>)</m:t>
+            </m:r>
+          </m:e>
+          <m:sup>
+            <m:r>
+              <w:rPr>
+                <w:rFonts w:ascii="Cambria Math" w:hAnsi="Cambria Math" w:cs="Times New Roman"/>
+                <w:sz w:val="24"/>
+                <w:szCs w:val="24"/>
+              </w:rPr>
+              <m:t>2</m:t>
+            </m:r>
+          </m:sup>
+        </m:sSup>
+        <m:r>
+          <w:rPr>
+            <w:rFonts w:ascii="Cambria Math" w:hAnsi="Cambria Math" w:cs="Times New Roman"/>
+            <w:sz w:val="24"/>
+            <w:szCs w:val="24"/>
+          </w:rPr>
+          <m:t>=</m:t>
+        </m:r>
+        <m:r>
+          <w:rPr>
+            <w:rFonts w:ascii="Cambria Math" w:hAnsi="Cambria Math" w:cs="Times New Roman"/>
+            <w:sz w:val="24"/>
+            <w:szCs w:val="24"/>
+          </w:rPr>
+          <m:t>1.44990493</m:t>
+        </m:r>
+      </m:oMath>
+      <w:r>
+        <w:rPr>
+          <w:rFonts w:ascii="Times New Roman" w:eastAsiaTheme="minorEastAsia" w:hAnsi="Times New Roman" w:cs="Times New Roman"/>
+          <w:sz w:val="24"/>
+          <w:szCs w:val="24"/>
+        </w:rPr>
+        <w:t xml:space="preserve"> </w:t>
+      </w:r>
+    </w:p>
+    <w:p>
+      <w:pPr>
+        <w:pStyle w:val="ListParagraph"/>
+        <w:spacing w:line="360" w:lineRule="auto"/>
+        <w:ind w:left="0"/>
+        <w:jc w:val="both"/>
+        <w:rPr>
+          <w:rFonts w:ascii="Times New Roman" w:hAnsi="Times New Roman" w:cs="Times New Roman"/>
+          <w:sz w:val="24"/>
+          <w:szCs w:val="24"/>
+        </w:rPr>
+      </w:pPr>
+    </w:p>
+    <w:p>
+      <w:pPr>
+        <w:pStyle w:val="ListParagraph"/>
+        <w:spacing w:line="360" w:lineRule="auto"/>
+        <w:ind w:left="0"/>
+        <w:jc w:val="both"/>
+        <w:rPr>
+          <w:rFonts w:ascii="Times New Roman" w:hAnsi="Times New Roman" w:cs="Times New Roman"/>
+          <w:sz w:val="24"/>
+          <w:szCs w:val="24"/>
+        </w:rPr>
+      </w:pPr>
+      <w:r>
+        <w:rPr>
+          <w:rFonts w:ascii="Times New Roman" w:hAnsi="Times New Roman" w:cs="Times New Roman"/>
+          <w:sz w:val="24"/>
+          <w:szCs w:val="24"/>
+        </w:rPr>
+        <w:t xml:space="preserve">perhitungan </w:t>
+      </w:r>
+      <w:r>
+        <w:rPr>
+          <w:rFonts w:ascii="Times New Roman" w:hAnsi="Times New Roman" w:cs="Times New Roman"/>
+          <w:i/>
+          <w:iCs/>
+          <w:sz w:val="24"/>
+          <w:szCs w:val="24"/>
+        </w:rPr>
+        <w:t>gini impurity</w:t>
+      </w:r>
+      <w:r>
+        <w:rPr>
+          <w:rFonts w:ascii="Times New Roman" w:hAnsi="Times New Roman" w:cs="Times New Roman"/>
+          <w:i/>
+          <w:iCs/>
+          <w:sz w:val="24"/>
+          <w:szCs w:val="24"/>
+        </w:rPr>
+        <w:t xml:space="preserve"> </w:t>
+      </w:r>
+      <w:r>
+        <w:rPr>
+          <w:rFonts w:ascii="Times New Roman" w:hAnsi="Times New Roman" w:cs="Times New Roman"/>
+          <w:sz w:val="24"/>
+          <w:szCs w:val="24"/>
+        </w:rPr>
+        <w:t xml:space="preserve">= </w:t>
+      </w:r>
+    </w:p>
+    <w:p>
+      <w:pPr>
         <w:spacing w:after="0" w:line="360" w:lineRule="auto"/>
         <w:jc w:val="both"/>
         <w:rPr>
@@ -38983,211 +40807,6 @@
           <w:szCs w:val="24"/>
         </w:rPr>
       </w:pPr>
-      <w:r>
-        <w:rPr>
-          <w:rFonts w:ascii="Times New Roman" w:hAnsi="Times New Roman" w:cs="Times New Roman"/>
-          <w:i/>
-          <w:iCs/>
-          <w:sz w:val="24"/>
-          <w:szCs w:val="24"/>
-        </w:rPr>
-        <w:t xml:space="preserve">Criterion </w:t>
-      </w:r>
-      <w:r>
-        <w:rPr>
-          <w:rFonts w:ascii="Times New Roman" w:hAnsi="Times New Roman" w:cs="Times New Roman"/>
-          <w:sz w:val="24"/>
-          <w:szCs w:val="24"/>
-        </w:rPr>
-        <w:t xml:space="preserve">menggunakan dua yaitu, </w:t>
-      </w:r>
-      <w:r>
-        <w:rPr>
-          <w:rFonts w:ascii="Times New Roman" w:hAnsi="Times New Roman" w:cs="Times New Roman"/>
-          <w:i/>
-          <w:iCs/>
-          <w:sz w:val="24"/>
-          <w:szCs w:val="24"/>
-        </w:rPr>
-        <w:t xml:space="preserve">gini, </w:t>
-      </w:r>
-      <w:r>
-        <w:rPr>
-          <w:rFonts w:ascii="Times New Roman" w:hAnsi="Times New Roman" w:cs="Times New Roman"/>
-          <w:i/>
-          <w:iCs/>
-          <w:sz w:val="24"/>
-          <w:szCs w:val="24"/>
-        </w:rPr>
-        <w:t>entrop</w:t>
-      </w:r>
-      <w:r>
-        <w:rPr>
-          <w:rFonts w:ascii="Times New Roman" w:hAnsi="Times New Roman" w:cs="Times New Roman"/>
-          <w:i/>
-          <w:iCs/>
-          <w:sz w:val="24"/>
-          <w:szCs w:val="24"/>
-        </w:rPr>
-        <w:t>y.</w:t>
-      </w:r>
-    </w:p>
-    <w:p>
-      <w:pPr>
-        <w:pStyle w:val="ListParagraph"/>
-        <w:numPr>
-          <w:ilvl w:val="0"/>
-          <w:numId w:val="28"/>
-        </w:numPr>
-        <w:spacing w:after="0" w:line="360" w:lineRule="auto"/>
-        <w:jc w:val="both"/>
-        <w:rPr>
-          <w:rFonts w:ascii="Times New Roman" w:hAnsi="Times New Roman" w:cs="Times New Roman"/>
-          <w:sz w:val="24"/>
-          <w:szCs w:val="24"/>
-        </w:rPr>
-      </w:pPr>
-      <w:r>
-        <w:rPr>
-          <w:rFonts w:ascii="Times New Roman" w:hAnsi="Times New Roman" w:cs="Times New Roman"/>
-          <w:i/>
-          <w:iCs/>
-          <w:sz w:val="24"/>
-          <w:szCs w:val="24"/>
-        </w:rPr>
-        <w:t xml:space="preserve"> </w:t>
-      </w:r>
-      <w:r>
-        <w:rPr>
-          <w:rFonts w:ascii="Times New Roman" w:hAnsi="Times New Roman" w:cs="Times New Roman"/>
-          <w:i/>
-          <w:iCs/>
-          <w:sz w:val="24"/>
-          <w:szCs w:val="24"/>
-        </w:rPr>
-        <w:t xml:space="preserve">Max depth </w:t>
-      </w:r>
-      <w:r>
-        <w:rPr>
-          <w:rFonts w:ascii="Times New Roman" w:hAnsi="Times New Roman" w:cs="Times New Roman"/>
-          <w:sz w:val="24"/>
-          <w:szCs w:val="24"/>
-        </w:rPr>
-        <w:t>atau kedalaman pohon, dari 1 – 10</w:t>
-      </w:r>
-    </w:p>
-    <w:p>
-      <w:pPr>
-        <w:pStyle w:val="ListParagraph"/>
-        <w:numPr>
-          <w:ilvl w:val="0"/>
-          <w:numId w:val="28"/>
-        </w:numPr>
-        <w:spacing w:after="0" w:line="360" w:lineRule="auto"/>
-        <w:jc w:val="both"/>
-        <w:rPr>
-          <w:rFonts w:ascii="Times New Roman" w:hAnsi="Times New Roman" w:cs="Times New Roman"/>
-          <w:sz w:val="24"/>
-          <w:szCs w:val="24"/>
-        </w:rPr>
-      </w:pPr>
-      <w:r>
-        <w:rPr>
-          <w:rFonts w:ascii="Times New Roman" w:hAnsi="Times New Roman" w:cs="Times New Roman"/>
-          <w:sz w:val="24"/>
-          <w:szCs w:val="24"/>
-        </w:rPr>
-        <w:lastRenderedPageBreak/>
-        <w:t xml:space="preserve"> </w:t>
-      </w:r>
-      <w:r>
-        <w:rPr>
-          <w:rFonts w:ascii="Times New Roman" w:hAnsi="Times New Roman" w:cs="Times New Roman"/>
-          <w:i/>
-          <w:iCs/>
-          <w:sz w:val="24"/>
-          <w:szCs w:val="24"/>
-        </w:rPr>
-        <w:t xml:space="preserve">Max feature </w:t>
-      </w:r>
-      <w:r>
-        <w:rPr>
-          <w:rFonts w:ascii="Times New Roman" w:hAnsi="Times New Roman" w:cs="Times New Roman"/>
-          <w:sz w:val="24"/>
-          <w:szCs w:val="24"/>
-        </w:rPr>
-        <w:t xml:space="preserve">menggunakan </w:t>
-      </w:r>
-      <w:r>
-        <w:rPr>
-          <w:rFonts w:ascii="Times New Roman" w:hAnsi="Times New Roman" w:cs="Times New Roman"/>
-          <w:i/>
-          <w:iCs/>
-          <w:sz w:val="24"/>
-          <w:szCs w:val="24"/>
-        </w:rPr>
-        <w:t>auto, sqrt, log2</w:t>
-      </w:r>
-    </w:p>
-    <w:p>
-      <w:pPr>
-        <w:pStyle w:val="ListParagraph"/>
-        <w:numPr>
-          <w:ilvl w:val="0"/>
-          <w:numId w:val="28"/>
-        </w:numPr>
-        <w:spacing w:after="0" w:line="360" w:lineRule="auto"/>
-        <w:jc w:val="both"/>
-        <w:rPr>
-          <w:rFonts w:ascii="Times New Roman" w:hAnsi="Times New Roman" w:cs="Times New Roman"/>
-          <w:sz w:val="24"/>
-          <w:szCs w:val="24"/>
-        </w:rPr>
-      </w:pPr>
-      <w:r>
-        <w:rPr>
-          <w:rFonts w:ascii="Times New Roman" w:hAnsi="Times New Roman" w:cs="Times New Roman"/>
-          <w:sz w:val="24"/>
-          <w:szCs w:val="24"/>
-        </w:rPr>
-        <w:t>Max leaf node dari 1-10</w:t>
-      </w:r>
-    </w:p>
-    <w:p>
-      <w:pPr>
-        <w:spacing w:after="0" w:line="360" w:lineRule="auto"/>
-        <w:ind w:left="720"/>
-        <w:jc w:val="both"/>
-        <w:rPr>
-          <w:rFonts w:ascii="Times New Roman" w:hAnsi="Times New Roman" w:cs="Times New Roman"/>
-          <w:sz w:val="24"/>
-          <w:szCs w:val="24"/>
-        </w:rPr>
-      </w:pPr>
-      <w:r>
-        <w:rPr>
-          <w:rFonts w:ascii="Times New Roman" w:hAnsi="Times New Roman" w:cs="Times New Roman"/>
-          <w:sz w:val="24"/>
-          <w:szCs w:val="24"/>
-        </w:rPr>
-        <w:t>Dari parameter yang</w:t>
-      </w:r>
-      <w:r>
-        <w:rPr>
-          <w:rFonts w:ascii="Times New Roman" w:hAnsi="Times New Roman" w:cs="Times New Roman"/>
-          <w:sz w:val="24"/>
-          <w:szCs w:val="24"/>
-        </w:rPr>
-        <w:t xml:space="preserve"> sudah disebutkan</w:t>
-      </w:r>
-      <w:r>
-        <w:rPr>
-          <w:rFonts w:ascii="Times New Roman" w:hAnsi="Times New Roman" w:cs="Times New Roman"/>
-          <w:sz w:val="24"/>
-          <w:szCs w:val="24"/>
-        </w:rPr>
-        <w:t xml:space="preserve"> akan dilakukan akan dikomparasi mana yang menghasilkan hasil akurasi tertinggi.</w:t>
-      </w:r>
     </w:p>
     <w:p>
       <w:pPr>
@@ -39836,7 +41455,6 @@
           <w:sz w:val="24"/>
           <w:szCs w:val="24"/>
         </w:rPr>
-        <w:lastRenderedPageBreak/>
         <w:t xml:space="preserve">Melihat dari </w:t>
       </w:r>
       <w:r>
@@ -40034,6 +41652,7 @@
           <w:sz w:val="24"/>
           <w:szCs w:val="24"/>
         </w:rPr>
+        <w:lastRenderedPageBreak/>
         <w:t>A</w:t>
       </w:r>
       <w:r>
@@ -41158,7 +42777,6 @@
                 <w:sz w:val="24"/>
                 <w:szCs w:val="24"/>
               </w:rPr>
-              <w:lastRenderedPageBreak/>
               <w:t>Buruk</w:t>
             </w:r>
           </w:p>
@@ -41298,6 +42916,7 @@
                 <w:sz w:val="24"/>
                 <w:szCs w:val="24"/>
               </w:rPr>
+              <w:lastRenderedPageBreak/>
               <w:t>Sangat buruk</w:t>
             </w:r>
           </w:p>

</xml_diff>